<commit_message>
update readme's to include section on samples.
</commit_message>
<xml_diff>
--- a/Readme.docx
+++ b/Readme.docx
@@ -1465,12 +1465,24 @@
     <w:p/>
     <w:p>
       <w:r>
-        <w:t xml:space="preserve">See the sample shapefiles that come with this template. These are the shapefiles we use for the Palm Springs Shortlist. They use the schema described above. </w:t>
+        <w:t>For easy access to this schema, see the Sample folder that comes with this template. This folder contains the complete set of shapefiles</w:t>
+      </w:r>
+      <w:r>
+        <w:t xml:space="preserve"> we use</w:t>
+      </w:r>
+      <w:r>
+        <w:t xml:space="preserve"> for the Palm Springs Shortlist, the MXD file, and a CSV file for one of the layers. You can use these as the basis for your shapefiles or your CSV files.</w:t>
+      </w:r>
+      <w:r>
+        <w:t xml:space="preserve"> They use the schema described above. </w:t>
       </w:r>
       <w:r>
         <w:t xml:space="preserve">For convenience and consistency, all of the text fields </w:t>
       </w:r>
       <w:r>
+        <w:t xml:space="preserve">in the shapefiles </w:t>
+      </w:r>
+      <w:r>
         <w:t xml:space="preserve">are </w:t>
       </w:r>
       <w:r>
@@ -1489,7 +1501,7 @@
         <w:t xml:space="preserve"> </w:t>
       </w:r>
       <w:r>
-        <w:t xml:space="preserve">If you are using a text file to upload your places </w:t>
+        <w:t>If you are going to use CSV files to upload your point features, there is no limit to the number of characters you can use for your text fields. See the section later in this document that describes what is in the Samples folder.</w:t>
       </w:r>
     </w:p>
     <w:p/>
@@ -1595,273 +1607,269 @@
         <w:t xml:space="preserve">Each supporting layer is a feature layer created by uploading a shapefile. </w:t>
       </w:r>
       <w:r>
-        <w:t xml:space="preserve">Text files aren’t supported for supporting layers because text files can't (currently) be uploaded into a web map to define line or </w:t>
+        <w:t xml:space="preserve">Text files aren’t supported for supporting layers because text files can't (currently) be uploaded into a web map to define line or polygon features. </w:t>
+      </w:r>
+      <w:r>
+        <w:t xml:space="preserve">You'll probably be unlikely to want to have more than a handful of features in your supporting layers. </w:t>
+      </w:r>
+    </w:p>
+    <w:p/>
+    <w:p>
+      <w:r>
+        <w:t>As we said above, t</w:t>
+      </w:r>
+      <w:r>
+        <w:t xml:space="preserve">he features in your supporting layers are not listed in the tabs, but </w:t>
+      </w:r>
+      <w:r>
+        <w:t xml:space="preserve">if you want </w:t>
+      </w:r>
+      <w:r>
+        <w:t xml:space="preserve">you can of course </w:t>
+      </w:r>
+      <w:r>
+        <w:t xml:space="preserve">have </w:t>
+      </w:r>
+      <w:r>
+        <w:t xml:space="preserve">point </w:t>
+      </w:r>
+      <w:r>
+        <w:t xml:space="preserve">features in your </w:t>
+      </w:r>
+      <w:r>
+        <w:t xml:space="preserve">places </w:t>
+      </w:r>
+      <w:r>
+        <w:t xml:space="preserve">layers next to or inside </w:t>
+      </w:r>
+      <w:r>
+        <w:t xml:space="preserve">your supporting features to represent them in the tabs. For example in the San Diego Shortlist we show the Gaslamp Quarter, Little Italy and Balboa Park as areas using supporting </w:t>
+      </w:r>
+      <w:r>
+        <w:t xml:space="preserve">layers, </w:t>
+      </w:r>
+      <w:r>
+        <w:t>but we also have point features representing them in the 'Fun' tab because we want users to be able to see entries for them in that tab when they open the app. This gives you a lot of flexibility. For  example in the San Diego Shortlist we have a supporting layer showing the three ferry routes across the bay, but we just have one place point, located at the departure point for the most frequently used ferry, in the 'Fun' tab to represent going over the bay in a ferry</w:t>
+      </w:r>
+      <w:r>
+        <w:t xml:space="preserve">, because it would be overkill to include all three ferry rides as separate 'Fun' entries. </w:t>
+      </w:r>
+    </w:p>
+    <w:p/>
+    <w:p>
+      <w:r>
+        <w:t xml:space="preserve">Unlike with the point layers that contain your places, the </w:t>
+      </w:r>
+      <w:r>
+        <w:rPr>
+          <w:b/>
+        </w:rPr>
+        <w:t>symbology</w:t>
+      </w:r>
+      <w:r>
+        <w:t xml:space="preserve"> you choose for your s</w:t>
+      </w:r>
+      <w:r>
+        <w:t xml:space="preserve">upporting layers in your web map is used as-is by the Shortlist template. </w:t>
+      </w:r>
+      <w:r>
+        <w:t xml:space="preserve"> So be sure to symbolize your supporting layers the way you want them to appear in the map.</w:t>
+      </w:r>
+    </w:p>
+    <w:p/>
+    <w:p>
+      <w:r>
+        <w:t>Although features in supporting layers don't get shown in the tab, users can click or tap on any feature in a supporting layer on the map and get a popup telling them about it, and access to a Details panel, just like they can with your point places. This applies to all supporting layers. So just like with the point layer</w:t>
+      </w:r>
+      <w:r>
+        <w:t xml:space="preserve"> used to define the places, </w:t>
+      </w:r>
+      <w:r>
+        <w:t xml:space="preserve">you don't need to specify a particular </w:t>
+      </w:r>
+      <w:r>
+        <w:rPr>
+          <w:b/>
+        </w:rPr>
+        <w:t>popup configuration</w:t>
+      </w:r>
+      <w:r>
+        <w:t xml:space="preserve"> for </w:t>
+      </w:r>
+      <w:r>
+        <w:t>supporting</w:t>
+      </w:r>
+      <w:r>
+        <w:t xml:space="preserve"> layers, because the Shortlist template automatically applies its own built-in popup configuration to the data in the layers. </w:t>
+      </w:r>
+      <w:r>
+        <w:t xml:space="preserve"> So it doesn't matter whether you configure popups or not for these supporting layers. </w:t>
+      </w:r>
+    </w:p>
+    <w:p/>
+    <w:p>
+      <w:r>
+        <w:t xml:space="preserve">The names of the supporting line or polygon layers aren’t displayed in the Shortlist template, so any name can be used. Note: after uploading your line or polygon data into your web map, don't rename the layers. The Shortlist template expects the supporting layers to have the same name as the source data files that they were created from (minus the file extension). </w:t>
+      </w:r>
+    </w:p>
+    <w:p/>
+    <w:p>
+      <w:r>
+        <w:rPr>
+          <w:i/>
+        </w:rPr>
+        <w:t xml:space="preserve">Each </w:t>
+      </w:r>
+      <w:r>
+        <w:rPr>
+          <w:i/>
+        </w:rPr>
+        <w:t>supporting layer</w:t>
+      </w:r>
+      <w:r>
+        <w:rPr>
+          <w:i/>
+        </w:rPr>
+        <w:t xml:space="preserve"> is expected to </w:t>
+      </w:r>
+      <w:r>
+        <w:rPr>
+          <w:i/>
+        </w:rPr>
+        <w:t>have the</w:t>
+      </w:r>
+      <w:r>
+        <w:rPr>
+          <w:i/>
+        </w:rPr>
+        <w:t xml:space="preserve"> </w:t>
+      </w:r>
+      <w:r>
+        <w:rPr>
+          <w:i/>
+        </w:rPr>
+        <w:t xml:space="preserve">same </w:t>
+      </w:r>
+      <w:r>
+        <w:rPr>
+          <w:i/>
+        </w:rPr>
+        <w:t xml:space="preserve">fields that are listed above for the places point layers, with the </w:t>
+      </w:r>
+      <w:r>
+        <w:rPr>
+          <w:i/>
+        </w:rPr>
+        <w:t xml:space="preserve">only difference being that the </w:t>
+      </w:r>
+      <w:r>
+        <w:rPr>
+          <w:i/>
+        </w:rPr>
+        <w:t>Number field</w:t>
+      </w:r>
+      <w:r>
+        <w:rPr>
+          <w:i/>
+        </w:rPr>
+        <w:t xml:space="preserve"> is</w:t>
+      </w:r>
+      <w:r>
+        <w:rPr>
+          <w:i/>
+        </w:rPr>
+        <w:t xml:space="preserve"> not required for supporting features because the</w:t>
+      </w:r>
+      <w:r>
+        <w:rPr>
+          <w:i/>
+        </w:rPr>
+        <w:t xml:space="preserve">se features </w:t>
+      </w:r>
+      <w:r>
+        <w:rPr>
+          <w:i/>
+        </w:rPr>
+        <w:t xml:space="preserve">are not </w:t>
+      </w:r>
+      <w:r>
+        <w:rPr>
+          <w:i/>
+        </w:rPr>
+        <w:t>numbered on the map</w:t>
+      </w:r>
+      <w:r>
+        <w:rPr>
+          <w:i/>
+        </w:rPr>
+        <w:t>.</w:t>
+      </w:r>
+      <w:r>
+        <w:t xml:space="preserve"> </w:t>
+      </w:r>
+      <w:r>
+        <w:t>(In</w:t>
+      </w:r>
+      <w:r>
+        <w:t xml:space="preserve"> the sample supporting shapefiles that come with this template you'll see that for consistency we still have the Number field nevertheless, even though it isn't populated)</w:t>
+      </w:r>
+      <w:r>
+        <w:t>.</w:t>
+      </w:r>
+      <w:r>
+        <w:t xml:space="preserve"> All the </w:t>
+      </w:r>
+      <w:r>
+        <w:t>file</w:t>
+      </w:r>
+      <w:r>
+        <w:t>-based line and polygon layers in your web map are automatically treated as supporting layers, and they have to contain the set of fields described above. This means that any shapefile based line or polygon layer in your web map will be treated as a supporting layer, which in turn means that users can click on them to get the popup and details, which in turn are driven by the fields described above.</w:t>
+      </w:r>
+    </w:p>
+    <w:p/>
+    <w:p>
+      <w:r>
+        <w:rPr>
+          <w:b/>
+        </w:rPr>
+        <w:t>Note:</w:t>
+      </w:r>
+      <w:r>
+        <w:t xml:space="preserve"> </w:t>
+      </w:r>
+      <w:r>
+        <w:t>You may also notice if you use the San Diego Shortlist or Palm Springs Shortlist app</w:t>
+      </w:r>
+      <w:r>
+        <w:t>, or look at the sample shapefiles,</w:t>
+      </w:r>
+      <w:r>
+        <w:t xml:space="preserve"> that for supporting features that represent areas, like the Gaslamp Quarter and Little Italy neighborhoods, we </w:t>
+      </w:r>
+      <w:r>
+        <w:t>actually use</w:t>
+      </w:r>
+      <w:r>
+        <w:rPr>
+          <w:b/>
+        </w:rPr>
+        <w:t xml:space="preserve"> line features instead of polygon features</w:t>
+      </w:r>
+      <w:r>
+        <w:t>. This is by design</w:t>
+      </w:r>
+      <w:r>
+        <w:t xml:space="preserve"> to maximize usability</w:t>
+      </w:r>
+      <w:r>
+        <w:t xml:space="preserve">. In these maps, a lot of the places fall inside these areas. If we used polygons for these areas, the user would get the map tip when they hover the cursor anywhere inside these areas </w:t>
       </w:r>
       <w:r>
         <w:lastRenderedPageBreak/>
-        <w:t xml:space="preserve">polygon features. </w:t>
-      </w:r>
-      <w:r>
-        <w:t xml:space="preserve">You'll probably be unlikely to want to have more than a handful of features in your supporting layers. </w:t>
-      </w:r>
-    </w:p>
-    <w:p/>
-    <w:p>
-      <w:r>
-        <w:t>As we said above, t</w:t>
-      </w:r>
-      <w:r>
-        <w:t xml:space="preserve">he features in your supporting layers are not listed in the tabs, but </w:t>
-      </w:r>
-      <w:r>
-        <w:t xml:space="preserve">if you want </w:t>
-      </w:r>
-      <w:r>
-        <w:t xml:space="preserve">you can of course </w:t>
-      </w:r>
-      <w:r>
-        <w:t xml:space="preserve">have </w:t>
-      </w:r>
-      <w:r>
-        <w:t xml:space="preserve">point </w:t>
-      </w:r>
-      <w:r>
-        <w:t xml:space="preserve">features in your </w:t>
-      </w:r>
-      <w:r>
-        <w:t xml:space="preserve">places </w:t>
-      </w:r>
-      <w:r>
-        <w:t xml:space="preserve">layers next to or inside </w:t>
-      </w:r>
-      <w:r>
-        <w:t xml:space="preserve">your supporting features to represent them in the tabs. For example in the San Diego Shortlist we show the Gaslamp Quarter, Little Italy and Balboa Park as areas using supporting </w:t>
-      </w:r>
-      <w:r>
-        <w:t xml:space="preserve">layers, </w:t>
-      </w:r>
-      <w:r>
-        <w:t>but we also have point features representing them in the 'Fun' tab because we want users to be able to see entries for them in that tab when they open the app. This gives you a lot of flexibility. For  example in the San Diego Shortlist we have a supporting layer showing the three ferry routes across the bay, but we just have one place point, located at the departure point for the most frequently used ferry, in the 'Fun' tab to represent going over the bay in a ferry</w:t>
-      </w:r>
-      <w:r>
-        <w:t xml:space="preserve">, because it would be overkill to include all three ferry rides as separate 'Fun' entries. </w:t>
-      </w:r>
-    </w:p>
-    <w:p/>
-    <w:p>
-      <w:r>
-        <w:t xml:space="preserve">Unlike with the point layers that contain your places, the </w:t>
-      </w:r>
-      <w:r>
-        <w:rPr>
-          <w:b/>
-        </w:rPr>
-        <w:t>symbology</w:t>
-      </w:r>
-      <w:r>
-        <w:t xml:space="preserve"> you choose for your s</w:t>
-      </w:r>
-      <w:r>
-        <w:t xml:space="preserve">upporting layers in your web map is used as-is by the Shortlist template. </w:t>
-      </w:r>
-      <w:r>
-        <w:t xml:space="preserve"> So be sure to symbolize your supporting layers the way you want them to appear in the map.</w:t>
-      </w:r>
-    </w:p>
-    <w:p/>
-    <w:p>
-      <w:r>
-        <w:t>Although features in supporting layers don't get shown in the tab, users can click or tap on any feature in a supporting layer on the map and get a popup telling them about it, and access to a Details panel, just like they can with your point places. This applies to all supporting layers. So just like with the point layer</w:t>
-      </w:r>
-      <w:r>
-        <w:t xml:space="preserve"> used to define the places, </w:t>
-      </w:r>
-      <w:r>
-        <w:t xml:space="preserve">you don't need to specify a particular </w:t>
-      </w:r>
-      <w:r>
-        <w:rPr>
-          <w:b/>
-        </w:rPr>
-        <w:t>popup configuration</w:t>
-      </w:r>
-      <w:r>
-        <w:t xml:space="preserve"> for </w:t>
-      </w:r>
-      <w:r>
-        <w:t>supporting</w:t>
-      </w:r>
-      <w:r>
-        <w:t xml:space="preserve"> layers, because the Shortlist template automatically applies its own built-in popup configuration to the data in the layers. </w:t>
-      </w:r>
-      <w:r>
-        <w:t xml:space="preserve"> So it doesn't matter whether you configure popups or not for these supporting layers. </w:t>
-      </w:r>
-    </w:p>
-    <w:p/>
-    <w:p>
-      <w:r>
-        <w:t xml:space="preserve">The names of the supporting line or polygon layers aren’t displayed in the Shortlist template, so any name can be used. Note: after uploading your line or polygon data into your web map, don't rename the layers. The Shortlist template expects the supporting layers to have the same name as the source data files that they were created from (minus the file extension). </w:t>
-      </w:r>
-    </w:p>
-    <w:p/>
-    <w:p>
-      <w:r>
-        <w:rPr>
-          <w:i/>
-        </w:rPr>
-        <w:t xml:space="preserve">Each </w:t>
-      </w:r>
-      <w:r>
-        <w:rPr>
-          <w:i/>
-        </w:rPr>
-        <w:t>supporting layer</w:t>
-      </w:r>
-      <w:r>
-        <w:rPr>
-          <w:i/>
-        </w:rPr>
-        <w:t xml:space="preserve"> is expected to </w:t>
-      </w:r>
-      <w:r>
-        <w:rPr>
-          <w:i/>
-        </w:rPr>
-        <w:t>have the</w:t>
-      </w:r>
-      <w:r>
-        <w:rPr>
-          <w:i/>
-        </w:rPr>
-        <w:t xml:space="preserve"> </w:t>
-      </w:r>
-      <w:r>
-        <w:rPr>
-          <w:i/>
-        </w:rPr>
-        <w:t xml:space="preserve">same </w:t>
-      </w:r>
-      <w:r>
-        <w:rPr>
-          <w:i/>
-        </w:rPr>
-        <w:t xml:space="preserve">fields that are listed above for the places point layers, with the </w:t>
-      </w:r>
-      <w:r>
-        <w:rPr>
-          <w:i/>
-        </w:rPr>
-        <w:t xml:space="preserve">only difference being that the </w:t>
-      </w:r>
-      <w:r>
-        <w:rPr>
-          <w:i/>
-        </w:rPr>
-        <w:t>Number field</w:t>
-      </w:r>
-      <w:r>
-        <w:rPr>
-          <w:i/>
-        </w:rPr>
-        <w:t xml:space="preserve"> is</w:t>
-      </w:r>
-      <w:r>
-        <w:rPr>
-          <w:i/>
-        </w:rPr>
-        <w:t xml:space="preserve"> not required for supporting features because the</w:t>
-      </w:r>
-      <w:r>
-        <w:rPr>
-          <w:i/>
-        </w:rPr>
-        <w:t xml:space="preserve">se features </w:t>
-      </w:r>
-      <w:r>
-        <w:rPr>
-          <w:i/>
-        </w:rPr>
-        <w:t xml:space="preserve">are not </w:t>
-      </w:r>
-      <w:r>
-        <w:rPr>
-          <w:i/>
-        </w:rPr>
-        <w:t>numbered on the map</w:t>
-      </w:r>
-      <w:r>
-        <w:rPr>
-          <w:i/>
-        </w:rPr>
-        <w:t>.</w:t>
-      </w:r>
-      <w:r>
-        <w:t xml:space="preserve"> </w:t>
-      </w:r>
-      <w:r>
-        <w:t>(In</w:t>
-      </w:r>
-      <w:r>
-        <w:t xml:space="preserve"> the sample supporting shapefiles that come with this template you'll see that for consistency we still have the Number field nevertheless, even though it isn't populated)</w:t>
-      </w:r>
-      <w:r>
-        <w:t>.</w:t>
-      </w:r>
-      <w:r>
-        <w:t xml:space="preserve"> All the </w:t>
-      </w:r>
-      <w:r>
-        <w:t>file</w:t>
-      </w:r>
-      <w:r>
-        <w:t>-based line and polygon layers in your web map are automatically treated as supporting layers, and they have to contain the set of fields described above. This means that any shapefile based line or polygon layer in your web map will be treated as a supporting layer, which in turn means that users can click on them to get the popup and details, which in turn are driven by the fields described above.</w:t>
-      </w:r>
-    </w:p>
-    <w:p/>
-    <w:p>
-      <w:r>
-        <w:rPr>
-          <w:b/>
-        </w:rPr>
-        <w:t>Note:</w:t>
-      </w:r>
-      <w:r>
-        <w:t xml:space="preserve"> </w:t>
-      </w:r>
-      <w:r>
-        <w:t>You may also notice if you use the San Diego Shortlist or Palm Springs Shortlist app</w:t>
-      </w:r>
-      <w:r>
-        <w:t>, or look at the sample shapefiles,</w:t>
-      </w:r>
-      <w:r>
-        <w:t xml:space="preserve"> that for supporting features that represent areas, like the Gaslamp Quarter and Little Italy neighborhoods, we </w:t>
-      </w:r>
-      <w:r>
-        <w:t>actually use</w:t>
-      </w:r>
-      <w:r>
-        <w:rPr>
-          <w:b/>
-        </w:rPr>
-        <w:t xml:space="preserve"> line features instead of polygon features</w:t>
-      </w:r>
-      <w:r>
-        <w:t>. This is by design</w:t>
-      </w:r>
-      <w:r>
-        <w:t xml:space="preserve"> to maximize usability</w:t>
-      </w:r>
-      <w:r>
-        <w:t xml:space="preserve">. In these maps, a lot of the places fall inside these areas. If we used polygons for these areas, the user would get the map tip when they hover the cursor anywhere inside these areas and the popup if they clicked or tapped anywhere inside these areas. We wanted to avoid that, so that when the user interacts </w:t>
-      </w:r>
-      <w:r>
-        <w:t xml:space="preserve">with the places inside the areas they don't accidentally get the information about the area when they are trying to get information about a place that falls inside it. So in this way, if </w:t>
-      </w:r>
-      <w:r>
-        <w:lastRenderedPageBreak/>
-        <w:t xml:space="preserve">you move the cursor around inside one of these areas, the only map tips you see are for the places in the area. You only see the map tip for the Gaslamp Quarter if you click on the boundary of the Gaslamp Quarter itself. Similarly, if you are using the San Diego Shortlist app on an </w:t>
+        <w:t xml:space="preserve">and the popup if they clicked or tapped anywhere inside these areas. We wanted to avoid that, so that when the user interacts </w:t>
+      </w:r>
+      <w:r>
+        <w:t xml:space="preserve">with the places inside the areas they don't accidentally get the information about the area when they are trying to get information about a place that falls inside it. So in this way, if you move the cursor around inside one of these areas, the only map tips you see are for the places in the area. You only see the map tip for the Gaslamp Quarter if you click on the boundary of the Gaslamp Quarter itself. Similarly, if you are using the San Diego Shortlist app on an </w:t>
       </w:r>
       <w:proofErr w:type="spellStart"/>
       <w:r>
@@ -1899,6 +1907,12 @@
       </w:r>
       <w:r>
         <w:t>usually not what you want.</w:t>
+      </w:r>
+    </w:p>
+    <w:p/>
+    <w:p>
+      <w:r>
+        <w:t>For some examples of shapefiles used for supporting layers, see the Sample folder that comes with this template. This folder contains the complete set of shapefiles we use for the Palm Springs Shortlist, and the MXD file in which they were edited.  You can use these as the basis for your supporting shapefiles</w:t>
       </w:r>
     </w:p>
     <w:p/>
@@ -1986,9 +2000,25 @@
     <w:p/>
     <w:p>
       <w:pPr>
+        <w:spacing w:after="200" w:line="276" w:lineRule="auto"/>
+        <w:rPr>
+          <w:rFonts w:asciiTheme="minorHAnsi" w:eastAsiaTheme="majorEastAsia" w:hAnsiTheme="minorHAnsi" w:cstheme="minorHAnsi"/>
+          <w:b/>
+          <w:bCs/>
+          <w:sz w:val="24"/>
+          <w:szCs w:val="24"/>
+        </w:rPr>
+      </w:pPr>
+      <w:r>
+        <w:br w:type="page"/>
+      </w:r>
+    </w:p>
+    <w:p>
+      <w:pPr>
         <w:pStyle w:val="Heading3"/>
       </w:pPr>
       <w:r>
+        <w:lastRenderedPageBreak/>
         <w:t>1.</w:t>
       </w:r>
       <w:r>
@@ -2019,263 +2049,262 @@
     <w:p/>
     <w:p>
       <w:r>
+        <w:t>Your initial extent is an important information design choice for your Shortlist application. As the tabs only show places that are inside the extent that the user is currently viewing in the app, if your initial extent doesn't cover the entire area of your map</w:t>
+      </w:r>
+      <w:r>
+        <w:t xml:space="preserve"> that contains your places</w:t>
+      </w:r>
+      <w:r>
+        <w:t xml:space="preserve">, people will only see </w:t>
+      </w:r>
+      <w:r>
+        <w:t>a subset of the</w:t>
+      </w:r>
+      <w:r>
+        <w:t xml:space="preserve"> places </w:t>
+      </w:r>
+      <w:r>
+        <w:t>in your map when they first launch the app. They'll have to navigate to other areas to see all your places. But if your initial extent does cover the extent of all the places in your map, it may look too cluttered when t</w:t>
+      </w:r>
+      <w:r>
+        <w:t xml:space="preserve">he user first launches the app and they'll immediately have to zoom in on the map in order to get to an </w:t>
+      </w:r>
+      <w:r>
+        <w:t>easy-to-</w:t>
+      </w:r>
+      <w:r>
+        <w:t xml:space="preserve">use level of detail. Your choice may depend on the density of places on your map. </w:t>
+      </w:r>
+    </w:p>
+    <w:p/>
+    <w:p>
+      <w:r>
+        <w:t xml:space="preserve">In both the San Diego and Palm Springs Shortlists we chose to start off with a useful initial extent covering </w:t>
+      </w:r>
+      <w:r>
+        <w:t xml:space="preserve">the central business </w:t>
+      </w:r>
+      <w:r>
+        <w:t>area of the town</w:t>
+      </w:r>
+      <w:r>
+        <w:t xml:space="preserve"> instead of the entire town</w:t>
+      </w:r>
+      <w:r>
+        <w:t xml:space="preserve">. </w:t>
+      </w:r>
+      <w:r>
+        <w:t xml:space="preserve"> </w:t>
+      </w:r>
+      <w:r>
+        <w:t>In the case of San Diego, we start zoomed in to the downtown area because downtowns serve as the 'gateway' to a city and many of th</w:t>
+      </w:r>
+      <w:r>
+        <w:t>e San Diego</w:t>
+      </w:r>
+      <w:r>
+        <w:t xml:space="preserve"> Shortlist</w:t>
+      </w:r>
+      <w:r>
+        <w:t>'</w:t>
+      </w:r>
+      <w:r>
+        <w:t>s users are attending conventions in the downtown area</w:t>
+      </w:r>
+      <w:r>
+        <w:t>, such as the Esri User Conference</w:t>
+      </w:r>
+      <w:r>
+        <w:t xml:space="preserve">. </w:t>
+      </w:r>
+      <w:r>
+        <w:t xml:space="preserve">In this way people can immediately start exploring places in this frequently visited part of the city. </w:t>
+      </w:r>
+      <w:r>
+        <w:t>People can then use the Neighborhoods menu</w:t>
+      </w:r>
+      <w:r>
+        <w:t xml:space="preserve">, or navigate manually, to </w:t>
+      </w:r>
+      <w:r>
+        <w:t xml:space="preserve">branch out and </w:t>
+      </w:r>
+      <w:r>
+        <w:t>explor</w:t>
+      </w:r>
+      <w:r>
+        <w:t xml:space="preserve">e the surrounding neighborhoods. So we felt this was a natural progression that nicely mirrors </w:t>
+      </w:r>
+      <w:r>
+        <w:t>the way San Diego is often experienced by visitors</w:t>
+      </w:r>
+      <w:r>
+        <w:t xml:space="preserve">. As they </w:t>
+      </w:r>
+      <w:r>
+        <w:t>venture</w:t>
+      </w:r>
+      <w:r>
+        <w:t xml:space="preserve"> </w:t>
+      </w:r>
+      <w:r>
+        <w:t>beyond the downtown</w:t>
+      </w:r>
+      <w:r>
+        <w:t xml:space="preserve"> </w:t>
+      </w:r>
+      <w:r>
+        <w:t>they'll hopefully see that the list of places in the tabs updates to show them a new set of places. We also added an Overview entry into the Neighborhoods menu (see the next section for how these entries are defined) in both maps that lets users zooms out to an extent that covers all the places on the map</w:t>
+      </w:r>
+      <w:r>
+        <w:t>.</w:t>
+      </w:r>
+    </w:p>
+    <w:p/>
+    <w:p/>
+    <w:p>
+      <w:pPr>
+        <w:pStyle w:val="Heading3"/>
+      </w:pPr>
+      <w:r>
+        <w:t>1.</w:t>
+      </w:r>
+      <w:r>
+        <w:t>5</w:t>
+      </w:r>
+      <w:r>
+        <w:t xml:space="preserve">. </w:t>
+      </w:r>
+      <w:r>
+        <w:t>Add</w:t>
+      </w:r>
+      <w:r>
+        <w:t xml:space="preserve"> some b</w:t>
+      </w:r>
+      <w:r>
+        <w:t>ookmarks</w:t>
+      </w:r>
+      <w:r>
+        <w:t xml:space="preserve"> </w:t>
+      </w:r>
+      <w:r>
+        <w:t>to</w:t>
+      </w:r>
+      <w:r>
+        <w:t xml:space="preserve"> your map</w:t>
+      </w:r>
+    </w:p>
+    <w:p/>
+    <w:p>
+      <w:r>
+        <w:t>Your web map must contain some bookmarks. These are used to populate the</w:t>
+      </w:r>
+      <w:r>
+        <w:t xml:space="preserve"> Neighborhoods</w:t>
+      </w:r>
+      <w:r>
+        <w:t xml:space="preserve"> </w:t>
+      </w:r>
+      <w:r>
+        <w:t xml:space="preserve">dropdown menu </w:t>
+      </w:r>
+      <w:r>
+        <w:t xml:space="preserve">that you see </w:t>
+      </w:r>
+      <w:r>
+        <w:t>in the template</w:t>
+      </w:r>
+      <w:r>
+        <w:t>. The name of this menu can be customized</w:t>
+      </w:r>
+      <w:r>
+        <w:t xml:space="preserve"> (</w:t>
+      </w:r>
+      <w:r>
+        <w:t>see</w:t>
+      </w:r>
+      <w:r>
+        <w:t xml:space="preserve"> later in this document for how).</w:t>
+      </w:r>
+    </w:p>
+    <w:p/>
+    <w:p>
+      <w:r>
+        <w:t xml:space="preserve">This menu is an </w:t>
+      </w:r>
+      <w:r>
+        <w:t xml:space="preserve">important way for you to guide your users around the areas on the map you want them to look at. Some users might navigate around your </w:t>
+      </w:r>
+      <w:r>
+        <w:t xml:space="preserve">Shortlist </w:t>
+      </w:r>
+      <w:r>
+        <w:t xml:space="preserve">map primarily using </w:t>
+      </w:r>
+      <w:r>
+        <w:t>this menu</w:t>
+      </w:r>
+      <w:r>
+        <w:t>. For the San Diego and Palm Springs Shortlist maps, we treated the bookmarks as part of the set of recommendations we want to give users. So instead of trying to list every neighborhood</w:t>
+      </w:r>
+      <w:r>
+        <w:t xml:space="preserve"> in town, we chose the ones that we </w:t>
+      </w:r>
+      <w:r>
+        <w:t xml:space="preserve">wanted to </w:t>
+      </w:r>
+      <w:r>
+        <w:t>recommend</w:t>
+      </w:r>
+      <w:r>
+        <w:t xml:space="preserve"> people visit. As described above, we also included a bookmark called Overview that covers the entire city.</w:t>
+      </w:r>
+      <w:r>
+        <w:t xml:space="preserve"> We avoided bookmarks for areas that would give the user no places, especially in the first tab 'Fun', so that the user always gets something in that tab if they visit each of the places in the Neighborhoods dropdown.</w:t>
+      </w:r>
+    </w:p>
+    <w:p/>
+    <w:p>
+      <w:r>
+        <w:t xml:space="preserve">Your bookmarks should have fairly short names. </w:t>
+      </w:r>
+      <w:r>
+        <w:t xml:space="preserve">You can add bookmarks to a web map in either the ArcGIS.com map viewer or the ArcGIS Explorer Online client. </w:t>
+      </w:r>
+      <w:r>
+        <w:t xml:space="preserve">The Shortlist template doesn't sort the </w:t>
+      </w:r>
+      <w:r>
         <w:lastRenderedPageBreak/>
-        <w:t>Your initial extent is an important information design choice for your Shortlist application. As the tabs only show places that are inside the extent that the user is currently viewing in the app, if your initial extent doesn't cover the entire area of your map</w:t>
-      </w:r>
-      <w:r>
-        <w:t xml:space="preserve"> that contains your places</w:t>
-      </w:r>
-      <w:r>
-        <w:t xml:space="preserve">, people will only see </w:t>
-      </w:r>
-      <w:r>
-        <w:t>a subset of the</w:t>
-      </w:r>
-      <w:r>
-        <w:t xml:space="preserve"> places </w:t>
-      </w:r>
-      <w:r>
-        <w:t>in your map when they first launch the app. They'll have to navigate to other areas to see all your places. But if your initial extent does cover the extent of all the places in your map, it may look too cluttered when t</w:t>
-      </w:r>
-      <w:r>
-        <w:t xml:space="preserve">he user first launches the app and they'll immediately have to zoom in on the map in order to get to an </w:t>
-      </w:r>
-      <w:r>
-        <w:t>easy-to-</w:t>
-      </w:r>
-      <w:r>
-        <w:t xml:space="preserve">use level of detail. Your choice may depend on the density of places on your map. </w:t>
-      </w:r>
-    </w:p>
-    <w:p/>
-    <w:p>
-      <w:r>
-        <w:t xml:space="preserve">In both the San Diego and Palm Springs Shortlists we chose to start off with a useful initial extent covering </w:t>
-      </w:r>
-      <w:r>
-        <w:t xml:space="preserve">the central business </w:t>
-      </w:r>
-      <w:r>
-        <w:t>area of the town</w:t>
-      </w:r>
-      <w:r>
-        <w:t xml:space="preserve"> instead of the entire town</w:t>
+        <w:t xml:space="preserve">bookmarks alphabetically. It simply uses the same order in which they occur in your map. The ArcGIS.com map viewer doesn't let you change the order of existing bookmarks but the ArcGIS Explorer Online client does, so use that client if you want to </w:t>
+      </w:r>
+      <w:r>
+        <w:t>change</w:t>
+      </w:r>
+      <w:r>
+        <w:t xml:space="preserve"> the bookmark order.</w:t>
+      </w:r>
+    </w:p>
+    <w:p/>
+    <w:p/>
+    <w:p>
+      <w:pPr>
+        <w:pStyle w:val="Heading3"/>
+      </w:pPr>
+      <w:r>
+        <w:t>1.6</w:t>
       </w:r>
       <w:r>
         <w:t xml:space="preserve">. </w:t>
       </w:r>
       <w:r>
-        <w:t xml:space="preserve"> </w:t>
-      </w:r>
-      <w:r>
-        <w:t>In the case of San Diego, we start zoomed in to the downtown area because downtowns serve as the 'gateway' to a city and many of th</w:t>
-      </w:r>
-      <w:r>
-        <w:t>e San Diego</w:t>
-      </w:r>
-      <w:r>
-        <w:t xml:space="preserve"> Shortlist</w:t>
-      </w:r>
-      <w:r>
-        <w:t>'</w:t>
-      </w:r>
-      <w:r>
-        <w:t>s users are attending conventions in the downtown area</w:t>
-      </w:r>
-      <w:r>
-        <w:t>, such as the Esri User Conference</w:t>
-      </w:r>
-      <w:r>
-        <w:t xml:space="preserve">. </w:t>
-      </w:r>
-      <w:r>
-        <w:t xml:space="preserve">In this way people can immediately start exploring places in this frequently visited part of the city. </w:t>
-      </w:r>
-      <w:r>
-        <w:t>People can then use the Neighborhoods menu</w:t>
-      </w:r>
-      <w:r>
-        <w:t xml:space="preserve">, or navigate manually, to </w:t>
-      </w:r>
-      <w:r>
-        <w:t xml:space="preserve">branch out and </w:t>
-      </w:r>
-      <w:r>
-        <w:t>explor</w:t>
-      </w:r>
-      <w:r>
-        <w:t xml:space="preserve">e the surrounding neighborhoods. So we felt this was a natural progression that nicely mirrors </w:t>
-      </w:r>
-      <w:r>
-        <w:t>the way San Diego is often experienced by visitors</w:t>
-      </w:r>
-      <w:r>
-        <w:t xml:space="preserve">. As they </w:t>
-      </w:r>
-      <w:r>
-        <w:t>venture</w:t>
-      </w:r>
-      <w:r>
-        <w:t xml:space="preserve"> </w:t>
-      </w:r>
-      <w:r>
-        <w:t>beyond the downtown</w:t>
-      </w:r>
-      <w:r>
-        <w:t xml:space="preserve"> </w:t>
-      </w:r>
-      <w:r>
-        <w:t>they'll hopefully see that the list of places in the tabs updates to show them a new set of places. We also added an Overview entry into the Neighborhoods menu (see the next section for how these entries are defined) in both maps that lets users zooms out to an extent that covers all the places on the map</w:t>
-      </w:r>
-      <w:r>
-        <w:t>.</w:t>
-      </w:r>
-    </w:p>
-    <w:p/>
-    <w:p/>
-    <w:p>
-      <w:pPr>
-        <w:pStyle w:val="Heading3"/>
-      </w:pPr>
-      <w:r>
-        <w:t>1.</w:t>
-      </w:r>
-      <w:r>
-        <w:t>5</w:t>
-      </w:r>
-      <w:r>
-        <w:t xml:space="preserve">. </w:t>
-      </w:r>
-      <w:r>
-        <w:t>Add</w:t>
-      </w:r>
-      <w:r>
-        <w:t xml:space="preserve"> some b</w:t>
-      </w:r>
-      <w:r>
-        <w:t>ookmarks</w:t>
-      </w:r>
-      <w:r>
-        <w:t xml:space="preserve"> </w:t>
-      </w:r>
-      <w:r>
-        <w:t>to</w:t>
-      </w:r>
-      <w:r>
-        <w:t xml:space="preserve"> your map</w:t>
-      </w:r>
-    </w:p>
-    <w:p/>
-    <w:p>
-      <w:r>
-        <w:t>Your web map must contain some bookmarks. These are used to populate the</w:t>
-      </w:r>
-      <w:r>
-        <w:t xml:space="preserve"> Neighborhoods</w:t>
-      </w:r>
-      <w:r>
-        <w:t xml:space="preserve"> </w:t>
-      </w:r>
-      <w:r>
-        <w:t xml:space="preserve">dropdown menu </w:t>
-      </w:r>
-      <w:r>
-        <w:t xml:space="preserve">that you see </w:t>
-      </w:r>
-      <w:r>
-        <w:t>in the template</w:t>
-      </w:r>
-      <w:r>
-        <w:t>. The name of this menu can be customized</w:t>
-      </w:r>
-      <w:r>
-        <w:t xml:space="preserve"> (</w:t>
-      </w:r>
-      <w:r>
-        <w:t>see</w:t>
-      </w:r>
-      <w:r>
-        <w:t xml:space="preserve"> later in this document for how).</w:t>
-      </w:r>
-    </w:p>
-    <w:p/>
-    <w:p>
-      <w:r>
-        <w:t xml:space="preserve">This menu is an </w:t>
-      </w:r>
-      <w:r>
-        <w:t xml:space="preserve">important way for you to guide your users around the areas on the map you want them to look at. Some users might navigate around your </w:t>
-      </w:r>
-      <w:r>
-        <w:t xml:space="preserve">Shortlist </w:t>
-      </w:r>
-      <w:r>
-        <w:t xml:space="preserve">map primarily using </w:t>
-      </w:r>
-      <w:r>
-        <w:t>this menu</w:t>
-      </w:r>
-      <w:r>
-        <w:t>. For the San Diego and Palm Springs Shortlist maps, we treated the bookmarks as part of the set of recommendations we want to give users. So instead of trying to list every neighborhood</w:t>
-      </w:r>
-      <w:r>
-        <w:t xml:space="preserve"> in town, we chose the ones that we </w:t>
-      </w:r>
-      <w:r>
-        <w:t xml:space="preserve">wanted to </w:t>
-      </w:r>
-      <w:r>
-        <w:t>recommend</w:t>
-      </w:r>
-      <w:r>
-        <w:t xml:space="preserve"> people visit. As described above, we also included a bookmark called Overview that covers the entire city.</w:t>
-      </w:r>
-      <w:r>
-        <w:t xml:space="preserve"> We avoided bookmarks for areas that would give the user no places, especially in the first tab 'Fun', so that the user always gets something in that tab if they visit each of the places in the Neighborhoods dropdown.</w:t>
-      </w:r>
-    </w:p>
-    <w:p/>
-    <w:p>
-      <w:r>
-        <w:t xml:space="preserve">Your bookmarks should have fairly short names. </w:t>
-      </w:r>
-      <w:r>
-        <w:t xml:space="preserve">You can add bookmarks to a web map in either the ArcGIS.com map viewer or the ArcGIS Explorer Online client. </w:t>
-      </w:r>
-      <w:r>
-        <w:t xml:space="preserve">The Shortlist template doesn't sort the bookmarks alphabetically. It simply uses the same order in which they occur in your map. The ArcGIS.com map viewer doesn't let you change the order of existing bookmarks but the ArcGIS Explorer Online client does, so use that client if you want to </w:t>
-      </w:r>
-      <w:r>
-        <w:t>change</w:t>
-      </w:r>
-      <w:r>
-        <w:t xml:space="preserve"> the bookmark order.</w:t>
-      </w:r>
-    </w:p>
-    <w:p/>
-    <w:p/>
-    <w:p>
-      <w:pPr>
-        <w:pStyle w:val="Heading3"/>
-      </w:pPr>
-      <w:r>
-        <w:t>1.6</w:t>
-      </w:r>
-      <w:r>
-        <w:t xml:space="preserve">. </w:t>
-      </w:r>
-      <w:r>
         <w:t>Specify the name and summary for your web map</w:t>
       </w:r>
     </w:p>
     <w:p/>
     <w:p>
       <w:r>
-        <w:t xml:space="preserve">The Shortlist template automatically uses the name of your web map as the title of the Shortlist application and uses the summary text of your web map as the subtitle in the application. To edit the title and summary of your map in ArcGIS Online go to the Details page for your map.  The other </w:t>
-      </w:r>
-      <w:r>
-        <w:lastRenderedPageBreak/>
-        <w:t xml:space="preserve">information on the Details page, such as Description, Access Constraints and Tags is not used by the Shortlist template. For example, here's the </w:t>
+        <w:t xml:space="preserve">The Shortlist template automatically uses the name of your web map as the title of the Shortlist application and uses the summary text of your web map as the subtitle in the application. To edit the title and summary of your map in ArcGIS Online go to the Details page for your map.  The other information on the Details page, such as Description, Access Constraints and Tags is not used by the Shortlist template. For example, here's the </w:t>
       </w:r>
       <w:hyperlink r:id="rId7" w:history="1">
         <w:r>
@@ -2336,9 +2365,25 @@
     <w:p/>
     <w:p>
       <w:pPr>
+        <w:spacing w:after="200" w:line="276" w:lineRule="auto"/>
+        <w:rPr>
+          <w:rFonts w:asciiTheme="minorHAnsi" w:eastAsiaTheme="majorEastAsia" w:hAnsiTheme="minorHAnsi" w:cstheme="minorHAnsi"/>
+          <w:b/>
+          <w:bCs/>
+          <w:sz w:val="32"/>
+          <w:szCs w:val="26"/>
+        </w:rPr>
+      </w:pPr>
+      <w:r>
+        <w:br w:type="page"/>
+      </w:r>
+    </w:p>
+    <w:p>
+      <w:pPr>
         <w:pStyle w:val="Heading2"/>
       </w:pPr>
       <w:r>
+        <w:lastRenderedPageBreak/>
         <w:t xml:space="preserve">2. Install the Shortlist </w:t>
       </w:r>
       <w:r>
@@ -4017,6 +4062,416 @@
       </w:pPr>
       <w:r>
         <w:lastRenderedPageBreak/>
+        <w:t>Sample folder</w:t>
+      </w:r>
+    </w:p>
+    <w:p/>
+    <w:p>
+      <w:r>
+        <w:t>The Sample folder contains the complete set of shapefiles we use for the Palm Springs Shortlis</w:t>
+      </w:r>
+      <w:r>
+        <w:t>t</w:t>
+      </w:r>
+      <w:r>
+        <w:t xml:space="preserve">, the MXD file, and a CSV file for one of the layers. </w:t>
+      </w:r>
+      <w:r>
+        <w:t>They use the schema described above, so y</w:t>
+      </w:r>
+      <w:r>
+        <w:t xml:space="preserve">ou can use these as the basis for your shapefiles or your CSV files. </w:t>
+      </w:r>
+    </w:p>
+    <w:p/>
+    <w:p>
+      <w:r>
+        <w:t>URL to the Palm Springs Shortlist app:</w:t>
+      </w:r>
+    </w:p>
+    <w:p>
+      <w:hyperlink r:id="rId10" w:history="1">
+        <w:r>
+          <w:rPr>
+            <w:rStyle w:val="Hyperlink"/>
+          </w:rPr>
+          <w:t>http://storymaps.esri.com/stories/shortlist-palmsprings</w:t>
+        </w:r>
+      </w:hyperlink>
+    </w:p>
+    <w:p/>
+    <w:p>
+      <w:r>
+        <w:t xml:space="preserve">URL to the Palm Springs Shortlist web map that is displayed by that app. It has seven file-based layers, each of which uses one of the </w:t>
+      </w:r>
+    </w:p>
+    <w:p>
+      <w:hyperlink r:id="rId11" w:history="1">
+        <w:r>
+          <w:rPr>
+            <w:rStyle w:val="Hyperlink"/>
+          </w:rPr>
+          <w:t>http://www.arcgis.com/home/webmap/viewer.html?webmap=88b187a860934d8491bdff591d0b1e1a</w:t>
+        </w:r>
+      </w:hyperlink>
+    </w:p>
+    <w:p/>
+    <w:p>
+      <w:r>
+        <w:t>Here's what the folder contains:</w:t>
+      </w:r>
+    </w:p>
+    <w:p/>
+    <w:p>
+      <w:r>
+        <w:tab/>
+        <w:t>The four point shapefiles containing the places in each of the four tabs:</w:t>
+      </w:r>
+    </w:p>
+    <w:p>
+      <w:pPr>
+        <w:rPr>
+          <w:b/>
+        </w:rPr>
+      </w:pPr>
+      <w:r>
+        <w:rPr>
+          <w:b/>
+        </w:rPr>
+        <w:tab/>
+      </w:r>
+      <w:r>
+        <w:rPr>
+          <w:b/>
+        </w:rPr>
+        <w:tab/>
+        <w:t>Fun.shp</w:t>
+      </w:r>
+    </w:p>
+    <w:p>
+      <w:pPr>
+        <w:rPr>
+          <w:b/>
+        </w:rPr>
+      </w:pPr>
+      <w:r>
+        <w:rPr>
+          <w:b/>
+        </w:rPr>
+        <w:tab/>
+      </w:r>
+      <w:r>
+        <w:rPr>
+          <w:b/>
+        </w:rPr>
+        <w:tab/>
+        <w:t>Food.shp</w:t>
+      </w:r>
+    </w:p>
+    <w:p>
+      <w:pPr>
+        <w:rPr>
+          <w:b/>
+        </w:rPr>
+      </w:pPr>
+      <w:r>
+        <w:rPr>
+          <w:b/>
+        </w:rPr>
+        <w:tab/>
+      </w:r>
+      <w:r>
+        <w:rPr>
+          <w:b/>
+        </w:rPr>
+        <w:tab/>
+        <w:t>Hotels.shp</w:t>
+      </w:r>
+    </w:p>
+    <w:p>
+      <w:pPr>
+        <w:rPr>
+          <w:b/>
+        </w:rPr>
+      </w:pPr>
+      <w:r>
+        <w:rPr>
+          <w:b/>
+        </w:rPr>
+        <w:tab/>
+      </w:r>
+      <w:r>
+        <w:rPr>
+          <w:b/>
+        </w:rPr>
+        <w:tab/>
+        <w:t>Design.shp</w:t>
+      </w:r>
+    </w:p>
+    <w:p/>
+    <w:p>
+      <w:r>
+        <w:tab/>
+        <w:t>The three line shapefiles containing the supporting features displayed on the map</w:t>
+      </w:r>
+    </w:p>
+    <w:p>
+      <w:pPr>
+        <w:rPr>
+          <w:b/>
+        </w:rPr>
+      </w:pPr>
+      <w:r>
+        <w:rPr>
+          <w:b/>
+        </w:rPr>
+        <w:tab/>
+      </w:r>
+      <w:r>
+        <w:rPr>
+          <w:b/>
+        </w:rPr>
+        <w:tab/>
+        <w:t>Neighborhoods.shp</w:t>
+      </w:r>
+    </w:p>
+    <w:p>
+      <w:pPr>
+        <w:rPr>
+          <w:b/>
+        </w:rPr>
+      </w:pPr>
+      <w:r>
+        <w:rPr>
+          <w:b/>
+        </w:rPr>
+        <w:tab/>
+      </w:r>
+      <w:r>
+        <w:rPr>
+          <w:b/>
+        </w:rPr>
+        <w:tab/>
+        <w:t>Trails.shp</w:t>
+      </w:r>
+    </w:p>
+    <w:p>
+      <w:pPr>
+        <w:rPr>
+          <w:b/>
+        </w:rPr>
+      </w:pPr>
+      <w:r>
+        <w:rPr>
+          <w:b/>
+        </w:rPr>
+        <w:tab/>
+      </w:r>
+      <w:r>
+        <w:rPr>
+          <w:b/>
+        </w:rPr>
+        <w:tab/>
+        <w:t>Tramway.shp</w:t>
+      </w:r>
+    </w:p>
+    <w:p/>
+    <w:p>
+      <w:r>
+        <w:tab/>
+        <w:t xml:space="preserve">The MXD file, in ArcGIS </w:t>
+      </w:r>
+      <w:r>
+        <w:t xml:space="preserve">for Desktop </w:t>
+      </w:r>
+      <w:r>
+        <w:t xml:space="preserve">10.0 format, that was used to assemble and edit </w:t>
+      </w:r>
+    </w:p>
+    <w:p>
+      <w:r>
+        <w:tab/>
+      </w:r>
+      <w:r>
+        <w:t>the shapefiles</w:t>
+      </w:r>
+      <w:r>
+        <w:t xml:space="preserve">. You can of course prepare your shapefiles using any version of ArcGIS for </w:t>
+      </w:r>
+    </w:p>
+    <w:p>
+      <w:r>
+        <w:tab/>
+        <w:t>Desktop, or any other program that lets you generate shapefiles.</w:t>
+      </w:r>
+    </w:p>
+    <w:p>
+      <w:pPr>
+        <w:rPr>
+          <w:b/>
+        </w:rPr>
+      </w:pPr>
+      <w:r>
+        <w:tab/>
+      </w:r>
+      <w:r>
+        <w:tab/>
+      </w:r>
+      <w:r>
+        <w:rPr>
+          <w:b/>
+        </w:rPr>
+        <w:t>Palm Springs Shortlist.mxd</w:t>
+      </w:r>
+    </w:p>
+    <w:p/>
+    <w:p>
+      <w:r>
+        <w:tab/>
+        <w:t>A sample CSV file showing the format that can be used to prepare your point features</w:t>
+      </w:r>
+    </w:p>
+    <w:p>
+      <w:r>
+        <w:tab/>
+        <w:t xml:space="preserve">instead of using shapefiles. This file contains Latitude and Longitude fields used to locate </w:t>
+      </w:r>
+    </w:p>
+    <w:p>
+      <w:r>
+        <w:tab/>
+        <w:t xml:space="preserve">each place. These two fields use Decimal Degrees to six decimal places.  (Alternatively you </w:t>
+      </w:r>
+    </w:p>
+    <w:p>
+      <w:r>
+        <w:tab/>
+        <w:t xml:space="preserve">could also use the Address field in the CSV file to locate each place when you upload it into </w:t>
+      </w:r>
+    </w:p>
+    <w:p>
+      <w:r>
+        <w:tab/>
+        <w:t>the web map).</w:t>
+      </w:r>
+    </w:p>
+    <w:p>
+      <w:pPr>
+        <w:rPr>
+          <w:b/>
+        </w:rPr>
+      </w:pPr>
+      <w:r>
+        <w:tab/>
+      </w:r>
+      <w:r>
+        <w:tab/>
+      </w:r>
+      <w:r>
+        <w:rPr>
+          <w:b/>
+        </w:rPr>
+        <w:t>Food.csv</w:t>
+      </w:r>
+    </w:p>
+    <w:p/>
+    <w:p>
+      <w:r>
+        <w:tab/>
+        <w:t>An Excel wor</w:t>
+      </w:r>
+      <w:r>
+        <w:t xml:space="preserve">ksheet containing </w:t>
+      </w:r>
+      <w:r>
+        <w:t>the CSV file</w:t>
+      </w:r>
+      <w:r>
+        <w:t xml:space="preserve"> data</w:t>
+      </w:r>
+      <w:r>
+        <w:t xml:space="preserve">. </w:t>
+      </w:r>
+      <w:r>
+        <w:t>You can use Excel to edit the data and</w:t>
+      </w:r>
+    </w:p>
+    <w:p>
+      <w:r>
+        <w:tab/>
+        <w:t>generate the CSV file. That workflow doesn't require ArcGIS for Desktop.</w:t>
+      </w:r>
+    </w:p>
+    <w:p>
+      <w:pPr>
+        <w:rPr>
+          <w:b/>
+        </w:rPr>
+      </w:pPr>
+      <w:r>
+        <w:tab/>
+      </w:r>
+      <w:r>
+        <w:tab/>
+      </w:r>
+      <w:r>
+        <w:rPr>
+          <w:b/>
+        </w:rPr>
+        <w:t>Food.csv</w:t>
+      </w:r>
+    </w:p>
+    <w:p/>
+    <w:p>
+      <w:r>
+        <w:tab/>
+        <w:t xml:space="preserve">The Schema.ini file defining the schema used for the CSV file. (This file isn't required but is being </w:t>
+      </w:r>
+    </w:p>
+    <w:p>
+      <w:r>
+        <w:t xml:space="preserve"> </w:t>
+      </w:r>
+      <w:r>
+        <w:tab/>
+        <w:t>included for convenience.</w:t>
+      </w:r>
+    </w:p>
+    <w:p>
+      <w:pPr>
+        <w:rPr>
+          <w:b/>
+        </w:rPr>
+      </w:pPr>
+      <w:r>
+        <w:tab/>
+      </w:r>
+      <w:r>
+        <w:tab/>
+      </w:r>
+      <w:r>
+        <w:rPr>
+          <w:b/>
+        </w:rPr>
+        <w:t>schema.ini</w:t>
+      </w:r>
+    </w:p>
+    <w:p>
+      <w:pPr>
+        <w:rPr>
+          <w:b/>
+        </w:rPr>
+      </w:pPr>
+      <w:r>
+        <w:br w:type="page"/>
+      </w:r>
+    </w:p>
+    <w:p>
+      <w:pPr>
+        <w:pStyle w:val="Heading2"/>
+      </w:pPr>
+      <w:r>
+        <w:lastRenderedPageBreak/>
         <w:t>Tips</w:t>
       </w:r>
     </w:p>
@@ -4138,7 +4593,7 @@
                     </pic:cNvPicPr>
                   </pic:nvPicPr>
                   <pic:blipFill>
-                    <a:blip r:embed="rId10" r:link="rId11" cstate="print"/>
+                    <a:blip r:embed="rId12" r:link="rId13" cstate="print"/>
                     <a:srcRect/>
                     <a:stretch>
                       <a:fillRect/>
@@ -4348,7 +4803,7 @@
                     </pic:cNvPicPr>
                   </pic:nvPicPr>
                   <pic:blipFill>
-                    <a:blip r:embed="rId12" cstate="print"/>
+                    <a:blip r:embed="rId14" cstate="print"/>
                     <a:srcRect/>
                     <a:stretch>
                       <a:fillRect/>
@@ -4482,7 +4937,7 @@
                     </pic:cNvPicPr>
                   </pic:nvPicPr>
                   <pic:blipFill>
-                    <a:blip r:embed="rId13" r:link="rId14" cstate="print"/>
+                    <a:blip r:embed="rId15" r:link="rId16" cstate="print"/>
                     <a:srcRect/>
                     <a:stretch>
                       <a:fillRect/>
@@ -4512,6 +4967,20 @@
       </w:r>
     </w:p>
     <w:p/>
+    <w:p>
+      <w:pPr>
+        <w:pStyle w:val="ListParagraph"/>
+        <w:numPr>
+          <w:ilvl w:val="0"/>
+          <w:numId w:val="7"/>
+        </w:numPr>
+      </w:pPr>
+      <w:r>
+        <w:t xml:space="preserve">Between 1 and 4 tabs are supported, and each tab can contain a maximum of 99 places. </w:t>
+      </w:r>
+    </w:p>
+    <w:p/>
+    <w:p/>
     <w:p/>
     <w:p/>
     <w:p>
@@ -4522,8 +4991,53 @@
       </w:pPr>
     </w:p>
     <w:p>
-      <w:r>
-        <w:t>Rev 1.0</w:t>
+      <w:pPr>
+        <w:pBdr>
+          <w:bottom w:val="single" w:sz="6" w:space="1" w:color="auto"/>
+        </w:pBdr>
+      </w:pPr>
+    </w:p>
+    <w:p>
+      <w:pPr>
+        <w:pBdr>
+          <w:bottom w:val="single" w:sz="6" w:space="1" w:color="auto"/>
+        </w:pBdr>
+      </w:pPr>
+    </w:p>
+    <w:p>
+      <w:pPr>
+        <w:pBdr>
+          <w:bottom w:val="single" w:sz="6" w:space="1" w:color="auto"/>
+        </w:pBdr>
+      </w:pPr>
+    </w:p>
+    <w:p>
+      <w:pPr>
+        <w:pBdr>
+          <w:bottom w:val="single" w:sz="6" w:space="1" w:color="auto"/>
+        </w:pBdr>
+      </w:pPr>
+    </w:p>
+    <w:p>
+      <w:pPr>
+        <w:pBdr>
+          <w:bottom w:val="single" w:sz="6" w:space="1" w:color="auto"/>
+        </w:pBdr>
+      </w:pPr>
+    </w:p>
+    <w:p>
+      <w:pPr>
+        <w:pBdr>
+          <w:bottom w:val="single" w:sz="6" w:space="1" w:color="auto"/>
+        </w:pBdr>
+      </w:pPr>
+    </w:p>
+    <w:p>
+      <w:r>
+        <w:t>Rev 1.</w:t>
+      </w:r>
+      <w:r>
+        <w:t>1</w:t>
       </w:r>
     </w:p>
     <w:p/>

</xml_diff>

<commit_message>
updated docs -- removed some of the "known issues" that have been fixed -- specifically, the app can now gracefully handle null or blank addresses
</commit_message>
<xml_diff>
--- a/Readme.docx
+++ b/Readme.docx
@@ -1,6 +1,6 @@
 
 <file path=word/document.xml><?xml version="1.0" encoding="utf-8"?>
-<w:document xmlns:ve="http://schemas.openxmlformats.org/markup-compatibility/2006" xmlns:o="urn:schemas-microsoft-com:office:office" xmlns:r="http://schemas.openxmlformats.org/officeDocument/2006/relationships" xmlns:m="http://schemas.openxmlformats.org/officeDocument/2006/math" xmlns:v="urn:schemas-microsoft-com:vml" xmlns:wp="http://schemas.openxmlformats.org/drawingml/2006/wordprocessingDrawing" xmlns:w10="urn:schemas-microsoft-com:office:word" xmlns:w="http://schemas.openxmlformats.org/wordprocessingml/2006/main" xmlns:wne="http://schemas.microsoft.com/office/word/2006/wordml">
+<w:document xmlns:wpc="http://schemas.microsoft.com/office/word/2010/wordprocessingCanvas" xmlns:mc="http://schemas.openxmlformats.org/markup-compatibility/2006" xmlns:o="urn:schemas-microsoft-com:office:office" xmlns:r="http://schemas.openxmlformats.org/officeDocument/2006/relationships" xmlns:m="http://schemas.openxmlformats.org/officeDocument/2006/math" xmlns:v="urn:schemas-microsoft-com:vml" xmlns:wp14="http://schemas.microsoft.com/office/word/2010/wordprocessingDrawing" xmlns:wp="http://schemas.openxmlformats.org/drawingml/2006/wordprocessingDrawing" xmlns:w10="urn:schemas-microsoft-com:office:word" xmlns:w="http://schemas.openxmlformats.org/wordprocessingml/2006/main" xmlns:w14="http://schemas.microsoft.com/office/word/2010/wordml" xmlns:wpg="http://schemas.microsoft.com/office/word/2010/wordprocessingGroup" xmlns:wpi="http://schemas.microsoft.com/office/word/2010/wordprocessingInk" xmlns:wne="http://schemas.microsoft.com/office/word/2006/wordml" xmlns:wps="http://schemas.microsoft.com/office/word/2010/wordprocessingShape" mc:Ignorable="w14 wp14">
   <w:body>
     <w:p>
       <w:pPr>
@@ -402,7 +402,7 @@
       <w:r>
         <w:t xml:space="preserve">the </w:t>
       </w:r>
-      <w:hyperlink r:id="rId5" w:history="1">
+      <w:hyperlink r:id="rId6" w:history="1">
         <w:r>
           <w:rPr>
             <w:rStyle w:val="Hyperlink"/>
@@ -452,7 +452,7 @@
       <w:r>
         <w:t xml:space="preserve"> the</w:t>
       </w:r>
-      <w:hyperlink r:id="rId6" w:history="1">
+      <w:hyperlink r:id="rId7" w:history="1">
         <w:r>
           <w:rPr>
             <w:rStyle w:val="Hyperlink"/>
@@ -469,7 +469,7 @@
       <w:r>
         <w:t xml:space="preserve">In the </w:t>
       </w:r>
-      <w:hyperlink r:id="rId7" w:history="1">
+      <w:hyperlink r:id="rId8" w:history="1">
         <w:r>
           <w:rPr>
             <w:rStyle w:val="Hyperlink"/>
@@ -798,6 +798,9 @@
     <w:p>
       <w:pPr>
         <w:pStyle w:val="ListParagraph"/>
+        <w:rPr>
+          <w:i/>
+        </w:rPr>
       </w:pPr>
       <w:r>
         <w:rPr>
@@ -827,60 +830,28 @@
         <w:rPr>
           <w:i/>
         </w:rPr>
-        <w:t xml:space="preserve"> This field must be present </w:t>
-      </w:r>
-      <w:r>
-        <w:rPr>
-          <w:i/>
-        </w:rPr>
-        <w:t>and if you are using shapefile- based layers</w:t>
-      </w:r>
-      <w:r>
-        <w:rPr>
-          <w:i/>
-        </w:rPr>
-        <w:t xml:space="preserve"> it can </w:t>
-      </w:r>
-      <w:r>
-        <w:rPr>
-          <w:i/>
-        </w:rPr>
-        <w:t xml:space="preserve">be left empty if </w:t>
-      </w:r>
-      <w:r>
-        <w:rPr>
-          <w:i/>
-        </w:rPr>
-        <w:t>some or all of your places do</w:t>
-      </w:r>
-      <w:r>
-        <w:rPr>
-          <w:i/>
-        </w:rPr>
-        <w:t>n't have an obvious address.</w:t>
-      </w:r>
-      <w:r>
-        <w:rPr>
-          <w:i/>
-        </w:rPr>
-        <w:t xml:space="preserve"> It's a known bug at the moment that if you are using text file-based layers, the Address field can't be empty, otherwise you'll see the word 'Null' in the Details panel. </w:t>
-      </w:r>
-      <w:r>
-        <w:rPr>
-          <w:i/>
-        </w:rPr>
         <w:t xml:space="preserve"> </w:t>
       </w:r>
       <w:r>
-        <w:t xml:space="preserve">(Note: if you are uploading your places into your web map using a text file instead of a shapefile, and the location of the places in your file is specified by their street address  as opposed to latitude and longitude, then you can either use this Address field to store the full address of each feature, or use a different set of address fields: either way the </w:t>
-      </w:r>
-      <w:proofErr w:type="spellStart"/>
-      <w:r>
-        <w:t>geocoding</w:t>
-      </w:r>
-      <w:proofErr w:type="spellEnd"/>
-      <w:r>
-        <w:t xml:space="preserve"> isn't performed by the Shortlist template: it is performed when you add your file into your web map.)</w:t>
+        <w:rPr>
+          <w:i/>
+        </w:rPr>
+        <w:t>This field can be left empty if you don't want to provide this information for some or all of your places. This field ca</w:t>
+      </w:r>
+      <w:r>
+        <w:rPr>
+          <w:i/>
+        </w:rPr>
+        <w:t>n also be omitted completely if it doesn't apply to any of the places in your layer.</w:t>
+      </w:r>
+      <w:r>
+        <w:rPr>
+          <w:i/>
+        </w:rPr>
+        <w:t xml:space="preserve"> </w:t>
+      </w:r>
+      <w:r>
+        <w:t>(Note: if you are uploading your places into your web map using a text file instead of a shapefile, and the location of the places in your file is specified by their street address  as opposed to latitude and longitude, then you can either use this Address field to store the full address of each feature, or use a different set of address fields: either way the geocoding isn't performed by the Shortlist template: it is performed when you add your file into your web map.)</w:t>
       </w:r>
     </w:p>
     <w:p>
@@ -899,6 +870,7 @@
         <w:rPr>
           <w:i/>
         </w:rPr>
+        <w:lastRenderedPageBreak/>
         <w:t>HOURS</w:t>
       </w:r>
       <w:r>
@@ -1377,11 +1349,11 @@
         <w:t xml:space="preserve">in a shapefile the maximum length of a text field is 254 characters, so this enables a description longer than that to be displayed. Secondly, in the Details panel we automatically format the contents of each Description field into separate paragraphs, to improve the readability of long descriptions. If the right hand column of the Details panel exceeds the height of the panel because of the amount of text in these description fields, then the user can scroll down to read all the text. The text in each description field should be a self contained paragraph.  The text must be plain text and HTML formatting is not supported. </w:t>
       </w:r>
       <w:r>
-        <w:t xml:space="preserve">If you are using a text file instead of a shapefile to upload your features into your web map, there is not a 254 character limit on each of these fields, so each of these fields can contain a lot of text.  For example, if you have a 2000 character description for each place in your </w:t>
+        <w:t xml:space="preserve">If you are using a text file instead of a shapefile to upload your features into your web map, there is not a 254 character limit on each of these fields, so each of these fields can contain a lot of text.  For example, if you have a 2000 character description for each place in your layer, you could put all of that text into Desc1 and omit the other fields. That text will be </w:t>
       </w:r>
       <w:r>
         <w:lastRenderedPageBreak/>
-        <w:t>layer, you could put all of that text into Desc1 and omit the other fields. That text will be displayed in a single paragraph in the Details panel.</w:t>
+        <w:t>displayed in a single paragraph in the Details panel.</w:t>
       </w:r>
       <w:r>
         <w:t xml:space="preserve"> This may be easier than manually dividing up existing text into separate paragraphs, and, in the case of a shapefile, trying to keep the length of each paragraph to below 254 characters.</w:t>
@@ -2044,7 +2016,7 @@
       <w:r>
         <w:t xml:space="preserve">-based layers described above, your web map can optionally also contain additional layers to enhance your map display. For example, if your web map is using the Imagery or Imagery With Labels basemap,  and you also want your web map to contain roads, road labels. and street names, you can add the </w:t>
       </w:r>
-      <w:hyperlink r:id="rId8" w:history="1">
+      <w:hyperlink r:id="rId9" w:history="1">
         <w:r>
           <w:rPr>
             <w:rStyle w:val="Hyperlink"/>
@@ -2410,7 +2382,7 @@
       <w:r>
         <w:t xml:space="preserve">The Shortlist template automatically uses the name of your web map as the title of the Shortlist application and uses the summary text of your web map as the subtitle in the application. To edit the title and summary of your map in ArcGIS Online go to the Details page for your map.  The other information on the Details page, such as Description, Access Constraints and Tags is not used by the Shortlist template. For example, here's the </w:t>
       </w:r>
-      <w:hyperlink r:id="rId9" w:history="1">
+      <w:hyperlink r:id="rId10" w:history="1">
         <w:r>
           <w:rPr>
             <w:rStyle w:val="Hyperlink"/>
@@ -2545,7 +2517,7 @@
       <w:r>
         <w:t xml:space="preserve">). View the </w:t>
       </w:r>
-      <w:hyperlink r:id="rId10" w:anchor="jshelp/ags_proxy.htm" w:history="1">
+      <w:hyperlink r:id="rId11" w:anchor="jshelp/ags_proxy.htm" w:history="1">
         <w:r>
           <w:rPr>
             <w:rStyle w:val="Hyperlink"/>
@@ -3079,7 +3051,7 @@
       <w:r>
         <w:t xml:space="preserve"> For example, our Palm Springs Shortlist web map has this URL: </w:t>
       </w:r>
-      <w:hyperlink r:id="rId11" w:history="1">
+      <w:hyperlink r:id="rId12" w:history="1">
         <w:r>
           <w:rPr>
             <w:rStyle w:val="Hyperlink"/>
@@ -3165,7 +3137,7 @@
       <w:r>
         <w:t xml:space="preserve">If your web base is using one of the Bing Maps basemap, enter your </w:t>
       </w:r>
-      <w:hyperlink r:id="rId12" w:anchor="jshelp/ve_getting_started.htm" w:history="1">
+      <w:hyperlink r:id="rId13" w:anchor="jshelp/ve_getting_started.htm" w:history="1">
         <w:r>
           <w:rPr>
             <w:rStyle w:val="Hyperlink"/>
@@ -4329,7 +4301,7 @@
       </w:r>
     </w:p>
     <w:p>
-      <w:hyperlink r:id="rId13" w:history="1">
+      <w:hyperlink r:id="rId14" w:history="1">
         <w:r>
           <w:rPr>
             <w:rStyle w:val="Hyperlink"/>
@@ -4345,7 +4317,7 @@
       </w:r>
     </w:p>
     <w:p>
-      <w:hyperlink r:id="rId14" w:history="1">
+      <w:hyperlink r:id="rId15" w:history="1">
         <w:r>
           <w:rPr>
             <w:rStyle w:val="Hyperlink"/>
@@ -4844,7 +4816,7 @@
                     </pic:cNvPicPr>
                   </pic:nvPicPr>
                   <pic:blipFill>
-                    <a:blip r:embed="rId15" r:link="rId16" cstate="print"/>
+                    <a:blip r:embed="rId16" r:link="rId17" cstate="print"/>
                     <a:srcRect/>
                     <a:stretch>
                       <a:fillRect/>
@@ -4936,7 +4908,7 @@
       <w:r>
         <w:t xml:space="preserve">This issue came up in the </w:t>
       </w:r>
-      <w:hyperlink r:id="rId17" w:history="1">
+      <w:hyperlink r:id="rId18" w:history="1">
         <w:r>
           <w:rPr>
             <w:rStyle w:val="Hyperlink"/>
@@ -4947,7 +4919,7 @@
       <w:r>
         <w:t xml:space="preserve"> we have been working on, which at the time of writing isn't finished or announced yet. This shows the METRO light rail system and each of the stations as supporting features. In order to show the stations I actually buffered the station point features in ArcMap to create a set of tiny polygons, which I then added to the </w:t>
       </w:r>
-      <w:hyperlink r:id="rId18" w:history="1">
+      <w:hyperlink r:id="rId19" w:history="1">
         <w:r>
           <w:rPr>
             <w:rStyle w:val="Hyperlink"/>
@@ -5002,7 +4974,7 @@
                     </pic:cNvPicPr>
                   </pic:nvPicPr>
                   <pic:blipFill>
-                    <a:blip r:embed="rId19" cstate="print"/>
+                    <a:blip r:embed="rId20" cstate="print"/>
                     <a:srcRect/>
                     <a:stretch>
                       <a:fillRect/>
@@ -5045,7 +5017,7 @@
       <w:r>
         <w:t xml:space="preserve">Another example is where there is a particular place you want to add onto the map, which you would perhaps normally add as a point feature. This came up in the </w:t>
       </w:r>
-      <w:hyperlink r:id="rId20" w:history="1">
+      <w:hyperlink r:id="rId21" w:history="1">
         <w:r>
           <w:rPr>
             <w:rStyle w:val="Hyperlink"/>
@@ -5097,7 +5069,7 @@
                     </pic:cNvPicPr>
                   </pic:nvPicPr>
                   <pic:blipFill>
-                    <a:blip r:embed="rId21" cstate="print"/>
+                    <a:blip r:embed="rId22" cstate="print"/>
                     <a:srcRect/>
                     <a:stretch>
                       <a:fillRect/>
@@ -5215,19 +5187,6 @@
         </w:numPr>
       </w:pPr>
       <w:r>
-        <w:t xml:space="preserve">If your file-based layer doesn't have an Address field, you'll see the text 'Undefined' in the Details panel. The Address field can be empty for some or all of the records in your layer, but the field itself has to be present. </w:t>
-      </w:r>
-    </w:p>
-    <w:p/>
-    <w:p>
-      <w:pPr>
-        <w:pStyle w:val="ListParagraph"/>
-        <w:numPr>
-          <w:ilvl w:val="0"/>
-          <w:numId w:val="7"/>
-        </w:numPr>
-      </w:pPr>
-      <w:r>
         <w:t>If any of the point layers in your web map is turned off, it is still drawn on the Shortlist app and shown as a tab.</w:t>
       </w:r>
     </w:p>
@@ -5295,7 +5254,7 @@
                     </pic:cNvPicPr>
                   </pic:nvPicPr>
                   <pic:blipFill>
-                    <a:blip r:embed="rId22" cstate="print"/>
+                    <a:blip r:embed="rId23" cstate="print"/>
                     <a:srcRect/>
                     <a:stretch>
                       <a:fillRect/>
@@ -5347,7 +5306,10 @@
         </w:numPr>
       </w:pPr>
       <w:r>
-        <w:t xml:space="preserve">The template isn't designed for screens smaller than the </w:t>
+        <w:t xml:space="preserve">The template </w:t>
+      </w:r>
+      <w:r>
+        <w:t xml:space="preserve">works OK on the </w:t>
       </w:r>
       <w:proofErr w:type="spellStart"/>
       <w:r>
@@ -5355,11 +5317,22 @@
       </w:r>
       <w:proofErr w:type="spellEnd"/>
       <w:r>
-        <w:t xml:space="preserve"> Mini</w:t>
-      </w:r>
-      <w:r>
-        <w:t>, and isn't currently really usable on smartphones or small tablets.</w:t>
-      </w:r>
+        <w:t xml:space="preserve"> Mini but </w:t>
+      </w:r>
+      <w:r>
+        <w:t xml:space="preserve">isn't designed for screens smaller </w:t>
+      </w:r>
+      <w:r>
+        <w:t xml:space="preserve">than that. It </w:t>
+      </w:r>
+      <w:r>
+        <w:t xml:space="preserve">isn't currently really usable </w:t>
+      </w:r>
+      <w:r>
+        <w:t>on smartphones.</w:t>
+      </w:r>
+      <w:bookmarkStart w:id="0" w:name="_GoBack"/>
+      <w:bookmarkEnd w:id="0"/>
     </w:p>
     <w:p>
       <w:pPr>
@@ -5376,88 +5349,8 @@
         </w:numPr>
       </w:pPr>
       <w:r>
+        <w:lastRenderedPageBreak/>
         <w:t>When the Neighborhoods dropdown menu is expanded, tapping the map or interacting with the tabs doesn't automatically close it like you might expect.</w:t>
-      </w:r>
-    </w:p>
-    <w:p>
-      <w:pPr>
-        <w:pStyle w:val="ListParagraph"/>
-        <w:ind w:left="720" w:firstLine="0"/>
-      </w:pPr>
-    </w:p>
-    <w:p>
-      <w:pPr>
-        <w:pStyle w:val="ListParagraph"/>
-        <w:numPr>
-          <w:ilvl w:val="0"/>
-          <w:numId w:val="8"/>
-        </w:numPr>
-      </w:pPr>
-      <w:r>
-        <w:t>When the right hand side of the Details panel can be scrolled because of its length, the last few pixels of the last line of the last paragraph in the description is getting clipped:</w:t>
-      </w:r>
-    </w:p>
-    <w:p>
-      <w:pPr>
-        <w:pStyle w:val="ListParagraph"/>
-        <w:ind w:left="720" w:firstLine="0"/>
-      </w:pPr>
-    </w:p>
-    <w:p>
-      <w:pPr>
-        <w:pStyle w:val="ListParagraph"/>
-        <w:ind w:left="720" w:firstLine="0"/>
-      </w:pPr>
-      <w:r>
-        <w:rPr>
-          <w:noProof/>
-          <w:lang w:bidi="ar-SA"/>
-        </w:rPr>
-        <w:drawing>
-          <wp:inline distT="0" distB="0" distL="0" distR="0">
-            <wp:extent cx="4299582" cy="704850"/>
-            <wp:effectExtent l="19050" t="0" r="5718" b="0"/>
-            <wp:docPr id="8" name="Picture 8" descr="cid:image010.png@01CDAD02.E7B17900"/>
-            <wp:cNvGraphicFramePr>
-              <a:graphicFrameLocks xmlns:a="http://schemas.openxmlformats.org/drawingml/2006/main" noChangeAspect="1"/>
-            </wp:cNvGraphicFramePr>
-            <a:graphic xmlns:a="http://schemas.openxmlformats.org/drawingml/2006/main">
-              <a:graphicData uri="http://schemas.openxmlformats.org/drawingml/2006/picture">
-                <pic:pic xmlns:pic="http://schemas.openxmlformats.org/drawingml/2006/picture">
-                  <pic:nvPicPr>
-                    <pic:cNvPr id="0" name="Picture 8" descr="cid:image010.png@01CDAD02.E7B17900"/>
-                    <pic:cNvPicPr>
-                      <a:picLocks noChangeAspect="1" noChangeArrowheads="1"/>
-                    </pic:cNvPicPr>
-                  </pic:nvPicPr>
-                  <pic:blipFill>
-                    <a:blip r:embed="rId23" r:link="rId24" cstate="print"/>
-                    <a:srcRect/>
-                    <a:stretch>
-                      <a:fillRect/>
-                    </a:stretch>
-                  </pic:blipFill>
-                  <pic:spPr bwMode="auto">
-                    <a:xfrm>
-                      <a:off x="0" y="0"/>
-                      <a:ext cx="4299582" cy="704850"/>
-                    </a:xfrm>
-                    <a:prstGeom prst="rect">
-                      <a:avLst/>
-                    </a:prstGeom>
-                    <a:noFill/>
-                    <a:ln w="9525">
-                      <a:noFill/>
-                      <a:miter lim="800000"/>
-                      <a:headEnd/>
-                      <a:tailEnd/>
-                    </a:ln>
-                  </pic:spPr>
-                </pic:pic>
-              </a:graphicData>
-            </a:graphic>
-          </wp:inline>
-        </w:drawing>
       </w:r>
     </w:p>
     <w:p/>
@@ -5495,24 +5388,6 @@
       </w:r>
     </w:p>
     <w:p/>
-    <w:p>
-      <w:pPr>
-        <w:pStyle w:val="ListParagraph"/>
-        <w:numPr>
-          <w:ilvl w:val="0"/>
-          <w:numId w:val="7"/>
-        </w:numPr>
-      </w:pPr>
-      <w:r>
-        <w:t>If you are using text files instead of shapefiles to upload your places point layers into your web map, there's a bug that the Address field can't be left empty. If you leave the Address field empty, that field appears as 'null' in the Details panel. This isn't a problem if you use shapefiles to upload your place point layers. Sorry about this issue. So either populate the address field for all the places in your text files, or use shapefiles instead.</w:t>
-      </w:r>
-    </w:p>
-    <w:p>
-      <w:pPr>
-        <w:pStyle w:val="ListParagraph"/>
-        <w:ind w:left="720" w:firstLine="0"/>
-      </w:pPr>
-    </w:p>
     <w:p>
       <w:pPr>
         <w:pStyle w:val="ListParagraph"/>
@@ -5570,7 +5445,7 @@
                     </pic:cNvPicPr>
                   </pic:nvPicPr>
                   <pic:blipFill>
-                    <a:blip r:embed="rId25" cstate="print"/>
+                    <a:blip r:embed="rId24" cstate="print"/>
                     <a:srcRect r="5303"/>
                     <a:stretch>
                       <a:fillRect/>
@@ -5642,7 +5517,7 @@
                     </pic:cNvPicPr>
                   </pic:nvPicPr>
                   <pic:blipFill>
-                    <a:blip r:embed="rId26" cstate="print"/>
+                    <a:blip r:embed="rId25" cstate="print"/>
                     <a:srcRect l="11696" t="12752" r="15205" b="16107"/>
                     <a:stretch>
                       <a:fillRect/>
@@ -5710,11 +5585,7 @@
         <w:t xml:space="preserve"> because you haven't consciously applied any transparency to your symbols</w:t>
       </w:r>
       <w:r>
-        <w:t xml:space="preserve">. But just open the </w:t>
-      </w:r>
-      <w:r>
-        <w:lastRenderedPageBreak/>
-        <w:t xml:space="preserve">web map in the ArcGIS.com map viewer and you can turn the transparency off completely for </w:t>
+        <w:t xml:space="preserve">. But just open the web map in the ArcGIS.com map viewer and you can turn the transparency off completely for </w:t>
       </w:r>
       <w:r>
         <w:t>the symbols).</w:t>
@@ -5813,7 +5684,7 @@
         <w:t>Rev 1.</w:t>
       </w:r>
       <w:r>
-        <w:t>4</w:t>
+        <w:t>5</w:t>
       </w:r>
     </w:p>
     <w:p/>
@@ -5834,7 +5705,7 @@
 </file>
 
 <file path=word/numbering.xml><?xml version="1.0" encoding="utf-8"?>
-<w:numbering xmlns:ve="http://schemas.openxmlformats.org/markup-compatibility/2006" xmlns:o="urn:schemas-microsoft-com:office:office" xmlns:r="http://schemas.openxmlformats.org/officeDocument/2006/relationships" xmlns:m="http://schemas.openxmlformats.org/officeDocument/2006/math" xmlns:v="urn:schemas-microsoft-com:vml" xmlns:wp="http://schemas.openxmlformats.org/drawingml/2006/wordprocessingDrawing" xmlns:w10="urn:schemas-microsoft-com:office:word" xmlns:w="http://schemas.openxmlformats.org/wordprocessingml/2006/main" xmlns:wne="http://schemas.microsoft.com/office/word/2006/wordml">
+<w:numbering xmlns:wpc="http://schemas.microsoft.com/office/word/2010/wordprocessingCanvas" xmlns:mc="http://schemas.openxmlformats.org/markup-compatibility/2006" xmlns:o="urn:schemas-microsoft-com:office:office" xmlns:r="http://schemas.openxmlformats.org/officeDocument/2006/relationships" xmlns:m="http://schemas.openxmlformats.org/officeDocument/2006/math" xmlns:v="urn:schemas-microsoft-com:vml" xmlns:wp14="http://schemas.microsoft.com/office/word/2010/wordprocessingDrawing" xmlns:wp="http://schemas.openxmlformats.org/drawingml/2006/wordprocessingDrawing" xmlns:w10="urn:schemas-microsoft-com:office:word" xmlns:w="http://schemas.openxmlformats.org/wordprocessingml/2006/main" xmlns:w14="http://schemas.microsoft.com/office/word/2010/wordml" xmlns:wpg="http://schemas.microsoft.com/office/word/2010/wordprocessingGroup" xmlns:wpi="http://schemas.microsoft.com/office/word/2010/wordprocessingInk" xmlns:wne="http://schemas.microsoft.com/office/word/2006/wordml" xmlns:wps="http://schemas.microsoft.com/office/word/2010/wordprocessingShape" mc:Ignorable="w14 wp14">
   <w:abstractNum w:abstractNumId="0">
     <w:nsid w:val="114838CF"/>
     <w:multiLevelType w:val="hybridMultilevel"/>
@@ -7114,7 +6985,7 @@
 </file>
 
 <file path=word/styles.xml><?xml version="1.0" encoding="utf-8"?>
-<w:styles xmlns:r="http://schemas.openxmlformats.org/officeDocument/2006/relationships" xmlns:w="http://schemas.openxmlformats.org/wordprocessingml/2006/main">
+<w:styles xmlns:mc="http://schemas.openxmlformats.org/markup-compatibility/2006" xmlns:r="http://schemas.openxmlformats.org/officeDocument/2006/relationships" xmlns:w="http://schemas.openxmlformats.org/wordprocessingml/2006/main" xmlns:w14="http://schemas.microsoft.com/office/word/2010/wordml" mc:Ignorable="w14">
   <w:docDefaults>
     <w:rPrDefault>
       <w:rPr>
@@ -7478,7 +7349,6 @@
     <w:uiPriority w:val="99"/>
     <w:semiHidden/>
     <w:unhideWhenUsed/>
-    <w:qFormat/>
     <w:tblPr>
       <w:tblInd w:w="0" w:type="dxa"/>
       <w:tblCellMar>
@@ -7898,6 +7768,196 @@
 </w:styles>
 </file>
 
+<file path=word/stylesWithEffects.xml><?xml version="1.0" encoding="utf-8"?>
+<w:styles xmlns:wpc="http://schemas.microsoft.com/office/word/2010/wordprocessingCanvas" xmlns:mc="http://schemas.openxmlformats.org/markup-compatibility/2006" xmlns:o="urn:schemas-microsoft-com:office:office" xmlns:r="http://schemas.openxmlformats.org/officeDocument/2006/relationships" xmlns:m="http://schemas.openxmlformats.org/officeDocument/2006/math" xmlns:v="urn:schemas-microsoft-com:vml" xmlns:wp14="http://schemas.microsoft.com/office/word/2010/wordprocessingDrawing" xmlns:wp="http://schemas.openxmlformats.org/drawingml/2006/wordprocessingDrawing" xmlns:w10="urn:schemas-microsoft-com:office:word" xmlns:w="http://schemas.openxmlformats.org/wordprocessingml/2006/main" xmlns:w14="http://schemas.microsoft.com/office/word/2010/wordml" xmlns:wpg="http://schemas.microsoft.com/office/word/2010/wordprocessingGroup" xmlns:wpi="http://schemas.microsoft.com/office/word/2010/wordprocessingInk" xmlns:wne="http://schemas.microsoft.com/office/word/2006/wordml" xmlns:wps="http://schemas.microsoft.com/office/word/2010/wordprocessingShape" mc:Ignorable="w14 wp14">
+  <w:docDefaults>
+    <w:rPrDefault>
+      <w:rPr>
+        <w:rFonts w:asciiTheme="minorHAnsi" w:eastAsiaTheme="minorEastAsia" w:hAnsiTheme="minorHAnsi" w:cstheme="minorBidi"/>
+        <w:sz w:val="22"/>
+        <w:szCs w:val="22"/>
+        <w:lang w:val="en-US" w:eastAsia="en-US" w:bidi="ar-SA"/>
+      </w:rPr>
+    </w:rPrDefault>
+    <w:pPrDefault>
+      <w:pPr>
+        <w:spacing w:after="200" w:line="276" w:lineRule="auto"/>
+      </w:pPr>
+    </w:pPrDefault>
+  </w:docDefaults>
+  <w:latentStyles w:defLockedState="0" w:defUIPriority="99" w:defSemiHidden="1" w:defUnhideWhenUsed="1" w:defQFormat="0" w:count="267">
+    <w:lsdException w:name="Normal" w:semiHidden="0" w:uiPriority="0" w:unhideWhenUsed="0" w:qFormat="1"/>
+    <w:lsdException w:name="heading 1" w:semiHidden="0" w:uiPriority="9" w:unhideWhenUsed="0" w:qFormat="1"/>
+    <w:lsdException w:name="heading 2" w:uiPriority="9" w:qFormat="1"/>
+    <w:lsdException w:name="heading 3" w:uiPriority="9" w:qFormat="1"/>
+    <w:lsdException w:name="heading 4" w:uiPriority="9" w:qFormat="1"/>
+    <w:lsdException w:name="heading 5" w:uiPriority="9" w:qFormat="1"/>
+    <w:lsdException w:name="heading 6" w:uiPriority="9" w:qFormat="1"/>
+    <w:lsdException w:name="heading 7" w:uiPriority="9" w:qFormat="1"/>
+    <w:lsdException w:name="heading 8" w:uiPriority="9" w:qFormat="1"/>
+    <w:lsdException w:name="heading 9" w:uiPriority="9" w:qFormat="1"/>
+    <w:lsdException w:name="toc 1" w:uiPriority="39"/>
+    <w:lsdException w:name="toc 2" w:uiPriority="39"/>
+    <w:lsdException w:name="toc 3" w:uiPriority="39"/>
+    <w:lsdException w:name="toc 4" w:uiPriority="39"/>
+    <w:lsdException w:name="toc 5" w:uiPriority="39"/>
+    <w:lsdException w:name="toc 6" w:uiPriority="39"/>
+    <w:lsdException w:name="toc 7" w:uiPriority="39"/>
+    <w:lsdException w:name="toc 8" w:uiPriority="39"/>
+    <w:lsdException w:name="toc 9" w:uiPriority="39"/>
+    <w:lsdException w:name="caption" w:uiPriority="35" w:qFormat="1"/>
+    <w:lsdException w:name="Title" w:semiHidden="0" w:uiPriority="10" w:unhideWhenUsed="0" w:qFormat="1"/>
+    <w:lsdException w:name="Default Paragraph Font" w:uiPriority="1"/>
+    <w:lsdException w:name="Subtitle" w:semiHidden="0" w:uiPriority="11" w:unhideWhenUsed="0" w:qFormat="1"/>
+    <w:lsdException w:name="Strong" w:semiHidden="0" w:uiPriority="22" w:unhideWhenUsed="0" w:qFormat="1"/>
+    <w:lsdException w:name="Emphasis" w:semiHidden="0" w:uiPriority="20" w:unhideWhenUsed="0" w:qFormat="1"/>
+    <w:lsdException w:name="Table Grid" w:semiHidden="0" w:uiPriority="59" w:unhideWhenUsed="0"/>
+    <w:lsdException w:name="Placeholder Text" w:unhideWhenUsed="0"/>
+    <w:lsdException w:name="No Spacing" w:semiHidden="0" w:uiPriority="1" w:unhideWhenUsed="0" w:qFormat="1"/>
+    <w:lsdException w:name="Light Shading" w:semiHidden="0" w:uiPriority="60" w:unhideWhenUsed="0"/>
+    <w:lsdException w:name="Light List" w:semiHidden="0" w:uiPriority="61" w:unhideWhenUsed="0"/>
+    <w:lsdException w:name="Light Grid" w:semiHidden="0" w:uiPriority="62" w:unhideWhenUsed="0"/>
+    <w:lsdException w:name="Medium Shading 1" w:semiHidden="0" w:uiPriority="63" w:unhideWhenUsed="0"/>
+    <w:lsdException w:name="Medium Shading 2" w:semiHidden="0" w:uiPriority="64" w:unhideWhenUsed="0"/>
+    <w:lsdException w:name="Medium List 1" w:semiHidden="0" w:uiPriority="65" w:unhideWhenUsed="0"/>
+    <w:lsdException w:name="Medium List 2" w:semiHidden="0" w:uiPriority="66" w:unhideWhenUsed="0"/>
+    <w:lsdException w:name="Medium Grid 1" w:semiHidden="0" w:uiPriority="67" w:unhideWhenUsed="0"/>
+    <w:lsdException w:name="Medium Grid 2" w:semiHidden="0" w:uiPriority="68" w:unhideWhenUsed="0"/>
+    <w:lsdException w:name="Medium Grid 3" w:semiHidden="0" w:uiPriority="69" w:unhideWhenUsed="0"/>
+    <w:lsdException w:name="Dark List" w:semiHidden="0" w:uiPriority="70" w:unhideWhenUsed="0"/>
+    <w:lsdException w:name="Colorful Shading" w:semiHidden="0" w:uiPriority="71" w:unhideWhenUsed="0"/>
+    <w:lsdException w:name="Colorful List" w:semiHidden="0" w:uiPriority="72" w:unhideWhenUsed="0"/>
+    <w:lsdException w:name="Colorful Grid" w:semiHidden="0" w:uiPriority="73" w:unhideWhenUsed="0"/>
+    <w:lsdException w:name="Light Shading Accent 1" w:semiHidden="0" w:uiPriority="60" w:unhideWhenUsed="0"/>
+    <w:lsdException w:name="Light List Accent 1" w:semiHidden="0" w:uiPriority="61" w:unhideWhenUsed="0"/>
+    <w:lsdException w:name="Light Grid Accent 1" w:semiHidden="0" w:uiPriority="62" w:unhideWhenUsed="0"/>
+    <w:lsdException w:name="Medium Shading 1 Accent 1" w:semiHidden="0" w:uiPriority="63" w:unhideWhenUsed="0"/>
+    <w:lsdException w:name="Medium Shading 2 Accent 1" w:semiHidden="0" w:uiPriority="64" w:unhideWhenUsed="0"/>
+    <w:lsdException w:name="Medium List 1 Accent 1" w:semiHidden="0" w:uiPriority="65" w:unhideWhenUsed="0"/>
+    <w:lsdException w:name="Revision" w:unhideWhenUsed="0"/>
+    <w:lsdException w:name="List Paragraph" w:semiHidden="0" w:uiPriority="34" w:unhideWhenUsed="0" w:qFormat="1"/>
+    <w:lsdException w:name="Quote" w:semiHidden="0" w:uiPriority="29" w:unhideWhenUsed="0" w:qFormat="1"/>
+    <w:lsdException w:name="Intense Quote" w:semiHidden="0" w:uiPriority="30" w:unhideWhenUsed="0" w:qFormat="1"/>
+    <w:lsdException w:name="Medium List 2 Accent 1" w:semiHidden="0" w:uiPriority="66" w:unhideWhenUsed="0"/>
+    <w:lsdException w:name="Medium Grid 1 Accent 1" w:semiHidden="0" w:uiPriority="67" w:unhideWhenUsed="0"/>
+    <w:lsdException w:name="Medium Grid 2 Accent 1" w:semiHidden="0" w:uiPriority="68" w:unhideWhenUsed="0"/>
+    <w:lsdException w:name="Medium Grid 3 Accent 1" w:semiHidden="0" w:uiPriority="69" w:unhideWhenUsed="0"/>
+    <w:lsdException w:name="Dark List Accent 1" w:semiHidden="0" w:uiPriority="70" w:unhideWhenUsed="0"/>
+    <w:lsdException w:name="Colorful Shading Accent 1" w:semiHidden="0" w:uiPriority="71" w:unhideWhenUsed="0"/>
+    <w:lsdException w:name="Colorful List Accent 1" w:semiHidden="0" w:uiPriority="72" w:unhideWhenUsed="0"/>
+    <w:lsdException w:name="Colorful Grid Accent 1" w:semiHidden="0" w:uiPriority="73" w:unhideWhenUsed="0"/>
+    <w:lsdException w:name="Light Shading Accent 2" w:semiHidden="0" w:uiPriority="60" w:unhideWhenUsed="0"/>
+    <w:lsdException w:name="Light List Accent 2" w:semiHidden="0" w:uiPriority="61" w:unhideWhenUsed="0"/>
+    <w:lsdException w:name="Light Grid Accent 2" w:semiHidden="0" w:uiPriority="62" w:unhideWhenUsed="0"/>
+    <w:lsdException w:name="Medium Shading 1 Accent 2" w:semiHidden="0" w:uiPriority="63" w:unhideWhenUsed="0"/>
+    <w:lsdException w:name="Medium Shading 2 Accent 2" w:semiHidden="0" w:uiPriority="64" w:unhideWhenUsed="0"/>
+    <w:lsdException w:name="Medium List 1 Accent 2" w:semiHidden="0" w:uiPriority="65" w:unhideWhenUsed="0"/>
+    <w:lsdException w:name="Medium List 2 Accent 2" w:semiHidden="0" w:uiPriority="66" w:unhideWhenUsed="0"/>
+    <w:lsdException w:name="Medium Grid 1 Accent 2" w:semiHidden="0" w:uiPriority="67" w:unhideWhenUsed="0"/>
+    <w:lsdException w:name="Medium Grid 2 Accent 2" w:semiHidden="0" w:uiPriority="68" w:unhideWhenUsed="0"/>
+    <w:lsdException w:name="Medium Grid 3 Accent 2" w:semiHidden="0" w:uiPriority="69" w:unhideWhenUsed="0"/>
+    <w:lsdException w:name="Dark List Accent 2" w:semiHidden="0" w:uiPriority="70" w:unhideWhenUsed="0"/>
+    <w:lsdException w:name="Colorful Shading Accent 2" w:semiHidden="0" w:uiPriority="71" w:unhideWhenUsed="0"/>
+    <w:lsdException w:name="Colorful List Accent 2" w:semiHidden="0" w:uiPriority="72" w:unhideWhenUsed="0"/>
+    <w:lsdException w:name="Colorful Grid Accent 2" w:semiHidden="0" w:uiPriority="73" w:unhideWhenUsed="0"/>
+    <w:lsdException w:name="Light Shading Accent 3" w:semiHidden="0" w:uiPriority="60" w:unhideWhenUsed="0"/>
+    <w:lsdException w:name="Light List Accent 3" w:semiHidden="0" w:uiPriority="61" w:unhideWhenUsed="0"/>
+    <w:lsdException w:name="Light Grid Accent 3" w:semiHidden="0" w:uiPriority="62" w:unhideWhenUsed="0"/>
+    <w:lsdException w:name="Medium Shading 1 Accent 3" w:semiHidden="0" w:uiPriority="63" w:unhideWhenUsed="0"/>
+    <w:lsdException w:name="Medium Shading 2 Accent 3" w:semiHidden="0" w:uiPriority="64" w:unhideWhenUsed="0"/>
+    <w:lsdException w:name="Medium List 1 Accent 3" w:semiHidden="0" w:uiPriority="65" w:unhideWhenUsed="0"/>
+    <w:lsdException w:name="Medium List 2 Accent 3" w:semiHidden="0" w:uiPriority="66" w:unhideWhenUsed="0"/>
+    <w:lsdException w:name="Medium Grid 1 Accent 3" w:semiHidden="0" w:uiPriority="67" w:unhideWhenUsed="0"/>
+    <w:lsdException w:name="Medium Grid 2 Accent 3" w:semiHidden="0" w:uiPriority="68" w:unhideWhenUsed="0"/>
+    <w:lsdException w:name="Medium Grid 3 Accent 3" w:semiHidden="0" w:uiPriority="69" w:unhideWhenUsed="0"/>
+    <w:lsdException w:name="Dark List Accent 3" w:semiHidden="0" w:uiPriority="70" w:unhideWhenUsed="0"/>
+    <w:lsdException w:name="Colorful Shading Accent 3" w:semiHidden="0" w:uiPriority="71" w:unhideWhenUsed="0"/>
+    <w:lsdException w:name="Colorful List Accent 3" w:semiHidden="0" w:uiPriority="72" w:unhideWhenUsed="0"/>
+    <w:lsdException w:name="Colorful Grid Accent 3" w:semiHidden="0" w:uiPriority="73" w:unhideWhenUsed="0"/>
+    <w:lsdException w:name="Light Shading Accent 4" w:semiHidden="0" w:uiPriority="60" w:unhideWhenUsed="0"/>
+    <w:lsdException w:name="Light List Accent 4" w:semiHidden="0" w:uiPriority="61" w:unhideWhenUsed="0"/>
+    <w:lsdException w:name="Light Grid Accent 4" w:semiHidden="0" w:uiPriority="62" w:unhideWhenUsed="0"/>
+    <w:lsdException w:name="Medium Shading 1 Accent 4" w:semiHidden="0" w:uiPriority="63" w:unhideWhenUsed="0"/>
+    <w:lsdException w:name="Medium Shading 2 Accent 4" w:semiHidden="0" w:uiPriority="64" w:unhideWhenUsed="0"/>
+    <w:lsdException w:name="Medium List 1 Accent 4" w:semiHidden="0" w:uiPriority="65" w:unhideWhenUsed="0"/>
+    <w:lsdException w:name="Medium List 2 Accent 4" w:semiHidden="0" w:uiPriority="66" w:unhideWhenUsed="0"/>
+    <w:lsdException w:name="Medium Grid 1 Accent 4" w:semiHidden="0" w:uiPriority="67" w:unhideWhenUsed="0"/>
+    <w:lsdException w:name="Medium Grid 2 Accent 4" w:semiHidden="0" w:uiPriority="68" w:unhideWhenUsed="0"/>
+    <w:lsdException w:name="Medium Grid 3 Accent 4" w:semiHidden="0" w:uiPriority="69" w:unhideWhenUsed="0"/>
+    <w:lsdException w:name="Dark List Accent 4" w:semiHidden="0" w:uiPriority="70" w:unhideWhenUsed="0"/>
+    <w:lsdException w:name="Colorful Shading Accent 4" w:semiHidden="0" w:uiPriority="71" w:unhideWhenUsed="0"/>
+    <w:lsdException w:name="Colorful List Accent 4" w:semiHidden="0" w:uiPriority="72" w:unhideWhenUsed="0"/>
+    <w:lsdException w:name="Colorful Grid Accent 4" w:semiHidden="0" w:uiPriority="73" w:unhideWhenUsed="0"/>
+    <w:lsdException w:name="Light Shading Accent 5" w:semiHidden="0" w:uiPriority="60" w:unhideWhenUsed="0"/>
+    <w:lsdException w:name="Light List Accent 5" w:semiHidden="0" w:uiPriority="61" w:unhideWhenUsed="0"/>
+    <w:lsdException w:name="Light Grid Accent 5" w:semiHidden="0" w:uiPriority="62" w:unhideWhenUsed="0"/>
+    <w:lsdException w:name="Medium Shading 1 Accent 5" w:semiHidden="0" w:uiPriority="63" w:unhideWhenUsed="0"/>
+    <w:lsdException w:name="Medium Shading 2 Accent 5" w:semiHidden="0" w:uiPriority="64" w:unhideWhenUsed="0"/>
+    <w:lsdException w:name="Medium List 1 Accent 5" w:semiHidden="0" w:uiPriority="65" w:unhideWhenUsed="0"/>
+    <w:lsdException w:name="Medium List 2 Accent 5" w:semiHidden="0" w:uiPriority="66" w:unhideWhenUsed="0"/>
+    <w:lsdException w:name="Medium Grid 1 Accent 5" w:semiHidden="0" w:uiPriority="67" w:unhideWhenUsed="0"/>
+    <w:lsdException w:name="Medium Grid 2 Accent 5" w:semiHidden="0" w:uiPriority="68" w:unhideWhenUsed="0"/>
+    <w:lsdException w:name="Medium Grid 3 Accent 5" w:semiHidden="0" w:uiPriority="69" w:unhideWhenUsed="0"/>
+    <w:lsdException w:name="Dark List Accent 5" w:semiHidden="0" w:uiPriority="70" w:unhideWhenUsed="0"/>
+    <w:lsdException w:name="Colorful Shading Accent 5" w:semiHidden="0" w:uiPriority="71" w:unhideWhenUsed="0"/>
+    <w:lsdException w:name="Colorful List Accent 5" w:semiHidden="0" w:uiPriority="72" w:unhideWhenUsed="0"/>
+    <w:lsdException w:name="Colorful Grid Accent 5" w:semiHidden="0" w:uiPriority="73" w:unhideWhenUsed="0"/>
+    <w:lsdException w:name="Light Shading Accent 6" w:semiHidden="0" w:uiPriority="60" w:unhideWhenUsed="0"/>
+    <w:lsdException w:name="Light List Accent 6" w:semiHidden="0" w:uiPriority="61" w:unhideWhenUsed="0"/>
+    <w:lsdException w:name="Light Grid Accent 6" w:semiHidden="0" w:uiPriority="62" w:unhideWhenUsed="0"/>
+    <w:lsdException w:name="Medium Shading 1 Accent 6" w:semiHidden="0" w:uiPriority="63" w:unhideWhenUsed="0"/>
+    <w:lsdException w:name="Medium Shading 2 Accent 6" w:semiHidden="0" w:uiPriority="64" w:unhideWhenUsed="0"/>
+    <w:lsdException w:name="Medium List 1 Accent 6" w:semiHidden="0" w:uiPriority="65" w:unhideWhenUsed="0"/>
+    <w:lsdException w:name="Medium List 2 Accent 6" w:semiHidden="0" w:uiPriority="66" w:unhideWhenUsed="0"/>
+    <w:lsdException w:name="Medium Grid 1 Accent 6" w:semiHidden="0" w:uiPriority="67" w:unhideWhenUsed="0"/>
+    <w:lsdException w:name="Medium Grid 2 Accent 6" w:semiHidden="0" w:uiPriority="68" w:unhideWhenUsed="0"/>
+    <w:lsdException w:name="Medium Grid 3 Accent 6" w:semiHidden="0" w:uiPriority="69" w:unhideWhenUsed="0"/>
+    <w:lsdException w:name="Dark List Accent 6" w:semiHidden="0" w:uiPriority="70" w:unhideWhenUsed="0"/>
+    <w:lsdException w:name="Colorful Shading Accent 6" w:semiHidden="0" w:uiPriority="71" w:unhideWhenUsed="0"/>
+    <w:lsdException w:name="Colorful List Accent 6" w:semiHidden="0" w:uiPriority="72" w:unhideWhenUsed="0"/>
+    <w:lsdException w:name="Colorful Grid Accent 6" w:semiHidden="0" w:uiPriority="73" w:unhideWhenUsed="0"/>
+    <w:lsdException w:name="Subtle Emphasis" w:semiHidden="0" w:uiPriority="19" w:unhideWhenUsed="0" w:qFormat="1"/>
+    <w:lsdException w:name="Intense Emphasis" w:semiHidden="0" w:uiPriority="21" w:unhideWhenUsed="0" w:qFormat="1"/>
+    <w:lsdException w:name="Subtle Reference" w:semiHidden="0" w:uiPriority="31" w:unhideWhenUsed="0" w:qFormat="1"/>
+    <w:lsdException w:name="Intense Reference" w:semiHidden="0" w:uiPriority="32" w:unhideWhenUsed="0" w:qFormat="1"/>
+    <w:lsdException w:name="Book Title" w:semiHidden="0" w:uiPriority="33" w:unhideWhenUsed="0" w:qFormat="1"/>
+    <w:lsdException w:name="Bibliography" w:uiPriority="37"/>
+    <w:lsdException w:name="TOC Heading" w:uiPriority="39" w:qFormat="1"/>
+  </w:latentStyles>
+  <w:style w:type="paragraph" w:default="1" w:styleId="Normal">
+    <w:name w:val="Normal"/>
+    <w:qFormat/>
+  </w:style>
+  <w:style w:type="character" w:default="1" w:styleId="DefaultParagraphFont">
+    <w:name w:val="Default Paragraph Font"/>
+    <w:uiPriority w:val="1"/>
+    <w:semiHidden/>
+    <w:unhideWhenUsed/>
+  </w:style>
+  <w:style w:type="table" w:default="1" w:styleId="TableNormal">
+    <w:name w:val="Normal Table"/>
+    <w:uiPriority w:val="99"/>
+    <w:semiHidden/>
+    <w:unhideWhenUsed/>
+    <w:tblPr>
+      <w:tblInd w:w="0" w:type="dxa"/>
+      <w:tblCellMar>
+        <w:top w:w="0" w:type="dxa"/>
+        <w:left w:w="108" w:type="dxa"/>
+        <w:bottom w:w="0" w:type="dxa"/>
+        <w:right w:w="108" w:type="dxa"/>
+      </w:tblCellMar>
+    </w:tblPr>
+  </w:style>
+  <w:style w:type="numbering" w:default="1" w:styleId="NoList">
+    <w:name w:val="No List"/>
+    <w:uiPriority w:val="99"/>
+    <w:semiHidden/>
+    <w:unhideWhenUsed/>
+  </w:style>
+</w:styles>
+</file>
+
 <file path=word/theme/theme1.xml><?xml version="1.0" encoding="utf-8"?>
 <a:theme xmlns:a="http://schemas.openxmlformats.org/drawingml/2006/main" name="Office Theme">
   <a:themeElements>

</xml_diff>

<commit_message>
tweaks to the readme.
</commit_message>
<xml_diff>
--- a/Readme.docx
+++ b/Readme.docx
@@ -4,30 +4,566 @@
   <w:body>
     <w:p>
       <w:pPr>
-        <w:pStyle w:val="Heading2"/>
-      </w:pPr>
-      <w:r>
+        <w:pStyle w:val="Heading1"/>
+        <w:rPr>
+          <w:rFonts w:asciiTheme="minorHAnsi" w:hAnsiTheme="minorHAnsi"/>
+          <w:sz w:val="44"/>
+        </w:rPr>
+      </w:pPr>
+      <w:bookmarkStart w:id="0" w:name="_Toc347835590"/>
+      <w:bookmarkStart w:id="1" w:name="_GoBack"/>
+      <w:bookmarkEnd w:id="1"/>
+      <w:r>
+        <w:rPr>
+          <w:rFonts w:asciiTheme="minorHAnsi" w:hAnsiTheme="minorHAnsi"/>
+          <w:sz w:val="44"/>
+        </w:rPr>
         <w:t xml:space="preserve">Welcome to the </w:t>
       </w:r>
       <w:r>
+        <w:rPr>
+          <w:rFonts w:asciiTheme="minorHAnsi" w:hAnsiTheme="minorHAnsi"/>
+          <w:sz w:val="44"/>
+        </w:rPr>
         <w:t>Esri Story</w:t>
       </w:r>
       <w:r>
+        <w:rPr>
+          <w:rFonts w:asciiTheme="minorHAnsi" w:hAnsiTheme="minorHAnsi"/>
+          <w:sz w:val="44"/>
+        </w:rPr>
         <w:t>t</w:t>
       </w:r>
       <w:r>
+        <w:rPr>
+          <w:rFonts w:asciiTheme="minorHAnsi" w:hAnsiTheme="minorHAnsi"/>
+          <w:sz w:val="44"/>
+        </w:rPr>
         <w:t xml:space="preserve">elling </w:t>
       </w:r>
       <w:r>
+        <w:rPr>
+          <w:rFonts w:asciiTheme="minorHAnsi" w:hAnsiTheme="minorHAnsi"/>
+          <w:sz w:val="44"/>
+        </w:rPr>
         <w:t xml:space="preserve">Shortlist </w:t>
       </w:r>
       <w:r>
+        <w:rPr>
+          <w:rFonts w:asciiTheme="minorHAnsi" w:hAnsiTheme="minorHAnsi"/>
+          <w:sz w:val="44"/>
+        </w:rPr>
         <w:t>t</w:t>
       </w:r>
       <w:r>
-        <w:t xml:space="preserve">emplate </w:t>
-      </w:r>
-    </w:p>
+        <w:rPr>
+          <w:rFonts w:asciiTheme="minorHAnsi" w:hAnsiTheme="minorHAnsi"/>
+          <w:sz w:val="44"/>
+        </w:rPr>
+        <w:t>emplate</w:t>
+      </w:r>
+      <w:bookmarkEnd w:id="0"/>
+      <w:r>
+        <w:rPr>
+          <w:rFonts w:asciiTheme="minorHAnsi" w:hAnsiTheme="minorHAnsi"/>
+          <w:sz w:val="44"/>
+        </w:rPr>
+        <w:t xml:space="preserve"> </w:t>
+      </w:r>
+    </w:p>
+    <w:p/>
+    <w:p/>
+    <w:p>
+      <w:pPr>
+        <w:pStyle w:val="TOC2"/>
+        <w:tabs>
+          <w:tab w:val="right" w:leader="dot" w:pos="9350"/>
+        </w:tabs>
+        <w:rPr>
+          <w:noProof/>
+        </w:rPr>
+      </w:pPr>
+      <w:r>
+        <w:fldChar w:fldCharType="begin"/>
+      </w:r>
+      <w:r>
+        <w:instrText xml:space="preserve"> TOC \o "1-2" \h \z \u </w:instrText>
+      </w:r>
+      <w:r>
+        <w:fldChar w:fldCharType="separate"/>
+      </w:r>
+      <w:hyperlink w:anchor="_Toc347835590" w:history="1">
+        <w:r>
+          <w:rPr>
+            <w:rStyle w:val="Hyperlink"/>
+            <w:noProof/>
+          </w:rPr>
+          <w:t>Welcome to the Esri Storytelling Shortlist template</w:t>
+        </w:r>
+        <w:r>
+          <w:rPr>
+            <w:noProof/>
+            <w:webHidden/>
+          </w:rPr>
+          <w:tab/>
+        </w:r>
+        <w:r>
+          <w:rPr>
+            <w:noProof/>
+            <w:webHidden/>
+          </w:rPr>
+          <w:fldChar w:fldCharType="begin"/>
+        </w:r>
+        <w:r>
+          <w:rPr>
+            <w:noProof/>
+            <w:webHidden/>
+          </w:rPr>
+          <w:instrText xml:space="preserve"> PAGEREF _Toc347835590 \h </w:instrText>
+        </w:r>
+        <w:r>
+          <w:rPr>
+            <w:noProof/>
+            <w:webHidden/>
+          </w:rPr>
+        </w:r>
+        <w:r>
+          <w:rPr>
+            <w:noProof/>
+            <w:webHidden/>
+          </w:rPr>
+          <w:fldChar w:fldCharType="separate"/>
+        </w:r>
+        <w:r>
+          <w:rPr>
+            <w:noProof/>
+            <w:webHidden/>
+          </w:rPr>
+          <w:t>1</w:t>
+        </w:r>
+        <w:r>
+          <w:rPr>
+            <w:noProof/>
+            <w:webHidden/>
+          </w:rPr>
+          <w:fldChar w:fldCharType="end"/>
+        </w:r>
+      </w:hyperlink>
+    </w:p>
+    <w:p>
+      <w:pPr>
+        <w:pStyle w:val="TOC2"/>
+        <w:tabs>
+          <w:tab w:val="right" w:leader="dot" w:pos="9350"/>
+        </w:tabs>
+        <w:rPr>
+          <w:noProof/>
+        </w:rPr>
+      </w:pPr>
+      <w:hyperlink w:anchor="_Toc347835591" w:history="1">
+        <w:r>
+          <w:rPr>
+            <w:rStyle w:val="Hyperlink"/>
+            <w:noProof/>
+          </w:rPr>
+          <w:t>1. Create the ArcGIS web map for your Shortlist</w:t>
+        </w:r>
+        <w:r>
+          <w:rPr>
+            <w:noProof/>
+            <w:webHidden/>
+          </w:rPr>
+          <w:tab/>
+        </w:r>
+        <w:r>
+          <w:rPr>
+            <w:noProof/>
+            <w:webHidden/>
+          </w:rPr>
+          <w:fldChar w:fldCharType="begin"/>
+        </w:r>
+        <w:r>
+          <w:rPr>
+            <w:noProof/>
+            <w:webHidden/>
+          </w:rPr>
+          <w:instrText xml:space="preserve"> PAGEREF _Toc347835591 \h </w:instrText>
+        </w:r>
+        <w:r>
+          <w:rPr>
+            <w:noProof/>
+            <w:webHidden/>
+          </w:rPr>
+        </w:r>
+        <w:r>
+          <w:rPr>
+            <w:noProof/>
+            <w:webHidden/>
+          </w:rPr>
+          <w:fldChar w:fldCharType="separate"/>
+        </w:r>
+        <w:r>
+          <w:rPr>
+            <w:noProof/>
+            <w:webHidden/>
+          </w:rPr>
+          <w:t>3</w:t>
+        </w:r>
+        <w:r>
+          <w:rPr>
+            <w:noProof/>
+            <w:webHidden/>
+          </w:rPr>
+          <w:fldChar w:fldCharType="end"/>
+        </w:r>
+      </w:hyperlink>
+    </w:p>
+    <w:p>
+      <w:pPr>
+        <w:pStyle w:val="TOC2"/>
+        <w:tabs>
+          <w:tab w:val="right" w:leader="dot" w:pos="9350"/>
+        </w:tabs>
+        <w:rPr>
+          <w:noProof/>
+        </w:rPr>
+      </w:pPr>
+      <w:hyperlink w:anchor="_Toc347835592" w:history="1">
+        <w:r>
+          <w:rPr>
+            <w:rStyle w:val="Hyperlink"/>
+            <w:noProof/>
+          </w:rPr>
+          <w:t>2. Install the Shortlist code on your web server</w:t>
+        </w:r>
+        <w:r>
+          <w:rPr>
+            <w:noProof/>
+            <w:webHidden/>
+          </w:rPr>
+          <w:tab/>
+        </w:r>
+        <w:r>
+          <w:rPr>
+            <w:noProof/>
+            <w:webHidden/>
+          </w:rPr>
+          <w:fldChar w:fldCharType="begin"/>
+        </w:r>
+        <w:r>
+          <w:rPr>
+            <w:noProof/>
+            <w:webHidden/>
+          </w:rPr>
+          <w:instrText xml:space="preserve"> PAGEREF _Toc347835592 \h </w:instrText>
+        </w:r>
+        <w:r>
+          <w:rPr>
+            <w:noProof/>
+            <w:webHidden/>
+          </w:rPr>
+        </w:r>
+        <w:r>
+          <w:rPr>
+            <w:noProof/>
+            <w:webHidden/>
+          </w:rPr>
+          <w:fldChar w:fldCharType="separate"/>
+        </w:r>
+        <w:r>
+          <w:rPr>
+            <w:noProof/>
+            <w:webHidden/>
+          </w:rPr>
+          <w:t>12</w:t>
+        </w:r>
+        <w:r>
+          <w:rPr>
+            <w:noProof/>
+            <w:webHidden/>
+          </w:rPr>
+          <w:fldChar w:fldCharType="end"/>
+        </w:r>
+      </w:hyperlink>
+    </w:p>
+    <w:p>
+      <w:pPr>
+        <w:pStyle w:val="TOC2"/>
+        <w:tabs>
+          <w:tab w:val="right" w:leader="dot" w:pos="9350"/>
+        </w:tabs>
+        <w:rPr>
+          <w:noProof/>
+        </w:rPr>
+      </w:pPr>
+      <w:hyperlink w:anchor="_Toc347835593" w:history="1">
+        <w:r>
+          <w:rPr>
+            <w:rStyle w:val="Hyperlink"/>
+            <w:noProof/>
+          </w:rPr>
+          <w:t>3. Configure the application</w:t>
+        </w:r>
+        <w:r>
+          <w:rPr>
+            <w:noProof/>
+            <w:webHidden/>
+          </w:rPr>
+          <w:tab/>
+        </w:r>
+        <w:r>
+          <w:rPr>
+            <w:noProof/>
+            <w:webHidden/>
+          </w:rPr>
+          <w:fldChar w:fldCharType="begin"/>
+        </w:r>
+        <w:r>
+          <w:rPr>
+            <w:noProof/>
+            <w:webHidden/>
+          </w:rPr>
+          <w:instrText xml:space="preserve"> PAGEREF _Toc347835593 \h </w:instrText>
+        </w:r>
+        <w:r>
+          <w:rPr>
+            <w:noProof/>
+            <w:webHidden/>
+          </w:rPr>
+        </w:r>
+        <w:r>
+          <w:rPr>
+            <w:noProof/>
+            <w:webHidden/>
+          </w:rPr>
+          <w:fldChar w:fldCharType="separate"/>
+        </w:r>
+        <w:r>
+          <w:rPr>
+            <w:noProof/>
+            <w:webHidden/>
+          </w:rPr>
+          <w:t>13</w:t>
+        </w:r>
+        <w:r>
+          <w:rPr>
+            <w:noProof/>
+            <w:webHidden/>
+          </w:rPr>
+          <w:fldChar w:fldCharType="end"/>
+        </w:r>
+      </w:hyperlink>
+    </w:p>
+    <w:p>
+      <w:pPr>
+        <w:pStyle w:val="TOC2"/>
+        <w:tabs>
+          <w:tab w:val="right" w:leader="dot" w:pos="9350"/>
+        </w:tabs>
+        <w:rPr>
+          <w:noProof/>
+        </w:rPr>
+      </w:pPr>
+      <w:hyperlink w:anchor="_Toc347835594" w:history="1">
+        <w:r>
+          <w:rPr>
+            <w:rStyle w:val="Hyperlink"/>
+            <w:noProof/>
+          </w:rPr>
+          <w:t>Sample folder</w:t>
+        </w:r>
+        <w:r>
+          <w:rPr>
+            <w:noProof/>
+            <w:webHidden/>
+          </w:rPr>
+          <w:tab/>
+        </w:r>
+        <w:r>
+          <w:rPr>
+            <w:noProof/>
+            <w:webHidden/>
+          </w:rPr>
+          <w:fldChar w:fldCharType="begin"/>
+        </w:r>
+        <w:r>
+          <w:rPr>
+            <w:noProof/>
+            <w:webHidden/>
+          </w:rPr>
+          <w:instrText xml:space="preserve"> PAGEREF _Toc347835594 \h </w:instrText>
+        </w:r>
+        <w:r>
+          <w:rPr>
+            <w:noProof/>
+            <w:webHidden/>
+          </w:rPr>
+        </w:r>
+        <w:r>
+          <w:rPr>
+            <w:noProof/>
+            <w:webHidden/>
+          </w:rPr>
+          <w:fldChar w:fldCharType="separate"/>
+        </w:r>
+        <w:r>
+          <w:rPr>
+            <w:noProof/>
+            <w:webHidden/>
+          </w:rPr>
+          <w:t>15</w:t>
+        </w:r>
+        <w:r>
+          <w:rPr>
+            <w:noProof/>
+            <w:webHidden/>
+          </w:rPr>
+          <w:fldChar w:fldCharType="end"/>
+        </w:r>
+      </w:hyperlink>
+    </w:p>
+    <w:p>
+      <w:pPr>
+        <w:pStyle w:val="TOC2"/>
+        <w:tabs>
+          <w:tab w:val="right" w:leader="dot" w:pos="9350"/>
+        </w:tabs>
+        <w:rPr>
+          <w:noProof/>
+        </w:rPr>
+      </w:pPr>
+      <w:hyperlink w:anchor="_Toc347835595" w:history="1">
+        <w:r>
+          <w:rPr>
+            <w:rStyle w:val="Hyperlink"/>
+            <w:noProof/>
+          </w:rPr>
+          <w:t>Tips</w:t>
+        </w:r>
+        <w:r>
+          <w:rPr>
+            <w:noProof/>
+            <w:webHidden/>
+          </w:rPr>
+          <w:tab/>
+        </w:r>
+        <w:r>
+          <w:rPr>
+            <w:noProof/>
+            <w:webHidden/>
+          </w:rPr>
+          <w:fldChar w:fldCharType="begin"/>
+        </w:r>
+        <w:r>
+          <w:rPr>
+            <w:noProof/>
+            <w:webHidden/>
+          </w:rPr>
+          <w:instrText xml:space="preserve"> PAGEREF _Toc347835595 \h </w:instrText>
+        </w:r>
+        <w:r>
+          <w:rPr>
+            <w:noProof/>
+            <w:webHidden/>
+          </w:rPr>
+        </w:r>
+        <w:r>
+          <w:rPr>
+            <w:noProof/>
+            <w:webHidden/>
+          </w:rPr>
+          <w:fldChar w:fldCharType="separate"/>
+        </w:r>
+        <w:r>
+          <w:rPr>
+            <w:noProof/>
+            <w:webHidden/>
+          </w:rPr>
+          <w:t>16</w:t>
+        </w:r>
+        <w:r>
+          <w:rPr>
+            <w:noProof/>
+            <w:webHidden/>
+          </w:rPr>
+          <w:fldChar w:fldCharType="end"/>
+        </w:r>
+      </w:hyperlink>
+    </w:p>
+    <w:p>
+      <w:pPr>
+        <w:pStyle w:val="TOC2"/>
+        <w:tabs>
+          <w:tab w:val="right" w:leader="dot" w:pos="9350"/>
+        </w:tabs>
+        <w:rPr>
+          <w:noProof/>
+        </w:rPr>
+      </w:pPr>
+      <w:hyperlink w:anchor="_Toc347835596" w:history="1">
+        <w:r>
+          <w:rPr>
+            <w:rStyle w:val="Hyperlink"/>
+            <w:noProof/>
+          </w:rPr>
+          <w:t>Known issues and limitations</w:t>
+        </w:r>
+        <w:r>
+          <w:rPr>
+            <w:noProof/>
+            <w:webHidden/>
+          </w:rPr>
+          <w:tab/>
+        </w:r>
+        <w:r>
+          <w:rPr>
+            <w:noProof/>
+            <w:webHidden/>
+          </w:rPr>
+          <w:fldChar w:fldCharType="begin"/>
+        </w:r>
+        <w:r>
+          <w:rPr>
+            <w:noProof/>
+            <w:webHidden/>
+          </w:rPr>
+          <w:instrText xml:space="preserve"> PAGEREF _Toc347835596 \h </w:instrText>
+        </w:r>
+        <w:r>
+          <w:rPr>
+            <w:noProof/>
+            <w:webHidden/>
+          </w:rPr>
+        </w:r>
+        <w:r>
+          <w:rPr>
+            <w:noProof/>
+            <w:webHidden/>
+          </w:rPr>
+          <w:fldChar w:fldCharType="separate"/>
+        </w:r>
+        <w:r>
+          <w:rPr>
+            <w:noProof/>
+            <w:webHidden/>
+          </w:rPr>
+          <w:t>18</w:t>
+        </w:r>
+        <w:r>
+          <w:rPr>
+            <w:noProof/>
+            <w:webHidden/>
+          </w:rPr>
+          <w:fldChar w:fldCharType="end"/>
+        </w:r>
+      </w:hyperlink>
+    </w:p>
+    <w:p>
+      <w:r>
+        <w:fldChar w:fldCharType="end"/>
+      </w:r>
+    </w:p>
+    <w:p/>
     <w:p/>
     <w:p>
       <w:r>
@@ -247,6 +783,7 @@
     <w:p/>
     <w:p>
       <w:r>
+        <w:lastRenderedPageBreak/>
         <w:t>The web map you use in the appli</w:t>
       </w:r>
       <w:r>
@@ -259,7 +796,32 @@
         <w:t xml:space="preserve">. </w:t>
       </w:r>
       <w:r>
-        <w:t xml:space="preserve"> To create your web map that will be displayed using the Shortlist template, you have to upload </w:t>
+        <w:t xml:space="preserve"> </w:t>
+      </w:r>
+      <w:r>
+        <w:t xml:space="preserve">You author this map using ArcGIS Online, </w:t>
+      </w:r>
+      <w:proofErr w:type="spellStart"/>
+      <w:r>
+        <w:t>Esri's</w:t>
+      </w:r>
+      <w:proofErr w:type="spellEnd"/>
+      <w:r>
+        <w:t xml:space="preserve"> online GIS and mapping system. There's no software to install. You can access ArcGIS Online at  </w:t>
+      </w:r>
+      <w:hyperlink r:id="rId7" w:history="1">
+        <w:r>
+          <w:rPr>
+            <w:rStyle w:val="Hyperlink"/>
+          </w:rPr>
+          <w:t>http://www.arcgis.com/home/</w:t>
+        </w:r>
+      </w:hyperlink>
+      <w:r>
+        <w:t xml:space="preserve"> with either a free public account (for use by individuals, non-profits, in education, etc.) or an ArcGIS organizational subscription (commercial and government use). </w:t>
+      </w:r>
+      <w:r>
+        <w:t xml:space="preserve">To create your web map that will be displayed using the Shortlist template, you have to upload </w:t>
       </w:r>
       <w:r>
         <w:t xml:space="preserve">the point features that represent </w:t>
@@ -268,22 +830,7 @@
         <w:t xml:space="preserve">your places into your web </w:t>
       </w:r>
       <w:r>
-        <w:t xml:space="preserve">map as files. You can use shapefiles or text files (such as  CSV, TXT and GPX files). In other words, you use the standard, free functionality available in ArcGIS Online for uploading file-based features into your web map. </w:t>
-      </w:r>
-      <w:r>
-        <w:t xml:space="preserve">So all you need is a </w:t>
-      </w:r>
-      <w:r>
-        <w:t>free personal account on ArcGIS Online, which allows you to create web maps</w:t>
-      </w:r>
-      <w:r>
-        <w:t xml:space="preserve"> and upload features into them from files</w:t>
-      </w:r>
-      <w:r>
-        <w:t xml:space="preserve">. </w:t>
-      </w:r>
-      <w:r>
-        <w:t xml:space="preserve">An ArcGIS subscription account for an organization is not required to use the Shortlist template, but of course it can be used if you have this level of account. </w:t>
+        <w:t xml:space="preserve">map as files. You can use shapefiles or text files (such as  CSV, TXT and GPX files). In other words, you use the standard, functionality available in ArcGIS Online for uploading file-based features into your web map. </w:t>
       </w:r>
       <w:r>
         <w:t>The only other ArcGIS software</w:t>
@@ -329,6 +876,7 @@
       <w:pPr>
         <w:pStyle w:val="Heading2"/>
       </w:pPr>
+      <w:bookmarkStart w:id="2" w:name="_Toc347835591"/>
       <w:r>
         <w:lastRenderedPageBreak/>
         <w:t xml:space="preserve">1. </w:t>
@@ -342,6 +890,7 @@
       <w:r>
         <w:t xml:space="preserve"> your Shortlist</w:t>
       </w:r>
+      <w:bookmarkEnd w:id="2"/>
     </w:p>
     <w:p/>
     <w:p>
@@ -402,7 +951,7 @@
       <w:r>
         <w:t xml:space="preserve">the </w:t>
       </w:r>
-      <w:hyperlink r:id="rId6" w:history="1">
+      <w:hyperlink r:id="rId8" w:history="1">
         <w:r>
           <w:rPr>
             <w:rStyle w:val="Hyperlink"/>
@@ -452,7 +1001,7 @@
       <w:r>
         <w:t xml:space="preserve"> the</w:t>
       </w:r>
-      <w:hyperlink r:id="rId7" w:history="1">
+      <w:hyperlink r:id="rId9" w:history="1">
         <w:r>
           <w:rPr>
             <w:rStyle w:val="Hyperlink"/>
@@ -469,7 +1018,7 @@
       <w:r>
         <w:t xml:space="preserve">In the </w:t>
       </w:r>
-      <w:hyperlink r:id="rId8" w:history="1">
+      <w:hyperlink r:id="rId10" w:history="1">
         <w:r>
           <w:rPr>
             <w:rStyle w:val="Hyperlink"/>
@@ -611,20 +1160,38 @@
       <w:r>
         <w:t xml:space="preserve">In your web map you don't need to specify a particular </w:t>
       </w:r>
+      <w:proofErr w:type="spellStart"/>
       <w:r>
         <w:rPr>
           <w:b/>
         </w:rPr>
         <w:t>symbology</w:t>
       </w:r>
+      <w:proofErr w:type="spellEnd"/>
       <w:r>
         <w:t xml:space="preserve"> </w:t>
       </w:r>
       <w:r>
-        <w:t xml:space="preserve">for these point layers, because the Shortlist template automatically applies its own built-in symbology (numbered symbols) to the data in the layers. </w:t>
-      </w:r>
-      <w:r>
-        <w:t>So it doesn't matter what symbology you apply to these point layers in your web map.</w:t>
+        <w:t xml:space="preserve">for these point layers, because the Shortlist template automatically applies its own built-in </w:t>
+      </w:r>
+      <w:proofErr w:type="spellStart"/>
+      <w:r>
+        <w:t>symbology</w:t>
+      </w:r>
+      <w:proofErr w:type="spellEnd"/>
+      <w:r>
+        <w:t xml:space="preserve"> (numbered symbols) to the data in the layers. </w:t>
+      </w:r>
+      <w:r>
+        <w:t xml:space="preserve">So it doesn't matter what </w:t>
+      </w:r>
+      <w:proofErr w:type="spellStart"/>
+      <w:r>
+        <w:t>symbology</w:t>
+      </w:r>
+      <w:proofErr w:type="spellEnd"/>
+      <w:r>
+        <w:t xml:space="preserve"> you apply to these point layers in your web map.</w:t>
       </w:r>
     </w:p>
     <w:p/>
@@ -673,7 +1240,15 @@
         <w:t>in addition to the standard required fields used by the file the layer is based on, such as FID and Sh</w:t>
       </w:r>
       <w:r>
-        <w:t>ape in the case of shapefiles, and the Lat, Long or Address fields in the case of text files). The field names have to match the names in English shown below but this match is case in-sensitive. All of the fields listed below have to be present in each of your point layers except where noted. Despite that, it is simplest to just use this exact schema in all of your point layers.</w:t>
+        <w:t xml:space="preserve">ape in the case of shapefiles, and the </w:t>
+      </w:r>
+      <w:proofErr w:type="spellStart"/>
+      <w:r>
+        <w:t>Lat</w:t>
+      </w:r>
+      <w:proofErr w:type="spellEnd"/>
+      <w:r>
+        <w:t>, Long or Address fields in the case of text files). The field names have to match the names in English shown below but this match is case in-sensitive. All of the fields listed below have to be present in each of your point layers except where noted. Despite that, it is simplest to just use this exact schema in all of your point layers.</w:t>
       </w:r>
     </w:p>
     <w:p/>
@@ -1346,7 +1921,15 @@
         <w:t xml:space="preserve">Note: why do we provide five Description fields? Firstly </w:t>
       </w:r>
       <w:r>
-        <w:t xml:space="preserve">in a shapefile the maximum length of a text field is 254 characters, so this enables a description longer than that to be displayed. Secondly, in the Details panel we automatically format the contents of each Description field into separate paragraphs, to improve the readability of long descriptions. If the right hand column of the Details panel exceeds the height of the panel because of the amount of text in these description fields, then the user can scroll down to read all the text. The text in each description field should be a self contained paragraph.  The text must be plain text and HTML formatting is not supported. </w:t>
+        <w:t xml:space="preserve">in a shapefile the maximum length of a text field is 254 characters, so this enables a description longer than that to be displayed. Secondly, in the Details panel we automatically format the contents of each Description field into separate paragraphs, to improve the readability of long descriptions. If the right hand column of the Details panel exceeds the height of the panel because of the amount of text in these description fields, then the user can scroll down to read all the text. The text in each description field should be a </w:t>
+      </w:r>
+      <w:proofErr w:type="spellStart"/>
+      <w:r>
+        <w:t>self contained</w:t>
+      </w:r>
+      <w:proofErr w:type="spellEnd"/>
+      <w:r>
+        <w:t xml:space="preserve"> paragraph.  The text must be plain text and HTML formatting is not supported. </w:t>
       </w:r>
       <w:r>
         <w:t xml:space="preserve">If you are using a text file instead of a shapefile to upload your features into your web map, there is not a 254 character limit on each of these fields, so each of these fields can contain a lot of text.  For example, if you have a 2000 character description for each place in your layer, you could put all of that text into Desc1 and omit the other fields. That text will be </w:t>
@@ -1723,7 +2306,15 @@
         <w:t xml:space="preserve">layers next to or inside </w:t>
       </w:r>
       <w:r>
-        <w:t xml:space="preserve">your supporting features to represent them in the tabs. For example in the San Diego Shortlist we show the Gaslamp Quarter, Little Italy and Balboa Park as areas using supporting </w:t>
+        <w:t xml:space="preserve">your supporting features to represent them in the tabs. For example in the San Diego Shortlist we show the </w:t>
+      </w:r>
+      <w:proofErr w:type="spellStart"/>
+      <w:r>
+        <w:t>Gaslamp</w:t>
+      </w:r>
+      <w:proofErr w:type="spellEnd"/>
+      <w:r>
+        <w:t xml:space="preserve"> Quarter, Little Italy and Balboa Park as areas using supporting </w:t>
       </w:r>
       <w:r>
         <w:t xml:space="preserve">layers, </w:t>
@@ -1740,12 +2331,14 @@
       <w:r>
         <w:t xml:space="preserve">Unlike with the point layers that contain your places, the </w:t>
       </w:r>
+      <w:proofErr w:type="spellStart"/>
       <w:r>
         <w:rPr>
           <w:b/>
         </w:rPr>
         <w:t>symbology</w:t>
       </w:r>
+      <w:proofErr w:type="spellEnd"/>
       <w:r>
         <w:t xml:space="preserve"> you choose for your s</w:t>
       </w:r>
@@ -1928,7 +2521,15 @@
         <w:t>, or look at the sample shapefiles,</w:t>
       </w:r>
       <w:r>
-        <w:t xml:space="preserve"> that for supporting features that represent areas, like the Gaslamp Quarter and Little Italy neighborhoods, we </w:t>
+        <w:t xml:space="preserve"> that for supporting features that represent areas, like the </w:t>
+      </w:r>
+      <w:proofErr w:type="spellStart"/>
+      <w:r>
+        <w:t>Gaslamp</w:t>
+      </w:r>
+      <w:proofErr w:type="spellEnd"/>
+      <w:r>
+        <w:t xml:space="preserve"> Quarter and Little Italy neighborhoods, we </w:t>
       </w:r>
       <w:r>
         <w:t>actually use</w:t>
@@ -1949,18 +2550,50 @@
         <w:t xml:space="preserve">. In these maps, a lot of the places fall inside these areas. If we used polygons for these areas, the user would get the map tip when they hover the cursor anywhere inside these areas and the popup if they clicked or tapped anywhere inside these areas. We wanted to avoid that, so that when the user interacts </w:t>
       </w:r>
       <w:r>
-        <w:t xml:space="preserve">with the places inside the areas they don't accidentally get the information about the area when they are trying to get information about a place that falls inside it. So in this way, if you move the cursor around inside one of these areas, the only map tips you see are for the places in the area. You only see the map tip for the Gaslamp Quarter if you click on the boundary of the Gaslamp Quarter itself. Similarly, if you are using the San Diego Shortlist app on an </w:t>
+        <w:t xml:space="preserve">with the places inside the areas they don't accidentally get the information about the area when they are trying to get information about a place that falls inside it. So in this way, if you move the cursor around inside one of these areas, the only map tips you see are for the places in the area. You only see the map tip for the </w:t>
       </w:r>
       <w:proofErr w:type="spellStart"/>
       <w:r>
+        <w:t>Gaslamp</w:t>
+      </w:r>
+      <w:proofErr w:type="spellEnd"/>
+      <w:r>
+        <w:t xml:space="preserve"> Quarter if you click on the boundary of the </w:t>
+      </w:r>
+      <w:proofErr w:type="spellStart"/>
+      <w:r>
+        <w:t>Gaslamp</w:t>
+      </w:r>
+      <w:proofErr w:type="spellEnd"/>
+      <w:r>
+        <w:t xml:space="preserve"> Quarter itself. Similarly, if you are using the San Diego Shortlist app on an </w:t>
+      </w:r>
+      <w:proofErr w:type="spellStart"/>
+      <w:r>
         <w:t>iPad</w:t>
       </w:r>
       <w:proofErr w:type="spellEnd"/>
       <w:r>
-        <w:t xml:space="preserve"> and you tap inside the Gaslamp Quarter</w:t>
-      </w:r>
-      <w:r>
-        <w:t xml:space="preserve"> and miss the restaurant you were trying to hit, you don't keep getting the popup for the Gaslamp Quarter (which you would then have to dismiss) like you would if that area was handled using a polygon. </w:t>
+        <w:t xml:space="preserve"> and you tap inside the </w:t>
+      </w:r>
+      <w:proofErr w:type="spellStart"/>
+      <w:r>
+        <w:t>Gaslamp</w:t>
+      </w:r>
+      <w:proofErr w:type="spellEnd"/>
+      <w:r>
+        <w:t xml:space="preserve"> Quarter</w:t>
+      </w:r>
+      <w:r>
+        <w:t xml:space="preserve"> and miss the restaurant you were trying to hit, you don't keep getting the popup for the </w:t>
+      </w:r>
+      <w:proofErr w:type="spellStart"/>
+      <w:r>
+        <w:t>Gaslamp</w:t>
+      </w:r>
+      <w:proofErr w:type="spellEnd"/>
+      <w:r>
+        <w:t xml:space="preserve"> Quarter (which you would then have to dismiss) like you would if that area was handled using a polygon. </w:t>
       </w:r>
       <w:r>
         <w:t xml:space="preserve">PS: </w:t>
@@ -2016,7 +2649,7 @@
       <w:r>
         <w:t xml:space="preserve">-based layers described above, your web map can optionally also contain additional layers to enhance your map display. For example, if your web map is using the Imagery or Imagery With Labels basemap,  and you also want your web map to contain roads, road labels. and street names, you can add the </w:t>
       </w:r>
-      <w:hyperlink r:id="rId9" w:history="1">
+      <w:hyperlink r:id="rId11" w:history="1">
         <w:r>
           <w:rPr>
             <w:rStyle w:val="Hyperlink"/>
@@ -2036,12 +2669,14 @@
       <w:r>
         <w:t xml:space="preserve">The </w:t>
       </w:r>
+      <w:proofErr w:type="spellStart"/>
       <w:r>
         <w:rPr>
           <w:b/>
         </w:rPr>
         <w:t>symbology</w:t>
       </w:r>
+      <w:proofErr w:type="spellEnd"/>
       <w:r>
         <w:t xml:space="preserve"> for these additional services you add into your map is used as-is in the Shortlist template. </w:t>
       </w:r>
@@ -2382,7 +3017,7 @@
       <w:r>
         <w:t xml:space="preserve">The Shortlist template automatically uses the name of your web map as the title of the Shortlist application and uses the summary text of your web map as the subtitle in the application. To edit the title and summary of your map in ArcGIS Online go to the Details page for your map.  The other information on the Details page, such as Description, Access Constraints and Tags is not used by the Shortlist template. For example, here's the </w:t>
       </w:r>
-      <w:hyperlink r:id="rId10" w:history="1">
+      <w:hyperlink r:id="rId12" w:history="1">
         <w:r>
           <w:rPr>
             <w:rStyle w:val="Hyperlink"/>
@@ -2458,6 +3093,7 @@
       <w:pPr>
         <w:pStyle w:val="Heading2"/>
       </w:pPr>
+      <w:bookmarkStart w:id="3" w:name="_Toc347835592"/>
       <w:r>
         <w:lastRenderedPageBreak/>
         <w:t xml:space="preserve">2. Install the Shortlist </w:t>
@@ -2468,6 +3104,7 @@
       <w:r>
         <w:t>on your web server</w:t>
       </w:r>
+      <w:bookmarkEnd w:id="3"/>
     </w:p>
     <w:p/>
     <w:p>
@@ -2517,7 +3154,7 @@
       <w:r>
         <w:t xml:space="preserve">). View the </w:t>
       </w:r>
-      <w:hyperlink r:id="rId11" w:anchor="jshelp/ags_proxy.htm" w:history="1">
+      <w:hyperlink r:id="rId13" w:anchor="jshelp/ags_proxy.htm" w:history="1">
         <w:r>
           <w:rPr>
             <w:rStyle w:val="Hyperlink"/>
@@ -2593,10 +3230,12 @@
       <w:pPr>
         <w:pStyle w:val="Heading2"/>
       </w:pPr>
+      <w:bookmarkStart w:id="4" w:name="_Toc347835593"/>
       <w:r>
         <w:lastRenderedPageBreak/>
         <w:t>3. Configure the application</w:t>
       </w:r>
+      <w:bookmarkEnd w:id="4"/>
     </w:p>
     <w:p/>
     <w:p>
@@ -2629,15 +3268,7 @@
         <w:t xml:space="preserve">3.1. </w:t>
       </w:r>
       <w:r>
-        <w:t xml:space="preserve">In the </w:t>
-      </w:r>
-      <w:proofErr w:type="spellStart"/>
-      <w:r>
-        <w:t>Config</w:t>
-      </w:r>
-      <w:proofErr w:type="spellEnd"/>
-      <w:r>
-        <w:t xml:space="preserve"> section of the </w:t>
+        <w:t xml:space="preserve">In the Config section of the </w:t>
       </w:r>
       <w:r>
         <w:t xml:space="preserve">index.html </w:t>
@@ -2703,29 +3334,7 @@
           <w:szCs w:val="20"/>
           <w:lang w:bidi="ar-SA"/>
         </w:rPr>
-        <w:t xml:space="preserve">********************  </w:t>
-      </w:r>
-      <w:proofErr w:type="spellStart"/>
-      <w:r>
-        <w:rPr>
-          <w:rFonts w:ascii="Consolas" w:hAnsi="Consolas" w:cs="Consolas"/>
-          <w:color w:val="008000"/>
-          <w:sz w:val="20"/>
-          <w:szCs w:val="20"/>
-          <w:lang w:bidi="ar-SA"/>
-        </w:rPr>
-        <w:t>config</w:t>
-      </w:r>
-      <w:proofErr w:type="spellEnd"/>
-      <w:r>
-        <w:rPr>
-          <w:rFonts w:ascii="Consolas" w:hAnsi="Consolas" w:cs="Consolas"/>
-          <w:color w:val="008000"/>
-          <w:sz w:val="20"/>
-          <w:szCs w:val="20"/>
-          <w:lang w:bidi="ar-SA"/>
-        </w:rPr>
-        <w:t xml:space="preserve"> section ******************</w:t>
+        <w:t>********************  config section ******************</w:t>
       </w:r>
     </w:p>
     <w:p>
@@ -3051,7 +3660,7 @@
       <w:r>
         <w:t xml:space="preserve"> For example, our Palm Springs Shortlist web map has this URL: </w:t>
       </w:r>
-      <w:hyperlink r:id="rId12" w:history="1">
+      <w:hyperlink r:id="rId14" w:history="1">
         <w:r>
           <w:rPr>
             <w:rStyle w:val="Hyperlink"/>
@@ -3137,7 +3746,7 @@
       <w:r>
         <w:t xml:space="preserve">If your web base is using one of the Bing Maps basemap, enter your </w:t>
       </w:r>
-      <w:hyperlink r:id="rId13" w:anchor="jshelp/ve_getting_started.htm" w:history="1">
+      <w:hyperlink r:id="rId15" w:anchor="jshelp/ve_getting_started.htm" w:history="1">
         <w:r>
           <w:rPr>
             <w:rStyle w:val="Hyperlink"/>
@@ -4272,9 +4881,11 @@
       <w:pPr>
         <w:pStyle w:val="Heading2"/>
       </w:pPr>
+      <w:bookmarkStart w:id="5" w:name="_Toc347835594"/>
       <w:r>
         <w:t>Sample folder</w:t>
       </w:r>
+      <w:bookmarkEnd w:id="5"/>
     </w:p>
     <w:p/>
     <w:p>
@@ -4301,7 +4912,7 @@
       </w:r>
     </w:p>
     <w:p>
-      <w:hyperlink r:id="rId14" w:history="1">
+      <w:hyperlink r:id="rId16" w:history="1">
         <w:r>
           <w:rPr>
             <w:rStyle w:val="Hyperlink"/>
@@ -4317,7 +4928,7 @@
       </w:r>
     </w:p>
     <w:p>
-      <w:hyperlink r:id="rId15" w:history="1">
+      <w:hyperlink r:id="rId17" w:history="1">
         <w:r>
           <w:rPr>
             <w:rStyle w:val="Hyperlink"/>
@@ -4356,8 +4967,15 @@
           <w:b/>
         </w:rPr>
         <w:tab/>
+      </w:r>
+      <w:proofErr w:type="spellStart"/>
+      <w:r>
+        <w:rPr>
+          <w:b/>
+        </w:rPr>
         <w:t>Fun.shp</w:t>
       </w:r>
+      <w:proofErr w:type="spellEnd"/>
     </w:p>
     <w:p>
       <w:pPr>
@@ -4376,8 +4994,15 @@
           <w:b/>
         </w:rPr>
         <w:tab/>
+      </w:r>
+      <w:proofErr w:type="spellStart"/>
+      <w:r>
+        <w:rPr>
+          <w:b/>
+        </w:rPr>
         <w:t>Food.shp</w:t>
       </w:r>
+      <w:proofErr w:type="spellEnd"/>
     </w:p>
     <w:p>
       <w:pPr>
@@ -4396,8 +5021,15 @@
           <w:b/>
         </w:rPr>
         <w:tab/>
+      </w:r>
+      <w:proofErr w:type="spellStart"/>
+      <w:r>
+        <w:rPr>
+          <w:b/>
+        </w:rPr>
         <w:t>Hotels.shp</w:t>
       </w:r>
+      <w:proofErr w:type="spellEnd"/>
     </w:p>
     <w:p>
       <w:pPr>
@@ -4416,8 +5048,15 @@
           <w:b/>
         </w:rPr>
         <w:tab/>
+      </w:r>
+      <w:proofErr w:type="spellStart"/>
+      <w:r>
+        <w:rPr>
+          <w:b/>
+        </w:rPr>
         <w:t>Design.shp</w:t>
       </w:r>
+      <w:proofErr w:type="spellEnd"/>
     </w:p>
     <w:p/>
     <w:p>
@@ -4443,8 +5082,15 @@
           <w:b/>
         </w:rPr>
         <w:tab/>
+      </w:r>
+      <w:proofErr w:type="spellStart"/>
+      <w:r>
+        <w:rPr>
+          <w:b/>
+        </w:rPr>
         <w:t>Neighborhoods.shp</w:t>
       </w:r>
+      <w:proofErr w:type="spellEnd"/>
     </w:p>
     <w:p>
       <w:pPr>
@@ -4463,8 +5109,15 @@
           <w:b/>
         </w:rPr>
         <w:tab/>
+      </w:r>
+      <w:proofErr w:type="spellStart"/>
+      <w:r>
+        <w:rPr>
+          <w:b/>
+        </w:rPr>
         <w:t>Trails.shp</w:t>
       </w:r>
+      <w:proofErr w:type="spellEnd"/>
     </w:p>
     <w:p>
       <w:pPr>
@@ -4483,8 +5136,15 @@
           <w:b/>
         </w:rPr>
         <w:tab/>
+      </w:r>
+      <w:proofErr w:type="spellStart"/>
+      <w:r>
+        <w:rPr>
+          <w:b/>
+        </w:rPr>
         <w:t>Tramway.shp</w:t>
       </w:r>
+      <w:proofErr w:type="spellEnd"/>
     </w:p>
     <w:p/>
     <w:p>
@@ -4532,8 +5192,16 @@
         <w:rPr>
           <w:b/>
         </w:rPr>
-        <w:t>Palm Springs Shortlist.mxd</w:t>
-      </w:r>
+        <w:t xml:space="preserve">Palm Springs </w:t>
+      </w:r>
+      <w:proofErr w:type="spellStart"/>
+      <w:r>
+        <w:rPr>
+          <w:b/>
+        </w:rPr>
+        <w:t>Shortlist.mxd</w:t>
+      </w:r>
+      <w:proofErr w:type="spellEnd"/>
     </w:p>
     <w:p/>
     <w:p>
@@ -4687,10 +5355,12 @@
       <w:pPr>
         <w:pStyle w:val="Heading2"/>
       </w:pPr>
+      <w:bookmarkStart w:id="6" w:name="_Toc347835595"/>
       <w:r>
         <w:lastRenderedPageBreak/>
         <w:t>Tips</w:t>
       </w:r>
+      <w:bookmarkEnd w:id="6"/>
     </w:p>
     <w:p/>
     <w:p>
@@ -4816,7 +5486,7 @@
                     </pic:cNvPicPr>
                   </pic:nvPicPr>
                   <pic:blipFill>
-                    <a:blip r:embed="rId16" r:link="rId17" cstate="print"/>
+                    <a:blip r:embed="rId18" r:link="rId19" cstate="print"/>
                     <a:srcRect/>
                     <a:stretch>
                       <a:fillRect/>
@@ -4908,7 +5578,7 @@
       <w:r>
         <w:t xml:space="preserve">This issue came up in the </w:t>
       </w:r>
-      <w:hyperlink r:id="rId18" w:history="1">
+      <w:hyperlink r:id="rId20" w:history="1">
         <w:r>
           <w:rPr>
             <w:rStyle w:val="Hyperlink"/>
@@ -4917,9 +5587,17 @@
         </w:r>
       </w:hyperlink>
       <w:r>
-        <w:t xml:space="preserve"> we have been working on, which at the time of writing isn't finished or announced yet. This shows the METRO light rail system and each of the stations as supporting features. In order to show the stations I actually buffered the station point features in ArcMap to create a set of tiny polygons, which I then added to the </w:t>
-      </w:r>
-      <w:hyperlink r:id="rId19" w:history="1">
+        <w:t xml:space="preserve"> we have been working on, which at the time of writing isn't finished or announced yet. This shows the METRO light rail system and each of the stations as supporting features. In order to show the stations I actually buffered the station point features in </w:t>
+      </w:r>
+      <w:proofErr w:type="spellStart"/>
+      <w:r>
+        <w:t>ArcMap</w:t>
+      </w:r>
+      <w:proofErr w:type="spellEnd"/>
+      <w:r>
+        <w:t xml:space="preserve"> to create a set of tiny polygons, which I then added to the </w:t>
+      </w:r>
+      <w:hyperlink r:id="rId21" w:history="1">
         <w:r>
           <w:rPr>
             <w:rStyle w:val="Hyperlink"/>
@@ -4974,7 +5652,7 @@
                     </pic:cNvPicPr>
                   </pic:nvPicPr>
                   <pic:blipFill>
-                    <a:blip r:embed="rId20" cstate="print"/>
+                    <a:blip r:embed="rId22" cstate="print"/>
                     <a:srcRect/>
                     <a:stretch>
                       <a:fillRect/>
@@ -5017,7 +5695,7 @@
       <w:r>
         <w:t xml:space="preserve">Another example is where there is a particular place you want to add onto the map, which you would perhaps normally add as a point feature. This came up in the </w:t>
       </w:r>
-      <w:hyperlink r:id="rId21" w:history="1">
+      <w:hyperlink r:id="rId23" w:history="1">
         <w:r>
           <w:rPr>
             <w:rStyle w:val="Hyperlink"/>
@@ -5069,7 +5747,7 @@
                     </pic:cNvPicPr>
                   </pic:nvPicPr>
                   <pic:blipFill>
-                    <a:blip r:embed="rId22" cstate="print"/>
+                    <a:blip r:embed="rId24" cstate="print"/>
                     <a:srcRect/>
                     <a:stretch>
                       <a:fillRect/>
@@ -5120,10 +5798,12 @@
       <w:pPr>
         <w:pStyle w:val="Heading2"/>
       </w:pPr>
+      <w:bookmarkStart w:id="7" w:name="_Toc347835596"/>
       <w:r>
         <w:lastRenderedPageBreak/>
         <w:t>Known issues and limitations</w:t>
       </w:r>
+      <w:bookmarkEnd w:id="7"/>
     </w:p>
     <w:p/>
     <w:p>
@@ -5200,15 +5880,7 @@
         </w:numPr>
       </w:pPr>
       <w:r>
-        <w:t xml:space="preserve">It is not possible to remove the bookmarks menu from the Shortlist template just by editing the </w:t>
-      </w:r>
-      <w:proofErr w:type="spellStart"/>
-      <w:r>
-        <w:t>config</w:t>
-      </w:r>
-      <w:proofErr w:type="spellEnd"/>
-      <w:r>
-        <w:t xml:space="preserve"> section of the index.html file, and your web map has to contain some bookmarks. To remove the menu, and use a web map with no bookmarks, you can customize the app yourself by editing the source code.</w:t>
+        <w:t>It is not possible to remove the bookmarks menu from the Shortlist template just by editing the config section of the index.html file, and your web map has to contain some bookmarks. To remove the menu, and use a web map with no bookmarks, you can customize the app yourself by editing the source code.</w:t>
       </w:r>
     </w:p>
     <w:p/>
@@ -5254,7 +5926,7 @@
                     </pic:cNvPicPr>
                   </pic:nvPicPr>
                   <pic:blipFill>
-                    <a:blip r:embed="rId23" cstate="print"/>
+                    <a:blip r:embed="rId25" cstate="print"/>
                     <a:srcRect/>
                     <a:stretch>
                       <a:fillRect/>
@@ -5331,8 +6003,6 @@
       <w:r>
         <w:t>on smartphones.</w:t>
       </w:r>
-      <w:bookmarkStart w:id="0" w:name="_GoBack"/>
-      <w:bookmarkEnd w:id="0"/>
     </w:p>
     <w:p>
       <w:pPr>
@@ -5445,7 +6115,7 @@
                     </pic:cNvPicPr>
                   </pic:nvPicPr>
                   <pic:blipFill>
-                    <a:blip r:embed="rId24" cstate="print"/>
+                    <a:blip r:embed="rId26" cstate="print"/>
                     <a:srcRect r="5303"/>
                     <a:stretch>
                       <a:fillRect/>
@@ -5517,7 +6187,7 @@
                     </pic:cNvPicPr>
                   </pic:nvPicPr>
                   <pic:blipFill>
-                    <a:blip r:embed="rId25" cstate="print"/>
+                    <a:blip r:embed="rId27" cstate="print"/>
                     <a:srcRect l="11696" t="12752" r="15205" b="16107"/>
                     <a:stretch>
                       <a:fillRect/>
@@ -5627,6 +6297,35 @@
       <w:r>
         <w:t>If you double-click a supporting feature like a polygon feature, its popup appears and the map also zooms in centered on the point you clicked. On the double-click, only the zoom in should happen: the popup should not be appearing. This works OK in the web map clients but not in the Shortlist template</w:t>
       </w:r>
+      <w:r>
+        <w:t>.</w:t>
+      </w:r>
+    </w:p>
+    <w:p/>
+    <w:p>
+      <w:pPr>
+        <w:pStyle w:val="ListParagraph"/>
+        <w:numPr>
+          <w:ilvl w:val="0"/>
+          <w:numId w:val="11"/>
+        </w:numPr>
+      </w:pPr>
+      <w:r>
+        <w:t xml:space="preserve">It’s a known issue with the ArcGIS </w:t>
+      </w:r>
+      <w:proofErr w:type="spellStart"/>
+      <w:r>
+        <w:t>Javascript</w:t>
+      </w:r>
+      <w:proofErr w:type="spellEnd"/>
+      <w:r>
+        <w:t xml:space="preserve"> API (that the Shortlist template is built with) that touch gestures don’t work in Internet Explorer on Windows 8 metro mode and desktop mode. So if you open an ArcGIS Online web map in the web map viewer, or in any template like the Shortlist template, and try and zoom and pan via touch, it doesn’t work.</w:t>
+      </w:r>
+    </w:p>
+    <w:p>
+      <w:pPr>
+        <w:ind w:left="360"/>
+      </w:pPr>
     </w:p>
     <w:p/>
     <w:p/>
@@ -5684,7 +6383,7 @@
         <w:t>Rev 1.</w:t>
       </w:r>
       <w:r>
-        <w:t>5</w:t>
+        <w:t>6</w:t>
       </w:r>
     </w:p>
     <w:p/>
@@ -7765,6 +8464,19 @@
       <w:szCs w:val="16"/>
     </w:rPr>
   </w:style>
+  <w:style w:type="paragraph" w:styleId="TOC2">
+    <w:name w:val="toc 2"/>
+    <w:basedOn w:val="Normal"/>
+    <w:next w:val="Normal"/>
+    <w:autoRedefine/>
+    <w:uiPriority w:val="39"/>
+    <w:unhideWhenUsed/>
+    <w:rsid w:val="00D329B6"/>
+    <w:pPr>
+      <w:spacing w:after="100"/>
+      <w:ind w:left="220"/>
+    </w:pPr>
+  </w:style>
 </w:styles>
 </file>
 
@@ -8239,4 +8951,16 @@
   <a:objectDefaults/>
   <a:extraClrSchemeLst/>
 </a:theme>
+</file>
+
+<file path=customXml/item1.xml><?xml version="1.0" encoding="utf-8"?>
+<b:Sources xmlns:b="http://schemas.openxmlformats.org/officeDocument/2006/bibliography" xmlns="http://schemas.openxmlformats.org/officeDocument/2006/bibliography" SelectedStyle="\APA.XSL" StyleName="APA"/>
+</file>
+
+<file path=customXml/itemProps1.xml><?xml version="1.0" encoding="utf-8"?>
+<ds:datastoreItem xmlns:ds="http://schemas.openxmlformats.org/officeDocument/2006/customXml" ds:itemID="{E5357178-325A-4771-9F83-850D961126B4}">
+  <ds:schemaRefs>
+    <ds:schemaRef ds:uri="http://schemas.openxmlformats.org/officeDocument/2006/bibliography"/>
+  </ds:schemaRefs>
+</ds:datastoreItem>
 </file>
</xml_diff>

<commit_message>
updated readme's which account for recent bug fixes / enhancements in the code.
</commit_message>
<xml_diff>
--- a/Readme.docx
+++ b/Readme.docx
@@ -10,9 +10,7 @@
           <w:sz w:val="44"/>
         </w:rPr>
       </w:pPr>
-      <w:bookmarkStart w:id="0" w:name="_Toc355871266"/>
-      <w:bookmarkStart w:id="1" w:name="_GoBack"/>
-      <w:bookmarkEnd w:id="1"/>
+      <w:bookmarkStart w:id="0" w:name="_GoBack"/>
       <w:r>
         <w:rPr>
           <w:rFonts w:asciiTheme="minorHAnsi" w:hAnsiTheme="minorHAnsi"/>
@@ -20,62 +18,50 @@
         </w:rPr>
         <w:t xml:space="preserve">Welcome to the </w:t>
       </w:r>
+      <w:proofErr w:type="spellStart"/>
       <w:r>
         <w:rPr>
           <w:rFonts w:asciiTheme="minorHAnsi" w:hAnsiTheme="minorHAnsi"/>
           <w:sz w:val="44"/>
         </w:rPr>
-        <w:t>Esri Story</w:t>
-      </w:r>
+        <w:t>Esri</w:t>
+      </w:r>
+      <w:proofErr w:type="spellEnd"/>
       <w:r>
         <w:rPr>
           <w:rFonts w:asciiTheme="minorHAnsi" w:hAnsiTheme="minorHAnsi"/>
           <w:sz w:val="44"/>
         </w:rPr>
-        <w:t>t</w:t>
+        <w:t xml:space="preserve"> </w:t>
       </w:r>
       <w:r>
         <w:rPr>
           <w:rFonts w:asciiTheme="minorHAnsi" w:hAnsiTheme="minorHAnsi"/>
           <w:sz w:val="44"/>
         </w:rPr>
-        <w:t xml:space="preserve">elling </w:t>
+        <w:t xml:space="preserve">Shortlist </w:t>
       </w:r>
       <w:r>
         <w:rPr>
           <w:rFonts w:asciiTheme="minorHAnsi" w:hAnsiTheme="minorHAnsi"/>
           <w:sz w:val="44"/>
         </w:rPr>
-        <w:t xml:space="preserve">Shortlist </w:t>
+        <w:t>t</w:t>
       </w:r>
       <w:r>
         <w:rPr>
           <w:rFonts w:asciiTheme="minorHAnsi" w:hAnsiTheme="minorHAnsi"/>
           <w:sz w:val="44"/>
         </w:rPr>
-        <w:t>t</w:t>
-      </w:r>
-      <w:r>
-        <w:rPr>
-          <w:rFonts w:asciiTheme="minorHAnsi" w:hAnsiTheme="minorHAnsi"/>
-          <w:sz w:val="44"/>
-        </w:rPr>
-        <w:t>emplate</w:t>
-      </w:r>
-      <w:bookmarkEnd w:id="0"/>
-      <w:r>
-        <w:rPr>
-          <w:rFonts w:asciiTheme="minorHAnsi" w:hAnsiTheme="minorHAnsi"/>
-          <w:sz w:val="44"/>
-        </w:rPr>
-        <w:t xml:space="preserve"> </w:t>
-      </w:r>
-    </w:p>
-    <w:p/>
-    <w:p/>
-    <w:p>
-      <w:pPr>
-        <w:pStyle w:val="TOC1"/>
+        <w:t xml:space="preserve">emplate </w:t>
+      </w:r>
+    </w:p>
+    <w:bookmarkEnd w:id="0"/>
+    <w:p/>
+    <w:p/>
+    <w:p>
+      <w:pPr>
+        <w:pStyle w:val="TOC2"/>
         <w:tabs>
           <w:tab w:val="right" w:leader="dot" w:pos="9350"/>
         </w:tabs>
@@ -90,18 +76,18 @@
         <w:fldChar w:fldCharType="begin"/>
       </w:r>
       <w:r>
-        <w:instrText xml:space="preserve"> TOC \o "1-2" \h \z \u </w:instrText>
+        <w:instrText xml:space="preserve"> TOC \o "2-2" \h \z </w:instrText>
       </w:r>
       <w:r>
         <w:fldChar w:fldCharType="separate"/>
       </w:r>
-      <w:hyperlink w:anchor="_Toc355871266" w:history="1">
+      <w:hyperlink w:anchor="_Toc362846386" w:history="1">
         <w:r>
           <w:rPr>
             <w:rStyle w:val="Hyperlink"/>
             <w:noProof/>
           </w:rPr>
-          <w:t>Welcome to the Esri Storytelling Shortlist template</w:t>
+          <w:t>Introduction</w:t>
         </w:r>
         <w:r>
           <w:rPr>
@@ -122,7 +108,7 @@
             <w:noProof/>
             <w:webHidden/>
           </w:rPr>
-          <w:instrText xml:space="preserve"> PAGEREF _Toc355871266 \h </w:instrText>
+          <w:instrText xml:space="preserve"> PAGEREF _Toc362846386 \h </w:instrText>
         </w:r>
         <w:r>
           <w:rPr>
@@ -142,7 +128,7 @@
             <w:noProof/>
             <w:webHidden/>
           </w:rPr>
-          <w:t>1</w:t>
+          <w:t>2</w:t>
         </w:r>
         <w:r>
           <w:rPr>
@@ -166,7 +152,7 @@
           <w:lang w:bidi="ar-SA"/>
         </w:rPr>
       </w:pPr>
-      <w:hyperlink w:anchor="_Toc355871267" w:history="1">
+      <w:hyperlink w:anchor="_Toc362846387" w:history="1">
         <w:r>
           <w:rPr>
             <w:rStyle w:val="Hyperlink"/>
@@ -193,7 +179,7 @@
             <w:noProof/>
             <w:webHidden/>
           </w:rPr>
-          <w:instrText xml:space="preserve"> PAGEREF _Toc355871267 \h </w:instrText>
+          <w:instrText xml:space="preserve"> PAGEREF _Toc362846387 \h </w:instrText>
         </w:r>
         <w:r>
           <w:rPr>
@@ -237,13 +223,13 @@
           <w:lang w:bidi="ar-SA"/>
         </w:rPr>
       </w:pPr>
-      <w:hyperlink w:anchor="_Toc355871268" w:history="1">
+      <w:hyperlink w:anchor="_Toc362846388" w:history="1">
         <w:r>
           <w:rPr>
             <w:rStyle w:val="Hyperlink"/>
             <w:noProof/>
           </w:rPr>
-          <w:t>2. Install the Shortlist code on your web server</w:t>
+          <w:t>2. Install the Shortlist template</w:t>
         </w:r>
         <w:r>
           <w:rPr>
@@ -264,7 +250,92 @@
             <w:noProof/>
             <w:webHidden/>
           </w:rPr>
-          <w:instrText xml:space="preserve"> PAGEREF _Toc355871268 \h </w:instrText>
+          <w:instrText xml:space="preserve"> PAGEREF _Toc362846388 \h </w:instrText>
+        </w:r>
+        <w:r>
+          <w:rPr>
+            <w:noProof/>
+            <w:webHidden/>
+          </w:rPr>
+        </w:r>
+        <w:r>
+          <w:rPr>
+            <w:noProof/>
+            <w:webHidden/>
+          </w:rPr>
+          <w:fldChar w:fldCharType="separate"/>
+        </w:r>
+        <w:r>
+          <w:rPr>
+            <w:noProof/>
+            <w:webHidden/>
+          </w:rPr>
+          <w:t>11</w:t>
+        </w:r>
+        <w:r>
+          <w:rPr>
+            <w:noProof/>
+            <w:webHidden/>
+          </w:rPr>
+          <w:fldChar w:fldCharType="end"/>
+        </w:r>
+      </w:hyperlink>
+    </w:p>
+    <w:p>
+      <w:pPr>
+        <w:pStyle w:val="TOC2"/>
+        <w:tabs>
+          <w:tab w:val="right" w:leader="dot" w:pos="9350"/>
+        </w:tabs>
+        <w:rPr>
+          <w:rFonts w:asciiTheme="minorHAnsi" w:hAnsiTheme="minorHAnsi" w:cstheme="minorBidi"/>
+          <w:noProof/>
+          <w:color w:val="auto"/>
+          <w:lang w:bidi="ar-SA"/>
+        </w:rPr>
+      </w:pPr>
+      <w:hyperlink w:anchor="_Toc362846389" w:history="1">
+        <w:r>
+          <w:rPr>
+            <w:rStyle w:val="Hyperlink"/>
+            <w:noProof/>
+          </w:rPr>
+          <w:t>3. Configure the applica</w:t>
+        </w:r>
+        <w:r>
+          <w:rPr>
+            <w:rStyle w:val="Hyperlink"/>
+            <w:noProof/>
+          </w:rPr>
+          <w:t>t</w:t>
+        </w:r>
+        <w:r>
+          <w:rPr>
+            <w:rStyle w:val="Hyperlink"/>
+            <w:noProof/>
+          </w:rPr>
+          <w:t>ion</w:t>
+        </w:r>
+        <w:r>
+          <w:rPr>
+            <w:noProof/>
+            <w:webHidden/>
+          </w:rPr>
+          <w:tab/>
+        </w:r>
+        <w:r>
+          <w:rPr>
+            <w:noProof/>
+            <w:webHidden/>
+          </w:rPr>
+          <w:fldChar w:fldCharType="begin"/>
+        </w:r>
+        <w:r>
+          <w:rPr>
+            <w:noProof/>
+            <w:webHidden/>
+          </w:rPr>
+          <w:instrText xml:space="preserve"> PAGEREF _Toc362846389 \h </w:instrText>
         </w:r>
         <w:r>
           <w:rPr>
@@ -308,78 +379,7 @@
           <w:lang w:bidi="ar-SA"/>
         </w:rPr>
       </w:pPr>
-      <w:hyperlink w:anchor="_Toc355871269" w:history="1">
-        <w:r>
-          <w:rPr>
-            <w:rStyle w:val="Hyperlink"/>
-            <w:noProof/>
-          </w:rPr>
-          <w:t>3. Configure the application</w:t>
-        </w:r>
-        <w:r>
-          <w:rPr>
-            <w:noProof/>
-            <w:webHidden/>
-          </w:rPr>
-          <w:tab/>
-        </w:r>
-        <w:r>
-          <w:rPr>
-            <w:noProof/>
-            <w:webHidden/>
-          </w:rPr>
-          <w:fldChar w:fldCharType="begin"/>
-        </w:r>
-        <w:r>
-          <w:rPr>
-            <w:noProof/>
-            <w:webHidden/>
-          </w:rPr>
-          <w:instrText xml:space="preserve"> PAGEREF _Toc355871269 \h </w:instrText>
-        </w:r>
-        <w:r>
-          <w:rPr>
-            <w:noProof/>
-            <w:webHidden/>
-          </w:rPr>
-        </w:r>
-        <w:r>
-          <w:rPr>
-            <w:noProof/>
-            <w:webHidden/>
-          </w:rPr>
-          <w:fldChar w:fldCharType="separate"/>
-        </w:r>
-        <w:r>
-          <w:rPr>
-            <w:noProof/>
-            <w:webHidden/>
-          </w:rPr>
-          <w:t>13</w:t>
-        </w:r>
-        <w:r>
-          <w:rPr>
-            <w:noProof/>
-            <w:webHidden/>
-          </w:rPr>
-          <w:fldChar w:fldCharType="end"/>
-        </w:r>
-      </w:hyperlink>
-    </w:p>
-    <w:p>
-      <w:pPr>
-        <w:pStyle w:val="TOC2"/>
-        <w:tabs>
-          <w:tab w:val="right" w:leader="dot" w:pos="9350"/>
-        </w:tabs>
-        <w:rPr>
-          <w:rFonts w:asciiTheme="minorHAnsi" w:hAnsiTheme="minorHAnsi" w:cstheme="minorBidi"/>
-          <w:noProof/>
-          <w:color w:val="auto"/>
-          <w:lang w:bidi="ar-SA"/>
-        </w:rPr>
-      </w:pPr>
-      <w:hyperlink w:anchor="_Toc355871270" w:history="1">
+      <w:hyperlink w:anchor="_Toc362846390" w:history="1">
         <w:r>
           <w:rPr>
             <w:rStyle w:val="Hyperlink"/>
@@ -406,7 +406,78 @@
             <w:noProof/>
             <w:webHidden/>
           </w:rPr>
-          <w:instrText xml:space="preserve"> PAGEREF _Toc355871270 \h </w:instrText>
+          <w:instrText xml:space="preserve"> PAGEREF _Toc362846390 \h </w:instrText>
+        </w:r>
+        <w:r>
+          <w:rPr>
+            <w:noProof/>
+            <w:webHidden/>
+          </w:rPr>
+        </w:r>
+        <w:r>
+          <w:rPr>
+            <w:noProof/>
+            <w:webHidden/>
+          </w:rPr>
+          <w:fldChar w:fldCharType="separate"/>
+        </w:r>
+        <w:r>
+          <w:rPr>
+            <w:noProof/>
+            <w:webHidden/>
+          </w:rPr>
+          <w:t>14</w:t>
+        </w:r>
+        <w:r>
+          <w:rPr>
+            <w:noProof/>
+            <w:webHidden/>
+          </w:rPr>
+          <w:fldChar w:fldCharType="end"/>
+        </w:r>
+      </w:hyperlink>
+    </w:p>
+    <w:p>
+      <w:pPr>
+        <w:pStyle w:val="TOC2"/>
+        <w:tabs>
+          <w:tab w:val="right" w:leader="dot" w:pos="9350"/>
+        </w:tabs>
+        <w:rPr>
+          <w:rFonts w:asciiTheme="minorHAnsi" w:hAnsiTheme="minorHAnsi" w:cstheme="minorBidi"/>
+          <w:noProof/>
+          <w:color w:val="auto"/>
+          <w:lang w:bidi="ar-SA"/>
+        </w:rPr>
+      </w:pPr>
+      <w:hyperlink w:anchor="_Toc362846391" w:history="1">
+        <w:r>
+          <w:rPr>
+            <w:rStyle w:val="Hyperlink"/>
+            <w:noProof/>
+          </w:rPr>
+          <w:t>Tips</w:t>
+        </w:r>
+        <w:r>
+          <w:rPr>
+            <w:noProof/>
+            <w:webHidden/>
+          </w:rPr>
+          <w:tab/>
+        </w:r>
+        <w:r>
+          <w:rPr>
+            <w:noProof/>
+            <w:webHidden/>
+          </w:rPr>
+          <w:fldChar w:fldCharType="begin"/>
+        </w:r>
+        <w:r>
+          <w:rPr>
+            <w:noProof/>
+            <w:webHidden/>
+          </w:rPr>
+          <w:instrText xml:space="preserve"> PAGEREF _Toc362846391 \h </w:instrText>
         </w:r>
         <w:r>
           <w:rPr>
@@ -450,78 +521,7 @@
           <w:lang w:bidi="ar-SA"/>
         </w:rPr>
       </w:pPr>
-      <w:hyperlink w:anchor="_Toc355871271" w:history="1">
-        <w:r>
-          <w:rPr>
-            <w:rStyle w:val="Hyperlink"/>
-            <w:noProof/>
-          </w:rPr>
-          <w:t>Tips</w:t>
-        </w:r>
-        <w:r>
-          <w:rPr>
-            <w:noProof/>
-            <w:webHidden/>
-          </w:rPr>
-          <w:tab/>
-        </w:r>
-        <w:r>
-          <w:rPr>
-            <w:noProof/>
-            <w:webHidden/>
-          </w:rPr>
-          <w:fldChar w:fldCharType="begin"/>
-        </w:r>
-        <w:r>
-          <w:rPr>
-            <w:noProof/>
-            <w:webHidden/>
-          </w:rPr>
-          <w:instrText xml:space="preserve"> PAGEREF _Toc355871271 \h </w:instrText>
-        </w:r>
-        <w:r>
-          <w:rPr>
-            <w:noProof/>
-            <w:webHidden/>
-          </w:rPr>
-        </w:r>
-        <w:r>
-          <w:rPr>
-            <w:noProof/>
-            <w:webHidden/>
-          </w:rPr>
-          <w:fldChar w:fldCharType="separate"/>
-        </w:r>
-        <w:r>
-          <w:rPr>
-            <w:noProof/>
-            <w:webHidden/>
-          </w:rPr>
-          <w:t>16</w:t>
-        </w:r>
-        <w:r>
-          <w:rPr>
-            <w:noProof/>
-            <w:webHidden/>
-          </w:rPr>
-          <w:fldChar w:fldCharType="end"/>
-        </w:r>
-      </w:hyperlink>
-    </w:p>
-    <w:p>
-      <w:pPr>
-        <w:pStyle w:val="TOC2"/>
-        <w:tabs>
-          <w:tab w:val="right" w:leader="dot" w:pos="9350"/>
-        </w:tabs>
-        <w:rPr>
-          <w:rFonts w:asciiTheme="minorHAnsi" w:hAnsiTheme="minorHAnsi" w:cstheme="minorBidi"/>
-          <w:noProof/>
-          <w:color w:val="auto"/>
-          <w:lang w:bidi="ar-SA"/>
-        </w:rPr>
-      </w:pPr>
-      <w:hyperlink w:anchor="_Toc355871272" w:history="1">
+      <w:hyperlink w:anchor="_Toc362846392" w:history="1">
         <w:r>
           <w:rPr>
             <w:rStyle w:val="Hyperlink"/>
@@ -548,7 +548,7 @@
             <w:noProof/>
             <w:webHidden/>
           </w:rPr>
-          <w:instrText xml:space="preserve"> PAGEREF _Toc355871272 \h </w:instrText>
+          <w:instrText xml:space="preserve"> PAGEREF _Toc362846392 \h </w:instrText>
         </w:r>
         <w:r>
           <w:rPr>
@@ -568,7 +568,7 @@
             <w:noProof/>
             <w:webHidden/>
           </w:rPr>
-          <w:t>18</w:t>
+          <w:t>17</w:t>
         </w:r>
         <w:r>
           <w:rPr>
@@ -588,6 +588,31 @@
     <w:p/>
     <w:p>
       <w:r>
+        <w:br/>
+      </w:r>
+      <w:r>
+        <w:br/>
+      </w:r>
+    </w:p>
+    <w:p>
+      <w:r>
+        <w:br w:type="page"/>
+      </w:r>
+    </w:p>
+    <w:p>
+      <w:pPr>
+        <w:pStyle w:val="Heading2"/>
+      </w:pPr>
+      <w:bookmarkStart w:id="1" w:name="_Toc362846386"/>
+      <w:r>
+        <w:lastRenderedPageBreak/>
+        <w:t>Introduction</w:t>
+      </w:r>
+      <w:bookmarkEnd w:id="1"/>
+    </w:p>
+    <w:p/>
+    <w:p>
+      <w:r>
         <w:t xml:space="preserve">This </w:t>
       </w:r>
       <w:r>
@@ -621,13 +646,21 @@
         <w:t>in the real world and discover</w:t>
       </w:r>
       <w:r>
-        <w:t>ing new places</w:t>
+        <w:t xml:space="preserve">ing new </w:t>
+      </w:r>
+      <w:proofErr w:type="gramStart"/>
+      <w:r>
+        <w:t>places</w:t>
       </w:r>
       <w:r>
         <w:t xml:space="preserve"> </w:t>
       </w:r>
       <w:r>
-        <w:t>. So if a user navigates to a particular location, the tabs just show places in that location.</w:t>
+        <w:t>.</w:t>
+      </w:r>
+      <w:proofErr w:type="gramEnd"/>
+      <w:r>
+        <w:t xml:space="preserve"> So if a user navigates to a particular location, the tabs just show places in that location.</w:t>
       </w:r>
     </w:p>
     <w:p/>
@@ -655,12 +688,14 @@
         </w:numPr>
         <w:spacing w:after="120"/>
       </w:pPr>
+      <w:proofErr w:type="gramStart"/>
       <w:r>
         <w:t>display</w:t>
       </w:r>
       <w:r>
         <w:t>ing</w:t>
       </w:r>
+      <w:proofErr w:type="gramEnd"/>
       <w:r>
         <w:t xml:space="preserve"> a selection </w:t>
       </w:r>
@@ -716,8 +751,13 @@
           <w:numId w:val="4"/>
         </w:numPr>
       </w:pPr>
-      <w:r>
-        <w:t xml:space="preserve">a state tourism agency can </w:t>
+      <w:proofErr w:type="gramStart"/>
+      <w:r>
+        <w:t>a</w:t>
+      </w:r>
+      <w:proofErr w:type="gramEnd"/>
+      <w:r>
+        <w:t xml:space="preserve"> state tourism agency can </w:t>
       </w:r>
       <w:r>
         <w:t>highlight key activities and attractions.</w:t>
@@ -736,8 +776,13 @@
           <w:numId w:val="4"/>
         </w:numPr>
       </w:pPr>
-      <w:r>
-        <w:t>an environmental agency can display its projects and show off its successes and places where there are still issues.</w:t>
+      <w:proofErr w:type="gramStart"/>
+      <w:r>
+        <w:t>an</w:t>
+      </w:r>
+      <w:proofErr w:type="gramEnd"/>
+      <w:r>
+        <w:t xml:space="preserve"> environmental agency can display its projects and show off its successes and places where there are still issues.</w:t>
       </w:r>
     </w:p>
     <w:p>
@@ -769,13 +814,21 @@
         <w:t xml:space="preserve"> Mini</w:t>
       </w:r>
       <w:r>
-        <w:t xml:space="preserve"> but doesn't work well on </w:t>
+        <w:t xml:space="preserve"> but doesn't work well </w:t>
+      </w:r>
+      <w:proofErr w:type="gramStart"/>
+      <w:r>
+        <w:t xml:space="preserve">on </w:t>
       </w:r>
       <w:r>
         <w:t xml:space="preserve"> smart</w:t>
       </w:r>
       <w:r>
-        <w:t>phones or smaller tablets. W</w:t>
+        <w:t>phones</w:t>
+      </w:r>
+      <w:proofErr w:type="gramEnd"/>
+      <w:r>
+        <w:t xml:space="preserve"> or smaller tablets. W</w:t>
       </w:r>
       <w:r>
         <w:t>e would like to enhance the template in the f</w:t>
@@ -804,7 +857,6 @@
     <w:p/>
     <w:p>
       <w:r>
-        <w:lastRenderedPageBreak/>
         <w:t>The web map you use in the appli</w:t>
       </w:r>
       <w:r>
@@ -828,16 +880,34 @@
       </w:r>
       <w:proofErr w:type="spellEnd"/>
       <w:r>
-        <w:t xml:space="preserve"> online GIS and mapping system. There's no software to install. You can access ArcGIS Online at  </w:t>
-      </w:r>
-      <w:hyperlink r:id="rId7" w:history="1">
-        <w:r>
-          <w:rPr>
-            <w:rStyle w:val="Hyperlink"/>
-          </w:rPr>
-          <w:t>http://www.arcgis.com/home/</w:t>
-        </w:r>
-      </w:hyperlink>
+        <w:t xml:space="preserve"> online GIS and mapping system. There's no software to install. You can access ArcGIS Online </w:t>
+      </w:r>
+      <w:proofErr w:type="gramStart"/>
+      <w:r>
+        <w:t xml:space="preserve">at  </w:t>
+      </w:r>
+      <w:proofErr w:type="gramEnd"/>
+      <w:r>
+        <w:fldChar w:fldCharType="begin"/>
+      </w:r>
+      <w:r>
+        <w:instrText xml:space="preserve"> HYPERLINK "http://www.arcgis.com/home/" </w:instrText>
+      </w:r>
+      <w:r>
+        <w:fldChar w:fldCharType="separate"/>
+      </w:r>
+      <w:r>
+        <w:rPr>
+          <w:rStyle w:val="Hyperlink"/>
+        </w:rPr>
+        <w:t>http://www.arcgis.com/home/</w:t>
+      </w:r>
+      <w:r>
+        <w:rPr>
+          <w:rStyle w:val="Hyperlink"/>
+        </w:rPr>
+        <w:fldChar w:fldCharType="end"/>
+      </w:r>
       <w:r>
         <w:t xml:space="preserve"> with either a free public account (for use by individuals, non-profits, in education, etc.) or an ArcGIS organizational subscription (commercial and government use). </w:t>
       </w:r>
@@ -851,7 +921,15 @@
         <w:t xml:space="preserve">your places into your web </w:t>
       </w:r>
       <w:r>
-        <w:t xml:space="preserve">map as files. You can use shapefiles or text files (such as  CSV, TXT and GPX files). In other words, you use the standard, functionality available in ArcGIS Online for uploading file-based features into your web map. </w:t>
+        <w:t xml:space="preserve">map as files. You can use shapefiles or text files (such </w:t>
+      </w:r>
+      <w:proofErr w:type="gramStart"/>
+      <w:r>
+        <w:t>as  CSV</w:t>
+      </w:r>
+      <w:proofErr w:type="gramEnd"/>
+      <w:r>
+        <w:t xml:space="preserve">, TXT and GPX files). In other words, you use the standard, functionality available in ArcGIS Online for uploading file-based features into your web map. </w:t>
       </w:r>
       <w:r>
         <w:t>The only other ArcGIS software</w:t>
@@ -897,7 +975,7 @@
       <w:pPr>
         <w:pStyle w:val="Heading2"/>
       </w:pPr>
-      <w:bookmarkStart w:id="2" w:name="_Toc355871267"/>
+      <w:bookmarkStart w:id="2" w:name="_Toc362846387"/>
       <w:r>
         <w:lastRenderedPageBreak/>
         <w:t xml:space="preserve">1. </w:t>
@@ -922,7 +1000,15 @@
         <w:t xml:space="preserve"> in the required format</w:t>
       </w:r>
       <w:r>
-        <w:t>, writing your descriptive text and organizing the photos is likely to be the most time consuming part of creating your Shortlist</w:t>
+        <w:t xml:space="preserve">, writing your descriptive text and organizing the photos </w:t>
+      </w:r>
+      <w:proofErr w:type="gramStart"/>
+      <w:r>
+        <w:t>is</w:t>
+      </w:r>
+      <w:proofErr w:type="gramEnd"/>
+      <w:r>
+        <w:t xml:space="preserve"> likely to be the most time consuming part of creating your Shortlist</w:t>
       </w:r>
       <w:r>
         <w:t>. You can continue refining your content after you've made your web map and after your Shortlist is up and running but it is easier if you can assemble and proof read your content first before you upload your data into your web map, so you only have to do it once.</w:t>
@@ -961,10 +1047,18 @@
         <w:t xml:space="preserve">The Shortlist app depends on users being </w:t>
       </w:r>
       <w:r>
-        <w:t xml:space="preserve">able to easily see the </w:t>
-      </w:r>
-      <w:r>
-        <w:t xml:space="preserve"> numbered points</w:t>
+        <w:t xml:space="preserve">able to easily see </w:t>
+      </w:r>
+      <w:proofErr w:type="gramStart"/>
+      <w:r>
+        <w:t xml:space="preserve">the </w:t>
+      </w:r>
+      <w:r>
+        <w:t xml:space="preserve"> numbered</w:t>
+      </w:r>
+      <w:proofErr w:type="gramEnd"/>
+      <w:r>
+        <w:t xml:space="preserve"> points</w:t>
       </w:r>
       <w:r>
         <w:t xml:space="preserve"> so it is best to choose a basemap that doesn't overwhelm them. In </w:t>
@@ -972,7 +1066,7 @@
       <w:r>
         <w:t xml:space="preserve">the </w:t>
       </w:r>
-      <w:hyperlink r:id="rId8" w:history="1">
+      <w:hyperlink r:id="rId7" w:history="1">
         <w:r>
           <w:rPr>
             <w:rStyle w:val="Hyperlink"/>
@@ -1022,7 +1116,7 @@
       <w:r>
         <w:t xml:space="preserve"> the</w:t>
       </w:r>
-      <w:hyperlink r:id="rId9" w:history="1">
+      <w:hyperlink r:id="rId8" w:history="1">
         <w:r>
           <w:rPr>
             <w:rStyle w:val="Hyperlink"/>
@@ -1039,7 +1133,7 @@
       <w:r>
         <w:t xml:space="preserve">In the </w:t>
       </w:r>
-      <w:hyperlink r:id="rId10" w:history="1">
+      <w:hyperlink r:id="rId9" w:history="1">
         <w:r>
           <w:rPr>
             <w:rStyle w:val="Hyperlink"/>
@@ -1173,7 +1267,7 @@
     <w:p/>
     <w:p>
       <w:r>
-        <w:t xml:space="preserve">Your layer names need to be short enough to fit in the available space in the Shortlist template's tabs. The tabs don't automatically expand to fit the length of your layer names. Note: after uploading your point data into your web map, don't rename the layers. The Shortlist template expects the point layers to have the same name as the source data files that they were created from (minus the file extension). </w:t>
+        <w:t xml:space="preserve">Your layer names need to be short enough to fit in the available space in the Shortlist template's tabs. The tabs don't automatically expand to fit the length of your layer names. </w:t>
       </w:r>
     </w:p>
     <w:p/>
@@ -1200,7 +1294,6 @@
     <w:p/>
     <w:p>
       <w:r>
-        <w:lastRenderedPageBreak/>
         <w:t xml:space="preserve">In your web map you don't need to specify a particular </w:t>
       </w:r>
       <w:r>
@@ -1243,7 +1336,15 @@
         <w:t>in addition to the standard required fields used by the file the layer is based on, such as FID and Sh</w:t>
       </w:r>
       <w:r>
-        <w:t xml:space="preserve">ape in the case of shapefiles, and the </w:t>
+        <w:t xml:space="preserve">ape in the case of </w:t>
+      </w:r>
+      <w:proofErr w:type="spellStart"/>
+      <w:r>
+        <w:t>shapefiles</w:t>
+      </w:r>
+      <w:proofErr w:type="spellEnd"/>
+      <w:r>
+        <w:t xml:space="preserve">, and the </w:t>
       </w:r>
       <w:proofErr w:type="spellStart"/>
       <w:r>
@@ -1283,7 +1384,15 @@
         <w:t xml:space="preserve"> each</w:t>
       </w:r>
       <w:r>
-        <w:t xml:space="preserve"> tabs. </w:t>
+        <w:t xml:space="preserve"> </w:t>
+      </w:r>
+      <w:proofErr w:type="gramStart"/>
+      <w:r>
+        <w:t>tabs</w:t>
+      </w:r>
+      <w:proofErr w:type="gramEnd"/>
+      <w:r>
+        <w:t xml:space="preserve">. </w:t>
       </w:r>
       <w:r>
         <w:t xml:space="preserve">Places don't have unique numbers across the layers (so in other words each point layer's features are numbered 1-99). Which places on your map you start your numbering scheme at your places on the map is up to you, but you will most likely want to ensure that the initial map extent that the user sees when the open your map includes the first set of places in the first tab, so the user immediately sees a consecutive set of places starting at number 1. For example, the San Diego Shortlist opens up to show the downtown area, so we started the place numbering for </w:t>
@@ -1444,45 +1553,56 @@
           <w:i/>
         </w:rPr>
       </w:pPr>
+      <w:proofErr w:type="gramStart"/>
+      <w:r>
+        <w:rPr>
+          <w:i/>
+        </w:rPr>
+        <w:t>HOURS</w:t>
+      </w:r>
+      <w:r>
+        <w:tab/>
+      </w:r>
+      <w:r>
+        <w:t xml:space="preserve">A text field containing the </w:t>
+      </w:r>
+      <w:r>
+        <w:t>opening hours of the place.</w:t>
+      </w:r>
+      <w:proofErr w:type="gramEnd"/>
+      <w:r>
+        <w:t xml:space="preserve"> This appears in the left hand column of the Details panel that appears if the user clicks or taps the 'Details' link in the popup for a place. </w:t>
+      </w:r>
+      <w:r>
+        <w:rPr>
+          <w:i/>
+        </w:rPr>
+        <w:t xml:space="preserve">This </w:t>
+      </w:r>
+      <w:r>
+        <w:rPr>
+          <w:i/>
+        </w:rPr>
+        <w:t xml:space="preserve">field </w:t>
+      </w:r>
+      <w:r>
+        <w:rPr>
+          <w:i/>
+        </w:rPr>
+        <w:t xml:space="preserve">can be left empty </w:t>
+      </w:r>
+      <w:r>
+        <w:rPr>
+          <w:i/>
+        </w:rPr>
+        <w:t xml:space="preserve">if you don't want to provide this </w:t>
+      </w:r>
       <w:r>
         <w:rPr>
           <w:i/>
         </w:rPr>
         <w:lastRenderedPageBreak/>
-        <w:t>HOURS</w:t>
-      </w:r>
-      <w:r>
-        <w:tab/>
-      </w:r>
-      <w:r>
-        <w:t xml:space="preserve">A text field containing the </w:t>
-      </w:r>
-      <w:r>
-        <w:t xml:space="preserve">opening hours of the place. This appears in the left hand column of the Details panel that appears if the user clicks or taps the 'Details' link in the popup for a place. </w:t>
-      </w:r>
-      <w:r>
-        <w:rPr>
-          <w:i/>
-        </w:rPr>
-        <w:t xml:space="preserve">This </w:t>
-      </w:r>
-      <w:r>
-        <w:rPr>
-          <w:i/>
-        </w:rPr>
-        <w:t xml:space="preserve">field </w:t>
-      </w:r>
-      <w:r>
-        <w:rPr>
-          <w:i/>
-        </w:rPr>
-        <w:t xml:space="preserve">can be left empty </w:t>
-      </w:r>
-      <w:r>
-        <w:rPr>
-          <w:i/>
-        </w:rPr>
-        <w:t xml:space="preserve">if you don't want to provide this information </w:t>
+        <w:t xml:space="preserve">information </w:t>
       </w:r>
       <w:r>
         <w:rPr>
@@ -1634,6 +1754,7 @@
           <w:i/>
         </w:rPr>
       </w:pPr>
+      <w:proofErr w:type="gramStart"/>
       <w:r>
         <w:rPr>
           <w:i/>
@@ -1655,6 +1776,7 @@
       <w:r>
         <w:t>paragraph of the long description.</w:t>
       </w:r>
+      <w:proofErr w:type="gramEnd"/>
       <w:r>
         <w:t xml:space="preserve"> </w:t>
       </w:r>
@@ -1701,6 +1823,7 @@
           <w:i/>
         </w:rPr>
       </w:pPr>
+      <w:proofErr w:type="gramStart"/>
       <w:r>
         <w:rPr>
           <w:i/>
@@ -1722,6 +1845,7 @@
       <w:r>
         <w:t xml:space="preserve"> paragraph of the long description.</w:t>
       </w:r>
+      <w:proofErr w:type="gramEnd"/>
       <w:r>
         <w:rPr>
           <w:i/>
@@ -1771,6 +1895,7 @@
           <w:i/>
         </w:rPr>
       </w:pPr>
+      <w:proofErr w:type="gramStart"/>
       <w:r>
         <w:rPr>
           <w:i/>
@@ -1792,6 +1917,7 @@
       <w:r>
         <w:t>paragraph of the long description.</w:t>
       </w:r>
+      <w:proofErr w:type="gramEnd"/>
       <w:r>
         <w:rPr>
           <w:i/>
@@ -1841,6 +1967,7 @@
           <w:i/>
         </w:rPr>
       </w:pPr>
+      <w:proofErr w:type="gramStart"/>
       <w:r>
         <w:rPr>
           <w:i/>
@@ -1862,6 +1989,7 @@
       <w:r>
         <w:t xml:space="preserve"> paragraph of the long description.</w:t>
       </w:r>
+      <w:proofErr w:type="gramEnd"/>
       <w:r>
         <w:rPr>
           <w:i/>
@@ -1935,11 +2063,7 @@
         <w:t xml:space="preserve"> paragraph.  The text must be plain text and HTML formatting is not supported. </w:t>
       </w:r>
       <w:r>
-        <w:t xml:space="preserve">If you are using a text file instead of a shapefile to upload your features into your web map, there is not a 254 character limit on each of these fields, so each of these fields can contain a lot of text.  For example, if you have a 2000 character description for each place in your layer, you could put all of that text into Desc1 and omit the other fields. That text will be </w:t>
-      </w:r>
-      <w:r>
-        <w:lastRenderedPageBreak/>
-        <w:t>displayed in a single paragraph in the Details panel.</w:t>
+        <w:t>If you are using a text file instead of a shapefile to upload your features into your web map, there is not a 254 character limit on each of these fields, so each of these fields can contain a lot of text.  For example, if you have a 2000 character description for each place in your layer, you could put all of that text into Desc1 and omit the other fields. That text will be displayed in a single paragraph in the Details panel.</w:t>
       </w:r>
       <w:r>
         <w:t xml:space="preserve"> This may be easier than manually dividing up existing text into separate paragraphs, and, in the case of a shapefile, trying to keep the length of each paragraph to below 254 characters.</w:t>
@@ -2003,7 +2127,19 @@
         <w:rPr>
           <w:i/>
         </w:rPr>
-        <w:t xml:space="preserve"> don't have a corresponding web URL giving useful further information about them</w:t>
+        <w:t xml:space="preserve"> don't have </w:t>
+      </w:r>
+      <w:r>
+        <w:rPr>
+          <w:i/>
+        </w:rPr>
+        <w:t>a corresponding</w:t>
+      </w:r>
+      <w:r>
+        <w:rPr>
+          <w:i/>
+        </w:rPr>
+        <w:t xml:space="preserve"> web URL giving useful further information about them</w:t>
       </w:r>
       <w:r>
         <w:rPr>
@@ -2038,9 +2174,6 @@
     <w:p>
       <w:pPr>
         <w:pStyle w:val="ListParagraph"/>
-        <w:rPr>
-          <w:i/>
-        </w:rPr>
       </w:pPr>
       <w:r>
         <w:rPr>
@@ -2077,10 +2210,16 @@
         <w:t xml:space="preserve">in the tabs </w:t>
       </w:r>
       <w:r>
-        <w:t xml:space="preserve">to the right of the map and in the top of the left column of the </w:t>
-      </w:r>
-      <w:r>
-        <w:t xml:space="preserve">Details panel </w:t>
+        <w:t xml:space="preserve">to the </w:t>
+      </w:r>
+      <w:r>
+        <w:t>left</w:t>
+      </w:r>
+      <w:r>
+        <w:t xml:space="preserve"> of the map and in the top of the left column of the </w:t>
+      </w:r>
+      <w:r>
+        <w:t>Details panel</w:t>
       </w:r>
       <w:r>
         <w:t xml:space="preserve">. </w:t>
@@ -2089,7 +2228,7 @@
         <w:t xml:space="preserve">The image will usually be a photograph of the place but could also be a graphic such as a logo. (See the Food tab in the San Diego Shortlist for how using a mixture of photos and logos adds interest to a tab).  Each photograph needs to be in either PNG or JPG format and should be 200 pixels wide by 150 pixels tall. This small size ensures </w:t>
       </w:r>
       <w:r>
-        <w:t xml:space="preserve">speedy loading of the graphics, and this aspect ratio means that the graphics fit perfectly into the space available for them in the template UI. (This size is also generally the recommended size for images in popups  in web maps). </w:t>
+        <w:t xml:space="preserve">speedy loading of the graphics, and this aspect ratio means that the graphics fit perfectly into the space available for them in the template UI. (This size is also generally the recommended size for images in popups in web maps). </w:t>
       </w:r>
       <w:r>
         <w:t xml:space="preserve"> The graphics can reside on any web server (ArcGIS Online doesn't provide graphic hosting). </w:t>
@@ -2209,448 +2348,504 @@
     <w:p/>
     <w:p>
       <w:r>
-        <w:t xml:space="preserve">In addition to the point layers, your web map can optionally also contain supporting layers containing  line or polygon features. </w:t>
-      </w:r>
-    </w:p>
-    <w:p/>
-    <w:p>
-      <w:r>
+        <w:t xml:space="preserve">In addition to the point layers, your web map can optionally also contain supporting layers </w:t>
+      </w:r>
+      <w:proofErr w:type="gramStart"/>
+      <w:r>
+        <w:t>containing  line</w:t>
+      </w:r>
+      <w:proofErr w:type="gramEnd"/>
+      <w:r>
+        <w:t xml:space="preserve"> or polygon features. </w:t>
+      </w:r>
+    </w:p>
+    <w:p/>
+    <w:p>
+      <w:r>
+        <w:t xml:space="preserve">For example the San Diego Shortlist uses these supporting layers to indicate some recommended neighborhoods </w:t>
+      </w:r>
+      <w:r>
+        <w:t>and beach areas</w:t>
+      </w:r>
+      <w:r>
+        <w:t xml:space="preserve">, and also to show users the ferry routes over San Diego Bay. </w:t>
+      </w:r>
+      <w:r>
+        <w:t xml:space="preserve">The Palm Springs Shortlist uses supporting layers to show </w:t>
+      </w:r>
+      <w:r>
+        <w:t xml:space="preserve">neighborhoods, trails and the route of the tramway up San Jacinto Mountain. </w:t>
+      </w:r>
+    </w:p>
+    <w:p/>
+    <w:p>
+      <w:r>
+        <w:t xml:space="preserve">These supporting features are not listed in the tabs as places, and they appear on your map all the time. Just like the point places on the map, users can </w:t>
+      </w:r>
+      <w:proofErr w:type="gramStart"/>
+      <w:r>
+        <w:t>hover</w:t>
+      </w:r>
+      <w:proofErr w:type="gramEnd"/>
+      <w:r>
+        <w:t xml:space="preserve"> the cursor over your supporting line and polygon features to find out their title, and they can click or tap on them to get a popup and details about them. </w:t>
+      </w:r>
+      <w:r>
+        <w:t xml:space="preserve">These layers are </w:t>
+      </w:r>
+      <w:r>
+        <w:t xml:space="preserve">totally </w:t>
+      </w:r>
+      <w:r>
+        <w:t>optional, so you can have no supporting layers, just one</w:t>
+      </w:r>
+      <w:r>
+        <w:t>,</w:t>
+      </w:r>
+      <w:r>
+        <w:t xml:space="preserve"> or multiple. </w:t>
+      </w:r>
+      <w:r>
+        <w:t xml:space="preserve">You can't have a supporting layer containing point features, because </w:t>
+      </w:r>
+      <w:r>
+        <w:t>file</w:t>
+      </w:r>
+      <w:r>
+        <w:t xml:space="preserve">-based layers containing point features are automatically treated as being places in </w:t>
+      </w:r>
+      <w:r>
+        <w:t xml:space="preserve">the </w:t>
+      </w:r>
+      <w:r>
+        <w:t xml:space="preserve">tabs.  </w:t>
+      </w:r>
+    </w:p>
+    <w:p/>
+    <w:p>
+      <w:r>
+        <w:t xml:space="preserve">Each supporting layer is a feature layer created by uploading a shapefile. </w:t>
+      </w:r>
+      <w:r>
+        <w:t xml:space="preserve">Text files aren’t supported for supporting layers because text files can't (currently) be uploaded into a web map to define line or polygon features. </w:t>
+      </w:r>
+      <w:r>
+        <w:t xml:space="preserve">You'll probably be unlikely to want to have more than a handful of features in your supporting layers. </w:t>
+      </w:r>
+    </w:p>
+    <w:p/>
+    <w:p>
+      <w:r>
+        <w:t>As we said above, t</w:t>
+      </w:r>
+      <w:r>
+        <w:t xml:space="preserve">he features in your supporting layers are not listed in the tabs, but </w:t>
+      </w:r>
+      <w:r>
+        <w:t xml:space="preserve">if you want </w:t>
+      </w:r>
+      <w:r>
+        <w:t xml:space="preserve">you can of course </w:t>
+      </w:r>
+      <w:r>
+        <w:t xml:space="preserve">have </w:t>
+      </w:r>
+      <w:r>
+        <w:t xml:space="preserve">point </w:t>
+      </w:r>
+      <w:r>
+        <w:t xml:space="preserve">features in your </w:t>
+      </w:r>
+      <w:r>
+        <w:t xml:space="preserve">places </w:t>
+      </w:r>
+      <w:r>
+        <w:t xml:space="preserve">layers next to or inside </w:t>
+      </w:r>
+      <w:r>
+        <w:t xml:space="preserve">your supporting features to represent them in the tabs. For example in the San Diego Shortlist we show the </w:t>
+      </w:r>
+      <w:proofErr w:type="spellStart"/>
+      <w:r>
+        <w:t>Gaslamp</w:t>
+      </w:r>
+      <w:proofErr w:type="spellEnd"/>
+      <w:r>
+        <w:t xml:space="preserve"> Quarter, Little Italy and Balboa Park as areas using supporting </w:t>
+      </w:r>
+      <w:r>
+        <w:t xml:space="preserve">layers, </w:t>
+      </w:r>
+      <w:r>
+        <w:t>but we also have point features representing them in the 'Fun' tab because we want users to be able to see entries for them in that tab when they open the app. This give</w:t>
+      </w:r>
+      <w:r>
+        <w:t>s you a lot of flexibility. For</w:t>
+      </w:r>
+      <w:r>
+        <w:t xml:space="preserve"> example in the San Diego Shortlist we have a supporting layer showing the three ferry routes across the bay, but we just have one place point, located at the departure point for the most frequently used ferry, in the 'Fun' tab to represent going over the bay in a ferry</w:t>
+      </w:r>
+      <w:r>
+        <w:t xml:space="preserve">, because it would be overkill to include all three ferry rides as separate 'Fun' entries. </w:t>
+      </w:r>
+    </w:p>
+    <w:p/>
+    <w:p>
+      <w:r>
+        <w:t xml:space="preserve">Unlike with the point layers that contain your places, the </w:t>
+      </w:r>
+      <w:r>
+        <w:rPr>
+          <w:b/>
+        </w:rPr>
+        <w:t>symbology</w:t>
+      </w:r>
+      <w:r>
+        <w:t xml:space="preserve"> you choose for your s</w:t>
+      </w:r>
+      <w:r>
+        <w:t xml:space="preserve">upporting </w:t>
+      </w:r>
+      <w:proofErr w:type="gramStart"/>
+      <w:r>
+        <w:t>layers in your web map is</w:t>
+      </w:r>
+      <w:proofErr w:type="gramEnd"/>
+      <w:r>
+        <w:t xml:space="preserve"> used as-is by the Shortlist template. </w:t>
+      </w:r>
+      <w:r>
+        <w:t xml:space="preserve"> So be sure to symbolize your supporting layers the way you want them to appear in the map.</w:t>
+      </w:r>
+    </w:p>
+    <w:p/>
+    <w:p>
+      <w:r>
+        <w:t>Although features in supporting layers don't get shown in the tab, users can click or tap on any feature in a supporting layer on the map and get a popup telling them about it, and access to a Details panel, just like they can with your point places. This applies to all supporting layers. So just like with the point layer</w:t>
+      </w:r>
+      <w:r>
+        <w:t xml:space="preserve"> used to define the places, </w:t>
+      </w:r>
+      <w:r>
+        <w:t xml:space="preserve">you don't need to specify a particular </w:t>
+      </w:r>
+      <w:r>
+        <w:rPr>
+          <w:b/>
+        </w:rPr>
+        <w:t>popup configuration</w:t>
+      </w:r>
+      <w:r>
+        <w:t xml:space="preserve"> for </w:t>
+      </w:r>
+      <w:r>
+        <w:t>supporting</w:t>
+      </w:r>
+      <w:r>
+        <w:t xml:space="preserve"> layers, because the Shortlist template automatically applies its own built-in popup configuration to the data in the layers. </w:t>
+      </w:r>
+      <w:r>
+        <w:t xml:space="preserve"> So it doesn't matter whether you configure popups or not for these supporting layers. </w:t>
+      </w:r>
+    </w:p>
+    <w:p/>
+    <w:p>
+      <w:r>
+        <w:t xml:space="preserve">The names of the supporting line or polygon layers aren’t displayed in the Shortlist template, so any name can be used. </w:t>
+      </w:r>
+    </w:p>
+    <w:p/>
+    <w:p>
+      <w:r>
+        <w:rPr>
+          <w:i/>
+        </w:rPr>
+        <w:t xml:space="preserve">Each </w:t>
+      </w:r>
+      <w:r>
+        <w:rPr>
+          <w:i/>
+        </w:rPr>
+        <w:t>supporting layer</w:t>
+      </w:r>
+      <w:r>
+        <w:rPr>
+          <w:i/>
+        </w:rPr>
+        <w:t xml:space="preserve"> is expected to </w:t>
+      </w:r>
+      <w:r>
+        <w:rPr>
+          <w:i/>
+        </w:rPr>
+        <w:t>have the</w:t>
+      </w:r>
+      <w:r>
+        <w:rPr>
+          <w:i/>
+        </w:rPr>
+        <w:t xml:space="preserve"> </w:t>
+      </w:r>
+      <w:r>
+        <w:rPr>
+          <w:i/>
+        </w:rPr>
+        <w:t xml:space="preserve">same </w:t>
+      </w:r>
+      <w:r>
+        <w:rPr>
+          <w:i/>
+        </w:rPr>
+        <w:t xml:space="preserve">fields that are listed above for the places point layers, with the </w:t>
+      </w:r>
+      <w:r>
+        <w:rPr>
+          <w:i/>
+        </w:rPr>
+        <w:t xml:space="preserve">only difference being that the </w:t>
+      </w:r>
+      <w:r>
+        <w:rPr>
+          <w:i/>
+        </w:rPr>
+        <w:t>Number field</w:t>
+      </w:r>
+      <w:r>
+        <w:rPr>
+          <w:i/>
+        </w:rPr>
+        <w:t xml:space="preserve"> is</w:t>
+      </w:r>
+      <w:r>
+        <w:rPr>
+          <w:i/>
+        </w:rPr>
+        <w:t xml:space="preserve"> not required for supporting features because the</w:t>
+      </w:r>
+      <w:r>
+        <w:rPr>
+          <w:i/>
+        </w:rPr>
+        <w:t xml:space="preserve">se features </w:t>
+      </w:r>
+      <w:r>
+        <w:rPr>
+          <w:i/>
+        </w:rPr>
+        <w:t xml:space="preserve">are not </w:t>
+      </w:r>
+      <w:r>
+        <w:rPr>
+          <w:i/>
+        </w:rPr>
+        <w:t>numbered on the map</w:t>
+      </w:r>
+      <w:r>
+        <w:rPr>
+          <w:i/>
+        </w:rPr>
+        <w:t>.</w:t>
+      </w:r>
+      <w:r>
+        <w:t xml:space="preserve"> </w:t>
+      </w:r>
+      <w:r>
+        <w:t>(In</w:t>
+      </w:r>
+      <w:r>
+        <w:t xml:space="preserve"> the sample supporting shapefiles that come with this template you'll see that for consistency we still have the Number field nevertheless, even though it isn't populated)</w:t>
+      </w:r>
+      <w:r>
+        <w:t>.</w:t>
+      </w:r>
+      <w:r>
+        <w:t xml:space="preserve"> All the </w:t>
+      </w:r>
+      <w:r>
+        <w:t>file</w:t>
+      </w:r>
+      <w:r>
+        <w:t>-based line and polygon layers in your web map are automatically treated as supporting layers, and they have to contain the set of fields described above. This means that any shapefile based line or polygon layer in your web map will be treated as a supporting layer, which in turn means that users can click on them to get the popup and details, which in turn are driven by the fields described above.</w:t>
+      </w:r>
+    </w:p>
+    <w:p/>
+    <w:p>
+      <w:r>
+        <w:rPr>
+          <w:b/>
+        </w:rPr>
         <w:lastRenderedPageBreak/>
-        <w:t xml:space="preserve">For example the San Diego Shortlist uses these supporting layers to indicate some recommended neighborhoods </w:t>
-      </w:r>
-      <w:r>
-        <w:t>and beach areas</w:t>
-      </w:r>
-      <w:r>
-        <w:t xml:space="preserve">, and also to show users the ferry routes over San Diego Bay. </w:t>
-      </w:r>
-      <w:r>
-        <w:t xml:space="preserve">The Palm Springs Shortlist uses supporting layers to show </w:t>
-      </w:r>
-      <w:r>
-        <w:t xml:space="preserve">neighborhoods, trails and the route of the tramway up San Jacinto Mountain. </w:t>
-      </w:r>
-    </w:p>
-    <w:p/>
-    <w:p>
-      <w:r>
-        <w:t xml:space="preserve">These supporting features are not listed in the tabs as places, and they appear on your map all the time. Just like the point places on the map, users can hover the cursor over your supporting line and polygon features to find out their title, and they can click or tap on them to get a popup and details about them. </w:t>
-      </w:r>
-      <w:r>
-        <w:t xml:space="preserve">These layers are </w:t>
-      </w:r>
-      <w:r>
-        <w:t xml:space="preserve">totally </w:t>
-      </w:r>
-      <w:r>
-        <w:t>optional, so you can have no supporting layers, just one</w:t>
-      </w:r>
-      <w:r>
-        <w:t>,</w:t>
-      </w:r>
-      <w:r>
-        <w:t xml:space="preserve"> or multiple. </w:t>
-      </w:r>
-      <w:r>
-        <w:t xml:space="preserve">You can't have a supporting layer containing point features, because </w:t>
+        <w:t>Note:</w:t>
+      </w:r>
+      <w:r>
+        <w:t xml:space="preserve"> </w:t>
+      </w:r>
+      <w:r>
+        <w:t>You may also notice if you use the San Diego Shortlist or Palm Springs Shortlist app</w:t>
+      </w:r>
+      <w:r>
+        <w:t>, or look at the sample shapefiles,</w:t>
+      </w:r>
+      <w:r>
+        <w:t xml:space="preserve"> that for supporting features that represent areas, like the </w:t>
+      </w:r>
+      <w:proofErr w:type="spellStart"/>
+      <w:r>
+        <w:t>Gaslamp</w:t>
+      </w:r>
+      <w:proofErr w:type="spellEnd"/>
+      <w:r>
+        <w:t xml:space="preserve"> Quarter and Little Italy neighborhoods, we </w:t>
+      </w:r>
+      <w:r>
+        <w:t>actually use</w:t>
+      </w:r>
+      <w:r>
+        <w:rPr>
+          <w:b/>
+        </w:rPr>
+        <w:t xml:space="preserve"> line features instead of polygon features</w:t>
+      </w:r>
+      <w:r>
+        <w:t>. This is by design</w:t>
+      </w:r>
+      <w:r>
+        <w:t xml:space="preserve"> to maximize usability</w:t>
+      </w:r>
+      <w:r>
+        <w:t xml:space="preserve">. In these maps, a lot of the places fall inside these areas. If we used polygons for these areas, the user would get the map tip when they hover the cursor anywhere inside these areas and the popup if they clicked or tapped anywhere inside these areas. We wanted to avoid that, so that when the user interacts </w:t>
+      </w:r>
+      <w:r>
+        <w:t xml:space="preserve">with the places inside the areas they don't accidentally get the information about the area when they are trying to get information about a place that falls inside it. So in this way, if you move the cursor around inside one of these areas, the only map tips you see are for the places in the area. You only see the map tip for the </w:t>
+      </w:r>
+      <w:proofErr w:type="spellStart"/>
+      <w:r>
+        <w:t>Gaslamp</w:t>
+      </w:r>
+      <w:proofErr w:type="spellEnd"/>
+      <w:r>
+        <w:t xml:space="preserve"> Quarter if you click on the boundary of the </w:t>
+      </w:r>
+      <w:proofErr w:type="spellStart"/>
+      <w:r>
+        <w:t>Gaslamp</w:t>
+      </w:r>
+      <w:proofErr w:type="spellEnd"/>
+      <w:r>
+        <w:t xml:space="preserve"> Quarter itself. Similarly, if you are using the San Diego Shortlist app on an </w:t>
+      </w:r>
+      <w:proofErr w:type="spellStart"/>
+      <w:r>
+        <w:t>iPad</w:t>
+      </w:r>
+      <w:proofErr w:type="spellEnd"/>
+      <w:r>
+        <w:t xml:space="preserve"> and you tap inside the </w:t>
+      </w:r>
+      <w:proofErr w:type="spellStart"/>
+      <w:r>
+        <w:t>Gaslamp</w:t>
+      </w:r>
+      <w:proofErr w:type="spellEnd"/>
+      <w:r>
+        <w:t xml:space="preserve"> Quarter</w:t>
+      </w:r>
+      <w:r>
+        <w:t xml:space="preserve"> and miss the restaurant you were trying to hit, you don't keep getting the popup for the </w:t>
+      </w:r>
+      <w:proofErr w:type="spellStart"/>
+      <w:r>
+        <w:t>Gaslamp</w:t>
+      </w:r>
+      <w:proofErr w:type="spellEnd"/>
+      <w:r>
+        <w:t xml:space="preserve"> Quarter (which you would then have to dismiss) like you would if that area was handled using a polygon. </w:t>
+      </w:r>
+      <w:r>
+        <w:t xml:space="preserve">PS: </w:t>
+      </w:r>
+      <w:r>
+        <w:t>Using line features to represent areas also improves the usability of these Shortlist web maps when they are accessed in s</w:t>
+      </w:r>
+      <w:r>
+        <w:t xml:space="preserve">tandard clients like the ArcGIS.com map viewer and the </w:t>
+      </w:r>
+      <w:r>
+        <w:t xml:space="preserve">ArcGIS for </w:t>
+      </w:r>
+      <w:proofErr w:type="spellStart"/>
+      <w:r>
+        <w:t>iOS</w:t>
+      </w:r>
+      <w:proofErr w:type="spellEnd"/>
+      <w:r>
+        <w:t xml:space="preserve"> app. In those clients if you click or tap on a point feature</w:t>
+      </w:r>
+      <w:r>
+        <w:t xml:space="preserve"> that is drawn on top of a polygon feature, the popup that appears gives you access to the popups for both features, which is </w:t>
+      </w:r>
+      <w:r>
+        <w:t>usually not what you want.</w:t>
+      </w:r>
+    </w:p>
+    <w:p/>
+    <w:p>
+      <w:r>
+        <w:t>For some examples of shapefiles used for supporting layers, see the Sample folder that comes with this template. This folder contains the complete set of shapefiles we use for the Palm Springs Shortlist, and the MXD file in which they were edited.  You can use these as the basis for your supporting shapefiles</w:t>
+      </w:r>
+    </w:p>
+    <w:p/>
+    <w:p/>
+    <w:p>
+      <w:pPr>
+        <w:pStyle w:val="Heading3"/>
+      </w:pPr>
+      <w:r>
+        <w:t>1.3. Optionally, add additional background layers</w:t>
+      </w:r>
+    </w:p>
+    <w:p/>
+    <w:p>
+      <w:r>
+        <w:t xml:space="preserve">In addition to the </w:t>
       </w:r>
       <w:r>
         <w:t>file</w:t>
       </w:r>
       <w:r>
-        <w:t xml:space="preserve">-based layers containing point features are automatically treated as being places in </w:t>
-      </w:r>
-      <w:r>
-        <w:t xml:space="preserve">the </w:t>
-      </w:r>
-      <w:r>
-        <w:t xml:space="preserve">tabs.  </w:t>
-      </w:r>
-    </w:p>
-    <w:p/>
-    <w:p>
-      <w:r>
-        <w:t xml:space="preserve">Each supporting layer is a feature layer created by uploading a shapefile. </w:t>
-      </w:r>
-      <w:r>
-        <w:t xml:space="preserve">Text files aren’t supported for supporting layers because text files can't (currently) be uploaded into a web map to define line or polygon features. </w:t>
-      </w:r>
-      <w:r>
-        <w:t xml:space="preserve">You'll probably be unlikely to want to have more than a handful of features in your supporting layers. </w:t>
-      </w:r>
-    </w:p>
-    <w:p/>
-    <w:p>
-      <w:r>
-        <w:t>As we said above, t</w:t>
-      </w:r>
-      <w:r>
-        <w:t xml:space="preserve">he features in your supporting layers are not listed in the tabs, but </w:t>
-      </w:r>
-      <w:r>
-        <w:t xml:space="preserve">if you want </w:t>
-      </w:r>
-      <w:r>
-        <w:t xml:space="preserve">you can of course </w:t>
-      </w:r>
-      <w:r>
-        <w:t xml:space="preserve">have </w:t>
-      </w:r>
-      <w:r>
-        <w:t xml:space="preserve">point </w:t>
-      </w:r>
-      <w:r>
-        <w:t xml:space="preserve">features in your </w:t>
-      </w:r>
-      <w:r>
-        <w:t xml:space="preserve">places </w:t>
-      </w:r>
-      <w:r>
-        <w:t xml:space="preserve">layers next to or inside </w:t>
-      </w:r>
-      <w:r>
-        <w:t xml:space="preserve">your supporting features to represent them in the tabs. For example in the San Diego Shortlist we show the </w:t>
+        <w:t>-based layers described above, your web map can optionally also contain additional layers to enhance your map display. For example, if your web map is using the Imagery or Imag</w:t>
+      </w:r>
+      <w:r>
+        <w:t xml:space="preserve">ery </w:t>
+      </w:r>
+      <w:proofErr w:type="gramStart"/>
+      <w:r>
+        <w:t>With</w:t>
+      </w:r>
+      <w:proofErr w:type="gramEnd"/>
+      <w:r>
+        <w:t xml:space="preserve"> Labels </w:t>
       </w:r>
       <w:proofErr w:type="spellStart"/>
       <w:r>
-        <w:t>Gaslamp</w:t>
+        <w:t>basemap</w:t>
       </w:r>
       <w:proofErr w:type="spellEnd"/>
       <w:r>
-        <w:t xml:space="preserve"> Quarter, Little Italy and Balboa Park as areas using supporting </w:t>
-      </w:r>
-      <w:r>
-        <w:t xml:space="preserve">layers, </w:t>
-      </w:r>
-      <w:r>
-        <w:t>but we also have point features representing them in the 'Fun' tab because we want users to be able to see entries for them in that tab when they open the app. This gives you a lot of flexibility. For  example in the San Diego Shortlist we have a supporting layer showing the three ferry routes across the bay, but we just have one place point, located at the departure point for the most frequently used ferry, in the 'Fun' tab to represent going over the bay in a ferry</w:t>
-      </w:r>
-      <w:r>
-        <w:t xml:space="preserve">, because it would be overkill to include all three ferry rides as separate 'Fun' entries. </w:t>
-      </w:r>
-    </w:p>
-    <w:p/>
-    <w:p>
-      <w:r>
-        <w:t xml:space="preserve">Unlike with the point layers that contain your places, the </w:t>
-      </w:r>
-      <w:r>
-        <w:rPr>
-          <w:b/>
-        </w:rPr>
-        <w:t>symbology</w:t>
-      </w:r>
-      <w:r>
-        <w:t xml:space="preserve"> you choose for your s</w:t>
-      </w:r>
-      <w:r>
-        <w:t xml:space="preserve">upporting layers in your web map is used as-is by the Shortlist template. </w:t>
-      </w:r>
-      <w:r>
-        <w:t xml:space="preserve"> So be sure to symbolize your supporting layers the way you want them to appear in the map.</w:t>
-      </w:r>
-    </w:p>
-    <w:p/>
-    <w:p>
-      <w:r>
-        <w:t>Although features in supporting layers don't get shown in the tab, users can click or tap on any feature in a supporting layer on the map and get a popup telling them about it, and access to a Details panel, just like they can with your point places. This applies to all supporting layers. So just like with the point layer</w:t>
-      </w:r>
-      <w:r>
-        <w:t xml:space="preserve"> used to define the places, </w:t>
-      </w:r>
-      <w:r>
-        <w:t xml:space="preserve">you don't need to specify a particular </w:t>
-      </w:r>
-      <w:r>
-        <w:rPr>
-          <w:b/>
-        </w:rPr>
-        <w:t>popup configuration</w:t>
-      </w:r>
-      <w:r>
-        <w:t xml:space="preserve"> for </w:t>
-      </w:r>
-      <w:r>
-        <w:t>supporting</w:t>
-      </w:r>
-      <w:r>
-        <w:t xml:space="preserve"> layers, because the Shortlist template automatically applies its own built-in popup configuration to the data in the layers. </w:t>
-      </w:r>
-      <w:r>
-        <w:t xml:space="preserve"> So it doesn't matter whether you configure popups or not for these supporting layers. </w:t>
-      </w:r>
-    </w:p>
-    <w:p/>
-    <w:p>
-      <w:r>
-        <w:t xml:space="preserve">The names of the supporting line or polygon layers aren’t displayed in the Shortlist template, so any name can be used. Note: after uploading your line or polygon data into your web map, don't rename the layers. The Shortlist template expects the supporting layers to have the same name as the source data files that they were created from (minus the file extension). </w:t>
-      </w:r>
-    </w:p>
-    <w:p/>
-    <w:p>
-      <w:r>
-        <w:rPr>
-          <w:i/>
-        </w:rPr>
-        <w:t xml:space="preserve">Each </w:t>
-      </w:r>
-      <w:r>
-        <w:rPr>
-          <w:i/>
-        </w:rPr>
-        <w:t>supporting layer</w:t>
-      </w:r>
-      <w:r>
-        <w:rPr>
-          <w:i/>
-        </w:rPr>
-        <w:t xml:space="preserve"> is expected to </w:t>
-      </w:r>
-      <w:r>
-        <w:rPr>
-          <w:i/>
-        </w:rPr>
-        <w:t>have the</w:t>
-      </w:r>
-      <w:r>
-        <w:rPr>
-          <w:i/>
-        </w:rPr>
-        <w:t xml:space="preserve"> </w:t>
-      </w:r>
-      <w:r>
-        <w:rPr>
-          <w:i/>
-        </w:rPr>
-        <w:t xml:space="preserve">same </w:t>
-      </w:r>
-      <w:r>
-        <w:rPr>
-          <w:i/>
-        </w:rPr>
-        <w:t xml:space="preserve">fields that are listed above for the places point layers, with the </w:t>
-      </w:r>
-      <w:r>
-        <w:rPr>
-          <w:i/>
-        </w:rPr>
-        <w:t xml:space="preserve">only difference being that the </w:t>
-      </w:r>
-      <w:r>
-        <w:rPr>
-          <w:i/>
-        </w:rPr>
-        <w:t>Number field</w:t>
-      </w:r>
-      <w:r>
-        <w:rPr>
-          <w:i/>
-        </w:rPr>
-        <w:t xml:space="preserve"> is</w:t>
-      </w:r>
-      <w:r>
-        <w:rPr>
-          <w:i/>
-        </w:rPr>
-        <w:t xml:space="preserve"> not required for supporting features because the</w:t>
-      </w:r>
-      <w:r>
-        <w:rPr>
-          <w:i/>
-        </w:rPr>
-        <w:t xml:space="preserve">se features </w:t>
-      </w:r>
-      <w:r>
-        <w:rPr>
-          <w:i/>
-        </w:rPr>
-        <w:t xml:space="preserve">are not </w:t>
-      </w:r>
-      <w:r>
-        <w:rPr>
-          <w:i/>
-        </w:rPr>
-        <w:t>numbered on the map</w:t>
-      </w:r>
-      <w:r>
-        <w:rPr>
-          <w:i/>
-        </w:rPr>
-        <w:t>.</w:t>
-      </w:r>
-      <w:r>
-        <w:t xml:space="preserve"> </w:t>
-      </w:r>
-      <w:r>
-        <w:t>(In</w:t>
-      </w:r>
-      <w:r>
-        <w:t xml:space="preserve"> the sample supporting shapefiles that come with this template you'll see that for consistency we still have the Number field nevertheless, even </w:t>
-      </w:r>
-      <w:r>
-        <w:lastRenderedPageBreak/>
-        <w:t>though it isn't populated)</w:t>
-      </w:r>
-      <w:r>
-        <w:t>.</w:t>
-      </w:r>
-      <w:r>
-        <w:t xml:space="preserve"> All the </w:t>
-      </w:r>
-      <w:r>
-        <w:t>file</w:t>
-      </w:r>
-      <w:r>
-        <w:t>-based line and polygon layers in your web map are automatically treated as supporting layers, and they have to contain the set of fields described above. This means that any shapefile based line or polygon layer in your web map will be treated as a supporting layer, which in turn means that users can click on them to get the popup and details, which in turn are driven by the fields described above.</w:t>
-      </w:r>
-    </w:p>
-    <w:p/>
-    <w:p>
-      <w:r>
-        <w:rPr>
-          <w:b/>
-        </w:rPr>
-        <w:t>Note:</w:t>
-      </w:r>
-      <w:r>
-        <w:t xml:space="preserve"> </w:t>
-      </w:r>
-      <w:r>
-        <w:t>You may also notice if you use the San Diego Shortlist or Palm Springs Shortlist app</w:t>
-      </w:r>
-      <w:r>
-        <w:t>, or look at the sample shapefiles,</w:t>
-      </w:r>
-      <w:r>
-        <w:t xml:space="preserve"> that for supporting features that represent areas, like the </w:t>
-      </w:r>
-      <w:proofErr w:type="spellStart"/>
-      <w:r>
-        <w:t>Gaslamp</w:t>
-      </w:r>
-      <w:proofErr w:type="spellEnd"/>
-      <w:r>
-        <w:t xml:space="preserve"> Quarter and Little Italy neighborhoods, we </w:t>
-      </w:r>
-      <w:r>
-        <w:t>actually use</w:t>
-      </w:r>
-      <w:r>
-        <w:rPr>
-          <w:b/>
-        </w:rPr>
-        <w:t xml:space="preserve"> line features instead of polygon features</w:t>
-      </w:r>
-      <w:r>
-        <w:t>. This is by design</w:t>
-      </w:r>
-      <w:r>
-        <w:t xml:space="preserve"> to maximize usability</w:t>
-      </w:r>
-      <w:r>
-        <w:t xml:space="preserve">. In these maps, a lot of the places fall inside these areas. If we used polygons for these areas, the user would get the map tip when they hover the cursor anywhere inside these areas and the popup if they clicked or tapped anywhere inside these areas. We wanted to avoid that, so that when the user interacts </w:t>
-      </w:r>
-      <w:r>
-        <w:t xml:space="preserve">with the places inside the areas they don't accidentally get the information about the area when they are trying to get information about a place that falls inside it. So in this way, if you move the cursor around inside one of these areas, the only map tips you see are for the places in the area. You only see the map tip for the </w:t>
-      </w:r>
-      <w:proofErr w:type="spellStart"/>
-      <w:r>
-        <w:t>Gaslamp</w:t>
-      </w:r>
-      <w:proofErr w:type="spellEnd"/>
-      <w:r>
-        <w:t xml:space="preserve"> Quarter if you click on the boundary of the </w:t>
-      </w:r>
-      <w:proofErr w:type="spellStart"/>
-      <w:r>
-        <w:t>Gaslamp</w:t>
-      </w:r>
-      <w:proofErr w:type="spellEnd"/>
-      <w:r>
-        <w:t xml:space="preserve"> Quarter itself. Similarly, if you are using the San Diego Shortlist app on an </w:t>
-      </w:r>
-      <w:proofErr w:type="spellStart"/>
-      <w:r>
-        <w:t>iPad</w:t>
-      </w:r>
-      <w:proofErr w:type="spellEnd"/>
-      <w:r>
-        <w:t xml:space="preserve"> and you tap inside the </w:t>
-      </w:r>
-      <w:proofErr w:type="spellStart"/>
-      <w:r>
-        <w:t>Gaslamp</w:t>
-      </w:r>
-      <w:proofErr w:type="spellEnd"/>
-      <w:r>
-        <w:t xml:space="preserve"> Quarter</w:t>
-      </w:r>
-      <w:r>
-        <w:t xml:space="preserve"> and miss the restaurant you were trying to hit, you don't keep getting the popup for the </w:t>
-      </w:r>
-      <w:proofErr w:type="spellStart"/>
-      <w:r>
-        <w:t>Gaslamp</w:t>
-      </w:r>
-      <w:proofErr w:type="spellEnd"/>
-      <w:r>
-        <w:t xml:space="preserve"> Quarter (which you would then have to dismiss) like you would if that area was handled using a polygon. </w:t>
-      </w:r>
-      <w:r>
-        <w:t xml:space="preserve">PS: </w:t>
-      </w:r>
-      <w:r>
-        <w:t>Using line features to represent areas also improves the usability of these Shortlist web maps when they are accessed in s</w:t>
-      </w:r>
-      <w:r>
-        <w:t xml:space="preserve">tandard clients like the ArcGIS.com map viewer and the </w:t>
-      </w:r>
-      <w:r>
-        <w:t xml:space="preserve">ArcGIS for </w:t>
-      </w:r>
-      <w:proofErr w:type="spellStart"/>
-      <w:r>
-        <w:t>iOS</w:t>
-      </w:r>
-      <w:proofErr w:type="spellEnd"/>
-      <w:r>
-        <w:t xml:space="preserve"> app. In those clients if you click or tap on a point feature</w:t>
-      </w:r>
-      <w:r>
-        <w:t xml:space="preserve"> that is drawn on top of a polygon feature, the popup that appears gives you access to the popups for both features, which is </w:t>
-      </w:r>
-      <w:r>
-        <w:t>usually not what you want.</w:t>
-      </w:r>
-    </w:p>
-    <w:p/>
-    <w:p>
-      <w:r>
-        <w:t>For some examples of shapefiles used for supporting layers, see the Sample folder that comes with this template. This folder contains the complete set of shapefiles we use for the Palm Springs Shortlist, and the MXD file in which they were edited.  You can use these as the basis for your supporting shapefiles</w:t>
-      </w:r>
-    </w:p>
-    <w:p/>
-    <w:p/>
-    <w:p>
-      <w:pPr>
-        <w:pStyle w:val="Heading3"/>
-      </w:pPr>
-      <w:r>
-        <w:t>1.3. Optionally, add additional background layers</w:t>
-      </w:r>
-    </w:p>
-    <w:p/>
-    <w:p>
-      <w:r>
-        <w:t xml:space="preserve">In addition to the </w:t>
-      </w:r>
-      <w:r>
-        <w:t>file</w:t>
-      </w:r>
-      <w:r>
-        <w:t xml:space="preserve">-based layers described above, your web map can optionally also contain additional layers to enhance your map display. For example, if your web map is using the Imagery or Imagery With Labels basemap,  and you also want your web map to contain roads, road labels. and street names, you can add the </w:t>
-      </w:r>
-      <w:hyperlink r:id="rId11" w:history="1">
+        <w:t xml:space="preserve">, </w:t>
+      </w:r>
+      <w:r>
+        <w:t xml:space="preserve">and you also want your web map to contain roads, road labels. </w:t>
+      </w:r>
+      <w:proofErr w:type="gramStart"/>
+      <w:r>
+        <w:t>and</w:t>
+      </w:r>
+      <w:proofErr w:type="gramEnd"/>
+      <w:r>
+        <w:t xml:space="preserve"> street names, you can add the </w:t>
+      </w:r>
+      <w:hyperlink r:id="rId10" w:history="1">
         <w:r>
           <w:rPr>
             <w:rStyle w:val="Hyperlink"/>
@@ -2686,13 +2881,20 @@
         <w:t>Popups</w:t>
       </w:r>
       <w:r>
-        <w:t xml:space="preserve"> are not supported on these background services (because the Shortlist template has its own built in popup format and only supports these for the file-based point layers and supporting line and polygon layers). So you don't need to configure popups to service-based layers you add into your web map. The names of these additional background layers are not displayed in the map, nor is the legend. </w:t>
-      </w:r>
-    </w:p>
-    <w:p/>
-    <w:p>
-      <w:r>
-        <w:lastRenderedPageBreak/>
+        <w:t xml:space="preserve"> are not supported on these background services (because the Shortlist template has its own built in popup format and only supports these for the file-based point layers and supporting line and polygon layers). So you don't need to configure popups to service-based layers you add into your web map. The </w:t>
+      </w:r>
+      <w:proofErr w:type="gramStart"/>
+      <w:r>
+        <w:t>names of these additional background layers are not displayed in the map, nor is</w:t>
+      </w:r>
+      <w:proofErr w:type="gramEnd"/>
+      <w:r>
+        <w:t xml:space="preserve"> the legend. </w:t>
+      </w:r>
+    </w:p>
+    <w:p/>
+    <w:p>
+      <w:r>
         <w:t xml:space="preserve">The Shortlist template </w:t>
       </w:r>
       <w:r>
@@ -2717,7 +2919,15 @@
         </w:rPr>
       </w:pPr>
       <w:r>
-        <w:t xml:space="preserve">Design tip: If you want users to be able to find out about, say, a polygon drawn on your map as a background  layer, you can simply put one of your point features that appears in the tabs on that polygon to represent it. </w:t>
+        <w:t xml:space="preserve">Design tip: If you want users to be able to find out about, say, a polygon drawn on your map as a </w:t>
+      </w:r>
+      <w:proofErr w:type="gramStart"/>
+      <w:r>
+        <w:t>background  layer</w:t>
+      </w:r>
+      <w:proofErr w:type="gramEnd"/>
+      <w:r>
+        <w:t xml:space="preserve">, you can simply put one of your point features that appears in the tabs on that polygon to represent it. </w:t>
       </w:r>
       <w:r>
         <w:br w:type="page"/>
@@ -3030,7 +3240,7 @@
       <w:r>
         <w:t xml:space="preserve">The Shortlist template automatically uses the name of your web map as the title of the Shortlist application and uses the summary text of your web map as the subtitle in the application. To edit the title and summary of your map in ArcGIS Online go to the Details page for your map.  The other information on the Details page, such as Description, Access Constraints and Tags is not used by the Shortlist template. For example, here's the </w:t>
       </w:r>
-      <w:hyperlink r:id="rId12" w:history="1">
+      <w:hyperlink r:id="rId11" w:history="1">
         <w:r>
           <w:rPr>
             <w:rStyle w:val="Hyperlink"/>
@@ -3042,7 +3252,15 @@
         <w:t xml:space="preserve"> for the web map used </w:t>
       </w:r>
       <w:r>
-        <w:t>in the San Diego Shortlist app. The only things on the page that appear on the Shortlist app is the title and summary.</w:t>
+        <w:t xml:space="preserve">in the San Diego Shortlist app. The only things on the page that appear on the Shortlist app </w:t>
+      </w:r>
+      <w:proofErr w:type="gramStart"/>
+      <w:r>
+        <w:t>is</w:t>
+      </w:r>
+      <w:proofErr w:type="gramEnd"/>
+      <w:r>
+        <w:t xml:space="preserve"> the title and summary.</w:t>
       </w:r>
     </w:p>
     <w:p/>
@@ -3106,103 +3324,172 @@
       <w:pPr>
         <w:pStyle w:val="Heading2"/>
       </w:pPr>
-      <w:bookmarkStart w:id="3" w:name="_Toc355871268"/>
+      <w:bookmarkStart w:id="3" w:name="_Toc362846388"/>
       <w:r>
         <w:lastRenderedPageBreak/>
-        <w:t xml:space="preserve">2. Install the Shortlist </w:t>
-      </w:r>
-      <w:r>
-        <w:t xml:space="preserve">code </w:t>
-      </w:r>
-      <w:r>
-        <w:t>on your web server</w:t>
+        <w:t xml:space="preserve">2. Install the </w:t>
+      </w:r>
+      <w:r>
+        <w:t>Shortlist template</w:t>
       </w:r>
       <w:bookmarkEnd w:id="3"/>
     </w:p>
     <w:p/>
     <w:p>
-      <w:r>
-        <w:t>Now  you've created your web map and shared it publically, you are ready to configure the application.</w:t>
-      </w:r>
-    </w:p>
-    <w:p/>
-    <w:p>
-      <w:r>
-        <w:t>These instructions assume that you have a Web server like Internet Information Services(IIS) installed and setup on your machine. If you are using another Web server the general installation steps will be the same but you will need to check your Web server's documentation for specific information on deploying and testing the application.</w:t>
-      </w:r>
-    </w:p>
-    <w:p/>
-    <w:p/>
-    <w:p>
-      <w:r>
-        <w:t>2.</w:t>
-      </w:r>
-      <w:r>
-        <w:t xml:space="preserve">1. Copy the contents of the </w:t>
+      <w:proofErr w:type="gramStart"/>
+      <w:r>
+        <w:t>Now  you've</w:t>
+      </w:r>
+      <w:proofErr w:type="gramEnd"/>
+      <w:r>
+        <w:t xml:space="preserve"> created your web map and shared it publically, you are ready to </w:t>
+      </w:r>
+      <w:r>
+        <w:t xml:space="preserve">install the application on your website or web server. </w:t>
+      </w:r>
+    </w:p>
+    <w:p/>
+    <w:p>
+      <w:r>
+        <w:t>We're</w:t>
+      </w:r>
+      <w:r>
+        <w:t xml:space="preserve"> not talking about ArcGIS Server here. ArcGIS Server is a product that allows organizations to create and serve web services that use GIS data. ArcGIS Server is not needed in order to use this template. By 'web server' we mean the standard web server that you use for your website or web pages. This might be a web server that you or your organization maintains. Or it may simply be a folder on a shared or hosted web server that you use for your website or web pages. So in other words, when we say 'you install the Shortlist template on your web server', we simply mean that you or your web site admin person puts the set of files that comprise the template onto your web server in the same way that you or they would put HTML, PNG, and other files if you were adding a new web page. </w:t>
+      </w:r>
+    </w:p>
+    <w:p/>
+    <w:p>
+      <w:r>
+        <w:t xml:space="preserve">Copy the contents of the </w:t>
       </w:r>
       <w:r>
         <w:t xml:space="preserve">Shortlist template </w:t>
       </w:r>
       <w:r>
-        <w:t>zip file into your web server's root directory. In IIS, the default location for the web server's root folder is c:\inetpub\wwwroot.</w:t>
-      </w:r>
-    </w:p>
-    <w:p>
-      <w:r>
-        <w:t xml:space="preserve">    </w:t>
-      </w:r>
-    </w:p>
-    <w:p>
-      <w:r>
-        <w:t>2.</w:t>
-      </w:r>
-      <w:r>
-        <w:t>2. (Optional). If your application generates requests that exceed 2000 characters you may need to setup and use a proxy page. Common situations where you may exceed the URL length are, using complex polygons as input to a task or specifying a spatial reference using well-known text (</w:t>
+        <w:t xml:space="preserve">zip file into </w:t>
+      </w:r>
+      <w:r>
+        <w:t xml:space="preserve">a folder on your website or web server. </w:t>
+      </w:r>
+      <w:r>
+        <w:t xml:space="preserve">The location of the template's Index.html file defines the URL that will be used to access your </w:t>
+      </w:r>
+      <w:r>
+        <w:t>shortlist</w:t>
+      </w:r>
+      <w:r>
+        <w:t xml:space="preserve">. For example if your website is using a web server like Internet Information Services(IIS) you </w:t>
+      </w:r>
+      <w:r>
+        <w:t>can</w:t>
+      </w:r>
+      <w:r>
+        <w:t xml:space="preserve"> create a folder in its root file structure (C:\</w:t>
       </w:r>
       <w:proofErr w:type="spellStart"/>
       <w:r>
-        <w:t>wkt</w:t>
+        <w:t>inetpub</w:t>
       </w:r>
       <w:proofErr w:type="spellEnd"/>
       <w:r>
-        <w:t xml:space="preserve">). View the </w:t>
-      </w:r>
-      <w:hyperlink r:id="rId13" w:anchor="jshelp/ags_proxy.htm" w:history="1">
-        <w:r>
-          <w:rPr>
-            <w:rStyle w:val="Hyperlink"/>
-          </w:rPr>
-          <w:t>"</w:t>
-        </w:r>
-        <w:r>
-          <w:rPr>
-            <w:rStyle w:val="Hyperlink"/>
-          </w:rPr>
-          <w:t>Using the proxy page</w:t>
-        </w:r>
-        <w:r>
-          <w:rPr>
-            <w:rStyle w:val="Hyperlink"/>
-          </w:rPr>
-          <w:t>"</w:t>
-        </w:r>
-      </w:hyperlink>
-      <w:r>
-        <w:t xml:space="preserve"> help topic for details on installing and configuring a proxy page.</w:t>
-      </w:r>
-    </w:p>
-    <w:p/>
-    <w:p>
-      <w:r>
-        <w:t>2</w:t>
-      </w:r>
-      <w:r>
-        <w:t>.</w:t>
-      </w:r>
-      <w:r>
-        <w:t>3. Test the page using the following URL: http://localhost/[template name]/index.html, where [template name] is the name of the folder where you extracted the zip contents.</w:t>
-      </w:r>
-    </w:p>
+        <w:t>\</w:t>
+      </w:r>
+      <w:proofErr w:type="spellStart"/>
+      <w:r>
+        <w:t>wwwroot</w:t>
+      </w:r>
+      <w:proofErr w:type="spellEnd"/>
+      <w:r>
+        <w:t>) and copy the contents of the template zip file into it. So if you created a folder called:</w:t>
+      </w:r>
+    </w:p>
+    <w:p/>
+    <w:p>
+      <w:pPr>
+        <w:rPr>
+          <w:rFonts w:ascii="Consolas" w:hAnsi="Consolas" w:cs="Consolas"/>
+          <w:sz w:val="20"/>
+        </w:rPr>
+      </w:pPr>
+      <w:r>
+        <w:rPr>
+          <w:sz w:val="20"/>
+        </w:rPr>
+        <w:t xml:space="preserve"> </w:t>
+      </w:r>
+      <w:r>
+        <w:rPr>
+          <w:sz w:val="20"/>
+        </w:rPr>
+        <w:tab/>
+      </w:r>
+      <w:r>
+        <w:rPr>
+          <w:rFonts w:ascii="Consolas" w:hAnsi="Consolas" w:cs="Consolas"/>
+          <w:sz w:val="20"/>
+        </w:rPr>
+        <w:t>C:\inetpub\wwwroot\</w:t>
+      </w:r>
+      <w:r>
+        <w:rPr>
+          <w:rFonts w:ascii="Consolas" w:hAnsi="Consolas" w:cs="Consolas"/>
+          <w:sz w:val="20"/>
+        </w:rPr>
+        <w:t>shortlist</w:t>
+      </w:r>
+      <w:r>
+        <w:rPr>
+          <w:rFonts w:ascii="Consolas" w:hAnsi="Consolas" w:cs="Consolas"/>
+          <w:sz w:val="20"/>
+        </w:rPr>
+        <w:t xml:space="preserve"> </w:t>
+      </w:r>
+    </w:p>
+    <w:p/>
+    <w:p>
+      <w:proofErr w:type="gramStart"/>
+      <w:r>
+        <w:t>and</w:t>
+      </w:r>
+      <w:proofErr w:type="gramEnd"/>
+      <w:r>
+        <w:t xml:space="preserve"> your website's domain is http://www.example.com then the URL of your </w:t>
+      </w:r>
+      <w:r>
+        <w:t>shortlist</w:t>
+      </w:r>
+      <w:r>
+        <w:t xml:space="preserve"> will be:</w:t>
+      </w:r>
+    </w:p>
+    <w:p/>
+    <w:p>
+      <w:pPr>
+        <w:ind w:left="720"/>
+        <w:rPr>
+          <w:rFonts w:ascii="Consolas" w:hAnsi="Consolas" w:cs="Consolas"/>
+          <w:sz w:val="20"/>
+          <w:szCs w:val="20"/>
+        </w:rPr>
+      </w:pPr>
+      <w:r>
+        <w:rPr>
+          <w:rFonts w:ascii="Consolas" w:hAnsi="Consolas" w:cs="Consolas"/>
+          <w:sz w:val="20"/>
+          <w:szCs w:val="20"/>
+        </w:rPr>
+        <w:t>http://www.example.com/</w:t>
+      </w:r>
+      <w:r>
+        <w:rPr>
+          <w:rFonts w:ascii="Consolas" w:hAnsi="Consolas" w:cs="Consolas"/>
+          <w:sz w:val="20"/>
+          <w:szCs w:val="20"/>
+        </w:rPr>
+        <w:t>shortlist</w:t>
+      </w:r>
+    </w:p>
+    <w:p/>
     <w:p/>
     <w:p>
       <w:r>
@@ -3212,16 +3499,33 @@
         <w:t>Tip:</w:t>
       </w:r>
       <w:r>
-        <w:t xml:space="preserve"> we're not talking about ArcGIS Server here. ArcGIS Server is a product that allows organizations to create and serve web services that use GIS data. ArcGIS Server is not needed in order to use this template. By 'web server' we mean the standard web server that you use for your website or web pages. This might be a web server that you or your organization maintains. Or it may simply be a folder on a shared or hosted web server that you use for your website or web pages. So in other words, when we say 'you install the Shortlist template on your web server', we simply mean that you or your web site admin person puts the set of files that comprise the template onto your web server in the same way that you or they would pu</w:t>
-      </w:r>
-      <w:r>
-        <w:t xml:space="preserve">t HTML, PNG, and other </w:t>
-      </w:r>
-      <w:r>
-        <w:t xml:space="preserve">files if you were adding a new web page. </w:t>
-      </w:r>
-    </w:p>
-    <w:p/>
+        <w:t xml:space="preserve"> We don't recommend installing the template in a file sharing system like </w:t>
+      </w:r>
+      <w:proofErr w:type="spellStart"/>
+      <w:r>
+        <w:t>Dropbox</w:t>
+      </w:r>
+      <w:proofErr w:type="spellEnd"/>
+      <w:r>
+        <w:t xml:space="preserve">. We have noticed that story map templates installed on a </w:t>
+      </w:r>
+      <w:proofErr w:type="spellStart"/>
+      <w:r>
+        <w:t>Dropbox</w:t>
+      </w:r>
+      <w:proofErr w:type="spellEnd"/>
+      <w:r>
+        <w:t xml:space="preserve"> account sometimes don't load when opened in certain browsers because of how they handle </w:t>
+      </w:r>
+      <w:proofErr w:type="spellStart"/>
+      <w:r>
+        <w:t>Dropbox</w:t>
+      </w:r>
+      <w:proofErr w:type="spellEnd"/>
+      <w:r>
+        <w:t xml:space="preserve"> security. </w:t>
+      </w:r>
+    </w:p>
     <w:p/>
     <w:p/>
     <w:p>
@@ -3243,7 +3547,7 @@
       <w:pPr>
         <w:pStyle w:val="Heading2"/>
       </w:pPr>
-      <w:bookmarkStart w:id="4" w:name="_Toc355871269"/>
+      <w:bookmarkStart w:id="4" w:name="_Toc362846389"/>
       <w:r>
         <w:lastRenderedPageBreak/>
         <w:t>3. Configure the application</w:t>
@@ -3347,7 +3651,29 @@
           <w:szCs w:val="20"/>
           <w:lang w:bidi="ar-SA"/>
         </w:rPr>
-        <w:t>********************  config section ******************</w:t>
+        <w:t>*******************</w:t>
+      </w:r>
+      <w:proofErr w:type="gramStart"/>
+      <w:r>
+        <w:rPr>
+          <w:rFonts w:ascii="Consolas" w:hAnsi="Consolas" w:cs="Consolas"/>
+          <w:color w:val="008000"/>
+          <w:sz w:val="20"/>
+          <w:szCs w:val="20"/>
+          <w:lang w:bidi="ar-SA"/>
+        </w:rPr>
+        <w:t>*  config</w:t>
+      </w:r>
+      <w:proofErr w:type="gramEnd"/>
+      <w:r>
+        <w:rPr>
+          <w:rFonts w:ascii="Consolas" w:hAnsi="Consolas" w:cs="Consolas"/>
+          <w:color w:val="008000"/>
+          <w:sz w:val="20"/>
+          <w:szCs w:val="20"/>
+          <w:lang w:bidi="ar-SA"/>
+        </w:rPr>
+        <w:t xml:space="preserve"> section ******************</w:t>
       </w:r>
     </w:p>
     <w:p>
@@ -3405,6 +3731,7 @@
         </w:rPr>
       </w:pPr>
       <w:proofErr w:type="spellStart"/>
+      <w:proofErr w:type="gramStart"/>
       <w:r>
         <w:rPr>
           <w:rFonts w:ascii="Consolas" w:hAnsi="Consolas" w:cs="Consolas"/>
@@ -3416,6 +3743,7 @@
         <w:t>var</w:t>
       </w:r>
       <w:proofErr w:type="spellEnd"/>
+      <w:proofErr w:type="gramEnd"/>
       <w:r>
         <w:rPr>
           <w:rFonts w:ascii="Consolas" w:hAnsi="Consolas" w:cs="Consolas"/>
@@ -3463,6 +3791,7 @@
         </w:rPr>
       </w:pPr>
       <w:proofErr w:type="spellStart"/>
+      <w:proofErr w:type="gramStart"/>
       <w:r>
         <w:rPr>
           <w:rFonts w:ascii="Consolas" w:hAnsi="Consolas" w:cs="Consolas"/>
@@ -3474,6 +3803,7 @@
         <w:t>var</w:t>
       </w:r>
       <w:proofErr w:type="spellEnd"/>
+      <w:proofErr w:type="gramEnd"/>
       <w:r>
         <w:rPr>
           <w:rFonts w:ascii="Consolas" w:hAnsi="Consolas" w:cs="Consolas"/>
@@ -3538,6 +3868,7 @@
         </w:rPr>
       </w:pPr>
       <w:proofErr w:type="spellStart"/>
+      <w:proofErr w:type="gramStart"/>
       <w:r>
         <w:rPr>
           <w:rFonts w:ascii="Consolas" w:hAnsi="Consolas" w:cs="Consolas"/>
@@ -3549,6 +3880,7 @@
         <w:t>var</w:t>
       </w:r>
       <w:proofErr w:type="spellEnd"/>
+      <w:proofErr w:type="gramEnd"/>
       <w:r>
         <w:rPr>
           <w:rFonts w:ascii="Consolas" w:hAnsi="Consolas" w:cs="Consolas"/>
@@ -3617,6 +3949,7 @@
         <w:ind w:left="720"/>
       </w:pPr>
       <w:proofErr w:type="spellStart"/>
+      <w:proofErr w:type="gramStart"/>
       <w:r>
         <w:rPr>
           <w:rFonts w:ascii="Consolas" w:hAnsi="Consolas" w:cs="Consolas"/>
@@ -3628,6 +3961,7 @@
         <w:t>var</w:t>
       </w:r>
       <w:proofErr w:type="spellEnd"/>
+      <w:proofErr w:type="gramEnd"/>
       <w:r>
         <w:rPr>
           <w:rFonts w:ascii="Consolas" w:hAnsi="Consolas" w:cs="Consolas"/>
@@ -3681,6 +4015,7 @@
       <w:r>
         <w:t>1</w:t>
       </w:r>
+      <w:proofErr w:type="gramStart"/>
       <w:r>
         <w:t xml:space="preserve">. </w:t>
       </w:r>
@@ -3688,12 +4023,16 @@
         <w:t xml:space="preserve"> U</w:t>
       </w:r>
       <w:r>
-        <w:t>pdate the WEBMAP_ID variable to be the ID of your ArcGIS Online web map. This tells the Shortlist app which web map to use.</w:t>
+        <w:t>pdate</w:t>
+      </w:r>
+      <w:proofErr w:type="gramEnd"/>
+      <w:r>
+        <w:t xml:space="preserve"> the WEBMAP_ID variable to be the ID of your ArcGIS Online web map. This tells the Shortlist app which web map to use.</w:t>
       </w:r>
       <w:r>
         <w:t xml:space="preserve"> For example, our Palm Springs Shortlist web map has this URL: </w:t>
       </w:r>
-      <w:hyperlink r:id="rId14" w:history="1">
+      <w:hyperlink r:id="rId12" w:history="1">
         <w:r>
           <w:rPr>
             <w:rStyle w:val="Hyperlink"/>
@@ -3710,8 +4049,13 @@
       </w:hyperlink>
     </w:p>
     <w:p>
-      <w:r>
-        <w:t xml:space="preserve">and the ID of this map is the last part </w:t>
+      <w:proofErr w:type="gramStart"/>
+      <w:r>
+        <w:t>and</w:t>
+      </w:r>
+      <w:proofErr w:type="gramEnd"/>
+      <w:r>
+        <w:t xml:space="preserve"> the ID of this map is the last part </w:t>
       </w:r>
       <w:r>
         <w:t>88b187a860934d8491bdff591d0b1e1a</w:t>
@@ -3731,6 +4075,7 @@
       <w:r>
         <w:t>2</w:t>
       </w:r>
+      <w:proofErr w:type="gramStart"/>
       <w:r>
         <w:t>.</w:t>
       </w:r>
@@ -3741,7 +4086,11 @@
         <w:t xml:space="preserve"> </w:t>
       </w:r>
       <w:r>
-        <w:t xml:space="preserve">Update the </w:t>
+        <w:t>Update</w:t>
+      </w:r>
+      <w:proofErr w:type="gramEnd"/>
+      <w:r>
+        <w:t xml:space="preserve"> the </w:t>
       </w:r>
       <w:r>
         <w:t>BOOKMARKS_ALIAS</w:t>
@@ -3749,9 +4098,11 @@
       <w:r>
         <w:t xml:space="preserve"> variable if you want to specify a different name for the bookmarks menu in the top right corner of your Shortlist app. By default, this name is "</w:t>
       </w:r>
+      <w:proofErr w:type="gramStart"/>
       <w:r>
         <w:t>Zoom</w:t>
       </w:r>
+      <w:proofErr w:type="gramEnd"/>
       <w:r>
         <w:t>"</w:t>
       </w:r>
@@ -3773,11 +4124,16 @@
       <w:r>
         <w:t>3</w:t>
       </w:r>
+      <w:proofErr w:type="gramStart"/>
       <w:r>
         <w:t xml:space="preserve">. </w:t>
       </w:r>
       <w:r>
-        <w:t xml:space="preserve"> Update the COLOR_ORDER variable to specify a different color ordering for the four colors that the Shortlist template supports for the places in each of your tabs. The default order is green, red, blue, purple, so green is used for the points in the first tab, red for the points in the second tab, etc. If your application has less than four tabs, you don't need to specify all the colors. </w:t>
+        <w:t xml:space="preserve"> Update</w:t>
+      </w:r>
+      <w:proofErr w:type="gramEnd"/>
+      <w:r>
+        <w:t xml:space="preserve"> the COLOR_ORDER variable to specify a different color ordering for the four colors that the Shortlist template supports for the places in each of your tabs. The default order is green, red, blue, purple, so green is used for the points in the first tab, red for the points in the second tab, etc. If your application has less than four tabs, you don't need to specify all the colors. </w:t>
       </w:r>
     </w:p>
     <w:p/>
@@ -3788,7 +4144,7 @@
       <w:r>
         <w:t xml:space="preserve">If your web base is using one of the Bing Maps basemap, enter your </w:t>
       </w:r>
-      <w:hyperlink r:id="rId15" w:anchor="jshelp/ve_getting_started.htm" w:history="1">
+      <w:hyperlink r:id="rId13" w:anchor="jshelp/ve_getting_started.htm" w:history="1">
         <w:r>
           <w:rPr>
             <w:rStyle w:val="Hyperlink"/>
@@ -3804,10 +4160,18 @@
     <w:p/>
     <w:p>
       <w:r>
-        <w:t xml:space="preserve">3.2. In the  </w:t>
-      </w:r>
-      <w:r>
-        <w:t>"social"</w:t>
+        <w:t xml:space="preserve">3.2. In </w:t>
+      </w:r>
+      <w:proofErr w:type="gramStart"/>
+      <w:r>
+        <w:t xml:space="preserve">the  </w:t>
+      </w:r>
+      <w:r>
+        <w:t>"</w:t>
+      </w:r>
+      <w:proofErr w:type="gramEnd"/>
+      <w:r>
+        <w:t>social"</w:t>
       </w:r>
       <w:r>
         <w:t xml:space="preserve"> section of the index.html file you'll see the following </w:t>
@@ -4065,6 +4429,7 @@
         </w:rPr>
         <w:t>&gt;&lt;</w:t>
       </w:r>
+      <w:proofErr w:type="gramStart"/>
       <w:r>
         <w:rPr>
           <w:rFonts w:ascii="Consolas" w:hAnsi="Consolas" w:cs="Consolas"/>
@@ -4095,6 +4460,7 @@
         </w:rPr>
         <w:t>class</w:t>
       </w:r>
+      <w:proofErr w:type="gramEnd"/>
       <w:r>
         <w:rPr>
           <w:rFonts w:ascii="Consolas" w:hAnsi="Consolas" w:cs="Consolas"/>
@@ -4804,7 +5170,29 @@
           <w:szCs w:val="20"/>
           <w:lang w:bidi="ar-SA"/>
         </w:rPr>
-        <w:t>="Esri - Home"&gt;&lt;/</w:t>
+        <w:t>="</w:t>
+      </w:r>
+      <w:proofErr w:type="spellStart"/>
+      <w:r>
+        <w:rPr>
+          <w:rFonts w:ascii="Consolas" w:hAnsi="Consolas" w:cs="Consolas"/>
+          <w:color w:val="0000FF"/>
+          <w:sz w:val="20"/>
+          <w:szCs w:val="20"/>
+          <w:lang w:bidi="ar-SA"/>
+        </w:rPr>
+        <w:t>Esri</w:t>
+      </w:r>
+      <w:proofErr w:type="spellEnd"/>
+      <w:r>
+        <w:rPr>
+          <w:rFonts w:ascii="Consolas" w:hAnsi="Consolas" w:cs="Consolas"/>
+          <w:color w:val="0000FF"/>
+          <w:sz w:val="20"/>
+          <w:szCs w:val="20"/>
+          <w:lang w:bidi="ar-SA"/>
+        </w:rPr>
+        <w:t xml:space="preserve"> - Home"&gt;&lt;/</w:t>
       </w:r>
       <w:r>
         <w:rPr>
@@ -4923,7 +5311,7 @@
       <w:pPr>
         <w:pStyle w:val="Heading2"/>
       </w:pPr>
-      <w:bookmarkStart w:id="5" w:name="_Toc355871270"/>
+      <w:bookmarkStart w:id="5" w:name="_Toc362846390"/>
       <w:r>
         <w:t>Sample folder</w:t>
       </w:r>
@@ -4954,7 +5342,7 @@
       </w:r>
     </w:p>
     <w:p>
-      <w:hyperlink r:id="rId16" w:history="1">
+      <w:hyperlink r:id="rId14" w:history="1">
         <w:r>
           <w:rPr>
             <w:rStyle w:val="Hyperlink"/>
@@ -4965,12 +5353,17 @@
     </w:p>
     <w:p/>
     <w:p>
-      <w:r>
-        <w:t xml:space="preserve">URL to the Palm Springs Shortlist web map that is displayed by that app. It has seven file-based layers, each of which uses one of the </w:t>
-      </w:r>
-    </w:p>
-    <w:p>
-      <w:hyperlink r:id="rId17" w:history="1">
+      <w:proofErr w:type="gramStart"/>
+      <w:r>
+        <w:t>URL to the Palm Springs Shortlist web map that is displayed by that app.</w:t>
+      </w:r>
+      <w:proofErr w:type="gramEnd"/>
+      <w:r>
+        <w:t xml:space="preserve"> It has seven file-based layers, each of which uses one of the </w:t>
+      </w:r>
+    </w:p>
+    <w:p>
+      <w:hyperlink r:id="rId15" w:history="1">
         <w:r>
           <w:rPr>
             <w:rStyle w:val="Hyperlink"/>
@@ -5198,15 +5591,28 @@
         <w:t xml:space="preserve">for Desktop </w:t>
       </w:r>
       <w:r>
-        <w:t xml:space="preserve">10.0 format, that was used to assemble and edit </w:t>
+        <w:t xml:space="preserve">10.0 </w:t>
+      </w:r>
+      <w:proofErr w:type="gramStart"/>
+      <w:r>
+        <w:t>format, that</w:t>
+      </w:r>
+      <w:proofErr w:type="gramEnd"/>
+      <w:r>
+        <w:t xml:space="preserve"> was used to assemble and edit </w:t>
       </w:r>
     </w:p>
     <w:p>
       <w:r>
         <w:tab/>
       </w:r>
-      <w:r>
-        <w:t>the shapefiles</w:t>
+      <w:proofErr w:type="gramStart"/>
+      <w:r>
+        <w:t>the</w:t>
+      </w:r>
+      <w:proofErr w:type="gramEnd"/>
+      <w:r>
+        <w:t xml:space="preserve"> shapefiles</w:t>
       </w:r>
       <w:r>
         <w:t xml:space="preserve">. You can of course prepare your shapefiles using any version of ArcGIS for </w:t>
@@ -5215,7 +5621,14 @@
     <w:p>
       <w:r>
         <w:tab/>
-        <w:t>Desktop, or any other program that lets you generate shapefiles.</w:t>
+      </w:r>
+      <w:proofErr w:type="gramStart"/>
+      <w:r>
+        <w:t>Desktop,</w:t>
+      </w:r>
+      <w:proofErr w:type="gramEnd"/>
+      <w:r>
+        <w:t xml:space="preserve"> or any other program that lets you generate shapefiles.</w:t>
       </w:r>
     </w:p>
     <w:p>
@@ -5255,25 +5668,53 @@
     <w:p>
       <w:r>
         <w:tab/>
-        <w:t xml:space="preserve">instead of using shapefiles. This file contains Latitude and Longitude fields used to locate </w:t>
+      </w:r>
+      <w:proofErr w:type="gramStart"/>
+      <w:r>
+        <w:t>instead</w:t>
+      </w:r>
+      <w:proofErr w:type="gramEnd"/>
+      <w:r>
+        <w:t xml:space="preserve"> of using shapefiles. This file contains Latitude and Longitude fields used to locate </w:t>
       </w:r>
     </w:p>
     <w:p>
       <w:r>
         <w:tab/>
-        <w:t xml:space="preserve">each place. These two fields use Decimal Degrees to six decimal places.  (Alternatively you </w:t>
+      </w:r>
+      <w:proofErr w:type="gramStart"/>
+      <w:r>
+        <w:t>each</w:t>
+      </w:r>
+      <w:proofErr w:type="gramEnd"/>
+      <w:r>
+        <w:t xml:space="preserve"> place. These two fields use Decimal Degrees to six decimal places.  (Alternatively you </w:t>
       </w:r>
     </w:p>
     <w:p>
       <w:r>
         <w:tab/>
-        <w:t xml:space="preserve">could also use the Address field in the CSV file to locate each place when you upload it into </w:t>
+      </w:r>
+      <w:proofErr w:type="gramStart"/>
+      <w:r>
+        <w:t>could</w:t>
+      </w:r>
+      <w:proofErr w:type="gramEnd"/>
+      <w:r>
+        <w:t xml:space="preserve"> also use the Address field in the CSV file to locate each place when you upload it into </w:t>
       </w:r>
     </w:p>
     <w:p>
       <w:r>
         <w:tab/>
-        <w:t>the web map).</w:t>
+      </w:r>
+      <w:proofErr w:type="gramStart"/>
+      <w:r>
+        <w:t>the</w:t>
+      </w:r>
+      <w:proofErr w:type="gramEnd"/>
+      <w:r>
+        <w:t xml:space="preserve"> web map).</w:t>
       </w:r>
     </w:p>
     <w:p>
@@ -5299,6 +5740,9 @@
     <w:p>
       <w:r>
         <w:tab/>
+      </w:r>
+      <w:proofErr w:type="gramStart"/>
+      <w:r>
         <w:t>An Excel wor</w:t>
       </w:r>
       <w:r>
@@ -5307,6 +5751,7 @@
       <w:r>
         <w:t>the CSV file</w:t>
       </w:r>
+      <w:proofErr w:type="gramEnd"/>
       <w:r>
         <w:t xml:space="preserve"> data</w:t>
       </w:r>
@@ -5320,7 +5765,14 @@
     <w:p>
       <w:r>
         <w:tab/>
-        <w:t>generate the CSV file. That workflow doesn't require ArcGIS for Desktop.</w:t>
+      </w:r>
+      <w:proofErr w:type="gramStart"/>
+      <w:r>
+        <w:t>generate</w:t>
+      </w:r>
+      <w:proofErr w:type="gramEnd"/>
+      <w:r>
+        <w:t xml:space="preserve"> the CSV file. That workflow doesn't require ArcGIS for Desktop.</w:t>
       </w:r>
     </w:p>
     <w:p>
@@ -5352,7 +5804,15 @@
     <w:p>
       <w:r>
         <w:tab/>
-        <w:t xml:space="preserve">The Schema.ini file defining the schema used for the CSV file. (This file isn't required but is being </w:t>
+        <w:t xml:space="preserve">The Schema.ini </w:t>
+      </w:r>
+      <w:proofErr w:type="gramStart"/>
+      <w:r>
+        <w:t>file</w:t>
+      </w:r>
+      <w:proofErr w:type="gramEnd"/>
+      <w:r>
+        <w:t xml:space="preserve"> defining the schema used for the CSV file. (This file isn't required but is being </w:t>
       </w:r>
     </w:p>
     <w:p>
@@ -5361,7 +5821,14 @@
       </w:r>
       <w:r>
         <w:tab/>
-        <w:t>included for convenience.</w:t>
+      </w:r>
+      <w:proofErr w:type="gramStart"/>
+      <w:r>
+        <w:t>included</w:t>
+      </w:r>
+      <w:proofErr w:type="gramEnd"/>
+      <w:r>
+        <w:t xml:space="preserve"> for convenience.</w:t>
       </w:r>
     </w:p>
     <w:p>
@@ -5397,7 +5864,7 @@
       <w:pPr>
         <w:pStyle w:val="Heading2"/>
       </w:pPr>
-      <w:bookmarkStart w:id="6" w:name="_Toc355871271"/>
+      <w:bookmarkStart w:id="6" w:name="_Toc362846391"/>
       <w:r>
         <w:lastRenderedPageBreak/>
         <w:t>Tips</w:t>
@@ -5440,11 +5907,16 @@
           <w:numId w:val="6"/>
         </w:numPr>
       </w:pPr>
+      <w:proofErr w:type="gramStart"/>
       <w:r>
         <w:t xml:space="preserve">Don't </w:t>
       </w:r>
       <w:r>
-        <w:t xml:space="preserve"> put too much information in the</w:t>
+        <w:t xml:space="preserve"> put</w:t>
+      </w:r>
+      <w:proofErr w:type="gramEnd"/>
+      <w:r>
+        <w:t xml:space="preserve"> too much information in the</w:t>
       </w:r>
       <w:r>
         <w:t xml:space="preserve"> Add</w:t>
@@ -5491,7 +5963,15 @@
       </w:r>
       <w:proofErr w:type="spellEnd"/>
       <w:r>
-        <w:t>). At this size, the user can completely see the first 9 places and also a few pixels of the next row of places underneath those 9, which helps the user see that more places are available. If you make the title area any taller you will lose that nice effect:</w:t>
+        <w:t xml:space="preserve">). At this size, the user can completely see the first 9 places and also a few pixels of the next row of places underneath those 9, which helps the </w:t>
+      </w:r>
+      <w:proofErr w:type="gramStart"/>
+      <w:r>
+        <w:t>user</w:t>
+      </w:r>
+      <w:proofErr w:type="gramEnd"/>
+      <w:r>
+        <w:t xml:space="preserve"> see that more places are available. If you make the title area any taller you will lose that nice effect:</w:t>
       </w:r>
     </w:p>
     <w:p>
@@ -5511,7 +5991,7 @@
           <w:lang w:bidi="ar-SA"/>
         </w:rPr>
         <w:drawing>
-          <wp:inline distT="0" distB="0" distL="0" distR="0">
+          <wp:inline distT="0" distB="0" distL="0" distR="0" wp14:anchorId="074CC035" wp14:editId="26765991">
             <wp:extent cx="5295900" cy="3971925"/>
             <wp:effectExtent l="19050" t="0" r="0" b="0"/>
             <wp:docPr id="1" name="Picture 1" descr="cid:9829d6a8-1ca6-422d-844c-c16e902e2657@esri.local"/>
@@ -5528,7 +6008,7 @@
                     </pic:cNvPicPr>
                   </pic:nvPicPr>
                   <pic:blipFill>
-                    <a:blip r:embed="rId18" r:link="rId19" cstate="print"/>
+                    <a:blip r:embed="rId16" r:link="rId17" cstate="print"/>
                     <a:srcRect/>
                     <a:stretch>
                       <a:fillRect/>
@@ -5596,8 +6076,13 @@
         <w:pStyle w:val="ListParagraph"/>
         <w:ind w:left="720" w:firstLine="0"/>
       </w:pPr>
-      <w:r>
-        <w:t xml:space="preserve">rather than as number places that appear in the tabs? We've kept the configuration of the template as simple as possible, so we’ve just told it to treat all point feature layers in the map as being </w:t>
+      <w:proofErr w:type="gramStart"/>
+      <w:r>
+        <w:t>rather</w:t>
+      </w:r>
+      <w:proofErr w:type="gramEnd"/>
+      <w:r>
+        <w:t xml:space="preserve"> than as number places that appear in the tabs? We've kept the configuration of the template as simple as possible, so we’ve just told it to treat all point feature layers in the map as being </w:t>
       </w:r>
       <w:r>
         <w:t>places that will be displayed in the tabs. So this precludes having supporting point features</w:t>
@@ -5620,7 +6105,7 @@
       <w:r>
         <w:t xml:space="preserve">This issue came up in the </w:t>
       </w:r>
-      <w:hyperlink r:id="rId20" w:history="1">
+      <w:hyperlink r:id="rId18" w:history="1">
         <w:r>
           <w:rPr>
             <w:rStyle w:val="Hyperlink"/>
@@ -5631,7 +6116,7 @@
       <w:r>
         <w:t xml:space="preserve"> we have been working on, which at the time of writing isn't finished or announced yet. This shows the METRO light rail system and each of the stations as supporting features. In order to show the stations I actually buffered the station point features in ArcMap to create a set of tiny polygons, which I then added to the </w:t>
       </w:r>
-      <w:hyperlink r:id="rId21" w:history="1">
+      <w:hyperlink r:id="rId19" w:history="1">
         <w:r>
           <w:rPr>
             <w:rStyle w:val="Hyperlink"/>
@@ -5643,7 +6128,15 @@
         <w:t xml:space="preserve"> to represent the stations. I used a buffer distance of 60 feet. </w:t>
       </w:r>
       <w:r>
-        <w:t>This seems to work OK and also has the nice effect that as you zoom in the</w:t>
+        <w:t xml:space="preserve">This seems to work OK and also has the nice </w:t>
+      </w:r>
+      <w:proofErr w:type="gramStart"/>
+      <w:r>
+        <w:t>effect</w:t>
+      </w:r>
+      <w:proofErr w:type="gramEnd"/>
+      <w:r>
+        <w:t xml:space="preserve"> that as you zoom in the</w:t>
       </w:r>
       <w:r>
         <w:t xml:space="preserve"> stations get bigger on the map, so if you zoom to the neighborhood level you see quite big spots where the stations are</w:t>
@@ -5669,7 +6162,7 @@
           <w:lang w:bidi="ar-SA"/>
         </w:rPr>
         <w:drawing>
-          <wp:inline distT="0" distB="0" distL="0" distR="0">
+          <wp:inline distT="0" distB="0" distL="0" distR="0" wp14:anchorId="2556DEE0" wp14:editId="10B110FE">
             <wp:extent cx="1943100" cy="1984738"/>
             <wp:effectExtent l="19050" t="0" r="0" b="0"/>
             <wp:docPr id="5" name="Picture 4"/>
@@ -5686,7 +6179,7 @@
                     </pic:cNvPicPr>
                   </pic:nvPicPr>
                   <pic:blipFill>
-                    <a:blip r:embed="rId22" cstate="print"/>
+                    <a:blip r:embed="rId20" cstate="print"/>
                     <a:srcRect/>
                     <a:stretch>
                       <a:fillRect/>
@@ -5729,7 +6222,7 @@
       <w:r>
         <w:t xml:space="preserve">Another example is where there is a particular place you want to add onto the map, which you would perhaps normally add as a point feature. This came up in the </w:t>
       </w:r>
-      <w:hyperlink r:id="rId23" w:history="1">
+      <w:hyperlink r:id="rId21" w:history="1">
         <w:r>
           <w:rPr>
             <w:rStyle w:val="Hyperlink"/>
@@ -5738,7 +6231,15 @@
         </w:r>
       </w:hyperlink>
       <w:r>
-        <w:t xml:space="preserve"> where we wanted to add the Convention Center as a supporting feature, so that if someone is visiting Palm Springs to attend a convention or meeting there they'll be able to see it on the map. But we didn't want to make it too prominent because it's not an important location for the typical recreational visitor. So we added it as a supporting polygon feature and symbolized it quite subtly so that looks like it is part of the basemap. As a polygon feature the user can hover their cursor anywhere over the feature to see a map tip with its name, or click or tap anywhere on the feature to get its popup. This also looks better than using a point feature because as the user zooms in on the Convention Center it gets bigger on the map showing the footprint of the building.</w:t>
+        <w:t xml:space="preserve"> where we wanted to add the Convention Center as a supporting feature, so that if someone is visiting Palm Springs to attend a convention or meeting there they'll be able to see it on the map. But we didn't want to make it too prominent because it's not an important location for the typical recreational visitor. So we added it as a supporting polygon feature and symbolized it quite subtly so that looks like it is part of the basemap. As a polygon feature the user can </w:t>
+      </w:r>
+      <w:proofErr w:type="gramStart"/>
+      <w:r>
+        <w:t>hover</w:t>
+      </w:r>
+      <w:proofErr w:type="gramEnd"/>
+      <w:r>
+        <w:t xml:space="preserve"> their cursor anywhere over the feature to see a map tip with its name, or click or tap anywhere on the feature to get its popup. This also looks better than using a point feature because as the user zooms in on the Convention Center it gets bigger on the map showing the footprint of the building.</w:t>
       </w:r>
     </w:p>
     <w:p>
@@ -5764,7 +6265,7 @@
           <w:lang w:bidi="ar-SA"/>
         </w:rPr>
         <w:drawing>
-          <wp:inline distT="0" distB="0" distL="0" distR="0">
+          <wp:inline distT="0" distB="0" distL="0" distR="0" wp14:anchorId="73E59D0A" wp14:editId="4AC66E63">
             <wp:extent cx="1419225" cy="1143000"/>
             <wp:effectExtent l="19050" t="0" r="9525" b="0"/>
             <wp:docPr id="6" name="Picture 5"/>
@@ -5781,7 +6282,7 @@
                     </pic:cNvPicPr>
                   </pic:nvPicPr>
                   <pic:blipFill>
-                    <a:blip r:embed="rId24" cstate="print"/>
+                    <a:blip r:embed="rId22" cstate="print"/>
                     <a:srcRect/>
                     <a:stretch>
                       <a:fillRect/>
@@ -5832,7 +6333,7 @@
       <w:pPr>
         <w:pStyle w:val="Heading2"/>
       </w:pPr>
-      <w:bookmarkStart w:id="7" w:name="_Toc355871272"/>
+      <w:bookmarkStart w:id="7" w:name="_Toc362846392"/>
       <w:r>
         <w:lastRenderedPageBreak/>
         <w:t>Known issues and limitations</w:t>
@@ -5888,7 +6389,67 @@
         </w:numPr>
       </w:pPr>
       <w:r>
-        <w:t xml:space="preserve">After uploading your file-based layers into your web map, don't rename them. It is currently a bug that if you rename the layers in the web map, the Shortlist template doesn't work. Each file-based layer has to have the same name as the file that was uploaded to create it (minus the file extension). So finalize the names of your point layers (the names that will appear in the tabs) before you upload them into your web map, and use those names for the file data sources. </w:t>
+        <w:t>If any of the point layers in your web map is turned off, it is still drawn on the Shortlist app and shown as a tab.</w:t>
+      </w:r>
+    </w:p>
+    <w:p/>
+    <w:p>
+      <w:pPr>
+        <w:pStyle w:val="ListParagraph"/>
+        <w:numPr>
+          <w:ilvl w:val="0"/>
+          <w:numId w:val="8"/>
+        </w:numPr>
+      </w:pPr>
+      <w:r>
+        <w:t xml:space="preserve">The template </w:t>
+      </w:r>
+      <w:r>
+        <w:t xml:space="preserve">works OK on the </w:t>
+      </w:r>
+      <w:proofErr w:type="spellStart"/>
+      <w:r>
+        <w:t>iPad</w:t>
+      </w:r>
+      <w:proofErr w:type="spellEnd"/>
+      <w:r>
+        <w:t xml:space="preserve"> Mini but </w:t>
+      </w:r>
+      <w:r>
+        <w:t xml:space="preserve">isn't designed for screens smaller </w:t>
+      </w:r>
+      <w:r>
+        <w:t xml:space="preserve">than that. It </w:t>
+      </w:r>
+      <w:r>
+        <w:t xml:space="preserve">isn't currently really usable </w:t>
+      </w:r>
+      <w:r>
+        <w:t>on smartphones.</w:t>
+      </w:r>
+    </w:p>
+    <w:p>
+      <w:pPr>
+        <w:pStyle w:val="ListParagraph"/>
+        <w:ind w:left="720" w:firstLine="0"/>
+      </w:pPr>
+    </w:p>
+    <w:p>
+      <w:pPr>
+        <w:pStyle w:val="ListParagraph"/>
+        <w:numPr>
+          <w:ilvl w:val="0"/>
+          <w:numId w:val="8"/>
+        </w:numPr>
+      </w:pPr>
+      <w:r>
+        <w:t xml:space="preserve">When the </w:t>
+      </w:r>
+      <w:r>
+        <w:t>bookmarks</w:t>
+      </w:r>
+      <w:r>
+        <w:t xml:space="preserve"> dropdown menu is expanded, tapping the map or interacting with the tabs doesn't automatically close it like you might expect.</w:t>
       </w:r>
     </w:p>
     <w:p/>
@@ -5901,10 +6462,15 @@
         </w:numPr>
       </w:pPr>
       <w:r>
-        <w:t>If any of the point layers in your web map is turned off, it is still drawn on the Shortlist app and shown as a tab.</w:t>
-      </w:r>
-    </w:p>
-    <w:p/>
+        <w:t xml:space="preserve">Between 1 and 4 tabs are supported, and each tab can contain a maximum of 99 places. </w:t>
+      </w:r>
+    </w:p>
+    <w:p>
+      <w:pPr>
+        <w:pStyle w:val="ListParagraph"/>
+        <w:ind w:left="720" w:firstLine="0"/>
+      </w:pPr>
+    </w:p>
     <w:p>
       <w:pPr>
         <w:pStyle w:val="ListParagraph"/>
@@ -5914,170 +6480,6 @@
         </w:numPr>
       </w:pPr>
       <w:r>
-        <w:t>In some cases, the left hand side of the Details panel is clipped so that you can't see the Hours and Address fi</w:t>
-      </w:r>
-      <w:r>
-        <w:t>elds and the Website link, even though there is more than enough room in your web browser's current window size for the whole left hand side of the panel to be displayed:</w:t>
-      </w:r>
-    </w:p>
-    <w:p>
-      <w:r>
-        <w:tab/>
-      </w:r>
-      <w:r>
-        <w:rPr>
-          <w:noProof/>
-          <w:lang w:bidi="ar-SA"/>
-        </w:rPr>
-        <w:drawing>
-          <wp:inline distT="0" distB="0" distL="0" distR="0">
-            <wp:extent cx="3495675" cy="2576071"/>
-            <wp:effectExtent l="19050" t="0" r="9525" b="0"/>
-            <wp:docPr id="7" name="Picture 7"/>
-            <wp:cNvGraphicFramePr>
-              <a:graphicFrameLocks xmlns:a="http://schemas.openxmlformats.org/drawingml/2006/main" noChangeAspect="1"/>
-            </wp:cNvGraphicFramePr>
-            <a:graphic xmlns:a="http://schemas.openxmlformats.org/drawingml/2006/main">
-              <a:graphicData uri="http://schemas.openxmlformats.org/drawingml/2006/picture">
-                <pic:pic xmlns:pic="http://schemas.openxmlformats.org/drawingml/2006/picture">
-                  <pic:nvPicPr>
-                    <pic:cNvPr id="0" name="Picture 7"/>
-                    <pic:cNvPicPr>
-                      <a:picLocks noChangeAspect="1" noChangeArrowheads="1"/>
-                    </pic:cNvPicPr>
-                  </pic:nvPicPr>
-                  <pic:blipFill>
-                    <a:blip r:embed="rId25" cstate="print"/>
-                    <a:srcRect/>
-                    <a:stretch>
-                      <a:fillRect/>
-                    </a:stretch>
-                  </pic:blipFill>
-                  <pic:spPr bwMode="auto">
-                    <a:xfrm>
-                      <a:off x="0" y="0"/>
-                      <a:ext cx="3507001" cy="2584417"/>
-                    </a:xfrm>
-                    <a:prstGeom prst="rect">
-                      <a:avLst/>
-                    </a:prstGeom>
-                    <a:noFill/>
-                    <a:ln w="9525">
-                      <a:noFill/>
-                      <a:miter lim="800000"/>
-                      <a:headEnd/>
-                      <a:tailEnd/>
-                    </a:ln>
-                  </pic:spPr>
-                </pic:pic>
-              </a:graphicData>
-            </a:graphic>
-          </wp:inline>
-        </w:drawing>
-      </w:r>
-    </w:p>
-    <w:p>
-      <w:r>
-        <w:tab/>
-      </w:r>
-    </w:p>
-    <w:p>
-      <w:pPr>
-        <w:ind w:left="720"/>
-      </w:pPr>
-      <w:r>
-        <w:t xml:space="preserve">If you see that for any of your places, add some additional text to the description in the right hand side of the panel. </w:t>
-      </w:r>
-    </w:p>
-    <w:p/>
-    <w:p>
-      <w:pPr>
-        <w:pStyle w:val="ListParagraph"/>
-        <w:numPr>
-          <w:ilvl w:val="0"/>
-          <w:numId w:val="8"/>
-        </w:numPr>
-      </w:pPr>
-      <w:r>
-        <w:t xml:space="preserve">The template </w:t>
-      </w:r>
-      <w:r>
-        <w:t xml:space="preserve">works OK on the </w:t>
-      </w:r>
-      <w:proofErr w:type="spellStart"/>
-      <w:r>
-        <w:t>iPad</w:t>
-      </w:r>
-      <w:proofErr w:type="spellEnd"/>
-      <w:r>
-        <w:t xml:space="preserve"> Mini but </w:t>
-      </w:r>
-      <w:r>
-        <w:t xml:space="preserve">isn't designed for screens smaller </w:t>
-      </w:r>
-      <w:r>
-        <w:t xml:space="preserve">than that. It </w:t>
-      </w:r>
-      <w:r>
-        <w:t xml:space="preserve">isn't currently really usable </w:t>
-      </w:r>
-      <w:r>
-        <w:t>on smartphones.</w:t>
-      </w:r>
-    </w:p>
-    <w:p>
-      <w:pPr>
-        <w:pStyle w:val="ListParagraph"/>
-        <w:ind w:left="720" w:firstLine="0"/>
-      </w:pPr>
-    </w:p>
-    <w:p>
-      <w:pPr>
-        <w:pStyle w:val="ListParagraph"/>
-        <w:numPr>
-          <w:ilvl w:val="0"/>
-          <w:numId w:val="8"/>
-        </w:numPr>
-      </w:pPr>
-      <w:r>
-        <w:t xml:space="preserve">When the </w:t>
-      </w:r>
-      <w:r>
-        <w:t>bookmarks</w:t>
-      </w:r>
-      <w:r>
-        <w:t xml:space="preserve"> dropdown menu is expanded, tapping the map or interacting with the tabs doesn't automatically close it like you might expect.</w:t>
-      </w:r>
-    </w:p>
-    <w:p/>
-    <w:p>
-      <w:pPr>
-        <w:pStyle w:val="ListParagraph"/>
-        <w:numPr>
-          <w:ilvl w:val="0"/>
-          <w:numId w:val="7"/>
-        </w:numPr>
-      </w:pPr>
-      <w:r>
-        <w:t xml:space="preserve">Between 1 and 4 tabs are supported, and each tab can contain a maximum of 99 places. </w:t>
-      </w:r>
-    </w:p>
-    <w:p>
-      <w:pPr>
-        <w:pStyle w:val="ListParagraph"/>
-        <w:ind w:left="720" w:firstLine="0"/>
-      </w:pPr>
-    </w:p>
-    <w:p>
-      <w:pPr>
-        <w:pStyle w:val="ListParagraph"/>
-        <w:numPr>
-          <w:ilvl w:val="0"/>
-          <w:numId w:val="7"/>
-        </w:numPr>
-      </w:pPr>
-      <w:r>
-        <w:lastRenderedPageBreak/>
         <w:t>Layers based on KML are not supported as point layers supplying places for the tabs or as supporting layers.</w:t>
       </w:r>
       <w:r>
@@ -6094,7 +6496,15 @@
         </w:numPr>
       </w:pPr>
       <w:r>
-        <w:t>If you double-click a supporting feature like a polygon feature, its popup appears and the map also zooms in centered on the point you clicked. On the double-click, only the zoom in should happen: the popup should not be appearing. This works OK in the web map clients but not in the Shortlist template</w:t>
+        <w:t xml:space="preserve">If you double-click a supporting feature like a polygon feature, its popup appears and the map also zooms in centered on the point you clicked. On </w:t>
+      </w:r>
+      <w:proofErr w:type="gramStart"/>
+      <w:r>
+        <w:t>the double-click</w:t>
+      </w:r>
+      <w:proofErr w:type="gramEnd"/>
+      <w:r>
+        <w:t>, only the zoom in should happen: the popup should not be appearing. This works OK in the web map clients but not in the Shortlist template</w:t>
       </w:r>
       <w:r>
         <w:t>.</w:t>
@@ -6118,7 +6528,15 @@
       </w:r>
       <w:proofErr w:type="spellEnd"/>
       <w:r>
-        <w:t xml:space="preserve"> API (that the Shortlist template is built with) that touch gestures don’t work in Internet Explorer on Windows 8 metro mode and desktop mode. So if you open an ArcGIS Online web map in the web map viewer, or in any template like the Shortlist template, and try and zoom and pan via touch, it doesn’t work.</w:t>
+        <w:t xml:space="preserve"> API (that the Shortlist template is built with) that touch gestures don’t work in Internet Explorer on Windows 8 metro mode and desktop mode. So if you open an ArcGIS Online web map in the web map </w:t>
+      </w:r>
+      <w:proofErr w:type="gramStart"/>
+      <w:r>
+        <w:t>viewer,</w:t>
+      </w:r>
+      <w:proofErr w:type="gramEnd"/>
+      <w:r>
+        <w:t xml:space="preserve"> or in any template like the Shortlist template, and try and zoom and pan via touch, it doesn’t work.</w:t>
       </w:r>
     </w:p>
     <w:p>
@@ -6128,63 +6546,7 @@
     </w:p>
     <w:p/>
     <w:p/>
-    <w:p>
-      <w:pPr>
-        <w:pBdr>
-          <w:bottom w:val="single" w:sz="6" w:space="1" w:color="auto"/>
-        </w:pBdr>
-      </w:pPr>
-    </w:p>
-    <w:p>
-      <w:pPr>
-        <w:pBdr>
-          <w:bottom w:val="single" w:sz="6" w:space="1" w:color="auto"/>
-        </w:pBdr>
-      </w:pPr>
-    </w:p>
-    <w:p>
-      <w:pPr>
-        <w:pBdr>
-          <w:bottom w:val="single" w:sz="6" w:space="1" w:color="auto"/>
-        </w:pBdr>
-      </w:pPr>
-    </w:p>
-    <w:p>
-      <w:pPr>
-        <w:pBdr>
-          <w:bottom w:val="single" w:sz="6" w:space="1" w:color="auto"/>
-        </w:pBdr>
-      </w:pPr>
-    </w:p>
-    <w:p>
-      <w:pPr>
-        <w:pBdr>
-          <w:bottom w:val="single" w:sz="6" w:space="1" w:color="auto"/>
-        </w:pBdr>
-      </w:pPr>
-    </w:p>
-    <w:p>
-      <w:pPr>
-        <w:pBdr>
-          <w:bottom w:val="single" w:sz="6" w:space="1" w:color="auto"/>
-        </w:pBdr>
-      </w:pPr>
-    </w:p>
-    <w:p>
-      <w:pPr>
-        <w:pBdr>
-          <w:bottom w:val="single" w:sz="6" w:space="1" w:color="auto"/>
-        </w:pBdr>
-      </w:pPr>
-    </w:p>
-    <w:p>
-      <w:r>
-        <w:t>Rev 1.</w:t>
-      </w:r>
-      <w:r>
-        <w:t>6</w:t>
-      </w:r>
-    </w:p>
+    <w:p/>
     <w:p/>
     <w:p/>
     <w:p>
@@ -8769,7 +9131,7 @@
 </file>
 
 <file path=customXml/itemProps1.xml><?xml version="1.0" encoding="utf-8"?>
-<ds:datastoreItem xmlns:ds="http://schemas.openxmlformats.org/officeDocument/2006/customXml" ds:itemID="{C1238278-1E6C-44A1-8798-1238FACB2AA6}">
+<ds:datastoreItem xmlns:ds="http://schemas.openxmlformats.org/officeDocument/2006/customXml" ds:itemID="{8192D279-AF7E-45C4-A274-971AC52823C9}">
   <ds:schemaRefs>
     <ds:schemaRef ds:uri="http://schemas.openxmlformats.org/officeDocument/2006/bibliography"/>
   </ds:schemaRefs>

</xml_diff>

<commit_message>
moved config variables to dedicated file
This makes things simpler for non-developers to modify the template.
</commit_message>
<xml_diff>
--- a/Readme.docx
+++ b/Readme.docx
@@ -1,6 +1,6 @@
 
 <file path=word/document.xml><?xml version="1.0" encoding="utf-8"?>
-<w:document xmlns:wpc="http://schemas.microsoft.com/office/word/2010/wordprocessingCanvas" xmlns:mc="http://schemas.openxmlformats.org/markup-compatibility/2006" xmlns:o="urn:schemas-microsoft-com:office:office" xmlns:r="http://schemas.openxmlformats.org/officeDocument/2006/relationships" xmlns:m="http://schemas.openxmlformats.org/officeDocument/2006/math" xmlns:v="urn:schemas-microsoft-com:vml" xmlns:wp14="http://schemas.microsoft.com/office/word/2010/wordprocessingDrawing" xmlns:wp="http://schemas.openxmlformats.org/drawingml/2006/wordprocessingDrawing" xmlns:w10="urn:schemas-microsoft-com:office:word" xmlns:w="http://schemas.openxmlformats.org/wordprocessingml/2006/main" xmlns:w14="http://schemas.microsoft.com/office/word/2010/wordml" xmlns:wpg="http://schemas.microsoft.com/office/word/2010/wordprocessingGroup" xmlns:wpi="http://schemas.microsoft.com/office/word/2010/wordprocessingInk" xmlns:wne="http://schemas.microsoft.com/office/word/2006/wordml" xmlns:wps="http://schemas.microsoft.com/office/word/2010/wordprocessingShape" mc:Ignorable="w14 wp14">
+<w:document xmlns:wpc="http://schemas.microsoft.com/office/word/2010/wordprocessingCanvas" xmlns:mo="http://schemas.microsoft.com/office/mac/office/2008/main" xmlns:mc="http://schemas.openxmlformats.org/markup-compatibility/2006" xmlns:mv="urn:schemas-microsoft-com:mac:vml" xmlns:o="urn:schemas-microsoft-com:office:office" xmlns:r="http://schemas.openxmlformats.org/officeDocument/2006/relationships" xmlns:m="http://schemas.openxmlformats.org/officeDocument/2006/math" xmlns:v="urn:schemas-microsoft-com:vml" xmlns:wp14="http://schemas.microsoft.com/office/word/2010/wordprocessingDrawing" xmlns:wp="http://schemas.openxmlformats.org/drawingml/2006/wordprocessingDrawing" xmlns:w10="urn:schemas-microsoft-com:office:word" xmlns:w="http://schemas.openxmlformats.org/wordprocessingml/2006/main" xmlns:w14="http://schemas.microsoft.com/office/word/2010/wordml" xmlns:wpg="http://schemas.microsoft.com/office/word/2010/wordprocessingGroup" xmlns:wpi="http://schemas.microsoft.com/office/word/2010/wordprocessingInk" xmlns:wne="http://schemas.microsoft.com/office/word/2006/wordml" xmlns:wps="http://schemas.microsoft.com/office/word/2010/wordprocessingShape" mc:Ignorable="w14 wp14">
   <w:body>
     <w:p>
       <w:pPr>
@@ -10,7 +10,6 @@
           <w:sz w:val="44"/>
         </w:rPr>
       </w:pPr>
-      <w:bookmarkStart w:id="0" w:name="_GoBack"/>
       <w:r>
         <w:rPr>
           <w:rFonts w:asciiTheme="minorHAnsi" w:hAnsiTheme="minorHAnsi"/>
@@ -18,45 +17,35 @@
         </w:rPr>
         <w:t xml:space="preserve">Welcome to the </w:t>
       </w:r>
-      <w:proofErr w:type="spellStart"/>
       <w:r>
         <w:rPr>
           <w:rFonts w:asciiTheme="minorHAnsi" w:hAnsiTheme="minorHAnsi"/>
           <w:sz w:val="44"/>
         </w:rPr>
-        <w:t>Esri</w:t>
-      </w:r>
-      <w:proofErr w:type="spellEnd"/>
+        <w:t xml:space="preserve">Esri </w:t>
+      </w:r>
       <w:r>
         <w:rPr>
           <w:rFonts w:asciiTheme="minorHAnsi" w:hAnsiTheme="minorHAnsi"/>
           <w:sz w:val="44"/>
         </w:rPr>
-        <w:t xml:space="preserve"> </w:t>
+        <w:t xml:space="preserve">Shortlist </w:t>
       </w:r>
       <w:r>
         <w:rPr>
           <w:rFonts w:asciiTheme="minorHAnsi" w:hAnsiTheme="minorHAnsi"/>
           <w:sz w:val="44"/>
         </w:rPr>
-        <w:t xml:space="preserve">Shortlist </w:t>
+        <w:t>t</w:t>
       </w:r>
       <w:r>
         <w:rPr>
           <w:rFonts w:asciiTheme="minorHAnsi" w:hAnsiTheme="minorHAnsi"/>
           <w:sz w:val="44"/>
         </w:rPr>
-        <w:t>t</w:t>
-      </w:r>
-      <w:r>
-        <w:rPr>
-          <w:rFonts w:asciiTheme="minorHAnsi" w:hAnsiTheme="minorHAnsi"/>
-          <w:sz w:val="44"/>
-        </w:rPr>
         <w:t xml:space="preserve">emplate </w:t>
       </w:r>
     </w:p>
-    <w:bookmarkEnd w:id="0"/>
     <w:p/>
     <w:p/>
     <w:p>
@@ -300,21 +289,7 @@
             <w:rStyle w:val="Hyperlink"/>
             <w:noProof/>
           </w:rPr>
-          <w:t>3. Configure the applica</w:t>
-        </w:r>
-        <w:r>
-          <w:rPr>
-            <w:rStyle w:val="Hyperlink"/>
-            <w:noProof/>
-          </w:rPr>
-          <w:t>t</w:t>
-        </w:r>
-        <w:r>
-          <w:rPr>
-            <w:rStyle w:val="Hyperlink"/>
-            <w:noProof/>
-          </w:rPr>
-          <w:t>ion</w:t>
+          <w:t>3. Configure the application</w:t>
         </w:r>
         <w:r>
           <w:rPr>
@@ -603,12 +578,12 @@
       <w:pPr>
         <w:pStyle w:val="Heading2"/>
       </w:pPr>
-      <w:bookmarkStart w:id="1" w:name="_Toc362846386"/>
+      <w:bookmarkStart w:id="0" w:name="_Toc362846386"/>
       <w:r>
         <w:lastRenderedPageBreak/>
         <w:t>Introduction</w:t>
       </w:r>
-      <w:bookmarkEnd w:id="1"/>
+      <w:bookmarkEnd w:id="0"/>
     </w:p>
     <w:p/>
     <w:p>
@@ -975,7 +950,7 @@
       <w:pPr>
         <w:pStyle w:val="Heading2"/>
       </w:pPr>
-      <w:bookmarkStart w:id="2" w:name="_Toc362846387"/>
+      <w:bookmarkStart w:id="1" w:name="_Toc362846387"/>
       <w:r>
         <w:lastRenderedPageBreak/>
         <w:t xml:space="preserve">1. </w:t>
@@ -989,7 +964,7 @@
       <w:r>
         <w:t xml:space="preserve"> your Shortlist</w:t>
       </w:r>
-      <w:bookmarkEnd w:id="2"/>
+      <w:bookmarkEnd w:id="1"/>
     </w:p>
     <w:p/>
     <w:p>
@@ -1000,15 +975,7 @@
         <w:t xml:space="preserve"> in the required format</w:t>
       </w:r>
       <w:r>
-        <w:t xml:space="preserve">, writing your descriptive text and organizing the photos </w:t>
-      </w:r>
-      <w:proofErr w:type="gramStart"/>
-      <w:r>
-        <w:t>is</w:t>
-      </w:r>
-      <w:proofErr w:type="gramEnd"/>
-      <w:r>
-        <w:t xml:space="preserve"> likely to be the most time consuming part of creating your Shortlist</w:t>
+        <w:t>, writing your descriptive text and organizing the photos is likely to be the most time consuming part of creating your Shortlist</w:t>
       </w:r>
       <w:r>
         <w:t>. You can continue refining your content after you've made your web map and after your Shortlist is up and running but it is easier if you can assemble and proof read your content first before you upload your data into your web map, so you only have to do it once.</w:t>
@@ -1212,15 +1179,7 @@
         <w:t xml:space="preserve"> point layers</w:t>
       </w:r>
       <w:r>
-        <w:t xml:space="preserve">. Each </w:t>
-      </w:r>
-      <w:proofErr w:type="spellStart"/>
-      <w:r>
-        <w:t>layer's</w:t>
-      </w:r>
-      <w:proofErr w:type="spellEnd"/>
-      <w:r>
-        <w:t xml:space="preserve"> name is used as the name for the tab, and the drawing order of your layers becomes the tab order, so the top-most point layer in your map becomes the top-most tab. </w:t>
+        <w:t xml:space="preserve">. Each layer's name is used as the name for the tab, and the drawing order of your layers becomes the tab order, so the top-most point layer in your map becomes the top-most tab. </w:t>
       </w:r>
     </w:p>
     <w:p/>
@@ -1754,7 +1713,6 @@
           <w:i/>
         </w:rPr>
       </w:pPr>
-      <w:proofErr w:type="gramStart"/>
       <w:r>
         <w:rPr>
           <w:i/>
@@ -1776,7 +1734,6 @@
       <w:r>
         <w:t>paragraph of the long description.</w:t>
       </w:r>
-      <w:proofErr w:type="gramEnd"/>
       <w:r>
         <w:t xml:space="preserve"> </w:t>
       </w:r>
@@ -1823,7 +1780,6 @@
           <w:i/>
         </w:rPr>
       </w:pPr>
-      <w:proofErr w:type="gramStart"/>
       <w:r>
         <w:rPr>
           <w:i/>
@@ -1845,7 +1801,6 @@
       <w:r>
         <w:t xml:space="preserve"> paragraph of the long description.</w:t>
       </w:r>
-      <w:proofErr w:type="gramEnd"/>
       <w:r>
         <w:rPr>
           <w:i/>
@@ -1895,7 +1850,6 @@
           <w:i/>
         </w:rPr>
       </w:pPr>
-      <w:proofErr w:type="gramStart"/>
       <w:r>
         <w:rPr>
           <w:i/>
@@ -1917,7 +1871,6 @@
       <w:r>
         <w:t>paragraph of the long description.</w:t>
       </w:r>
-      <w:proofErr w:type="gramEnd"/>
       <w:r>
         <w:rPr>
           <w:i/>
@@ -1967,7 +1920,6 @@
           <w:i/>
         </w:rPr>
       </w:pPr>
-      <w:proofErr w:type="gramStart"/>
       <w:r>
         <w:rPr>
           <w:i/>
@@ -1989,7 +1941,6 @@
       <w:r>
         <w:t xml:space="preserve"> paragraph of the long description.</w:t>
       </w:r>
-      <w:proofErr w:type="gramEnd"/>
       <w:r>
         <w:rPr>
           <w:i/>
@@ -2052,15 +2003,7 @@
         <w:t xml:space="preserve">Note: why do we provide five Description fields? Firstly </w:t>
       </w:r>
       <w:r>
-        <w:t xml:space="preserve">in a shapefile the maximum length of a text field is 254 characters, so this enables a description longer than that to be displayed. Secondly, in the Details panel we automatically format the contents of each Description field into separate paragraphs, to improve the readability of long descriptions. If the right hand column of the Details panel exceeds the height of the panel because of the amount of text in these description fields, then the user can scroll down to read all the text. The text in each description field should be a </w:t>
-      </w:r>
-      <w:proofErr w:type="spellStart"/>
-      <w:r>
-        <w:t>self contained</w:t>
-      </w:r>
-      <w:proofErr w:type="spellEnd"/>
-      <w:r>
-        <w:t xml:space="preserve"> paragraph.  The text must be plain text and HTML formatting is not supported. </w:t>
+        <w:t xml:space="preserve">in a shapefile the maximum length of a text field is 254 characters, so this enables a description longer than that to be displayed. Secondly, in the Details panel we automatically format the contents of each Description field into separate paragraphs, to improve the readability of long descriptions. If the right hand column of the Details panel exceeds the height of the panel because of the amount of text in these description fields, then the user can scroll down to read all the text. The text in each description field should be a self contained paragraph.  The text must be plain text and HTML formatting is not supported. </w:t>
       </w:r>
       <w:r>
         <w:t>If you are using a text file instead of a shapefile to upload your features into your web map, there is not a 254 character limit on each of these fields, so each of these fields can contain a lot of text.  For example, if you have a 2000 character description for each place in your layer, you could put all of that text into Desc1 and omit the other fields. That text will be displayed in a single paragraph in the Details panel.</w:t>
@@ -2380,139 +2323,131 @@
     <w:p/>
     <w:p>
       <w:r>
-        <w:t xml:space="preserve">These supporting features are not listed in the tabs as places, and they appear on your map all the time. Just like the point places on the map, users can </w:t>
+        <w:t xml:space="preserve">These supporting features are not listed in the tabs as places, and they appear on your map all the time. Just like the point places on the map, users can hover the cursor over your supporting line and polygon features to find out their title, and they can click or tap on them to get a popup and details about them. </w:t>
+      </w:r>
+      <w:r>
+        <w:t xml:space="preserve">These layers are </w:t>
+      </w:r>
+      <w:r>
+        <w:t xml:space="preserve">totally </w:t>
+      </w:r>
+      <w:r>
+        <w:t>optional, so you can have no supporting layers, just one</w:t>
+      </w:r>
+      <w:r>
+        <w:t>,</w:t>
+      </w:r>
+      <w:r>
+        <w:t xml:space="preserve"> or multiple. </w:t>
+      </w:r>
+      <w:r>
+        <w:t xml:space="preserve">You can't have a supporting layer containing point features, because </w:t>
+      </w:r>
+      <w:r>
+        <w:t>file</w:t>
+      </w:r>
+      <w:r>
+        <w:t xml:space="preserve">-based layers containing point features are automatically treated as being places in </w:t>
+      </w:r>
+      <w:r>
+        <w:t xml:space="preserve">the </w:t>
+      </w:r>
+      <w:r>
+        <w:t xml:space="preserve">tabs.  </w:t>
+      </w:r>
+    </w:p>
+    <w:p/>
+    <w:p>
+      <w:r>
+        <w:t xml:space="preserve">Each supporting layer is a feature layer created by uploading a shapefile. </w:t>
+      </w:r>
+      <w:r>
+        <w:t xml:space="preserve">Text files aren’t supported for supporting layers because text files can't (currently) be uploaded into a web map to define line or polygon features. </w:t>
+      </w:r>
+      <w:r>
+        <w:t xml:space="preserve">You'll probably be unlikely to want to have more than a handful of features in your supporting layers. </w:t>
+      </w:r>
+    </w:p>
+    <w:p/>
+    <w:p>
+      <w:r>
+        <w:t>As we said above, t</w:t>
+      </w:r>
+      <w:r>
+        <w:t xml:space="preserve">he features in your supporting layers are not listed in the tabs, but </w:t>
+      </w:r>
+      <w:r>
+        <w:t xml:space="preserve">if you want </w:t>
+      </w:r>
+      <w:r>
+        <w:t xml:space="preserve">you can of course </w:t>
+      </w:r>
+      <w:r>
+        <w:t xml:space="preserve">have </w:t>
+      </w:r>
+      <w:r>
+        <w:t xml:space="preserve">point </w:t>
+      </w:r>
+      <w:r>
+        <w:t xml:space="preserve">features in your </w:t>
+      </w:r>
+      <w:r>
+        <w:t xml:space="preserve">places </w:t>
+      </w:r>
+      <w:r>
+        <w:t xml:space="preserve">layers next to or inside </w:t>
+      </w:r>
+      <w:r>
+        <w:t xml:space="preserve">your supporting features to represent them in the tabs. For example in the San Diego Shortlist we show the </w:t>
+      </w:r>
+      <w:proofErr w:type="spellStart"/>
+      <w:r>
+        <w:t>Gaslamp</w:t>
+      </w:r>
+      <w:proofErr w:type="spellEnd"/>
+      <w:r>
+        <w:t xml:space="preserve"> Quarter, Little Italy and Balboa Park as areas using supporting </w:t>
+      </w:r>
+      <w:r>
+        <w:t xml:space="preserve">layers, </w:t>
+      </w:r>
+      <w:r>
+        <w:t>but we also have point features representing them in the 'Fun' tab because we want users to be able to see entries for them in that tab when they open the app. This give</w:t>
+      </w:r>
+      <w:r>
+        <w:t>s you a lot of flexibility. For</w:t>
+      </w:r>
+      <w:r>
+        <w:t xml:space="preserve"> example in the San Diego Shortlist we have a supporting layer showing the three ferry routes across the bay, but we just have one place point, located at the departure point for the most frequently used ferry, in the 'Fun' tab to represent going over the bay in a ferry</w:t>
+      </w:r>
+      <w:r>
+        <w:t xml:space="preserve">, because it would be overkill to include all three ferry rides as separate 'Fun' entries. </w:t>
+      </w:r>
+    </w:p>
+    <w:p/>
+    <w:p>
+      <w:r>
+        <w:t xml:space="preserve">Unlike with the point layers that contain your places, the </w:t>
+      </w:r>
+      <w:r>
+        <w:rPr>
+          <w:b/>
+        </w:rPr>
+        <w:t>symbology</w:t>
+      </w:r>
+      <w:r>
+        <w:t xml:space="preserve"> you choose for </w:t>
       </w:r>
       <w:proofErr w:type="gramStart"/>
       <w:r>
-        <w:t>hover</w:t>
+        <w:t>your</w:t>
       </w:r>
       <w:proofErr w:type="gramEnd"/>
       <w:r>
-        <w:t xml:space="preserve"> the cursor over your supporting line and polygon features to find out their title, and they can click or tap on them to get a popup and details about them. </w:t>
-      </w:r>
-      <w:r>
-        <w:t xml:space="preserve">These layers are </w:t>
-      </w:r>
-      <w:r>
-        <w:t xml:space="preserve">totally </w:t>
-      </w:r>
-      <w:r>
-        <w:t>optional, so you can have no supporting layers, just one</w:t>
-      </w:r>
-      <w:r>
-        <w:t>,</w:t>
-      </w:r>
-      <w:r>
-        <w:t xml:space="preserve"> or multiple. </w:t>
-      </w:r>
-      <w:r>
-        <w:t xml:space="preserve">You can't have a supporting layer containing point features, because </w:t>
-      </w:r>
-      <w:r>
-        <w:t>file</w:t>
-      </w:r>
-      <w:r>
-        <w:t xml:space="preserve">-based layers containing point features are automatically treated as being places in </w:t>
-      </w:r>
-      <w:r>
-        <w:t xml:space="preserve">the </w:t>
-      </w:r>
-      <w:r>
-        <w:t xml:space="preserve">tabs.  </w:t>
-      </w:r>
-    </w:p>
-    <w:p/>
-    <w:p>
-      <w:r>
-        <w:t xml:space="preserve">Each supporting layer is a feature layer created by uploading a shapefile. </w:t>
-      </w:r>
-      <w:r>
-        <w:t xml:space="preserve">Text files aren’t supported for supporting layers because text files can't (currently) be uploaded into a web map to define line or polygon features. </w:t>
-      </w:r>
-      <w:r>
-        <w:t xml:space="preserve">You'll probably be unlikely to want to have more than a handful of features in your supporting layers. </w:t>
-      </w:r>
-    </w:p>
-    <w:p/>
-    <w:p>
-      <w:r>
-        <w:t>As we said above, t</w:t>
-      </w:r>
-      <w:r>
-        <w:t xml:space="preserve">he features in your supporting layers are not listed in the tabs, but </w:t>
-      </w:r>
-      <w:r>
-        <w:t xml:space="preserve">if you want </w:t>
-      </w:r>
-      <w:r>
-        <w:t xml:space="preserve">you can of course </w:t>
-      </w:r>
-      <w:r>
-        <w:t xml:space="preserve">have </w:t>
-      </w:r>
-      <w:r>
-        <w:t xml:space="preserve">point </w:t>
-      </w:r>
-      <w:r>
-        <w:t xml:space="preserve">features in your </w:t>
-      </w:r>
-      <w:r>
-        <w:t xml:space="preserve">places </w:t>
-      </w:r>
-      <w:r>
-        <w:t xml:space="preserve">layers next to or inside </w:t>
-      </w:r>
-      <w:r>
-        <w:t xml:space="preserve">your supporting features to represent them in the tabs. For example in the San Diego Shortlist we show the </w:t>
-      </w:r>
-      <w:proofErr w:type="spellStart"/>
-      <w:r>
-        <w:t>Gaslamp</w:t>
-      </w:r>
-      <w:proofErr w:type="spellEnd"/>
-      <w:r>
-        <w:t xml:space="preserve"> Quarter, Little Italy and Balboa Park as areas using supporting </w:t>
-      </w:r>
-      <w:r>
-        <w:t xml:space="preserve">layers, </w:t>
-      </w:r>
-      <w:r>
-        <w:t>but we also have point features representing them in the 'Fun' tab because we want users to be able to see entries for them in that tab when they open the app. This give</w:t>
-      </w:r>
-      <w:r>
-        <w:t>s you a lot of flexibility. For</w:t>
-      </w:r>
-      <w:r>
-        <w:t xml:space="preserve"> example in the San Diego Shortlist we have a supporting layer showing the three ferry routes across the bay, but we just have one place point, located at the departure point for the most frequently used ferry, in the 'Fun' tab to represent going over the bay in a ferry</w:t>
-      </w:r>
-      <w:r>
-        <w:t xml:space="preserve">, because it would be overkill to include all three ferry rides as separate 'Fun' entries. </w:t>
-      </w:r>
-    </w:p>
-    <w:p/>
-    <w:p>
-      <w:r>
-        <w:t xml:space="preserve">Unlike with the point layers that contain your places, the </w:t>
-      </w:r>
-      <w:r>
-        <w:rPr>
-          <w:b/>
-        </w:rPr>
-        <w:t>symbology</w:t>
-      </w:r>
-      <w:r>
-        <w:t xml:space="preserve"> you choose for your s</w:t>
-      </w:r>
-      <w:r>
-        <w:t xml:space="preserve">upporting </w:t>
-      </w:r>
-      <w:proofErr w:type="gramStart"/>
-      <w:r>
-        <w:t>layers in your web map is</w:t>
-      </w:r>
-      <w:proofErr w:type="gramEnd"/>
-      <w:r>
-        <w:t xml:space="preserve"> used as-is by the Shortlist template. </w:t>
+        <w:t xml:space="preserve"> s</w:t>
+      </w:r>
+      <w:r>
+        <w:t xml:space="preserve">upporting layers in your web map is used as-is by the Shortlist template. </w:t>
       </w:r>
       <w:r>
         <w:t xml:space="preserve"> So be sure to symbolize your supporting layers the way you want them to appear in the map.</w:t>
@@ -2816,15 +2751,7 @@
         <w:t>-based layers described above, your web map can optionally also contain additional layers to enhance your map display. For example, if your web map is using the Imagery or Imag</w:t>
       </w:r>
       <w:r>
-        <w:t xml:space="preserve">ery </w:t>
-      </w:r>
-      <w:proofErr w:type="gramStart"/>
-      <w:r>
-        <w:t>With</w:t>
-      </w:r>
-      <w:proofErr w:type="gramEnd"/>
-      <w:r>
-        <w:t xml:space="preserve"> Labels </w:t>
+        <w:t xml:space="preserve">ery With Labels </w:t>
       </w:r>
       <w:proofErr w:type="spellStart"/>
       <w:r>
@@ -3324,7 +3251,7 @@
       <w:pPr>
         <w:pStyle w:val="Heading2"/>
       </w:pPr>
-      <w:bookmarkStart w:id="3" w:name="_Toc362846388"/>
+      <w:bookmarkStart w:id="2" w:name="_Toc362846388"/>
       <w:r>
         <w:lastRenderedPageBreak/>
         <w:t xml:space="preserve">2. Install the </w:t>
@@ -3332,7 +3259,7 @@
       <w:r>
         <w:t>Shortlist template</w:t>
       </w:r>
-      <w:bookmarkEnd w:id="3"/>
+      <w:bookmarkEnd w:id="2"/>
     </w:p>
     <w:p/>
     <w:p>
@@ -3369,96 +3296,51 @@
         <w:t xml:space="preserve">zip file into </w:t>
       </w:r>
       <w:r>
-        <w:t xml:space="preserve">a folder on your website or web server. </w:t>
-      </w:r>
-      <w:r>
-        <w:t xml:space="preserve">The location of the template's Index.html file defines the URL that will be used to access your </w:t>
+        <w:t>a folder on your website or web server. The location of the template's Index.html file defines the URL that will be used to access your shortlist. For example if your website is using a web server like Internet Information Services(IIS) you can create a folder in its root file structure (C:\inetpub\wwwroot) and copy the contents of the template zip file into it. So if you created a folder called:</w:t>
+      </w:r>
+    </w:p>
+    <w:p/>
+    <w:p>
+      <w:pPr>
+        <w:rPr>
+          <w:rFonts w:ascii="Consolas" w:hAnsi="Consolas" w:cs="Consolas"/>
+          <w:sz w:val="20"/>
+        </w:rPr>
+      </w:pPr>
+      <w:r>
+        <w:rPr>
+          <w:sz w:val="20"/>
+        </w:rPr>
+        <w:t xml:space="preserve"> </w:t>
+      </w:r>
+      <w:r>
+        <w:rPr>
+          <w:sz w:val="20"/>
+        </w:rPr>
+        <w:tab/>
+      </w:r>
+      <w:r>
+        <w:rPr>
+          <w:rFonts w:ascii="Consolas" w:hAnsi="Consolas" w:cs="Consolas"/>
+          <w:sz w:val="20"/>
+        </w:rPr>
+        <w:t xml:space="preserve">C:\inetpub\wwwroot\shortlist </w:t>
+      </w:r>
+    </w:p>
+    <w:p/>
+    <w:p>
+      <w:proofErr w:type="gramStart"/>
+      <w:r>
+        <w:t>and</w:t>
+      </w:r>
+      <w:proofErr w:type="gramEnd"/>
+      <w:r>
+        <w:t xml:space="preserve"> your website's domain is http://www.example.com then the URL of your </w:t>
       </w:r>
       <w:r>
         <w:t>shortlist</w:t>
       </w:r>
       <w:r>
-        <w:t xml:space="preserve">. For example if your website is using a web server like Internet Information Services(IIS) you </w:t>
-      </w:r>
-      <w:r>
-        <w:t>can</w:t>
-      </w:r>
-      <w:r>
-        <w:t xml:space="preserve"> create a folder in its root file structure (C:\</w:t>
-      </w:r>
-      <w:proofErr w:type="spellStart"/>
-      <w:r>
-        <w:t>inetpub</w:t>
-      </w:r>
-      <w:proofErr w:type="spellEnd"/>
-      <w:r>
-        <w:t>\</w:t>
-      </w:r>
-      <w:proofErr w:type="spellStart"/>
-      <w:r>
-        <w:t>wwwroot</w:t>
-      </w:r>
-      <w:proofErr w:type="spellEnd"/>
-      <w:r>
-        <w:t>) and copy the contents of the template zip file into it. So if you created a folder called:</w:t>
-      </w:r>
-    </w:p>
-    <w:p/>
-    <w:p>
-      <w:pPr>
-        <w:rPr>
-          <w:rFonts w:ascii="Consolas" w:hAnsi="Consolas" w:cs="Consolas"/>
-          <w:sz w:val="20"/>
-        </w:rPr>
-      </w:pPr>
-      <w:r>
-        <w:rPr>
-          <w:sz w:val="20"/>
-        </w:rPr>
-        <w:t xml:space="preserve"> </w:t>
-      </w:r>
-      <w:r>
-        <w:rPr>
-          <w:sz w:val="20"/>
-        </w:rPr>
-        <w:tab/>
-      </w:r>
-      <w:r>
-        <w:rPr>
-          <w:rFonts w:ascii="Consolas" w:hAnsi="Consolas" w:cs="Consolas"/>
-          <w:sz w:val="20"/>
-        </w:rPr>
-        <w:t>C:\inetpub\wwwroot\</w:t>
-      </w:r>
-      <w:r>
-        <w:rPr>
-          <w:rFonts w:ascii="Consolas" w:hAnsi="Consolas" w:cs="Consolas"/>
-          <w:sz w:val="20"/>
-        </w:rPr>
-        <w:t>shortlist</w:t>
-      </w:r>
-      <w:r>
-        <w:rPr>
-          <w:rFonts w:ascii="Consolas" w:hAnsi="Consolas" w:cs="Consolas"/>
-          <w:sz w:val="20"/>
-        </w:rPr>
-        <w:t xml:space="preserve"> </w:t>
-      </w:r>
-    </w:p>
-    <w:p/>
-    <w:p>
-      <w:proofErr w:type="gramStart"/>
-      <w:r>
-        <w:t>and</w:t>
-      </w:r>
-      <w:proofErr w:type="gramEnd"/>
-      <w:r>
-        <w:t xml:space="preserve"> your website's domain is http://www.example.com then the URL of your </w:t>
-      </w:r>
-      <w:r>
-        <w:t>shortlist</w:t>
-      </w:r>
-      <w:r>
         <w:t xml:space="preserve"> will be:</w:t>
       </w:r>
     </w:p>
@@ -3478,15 +3360,7 @@
           <w:sz w:val="20"/>
           <w:szCs w:val="20"/>
         </w:rPr>
-        <w:t>http://www.example.com/</w:t>
-      </w:r>
-      <w:r>
-        <w:rPr>
-          <w:rFonts w:ascii="Consolas" w:hAnsi="Consolas" w:cs="Consolas"/>
-          <w:sz w:val="20"/>
-          <w:szCs w:val="20"/>
-        </w:rPr>
-        <w:t>shortlist</w:t>
+        <w:t>http://www.example.com/shortlist</w:t>
       </w:r>
     </w:p>
     <w:p/>
@@ -3547,25 +3421,27 @@
       <w:pPr>
         <w:pStyle w:val="Heading2"/>
       </w:pPr>
-      <w:bookmarkStart w:id="4" w:name="_Toc362846389"/>
+      <w:bookmarkStart w:id="3" w:name="_Toc362846389"/>
       <w:r>
         <w:lastRenderedPageBreak/>
         <w:t>3. Configure the application</w:t>
       </w:r>
-      <w:bookmarkEnd w:id="4"/>
+      <w:bookmarkEnd w:id="3"/>
     </w:p>
     <w:p/>
     <w:p>
       <w:r>
         <w:t xml:space="preserve">To configure the application, the only one of the Shortlist source code files you have to edit is </w:t>
       </w:r>
+      <w:proofErr w:type="spellStart"/>
       <w:r>
         <w:rPr>
           <w:b/>
           <w:color w:val="1F497D" w:themeColor="text2"/>
         </w:rPr>
-        <w:t>index.html</w:t>
-      </w:r>
+        <w:t>config.json</w:t>
+      </w:r>
+      <w:proofErr w:type="spellEnd"/>
       <w:r>
         <w:rPr>
           <w:color w:val="1F497D" w:themeColor="text2"/>
@@ -3585,10 +3461,15 @@
         <w:t xml:space="preserve">3.1. </w:t>
       </w:r>
       <w:r>
-        <w:t xml:space="preserve">In the Config section of the </w:t>
-      </w:r>
-      <w:r>
-        <w:t xml:space="preserve">index.html </w:t>
+        <w:t xml:space="preserve">In the </w:t>
+      </w:r>
+      <w:r>
+        <w:t>config.json</w:t>
+      </w:r>
+      <w:bookmarkStart w:id="4" w:name="_GoBack"/>
+      <w:bookmarkEnd w:id="4"/>
+      <w:r>
+        <w:t xml:space="preserve"> </w:t>
       </w:r>
       <w:r>
         <w:t>file</w:t>
@@ -3612,12 +3493,22 @@
         <w:ind w:left="720"/>
         <w:rPr>
           <w:rFonts w:ascii="Consolas" w:hAnsi="Consolas" w:cs="Consolas"/>
+          <w:color w:val="auto"/>
+          <w:sz w:val="20"/>
+          <w:szCs w:val="20"/>
+          <w:lang w:bidi="ar-SA"/>
+        </w:rPr>
+      </w:pPr>
+      <w:r>
+        <w:rPr>
+          <w:rFonts w:ascii="Consolas" w:hAnsi="Consolas" w:cs="Consolas"/>
           <w:color w:val="008000"/>
           <w:sz w:val="20"/>
           <w:szCs w:val="20"/>
           <w:lang w:bidi="ar-SA"/>
         </w:rPr>
-      </w:pPr>
+        <w:t>/</w:t>
+      </w:r>
       <w:r>
         <w:rPr>
           <w:rFonts w:ascii="Consolas" w:hAnsi="Consolas" w:cs="Consolas"/>
@@ -3626,7 +3517,7 @@
           <w:szCs w:val="20"/>
           <w:lang w:bidi="ar-SA"/>
         </w:rPr>
-        <w:t>/******************************************************</w:t>
+        <w:t>/Configure the app here.</w:t>
       </w:r>
     </w:p>
     <w:p>
@@ -3637,6 +3528,184 @@
         <w:ind w:left="720"/>
         <w:rPr>
           <w:rFonts w:ascii="Consolas" w:hAnsi="Consolas" w:cs="Consolas"/>
+          <w:color w:val="0000FF"/>
+          <w:sz w:val="20"/>
+          <w:szCs w:val="20"/>
+          <w:lang w:bidi="ar-SA"/>
+        </w:rPr>
+      </w:pPr>
+      <w:proofErr w:type="spellStart"/>
+      <w:proofErr w:type="gramStart"/>
+      <w:r>
+        <w:rPr>
+          <w:rFonts w:ascii="Consolas" w:hAnsi="Consolas" w:cs="Consolas"/>
+          <w:color w:val="0000FF"/>
+          <w:sz w:val="20"/>
+          <w:szCs w:val="20"/>
+          <w:lang w:bidi="ar-SA"/>
+        </w:rPr>
+        <w:t>var</w:t>
+      </w:r>
+      <w:proofErr w:type="spellEnd"/>
+      <w:proofErr w:type="gramEnd"/>
+      <w:r>
+        <w:rPr>
+          <w:rFonts w:ascii="Consolas" w:hAnsi="Consolas" w:cs="Consolas"/>
+          <w:color w:val="0000FF"/>
+          <w:sz w:val="20"/>
+          <w:szCs w:val="20"/>
+          <w:lang w:bidi="ar-SA"/>
+        </w:rPr>
+        <w:t xml:space="preserve"> </w:t>
+      </w:r>
+      <w:proofErr w:type="spellStart"/>
+      <w:r>
+        <w:rPr>
+          <w:rFonts w:ascii="Consolas" w:hAnsi="Consolas" w:cs="Consolas"/>
+          <w:color w:val="0000FF"/>
+          <w:sz w:val="20"/>
+          <w:szCs w:val="20"/>
+          <w:lang w:bidi="ar-SA"/>
+        </w:rPr>
+        <w:t>config</w:t>
+      </w:r>
+      <w:proofErr w:type="spellEnd"/>
+      <w:r>
+        <w:rPr>
+          <w:rFonts w:ascii="Consolas" w:hAnsi="Consolas" w:cs="Consolas"/>
+          <w:color w:val="0000FF"/>
+          <w:sz w:val="20"/>
+          <w:szCs w:val="20"/>
+          <w:lang w:bidi="ar-SA"/>
+        </w:rPr>
+        <w:t xml:space="preserve"> = {</w:t>
+      </w:r>
+    </w:p>
+    <w:p>
+      <w:pPr>
+        <w:autoSpaceDE w:val="0"/>
+        <w:autoSpaceDN w:val="0"/>
+        <w:adjustRightInd w:val="0"/>
+        <w:ind w:left="720" w:firstLine="720"/>
+        <w:rPr>
+          <w:rFonts w:ascii="Consolas" w:hAnsi="Consolas" w:cs="Consolas"/>
+          <w:color w:val="auto"/>
+          <w:sz w:val="20"/>
+          <w:szCs w:val="20"/>
+          <w:lang w:bidi="ar-SA"/>
+        </w:rPr>
+      </w:pPr>
+      <w:r>
+        <w:rPr>
+          <w:rFonts w:ascii="Consolas" w:hAnsi="Consolas" w:cs="Consolas"/>
+          <w:color w:val="auto"/>
+          <w:sz w:val="20"/>
+          <w:szCs w:val="20"/>
+          <w:lang w:bidi="ar-SA"/>
+        </w:rPr>
+        <w:t xml:space="preserve">“WEBMAP_ID”: </w:t>
+      </w:r>
+      <w:r>
+        <w:rPr>
+          <w:rFonts w:ascii="Consolas" w:hAnsi="Consolas" w:cs="Consolas"/>
+          <w:color w:val="A31515"/>
+          <w:sz w:val="20"/>
+          <w:szCs w:val="20"/>
+          <w:lang w:bidi="ar-SA"/>
+        </w:rPr>
+        <w:t>"1966ef409a344d089b001df85332608f"</w:t>
+      </w:r>
+      <w:r>
+        <w:rPr>
+          <w:rFonts w:ascii="Consolas" w:hAnsi="Consolas" w:cs="Consolas"/>
+          <w:color w:val="auto"/>
+          <w:sz w:val="20"/>
+          <w:szCs w:val="20"/>
+          <w:lang w:bidi="ar-SA"/>
+        </w:rPr>
+        <w:t>,</w:t>
+      </w:r>
+      <w:r>
+        <w:rPr>
+          <w:rFonts w:ascii="Consolas" w:hAnsi="Consolas" w:cs="Consolas"/>
+          <w:color w:val="auto"/>
+          <w:sz w:val="20"/>
+          <w:szCs w:val="20"/>
+          <w:lang w:bidi="ar-SA"/>
+        </w:rPr>
+        <w:tab/>
+      </w:r>
+    </w:p>
+    <w:p>
+      <w:pPr>
+        <w:autoSpaceDE w:val="0"/>
+        <w:autoSpaceDN w:val="0"/>
+        <w:adjustRightInd w:val="0"/>
+        <w:ind w:left="720" w:firstLine="720"/>
+        <w:rPr>
+          <w:rFonts w:ascii="Consolas" w:hAnsi="Consolas" w:cs="Consolas"/>
+          <w:color w:val="auto"/>
+          <w:sz w:val="20"/>
+          <w:szCs w:val="20"/>
+          <w:lang w:bidi="ar-SA"/>
+        </w:rPr>
+      </w:pPr>
+      <w:r>
+        <w:rPr>
+          <w:rFonts w:ascii="Consolas" w:hAnsi="Consolas" w:cs="Consolas"/>
+          <w:color w:val="auto"/>
+          <w:sz w:val="20"/>
+          <w:szCs w:val="20"/>
+          <w:lang w:bidi="ar-SA"/>
+        </w:rPr>
+        <w:t>“BOOKMARKS_ALIAS”</w:t>
+      </w:r>
+      <w:r>
+        <w:rPr>
+          <w:rFonts w:ascii="Consolas" w:hAnsi="Consolas" w:cs="Consolas"/>
+          <w:color w:val="auto"/>
+          <w:sz w:val="20"/>
+          <w:szCs w:val="20"/>
+          <w:lang w:bidi="ar-SA"/>
+        </w:rPr>
+        <w:t>:</w:t>
+      </w:r>
+      <w:r>
+        <w:rPr>
+          <w:rFonts w:ascii="Consolas" w:hAnsi="Consolas" w:cs="Consolas"/>
+          <w:color w:val="auto"/>
+          <w:sz w:val="20"/>
+          <w:szCs w:val="20"/>
+          <w:lang w:bidi="ar-SA"/>
+        </w:rPr>
+        <w:t xml:space="preserve"> </w:t>
+      </w:r>
+      <w:r>
+        <w:rPr>
+          <w:rFonts w:ascii="Consolas" w:hAnsi="Consolas" w:cs="Consolas"/>
+          <w:color w:val="A31515"/>
+          <w:sz w:val="20"/>
+          <w:szCs w:val="20"/>
+          <w:lang w:bidi="ar-SA"/>
+        </w:rPr>
+        <w:t>"Zoom"</w:t>
+      </w:r>
+      <w:r>
+        <w:rPr>
+          <w:rFonts w:ascii="Consolas" w:hAnsi="Consolas" w:cs="Consolas"/>
+          <w:color w:val="auto"/>
+          <w:sz w:val="20"/>
+          <w:szCs w:val="20"/>
+          <w:lang w:bidi="ar-SA"/>
+        </w:rPr>
+        <w:t>,</w:t>
+      </w:r>
+    </w:p>
+    <w:p>
+      <w:pPr>
+        <w:ind w:left="720" w:firstLine="720"/>
+        <w:rPr>
+          <w:rFonts w:ascii="Consolas" w:hAnsi="Consolas" w:cs="Consolas"/>
           <w:color w:val="008000"/>
           <w:sz w:val="20"/>
           <w:szCs w:val="20"/>
@@ -3646,34 +3715,138 @@
       <w:r>
         <w:rPr>
           <w:rFonts w:ascii="Consolas" w:hAnsi="Consolas" w:cs="Consolas"/>
-          <w:color w:val="008000"/>
-          <w:sz w:val="20"/>
-          <w:szCs w:val="20"/>
-          <w:lang w:bidi="ar-SA"/>
-        </w:rPr>
-        <w:t>*******************</w:t>
+          <w:color w:val="auto"/>
+          <w:sz w:val="20"/>
+          <w:szCs w:val="20"/>
+          <w:lang w:bidi="ar-SA"/>
+        </w:rPr>
+        <w:t>“COLOR_ORDER”</w:t>
+      </w:r>
+      <w:r>
+        <w:rPr>
+          <w:rFonts w:ascii="Consolas" w:hAnsi="Consolas" w:cs="Consolas"/>
+          <w:color w:val="auto"/>
+          <w:sz w:val="20"/>
+          <w:szCs w:val="20"/>
+          <w:lang w:bidi="ar-SA"/>
+        </w:rPr>
+        <w:t>:</w:t>
+      </w:r>
+      <w:r>
+        <w:rPr>
+          <w:rFonts w:ascii="Consolas" w:hAnsi="Consolas" w:cs="Consolas"/>
+          <w:color w:val="auto"/>
+          <w:sz w:val="20"/>
+          <w:szCs w:val="20"/>
+          <w:lang w:bidi="ar-SA"/>
+        </w:rPr>
+        <w:t xml:space="preserve"> </w:t>
+      </w:r>
+      <w:r>
+        <w:rPr>
+          <w:rFonts w:ascii="Consolas" w:hAnsi="Consolas" w:cs="Consolas"/>
+          <w:color w:val="A31515"/>
+          <w:sz w:val="20"/>
+          <w:szCs w:val="20"/>
+          <w:lang w:bidi="ar-SA"/>
+        </w:rPr>
+        <w:t>"</w:t>
+      </w:r>
+      <w:proofErr w:type="spellStart"/>
+      <w:r>
+        <w:rPr>
+          <w:rFonts w:ascii="Consolas" w:hAnsi="Consolas" w:cs="Consolas"/>
+          <w:color w:val="A31515"/>
+          <w:sz w:val="20"/>
+          <w:szCs w:val="20"/>
+          <w:lang w:bidi="ar-SA"/>
+        </w:rPr>
+        <w:t>green</w:t>
       </w:r>
       <w:proofErr w:type="gramStart"/>
       <w:r>
         <w:rPr>
           <w:rFonts w:ascii="Consolas" w:hAnsi="Consolas" w:cs="Consolas"/>
-          <w:color w:val="008000"/>
-          <w:sz w:val="20"/>
-          <w:szCs w:val="20"/>
-          <w:lang w:bidi="ar-SA"/>
-        </w:rPr>
-        <w:t>*  config</w:t>
-      </w:r>
+          <w:color w:val="A31515"/>
+          <w:sz w:val="20"/>
+          <w:szCs w:val="20"/>
+          <w:lang w:bidi="ar-SA"/>
+        </w:rPr>
+        <w:t>,red,blue,purple</w:t>
+      </w:r>
+      <w:proofErr w:type="spellEnd"/>
       <w:proofErr w:type="gramEnd"/>
       <w:r>
         <w:rPr>
           <w:rFonts w:ascii="Consolas" w:hAnsi="Consolas" w:cs="Consolas"/>
-          <w:color w:val="008000"/>
-          <w:sz w:val="20"/>
-          <w:szCs w:val="20"/>
-          <w:lang w:bidi="ar-SA"/>
-        </w:rPr>
-        <w:t xml:space="preserve"> section ******************</w:t>
+          <w:color w:val="A31515"/>
+          <w:sz w:val="20"/>
+          <w:szCs w:val="20"/>
+          <w:lang w:bidi="ar-SA"/>
+        </w:rPr>
+        <w:t>"</w:t>
+      </w:r>
+      <w:r>
+        <w:rPr>
+          <w:rFonts w:ascii="Consolas" w:hAnsi="Consolas" w:cs="Consolas"/>
+          <w:color w:val="auto"/>
+          <w:sz w:val="20"/>
+          <w:szCs w:val="20"/>
+          <w:lang w:bidi="ar-SA"/>
+        </w:rPr>
+        <w:t>,</w:t>
+      </w:r>
+    </w:p>
+    <w:p>
+      <w:pPr>
+        <w:ind w:left="720" w:firstLine="720"/>
+        <w:rPr>
+          <w:rFonts w:ascii="Consolas" w:hAnsi="Consolas" w:cs="Consolas"/>
+          <w:color w:val="auto"/>
+          <w:sz w:val="20"/>
+          <w:szCs w:val="20"/>
+          <w:lang w:bidi="ar-SA"/>
+        </w:rPr>
+      </w:pPr>
+      <w:r>
+        <w:rPr>
+          <w:rFonts w:ascii="Consolas" w:hAnsi="Consolas" w:cs="Consolas"/>
+          <w:color w:val="auto"/>
+          <w:sz w:val="20"/>
+          <w:szCs w:val="20"/>
+          <w:lang w:bidi="ar-SA"/>
+        </w:rPr>
+        <w:t>“BINGMAPS_KEY”</w:t>
+      </w:r>
+      <w:r>
+        <w:rPr>
+          <w:rFonts w:ascii="Consolas" w:hAnsi="Consolas" w:cs="Consolas"/>
+          <w:color w:val="auto"/>
+          <w:sz w:val="20"/>
+          <w:szCs w:val="20"/>
+          <w:lang w:bidi="ar-SA"/>
+        </w:rPr>
+        <w:t>:</w:t>
+      </w:r>
+      <w:r>
+        <w:rPr>
+          <w:rFonts w:ascii="Consolas" w:hAnsi="Consolas" w:cs="Consolas"/>
+          <w:color w:val="auto"/>
+          <w:sz w:val="20"/>
+          <w:szCs w:val="20"/>
+          <w:lang w:bidi="ar-SA"/>
+        </w:rPr>
+        <w:t xml:space="preserve"> </w:t>
+      </w:r>
+      <w:r>
+        <w:rPr>
+          <w:rFonts w:ascii="Consolas" w:hAnsi="Consolas" w:cs="Consolas"/>
+          <w:color w:val="A31515"/>
+          <w:sz w:val="20"/>
+          <w:szCs w:val="20"/>
+          <w:lang w:bidi="ar-SA"/>
+        </w:rPr>
+        <w:t>""</w:t>
       </w:r>
     </w:p>
     <w:p>
@@ -3693,20 +3866,14 @@
       <w:r>
         <w:rPr>
           <w:rFonts w:ascii="Consolas" w:hAnsi="Consolas" w:cs="Consolas"/>
-          <w:color w:val="008000"/>
-          <w:sz w:val="20"/>
-          <w:szCs w:val="20"/>
-          <w:lang w:bidi="ar-SA"/>
-        </w:rPr>
-        <w:t>*******************************************************/</w:t>
-      </w:r>
-    </w:p>
-    <w:p>
-      <w:pPr>
-        <w:autoSpaceDE w:val="0"/>
-        <w:autoSpaceDN w:val="0"/>
-        <w:adjustRightInd w:val="0"/>
-        <w:ind w:left="720"/>
+          <w:color w:val="0000FF"/>
+          <w:sz w:val="20"/>
+          <w:szCs w:val="20"/>
+          <w:lang w:bidi="ar-SA"/>
+        </w:rPr>
+        <w:t>}</w:t>
+      </w:r>
+      <w:r>
         <w:rPr>
           <w:rFonts w:ascii="Consolas" w:hAnsi="Consolas" w:cs="Consolas"/>
           <w:color w:val="auto"/>
@@ -3714,296 +3881,9 @@
           <w:szCs w:val="20"/>
           <w:lang w:bidi="ar-SA"/>
         </w:rPr>
-      </w:pPr>
-    </w:p>
-    <w:p>
-      <w:pPr>
-        <w:autoSpaceDE w:val="0"/>
-        <w:autoSpaceDN w:val="0"/>
-        <w:adjustRightInd w:val="0"/>
-        <w:ind w:left="720"/>
-        <w:rPr>
-          <w:rFonts w:ascii="Consolas" w:hAnsi="Consolas" w:cs="Consolas"/>
-          <w:color w:val="auto"/>
-          <w:sz w:val="20"/>
-          <w:szCs w:val="20"/>
-          <w:lang w:bidi="ar-SA"/>
-        </w:rPr>
-      </w:pPr>
-      <w:proofErr w:type="spellStart"/>
-      <w:proofErr w:type="gramStart"/>
-      <w:r>
-        <w:rPr>
-          <w:rFonts w:ascii="Consolas" w:hAnsi="Consolas" w:cs="Consolas"/>
-          <w:color w:val="0000FF"/>
-          <w:sz w:val="20"/>
-          <w:szCs w:val="20"/>
-          <w:lang w:bidi="ar-SA"/>
-        </w:rPr>
-        <w:t>var</w:t>
-      </w:r>
-      <w:proofErr w:type="spellEnd"/>
-      <w:proofErr w:type="gramEnd"/>
-      <w:r>
-        <w:rPr>
-          <w:rFonts w:ascii="Consolas" w:hAnsi="Consolas" w:cs="Consolas"/>
-          <w:color w:val="auto"/>
-          <w:sz w:val="20"/>
-          <w:szCs w:val="20"/>
-          <w:lang w:bidi="ar-SA"/>
-        </w:rPr>
-        <w:tab/>
-        <w:t xml:space="preserve">WEBMAP_ID = </w:t>
-      </w:r>
-      <w:r>
-        <w:rPr>
-          <w:rFonts w:ascii="Consolas" w:hAnsi="Consolas" w:cs="Consolas"/>
-          <w:color w:val="A31515"/>
-          <w:sz w:val="20"/>
-          <w:szCs w:val="20"/>
-          <w:lang w:bidi="ar-SA"/>
-        </w:rPr>
-        <w:t>"1966ef409a344d089b001df85332608f"</w:t>
-      </w:r>
-      <w:r>
-        <w:rPr>
-          <w:rFonts w:ascii="Consolas" w:hAnsi="Consolas" w:cs="Consolas"/>
-          <w:color w:val="auto"/>
-          <w:sz w:val="20"/>
-          <w:szCs w:val="20"/>
-          <w:lang w:bidi="ar-SA"/>
-        </w:rPr>
         <w:t>;</w:t>
       </w:r>
     </w:p>
-    <w:p>
-      <w:pPr>
-        <w:autoSpaceDE w:val="0"/>
-        <w:autoSpaceDN w:val="0"/>
-        <w:adjustRightInd w:val="0"/>
-        <w:ind w:left="720"/>
-        <w:rPr>
-          <w:rFonts w:ascii="Consolas" w:hAnsi="Consolas" w:cs="Consolas"/>
-          <w:color w:val="auto"/>
-          <w:sz w:val="20"/>
-          <w:szCs w:val="20"/>
-          <w:lang w:bidi="ar-SA"/>
-        </w:rPr>
-      </w:pPr>
-      <w:proofErr w:type="spellStart"/>
-      <w:proofErr w:type="gramStart"/>
-      <w:r>
-        <w:rPr>
-          <w:rFonts w:ascii="Consolas" w:hAnsi="Consolas" w:cs="Consolas"/>
-          <w:color w:val="0000FF"/>
-          <w:sz w:val="20"/>
-          <w:szCs w:val="20"/>
-          <w:lang w:bidi="ar-SA"/>
-        </w:rPr>
-        <w:t>var</w:t>
-      </w:r>
-      <w:proofErr w:type="spellEnd"/>
-      <w:proofErr w:type="gramEnd"/>
-      <w:r>
-        <w:rPr>
-          <w:rFonts w:ascii="Consolas" w:hAnsi="Consolas" w:cs="Consolas"/>
-          <w:color w:val="auto"/>
-          <w:sz w:val="20"/>
-          <w:szCs w:val="20"/>
-          <w:lang w:bidi="ar-SA"/>
-        </w:rPr>
-        <w:tab/>
-        <w:t xml:space="preserve">BOOKMARKS_ALIAS = </w:t>
-      </w:r>
-      <w:r>
-        <w:rPr>
-          <w:rFonts w:ascii="Consolas" w:hAnsi="Consolas" w:cs="Consolas"/>
-          <w:color w:val="A31515"/>
-          <w:sz w:val="20"/>
-          <w:szCs w:val="20"/>
-          <w:lang w:bidi="ar-SA"/>
-        </w:rPr>
-        <w:t>"</w:t>
-      </w:r>
-      <w:r>
-        <w:rPr>
-          <w:rFonts w:ascii="Consolas" w:hAnsi="Consolas" w:cs="Consolas"/>
-          <w:color w:val="A31515"/>
-          <w:sz w:val="20"/>
-          <w:szCs w:val="20"/>
-          <w:lang w:bidi="ar-SA"/>
-        </w:rPr>
-        <w:t>Zoom</w:t>
-      </w:r>
-      <w:r>
-        <w:rPr>
-          <w:rFonts w:ascii="Consolas" w:hAnsi="Consolas" w:cs="Consolas"/>
-          <w:color w:val="A31515"/>
-          <w:sz w:val="20"/>
-          <w:szCs w:val="20"/>
-          <w:lang w:bidi="ar-SA"/>
-        </w:rPr>
-        <w:t>"</w:t>
-      </w:r>
-      <w:r>
-        <w:rPr>
-          <w:rFonts w:ascii="Consolas" w:hAnsi="Consolas" w:cs="Consolas"/>
-          <w:color w:val="auto"/>
-          <w:sz w:val="20"/>
-          <w:szCs w:val="20"/>
-          <w:lang w:bidi="ar-SA"/>
-        </w:rPr>
-        <w:t>;</w:t>
-      </w:r>
-    </w:p>
-    <w:p>
-      <w:pPr>
-        <w:ind w:left="720"/>
-        <w:rPr>
-          <w:rFonts w:ascii="Consolas" w:hAnsi="Consolas" w:cs="Consolas"/>
-          <w:color w:val="008000"/>
-          <w:sz w:val="20"/>
-          <w:szCs w:val="20"/>
-          <w:lang w:bidi="ar-SA"/>
-        </w:rPr>
-      </w:pPr>
-      <w:proofErr w:type="spellStart"/>
-      <w:proofErr w:type="gramStart"/>
-      <w:r>
-        <w:rPr>
-          <w:rFonts w:ascii="Consolas" w:hAnsi="Consolas" w:cs="Consolas"/>
-          <w:color w:val="0000FF"/>
-          <w:sz w:val="20"/>
-          <w:szCs w:val="20"/>
-          <w:lang w:bidi="ar-SA"/>
-        </w:rPr>
-        <w:t>var</w:t>
-      </w:r>
-      <w:proofErr w:type="spellEnd"/>
-      <w:proofErr w:type="gramEnd"/>
-      <w:r>
-        <w:rPr>
-          <w:rFonts w:ascii="Consolas" w:hAnsi="Consolas" w:cs="Consolas"/>
-          <w:color w:val="0000FF"/>
-          <w:sz w:val="20"/>
-          <w:szCs w:val="20"/>
-          <w:lang w:bidi="ar-SA"/>
-        </w:rPr>
-        <w:tab/>
-      </w:r>
-      <w:r>
-        <w:rPr>
-          <w:rFonts w:ascii="Consolas" w:hAnsi="Consolas" w:cs="Consolas"/>
-          <w:color w:val="auto"/>
-          <w:sz w:val="20"/>
-          <w:szCs w:val="20"/>
-          <w:lang w:bidi="ar-SA"/>
-        </w:rPr>
-        <w:t xml:space="preserve">COLOR_ORDER = </w:t>
-      </w:r>
-      <w:r>
-        <w:rPr>
-          <w:rFonts w:ascii="Consolas" w:hAnsi="Consolas" w:cs="Consolas"/>
-          <w:color w:val="A31515"/>
-          <w:sz w:val="20"/>
-          <w:szCs w:val="20"/>
-          <w:lang w:bidi="ar-SA"/>
-        </w:rPr>
-        <w:t>"</w:t>
-      </w:r>
-      <w:proofErr w:type="spellStart"/>
-      <w:r>
-        <w:rPr>
-          <w:rFonts w:ascii="Consolas" w:hAnsi="Consolas" w:cs="Consolas"/>
-          <w:color w:val="A31515"/>
-          <w:sz w:val="20"/>
-          <w:szCs w:val="20"/>
-          <w:lang w:bidi="ar-SA"/>
-        </w:rPr>
-        <w:t>green,red,blue,purple</w:t>
-      </w:r>
-      <w:proofErr w:type="spellEnd"/>
-      <w:r>
-        <w:rPr>
-          <w:rFonts w:ascii="Consolas" w:hAnsi="Consolas" w:cs="Consolas"/>
-          <w:color w:val="A31515"/>
-          <w:sz w:val="20"/>
-          <w:szCs w:val="20"/>
-          <w:lang w:bidi="ar-SA"/>
-        </w:rPr>
-        <w:t>"</w:t>
-      </w:r>
-      <w:r>
-        <w:rPr>
-          <w:rFonts w:ascii="Consolas" w:hAnsi="Consolas" w:cs="Consolas"/>
-          <w:color w:val="auto"/>
-          <w:sz w:val="20"/>
-          <w:szCs w:val="20"/>
-          <w:lang w:bidi="ar-SA"/>
-        </w:rPr>
-        <w:t xml:space="preserve">; </w:t>
-      </w:r>
-    </w:p>
-    <w:p>
-      <w:pPr>
-        <w:ind w:left="720"/>
-      </w:pPr>
-      <w:proofErr w:type="spellStart"/>
-      <w:proofErr w:type="gramStart"/>
-      <w:r>
-        <w:rPr>
-          <w:rFonts w:ascii="Consolas" w:hAnsi="Consolas" w:cs="Consolas"/>
-          <w:color w:val="0000FF"/>
-          <w:sz w:val="20"/>
-          <w:szCs w:val="20"/>
-          <w:lang w:bidi="ar-SA"/>
-        </w:rPr>
-        <w:t>var</w:t>
-      </w:r>
-      <w:proofErr w:type="spellEnd"/>
-      <w:proofErr w:type="gramEnd"/>
-      <w:r>
-        <w:rPr>
-          <w:rFonts w:ascii="Consolas" w:hAnsi="Consolas" w:cs="Consolas"/>
-          <w:color w:val="auto"/>
-          <w:sz w:val="20"/>
-          <w:szCs w:val="20"/>
-          <w:lang w:bidi="ar-SA"/>
-        </w:rPr>
-        <w:t xml:space="preserve"> </w:t>
-      </w:r>
-      <w:r>
-        <w:rPr>
-          <w:rFonts w:ascii="Consolas" w:hAnsi="Consolas" w:cs="Consolas"/>
-          <w:color w:val="auto"/>
-          <w:sz w:val="20"/>
-          <w:szCs w:val="20"/>
-          <w:lang w:bidi="ar-SA"/>
-        </w:rPr>
-        <w:tab/>
-        <w:t xml:space="preserve">BINGMAPS_KEY = </w:t>
-      </w:r>
-      <w:r>
-        <w:rPr>
-          <w:rFonts w:ascii="Consolas" w:hAnsi="Consolas" w:cs="Consolas"/>
-          <w:color w:val="A31515"/>
-          <w:sz w:val="20"/>
-          <w:szCs w:val="20"/>
-          <w:lang w:bidi="ar-SA"/>
-        </w:rPr>
-        <w:t>""</w:t>
-      </w:r>
-      <w:r>
-        <w:rPr>
-          <w:rFonts w:ascii="Consolas" w:hAnsi="Consolas" w:cs="Consolas"/>
-          <w:color w:val="auto"/>
-          <w:sz w:val="20"/>
-          <w:szCs w:val="20"/>
-          <w:lang w:bidi="ar-SA"/>
-        </w:rPr>
-        <w:t>;</w:t>
-      </w:r>
-    </w:p>
     <w:p/>
     <w:p>
       <w:r>
@@ -4015,7 +3895,6 @@
       <w:r>
         <w:t>1</w:t>
       </w:r>
-      <w:proofErr w:type="gramStart"/>
       <w:r>
         <w:t xml:space="preserve">. </w:t>
       </w:r>
@@ -4023,11 +3902,7 @@
         <w:t xml:space="preserve"> U</w:t>
       </w:r>
       <w:r>
-        <w:t>pdate</w:t>
-      </w:r>
-      <w:proofErr w:type="gramEnd"/>
-      <w:r>
-        <w:t xml:space="preserve"> the WEBMAP_ID variable to be the ID of your ArcGIS Online web map. This tells the Shortlist app which web map to use.</w:t>
+        <w:t>pdate the WEBMAP_ID variable to be the ID of your ArcGIS Online web map. This tells the Shortlist app which web map to use.</w:t>
       </w:r>
       <w:r>
         <w:t xml:space="preserve"> For example, our Palm Springs Shortlist web map has this URL: </w:t>
@@ -4075,7 +3950,6 @@
       <w:r>
         <w:t>2</w:t>
       </w:r>
-      <w:proofErr w:type="gramStart"/>
       <w:r>
         <w:t>.</w:t>
       </w:r>
@@ -4086,11 +3960,7 @@
         <w:t xml:space="preserve"> </w:t>
       </w:r>
       <w:r>
-        <w:t>Update</w:t>
-      </w:r>
-      <w:proofErr w:type="gramEnd"/>
-      <w:r>
-        <w:t xml:space="preserve"> the </w:t>
+        <w:t xml:space="preserve">Update the </w:t>
       </w:r>
       <w:r>
         <w:t>BOOKMARKS_ALIAS</w:t>
@@ -4098,11 +3968,9 @@
       <w:r>
         <w:t xml:space="preserve"> variable if you want to specify a different name for the bookmarks menu in the top right corner of your Shortlist app. By default, this name is "</w:t>
       </w:r>
-      <w:proofErr w:type="gramStart"/>
       <w:r>
         <w:t>Zoom</w:t>
       </w:r>
-      <w:proofErr w:type="gramEnd"/>
       <w:r>
         <w:t>"</w:t>
       </w:r>
@@ -4124,16 +3992,11 @@
       <w:r>
         <w:t>3</w:t>
       </w:r>
-      <w:proofErr w:type="gramStart"/>
       <w:r>
         <w:t xml:space="preserve">. </w:t>
       </w:r>
       <w:r>
-        <w:t xml:space="preserve"> Update</w:t>
-      </w:r>
-      <w:proofErr w:type="gramEnd"/>
-      <w:r>
-        <w:t xml:space="preserve"> the COLOR_ORDER variable to specify a different color ordering for the four colors that the Shortlist template supports for the places in each of your tabs. The default order is green, red, blue, purple, so green is used for the points in the first tab, red for the points in the second tab, etc. If your application has less than four tabs, you don't need to specify all the colors. </w:t>
+        <w:t xml:space="preserve"> Update the COLOR_ORDER variable to specify a different color ordering for the four colors that the Shortlist template supports for the places in each of your tabs. The default order is green, red, blue, purple, so green is used for the points in the first tab, red for the points in the second tab, etc. If your application has less than four tabs, you don't need to specify all the colors. </w:t>
       </w:r>
     </w:p>
     <w:p/>
@@ -4160,18 +4023,18 @@
     <w:p/>
     <w:p>
       <w:r>
-        <w:t xml:space="preserve">3.2. In </w:t>
+        <w:t xml:space="preserve">3.2. </w:t>
       </w:r>
       <w:proofErr w:type="gramStart"/>
       <w:r>
-        <w:t xml:space="preserve">the  </w:t>
-      </w:r>
-      <w:r>
-        <w:t>"</w:t>
+        <w:t>In</w:t>
       </w:r>
       <w:proofErr w:type="gramEnd"/>
       <w:r>
-        <w:t>social"</w:t>
+        <w:t xml:space="preserve"> the  </w:t>
+      </w:r>
+      <w:r>
+        <w:t>"social"</w:t>
       </w:r>
       <w:r>
         <w:t xml:space="preserve"> section of the index.html file you'll see the following </w:t>
@@ -4215,6 +4078,7 @@
         </w:rPr>
         <w:t>&lt;</w:t>
       </w:r>
+      <w:proofErr w:type="gramStart"/>
       <w:r>
         <w:rPr>
           <w:rFonts w:ascii="Consolas" w:hAnsi="Consolas" w:cs="Consolas"/>
@@ -4225,6 +4089,7 @@
         </w:rPr>
         <w:t>div</w:t>
       </w:r>
+      <w:proofErr w:type="gramEnd"/>
       <w:r>
         <w:rPr>
           <w:rFonts w:ascii="Consolas" w:hAnsi="Consolas" w:cs="Consolas"/>
@@ -4429,7 +4294,6 @@
         </w:rPr>
         <w:t>&gt;&lt;</w:t>
       </w:r>
-      <w:proofErr w:type="gramStart"/>
       <w:r>
         <w:rPr>
           <w:rFonts w:ascii="Consolas" w:hAnsi="Consolas" w:cs="Consolas"/>
@@ -4460,7 +4324,6 @@
         </w:rPr>
         <w:t>class</w:t>
       </w:r>
-      <w:proofErr w:type="gramEnd"/>
       <w:r>
         <w:rPr>
           <w:rFonts w:ascii="Consolas" w:hAnsi="Consolas" w:cs="Consolas"/>
@@ -5170,29 +5033,7 @@
           <w:szCs w:val="20"/>
           <w:lang w:bidi="ar-SA"/>
         </w:rPr>
-        <w:t>="</w:t>
-      </w:r>
-      <w:proofErr w:type="spellStart"/>
-      <w:r>
-        <w:rPr>
-          <w:rFonts w:ascii="Consolas" w:hAnsi="Consolas" w:cs="Consolas"/>
-          <w:color w:val="0000FF"/>
-          <w:sz w:val="20"/>
-          <w:szCs w:val="20"/>
-          <w:lang w:bidi="ar-SA"/>
-        </w:rPr>
-        <w:t>Esri</w:t>
-      </w:r>
-      <w:proofErr w:type="spellEnd"/>
-      <w:r>
-        <w:rPr>
-          <w:rFonts w:ascii="Consolas" w:hAnsi="Consolas" w:cs="Consolas"/>
-          <w:color w:val="0000FF"/>
-          <w:sz w:val="20"/>
-          <w:szCs w:val="20"/>
-          <w:lang w:bidi="ar-SA"/>
-        </w:rPr>
-        <w:t xml:space="preserve"> - Home"&gt;&lt;/</w:t>
+        <w:t>="Esri - Home"&gt;&lt;/</w:t>
       </w:r>
       <w:r>
         <w:rPr>
@@ -5621,14 +5462,15 @@
     <w:p>
       <w:r>
         <w:tab/>
+        <w:t xml:space="preserve">Desktop, or any other program that lets you </w:t>
       </w:r>
       <w:proofErr w:type="gramStart"/>
       <w:r>
-        <w:t>Desktop,</w:t>
+        <w:t>generate</w:t>
       </w:r>
       <w:proofErr w:type="gramEnd"/>
       <w:r>
-        <w:t xml:space="preserve"> or any other program that lets you generate shapefiles.</w:t>
+        <w:t xml:space="preserve"> shapefiles.</w:t>
       </w:r>
     </w:p>
     <w:p>
@@ -5804,15 +5646,7 @@
     <w:p>
       <w:r>
         <w:tab/>
-        <w:t xml:space="preserve">The Schema.ini </w:t>
-      </w:r>
-      <w:proofErr w:type="gramStart"/>
-      <w:r>
-        <w:t>file</w:t>
-      </w:r>
-      <w:proofErr w:type="gramEnd"/>
-      <w:r>
-        <w:t xml:space="preserve"> defining the schema used for the CSV file. (This file isn't required but is being </w:t>
+        <w:t xml:space="preserve">The Schema.ini file defining the schema used for the CSV file. (This file isn't required but is being </w:t>
       </w:r>
     </w:p>
     <w:p>
@@ -5991,7 +5825,7 @@
           <w:lang w:bidi="ar-SA"/>
         </w:rPr>
         <w:drawing>
-          <wp:inline distT="0" distB="0" distL="0" distR="0" wp14:anchorId="074CC035" wp14:editId="26765991">
+          <wp:inline distT="0" distB="0" distL="0" distR="0" wp14:anchorId="381B19E7" wp14:editId="02BD7C6D">
             <wp:extent cx="5295900" cy="3971925"/>
             <wp:effectExtent l="19050" t="0" r="0" b="0"/>
             <wp:docPr id="1" name="Picture 1" descr="cid:9829d6a8-1ca6-422d-844c-c16e902e2657@esri.local"/>
@@ -6128,15 +5962,7 @@
         <w:t xml:space="preserve"> to represent the stations. I used a buffer distance of 60 feet. </w:t>
       </w:r>
       <w:r>
-        <w:t xml:space="preserve">This seems to work OK and also has the nice </w:t>
-      </w:r>
-      <w:proofErr w:type="gramStart"/>
-      <w:r>
-        <w:t>effect</w:t>
-      </w:r>
-      <w:proofErr w:type="gramEnd"/>
-      <w:r>
-        <w:t xml:space="preserve"> that as you zoom in the</w:t>
+        <w:t>This seems to work OK and also has the nice effect that as you zoom in the</w:t>
       </w:r>
       <w:r>
         <w:t xml:space="preserve"> stations get bigger on the map, so if you zoom to the neighborhood level you see quite big spots where the stations are</w:t>
@@ -6162,7 +5988,7 @@
           <w:lang w:bidi="ar-SA"/>
         </w:rPr>
         <w:drawing>
-          <wp:inline distT="0" distB="0" distL="0" distR="0" wp14:anchorId="2556DEE0" wp14:editId="10B110FE">
+          <wp:inline distT="0" distB="0" distL="0" distR="0" wp14:anchorId="3A5B1C58" wp14:editId="545B1F08">
             <wp:extent cx="1943100" cy="1984738"/>
             <wp:effectExtent l="19050" t="0" r="0" b="0"/>
             <wp:docPr id="5" name="Picture 4"/>
@@ -6231,15 +6057,7 @@
         </w:r>
       </w:hyperlink>
       <w:r>
-        <w:t xml:space="preserve"> where we wanted to add the Convention Center as a supporting feature, so that if someone is visiting Palm Springs to attend a convention or meeting there they'll be able to see it on the map. But we didn't want to make it too prominent because it's not an important location for the typical recreational visitor. So we added it as a supporting polygon feature and symbolized it quite subtly so that looks like it is part of the basemap. As a polygon feature the user can </w:t>
-      </w:r>
-      <w:proofErr w:type="gramStart"/>
-      <w:r>
-        <w:t>hover</w:t>
-      </w:r>
-      <w:proofErr w:type="gramEnd"/>
-      <w:r>
-        <w:t xml:space="preserve"> their cursor anywhere over the feature to see a map tip with its name, or click or tap anywhere on the feature to get its popup. This also looks better than using a point feature because as the user zooms in on the Convention Center it gets bigger on the map showing the footprint of the building.</w:t>
+        <w:t xml:space="preserve"> where we wanted to add the Convention Center as a supporting feature, so that if someone is visiting Palm Springs to attend a convention or meeting there they'll be able to see it on the map. But we didn't want to make it too prominent because it's not an important location for the typical recreational visitor. So we added it as a supporting polygon feature and symbolized it quite subtly so that looks like it is part of the basemap. As a polygon feature the user can hover their cursor anywhere over the feature to see a map tip with its name, or click or tap anywhere on the feature to get its popup. This also looks better than using a point feature because as the user zooms in on the Convention Center it gets bigger on the map showing the footprint of the building.</w:t>
       </w:r>
     </w:p>
     <w:p>
@@ -6265,7 +6083,7 @@
           <w:lang w:bidi="ar-SA"/>
         </w:rPr>
         <w:drawing>
-          <wp:inline distT="0" distB="0" distL="0" distR="0" wp14:anchorId="73E59D0A" wp14:editId="4AC66E63">
+          <wp:inline distT="0" distB="0" distL="0" distR="0" wp14:anchorId="46C25630" wp14:editId="287158F0">
             <wp:extent cx="1419225" cy="1143000"/>
             <wp:effectExtent l="19050" t="0" r="9525" b="0"/>
             <wp:docPr id="6" name="Picture 5"/>
@@ -6528,15 +6346,7 @@
       </w:r>
       <w:proofErr w:type="spellEnd"/>
       <w:r>
-        <w:t xml:space="preserve"> API (that the Shortlist template is built with) that touch gestures don’t work in Internet Explorer on Windows 8 metro mode and desktop mode. So if you open an ArcGIS Online web map in the web map </w:t>
-      </w:r>
-      <w:proofErr w:type="gramStart"/>
-      <w:r>
-        <w:t>viewer,</w:t>
-      </w:r>
-      <w:proofErr w:type="gramEnd"/>
-      <w:r>
-        <w:t xml:space="preserve"> or in any template like the Shortlist template, and try and zoom and pan via touch, it doesn’t work.</w:t>
+        <w:t xml:space="preserve"> API (that the Shortlist template is built with) that touch gestures don’t work in Internet Explorer on Windows 8 metro mode and desktop mode. So if you open an ArcGIS Online web map in the web map viewer, or in any template like the Shortlist template, and try and zoom and pan via touch, it doesn’t work.</w:t>
       </w:r>
     </w:p>
     <w:p>
@@ -6565,7 +6375,7 @@
 </file>
 
 <file path=word/numbering.xml><?xml version="1.0" encoding="utf-8"?>
-<w:numbering xmlns:wpc="http://schemas.microsoft.com/office/word/2010/wordprocessingCanvas" xmlns:mc="http://schemas.openxmlformats.org/markup-compatibility/2006" xmlns:o="urn:schemas-microsoft-com:office:office" xmlns:r="http://schemas.openxmlformats.org/officeDocument/2006/relationships" xmlns:m="http://schemas.openxmlformats.org/officeDocument/2006/math" xmlns:v="urn:schemas-microsoft-com:vml" xmlns:wp14="http://schemas.microsoft.com/office/word/2010/wordprocessingDrawing" xmlns:wp="http://schemas.openxmlformats.org/drawingml/2006/wordprocessingDrawing" xmlns:w10="urn:schemas-microsoft-com:office:word" xmlns:w="http://schemas.openxmlformats.org/wordprocessingml/2006/main" xmlns:w14="http://schemas.microsoft.com/office/word/2010/wordml" xmlns:wpg="http://schemas.microsoft.com/office/word/2010/wordprocessingGroup" xmlns:wpi="http://schemas.microsoft.com/office/word/2010/wordprocessingInk" xmlns:wne="http://schemas.microsoft.com/office/word/2006/wordml" xmlns:wps="http://schemas.microsoft.com/office/word/2010/wordprocessingShape" mc:Ignorable="w14 wp14">
+<w:numbering xmlns:wpc="http://schemas.microsoft.com/office/word/2010/wordprocessingCanvas" xmlns:mo="http://schemas.microsoft.com/office/mac/office/2008/main" xmlns:mc="http://schemas.openxmlformats.org/markup-compatibility/2006" xmlns:mv="urn:schemas-microsoft-com:mac:vml" xmlns:o="urn:schemas-microsoft-com:office:office" xmlns:r="http://schemas.openxmlformats.org/officeDocument/2006/relationships" xmlns:m="http://schemas.openxmlformats.org/officeDocument/2006/math" xmlns:v="urn:schemas-microsoft-com:vml" xmlns:wp14="http://schemas.microsoft.com/office/word/2010/wordprocessingDrawing" xmlns:wp="http://schemas.openxmlformats.org/drawingml/2006/wordprocessingDrawing" xmlns:w10="urn:schemas-microsoft-com:office:word" xmlns:w="http://schemas.openxmlformats.org/wordprocessingml/2006/main" xmlns:w14="http://schemas.microsoft.com/office/word/2010/wordml" xmlns:wpg="http://schemas.microsoft.com/office/word/2010/wordprocessingGroup" xmlns:wpi="http://schemas.microsoft.com/office/word/2010/wordprocessingInk" xmlns:wne="http://schemas.microsoft.com/office/word/2006/wordml" xmlns:wps="http://schemas.microsoft.com/office/word/2010/wordprocessingShape" mc:Ignorable="w14 wp14">
   <w:abstractNum w:abstractNumId="0">
     <w:nsid w:val="114838CF"/>
     <w:multiLevelType w:val="hybridMultilevel"/>
@@ -7861,7 +7671,7 @@
       </w:pPr>
     </w:pPrDefault>
   </w:docDefaults>
-  <w:latentStyles w:defLockedState="0" w:defUIPriority="99" w:defSemiHidden="1" w:defUnhideWhenUsed="1" w:defQFormat="0" w:count="267">
+  <w:latentStyles w:defLockedState="0" w:defUIPriority="99" w:defSemiHidden="1" w:defUnhideWhenUsed="1" w:defQFormat="0" w:count="276">
     <w:lsdException w:name="Normal" w:semiHidden="0" w:uiPriority="0" w:unhideWhenUsed="0" w:qFormat="1"/>
     <w:lsdException w:name="heading 1" w:semiHidden="0" w:uiPriority="9" w:unhideWhenUsed="0" w:qFormat="1"/>
     <w:lsdException w:name="heading 2" w:uiPriority="9" w:qFormat="1"/>
@@ -8654,7 +8464,7 @@
 </file>
 
 <file path=word/stylesWithEffects.xml><?xml version="1.0" encoding="utf-8"?>
-<w:styles xmlns:wpc="http://schemas.microsoft.com/office/word/2010/wordprocessingCanvas" xmlns:mc="http://schemas.openxmlformats.org/markup-compatibility/2006" xmlns:o="urn:schemas-microsoft-com:office:office" xmlns:r="http://schemas.openxmlformats.org/officeDocument/2006/relationships" xmlns:m="http://schemas.openxmlformats.org/officeDocument/2006/math" xmlns:v="urn:schemas-microsoft-com:vml" xmlns:wp14="http://schemas.microsoft.com/office/word/2010/wordprocessingDrawing" xmlns:wp="http://schemas.openxmlformats.org/drawingml/2006/wordprocessingDrawing" xmlns:w10="urn:schemas-microsoft-com:office:word" xmlns:w="http://schemas.openxmlformats.org/wordprocessingml/2006/main" xmlns:w14="http://schemas.microsoft.com/office/word/2010/wordml" xmlns:wpg="http://schemas.microsoft.com/office/word/2010/wordprocessingGroup" xmlns:wpi="http://schemas.microsoft.com/office/word/2010/wordprocessingInk" xmlns:wne="http://schemas.microsoft.com/office/word/2006/wordml" xmlns:wps="http://schemas.microsoft.com/office/word/2010/wordprocessingShape" mc:Ignorable="w14 wp14">
+<w:styles xmlns:wpc="http://schemas.microsoft.com/office/word/2010/wordprocessingCanvas" xmlns:mo="http://schemas.microsoft.com/office/mac/office/2008/main" xmlns:mc="http://schemas.openxmlformats.org/markup-compatibility/2006" xmlns:mv="urn:schemas-microsoft-com:mac:vml" xmlns:o="urn:schemas-microsoft-com:office:office" xmlns:r="http://schemas.openxmlformats.org/officeDocument/2006/relationships" xmlns:m="http://schemas.openxmlformats.org/officeDocument/2006/math" xmlns:v="urn:schemas-microsoft-com:vml" xmlns:wp14="http://schemas.microsoft.com/office/word/2010/wordprocessingDrawing" xmlns:wp="http://schemas.openxmlformats.org/drawingml/2006/wordprocessingDrawing" xmlns:w10="urn:schemas-microsoft-com:office:word" xmlns:w="http://schemas.openxmlformats.org/wordprocessingml/2006/main" xmlns:w14="http://schemas.microsoft.com/office/word/2010/wordml" xmlns:wpg="http://schemas.microsoft.com/office/word/2010/wordprocessingGroup" xmlns:wpi="http://schemas.microsoft.com/office/word/2010/wordprocessingInk" xmlns:wne="http://schemas.microsoft.com/office/word/2006/wordml" xmlns:wps="http://schemas.microsoft.com/office/word/2010/wordprocessingShape" mc:Ignorable="w14 wp14">
   <w:docDefaults>
     <w:rPrDefault>
       <w:rPr>
@@ -8670,7 +8480,7 @@
       </w:pPr>
     </w:pPrDefault>
   </w:docDefaults>
-  <w:latentStyles w:defLockedState="0" w:defUIPriority="99" w:defSemiHidden="1" w:defUnhideWhenUsed="1" w:defQFormat="0" w:count="267">
+  <w:latentStyles w:defLockedState="0" w:defUIPriority="99" w:defSemiHidden="1" w:defUnhideWhenUsed="1" w:defQFormat="0" w:count="276">
     <w:lsdException w:name="Normal" w:semiHidden="0" w:uiPriority="0" w:unhideWhenUsed="0" w:qFormat="1"/>
     <w:lsdException w:name="heading 1" w:semiHidden="0" w:uiPriority="9" w:unhideWhenUsed="0" w:qFormat="1"/>
     <w:lsdException w:name="heading 2" w:uiPriority="9" w:qFormat="1"/>
@@ -9131,7 +8941,7 @@
 </file>
 
 <file path=customXml/itemProps1.xml><?xml version="1.0" encoding="utf-8"?>
-<ds:datastoreItem xmlns:ds="http://schemas.openxmlformats.org/officeDocument/2006/customXml" ds:itemID="{8192D279-AF7E-45C4-A274-971AC52823C9}">
+<ds:datastoreItem xmlns:ds="http://schemas.openxmlformats.org/officeDocument/2006/customXml" ds:itemID="{21642CAA-9DDF-6540-B723-1DE68161A188}">
   <ds:schemaRefs>
     <ds:schemaRef ds:uri="http://schemas.openxmlformats.org/officeDocument/2006/bibliography"/>
   </ds:schemaRefs>

</xml_diff>

<commit_message>
updated readme: no longer a limit on tabs; also some other sundries
</commit_message>
<xml_diff>
--- a/Readme.docx
+++ b/Readme.docx
@@ -11,6 +11,7 @@
         </w:rPr>
       </w:pPr>
       <w:bookmarkStart w:id="0" w:name="_GoBack"/>
+      <w:bookmarkEnd w:id="0"/>
       <w:r>
         <w:rPr>
           <w:rFonts w:asciiTheme="minorHAnsi" w:hAnsiTheme="minorHAnsi"/>
@@ -18,45 +19,35 @@
         </w:rPr>
         <w:t xml:space="preserve">Welcome to the </w:t>
       </w:r>
-      <w:proofErr w:type="spellStart"/>
       <w:r>
         <w:rPr>
           <w:rFonts w:asciiTheme="minorHAnsi" w:hAnsiTheme="minorHAnsi"/>
           <w:sz w:val="44"/>
         </w:rPr>
-        <w:t>Esri</w:t>
-      </w:r>
-      <w:proofErr w:type="spellEnd"/>
+        <w:t xml:space="preserve">Esri </w:t>
+      </w:r>
       <w:r>
         <w:rPr>
           <w:rFonts w:asciiTheme="minorHAnsi" w:hAnsiTheme="minorHAnsi"/>
           <w:sz w:val="44"/>
         </w:rPr>
-        <w:t xml:space="preserve"> </w:t>
+        <w:t xml:space="preserve">Shortlist </w:t>
       </w:r>
       <w:r>
         <w:rPr>
           <w:rFonts w:asciiTheme="minorHAnsi" w:hAnsiTheme="minorHAnsi"/>
           <w:sz w:val="44"/>
         </w:rPr>
-        <w:t xml:space="preserve">Shortlist </w:t>
+        <w:t>t</w:t>
       </w:r>
       <w:r>
         <w:rPr>
           <w:rFonts w:asciiTheme="minorHAnsi" w:hAnsiTheme="minorHAnsi"/>
           <w:sz w:val="44"/>
         </w:rPr>
-        <w:t>t</w:t>
-      </w:r>
-      <w:r>
-        <w:rPr>
-          <w:rFonts w:asciiTheme="minorHAnsi" w:hAnsiTheme="minorHAnsi"/>
-          <w:sz w:val="44"/>
-        </w:rPr>
         <w:t xml:space="preserve">emplate </w:t>
       </w:r>
     </w:p>
-    <w:bookmarkEnd w:id="0"/>
     <w:p/>
     <w:p/>
     <w:p>
@@ -300,21 +291,7 @@
             <w:rStyle w:val="Hyperlink"/>
             <w:noProof/>
           </w:rPr>
-          <w:t>3. Configure the applica</w:t>
-        </w:r>
-        <w:r>
-          <w:rPr>
-            <w:rStyle w:val="Hyperlink"/>
-            <w:noProof/>
-          </w:rPr>
-          <w:t>t</w:t>
-        </w:r>
-        <w:r>
-          <w:rPr>
-            <w:rStyle w:val="Hyperlink"/>
-            <w:noProof/>
-          </w:rPr>
-          <w:t>ion</w:t>
+          <w:t>3. Configure the application</w:t>
         </w:r>
         <w:r>
           <w:rPr>
@@ -646,21 +623,13 @@
         <w:t>in the real world and discover</w:t>
       </w:r>
       <w:r>
-        <w:t xml:space="preserve">ing new </w:t>
-      </w:r>
-      <w:proofErr w:type="gramStart"/>
-      <w:r>
-        <w:t>places</w:t>
+        <w:t>ing new places</w:t>
       </w:r>
       <w:r>
         <w:t xml:space="preserve"> </w:t>
       </w:r>
       <w:r>
-        <w:t>.</w:t>
-      </w:r>
-      <w:proofErr w:type="gramEnd"/>
-      <w:r>
-        <w:t xml:space="preserve"> So if a user navigates to a particular location, the tabs just show places in that location.</w:t>
+        <w:t>. So if a user navigates to a particular location, the tabs just show places in that location.</w:t>
       </w:r>
     </w:p>
     <w:p/>
@@ -688,14 +657,12 @@
         </w:numPr>
         <w:spacing w:after="120"/>
       </w:pPr>
-      <w:proofErr w:type="gramStart"/>
       <w:r>
         <w:t>display</w:t>
       </w:r>
       <w:r>
         <w:t>ing</w:t>
       </w:r>
-      <w:proofErr w:type="gramEnd"/>
       <w:r>
         <w:t xml:space="preserve"> a selection </w:t>
       </w:r>
@@ -751,13 +718,8 @@
           <w:numId w:val="4"/>
         </w:numPr>
       </w:pPr>
-      <w:proofErr w:type="gramStart"/>
-      <w:r>
-        <w:t>a</w:t>
-      </w:r>
-      <w:proofErr w:type="gramEnd"/>
-      <w:r>
-        <w:t xml:space="preserve"> state tourism agency can </w:t>
+      <w:r>
+        <w:t xml:space="preserve">a state tourism agency can </w:t>
       </w:r>
       <w:r>
         <w:t>highlight key activities and attractions.</w:t>
@@ -776,13 +738,8 @@
           <w:numId w:val="4"/>
         </w:numPr>
       </w:pPr>
-      <w:proofErr w:type="gramStart"/>
-      <w:r>
-        <w:t>an</w:t>
-      </w:r>
-      <w:proofErr w:type="gramEnd"/>
-      <w:r>
-        <w:t xml:space="preserve"> environmental agency can display its projects and show off its successes and places where there are still issues.</w:t>
+      <w:r>
+        <w:t>an environmental agency can display its projects and show off its successes and places where there are still issues.</w:t>
       </w:r>
     </w:p>
     <w:p>
@@ -814,21 +771,13 @@
         <w:t xml:space="preserve"> Mini</w:t>
       </w:r>
       <w:r>
-        <w:t xml:space="preserve"> but doesn't work well </w:t>
-      </w:r>
-      <w:proofErr w:type="gramStart"/>
-      <w:r>
-        <w:t xml:space="preserve">on </w:t>
+        <w:t xml:space="preserve"> but doesn't work well on </w:t>
       </w:r>
       <w:r>
         <w:t xml:space="preserve"> smart</w:t>
       </w:r>
       <w:r>
-        <w:t>phones</w:t>
-      </w:r>
-      <w:proofErr w:type="gramEnd"/>
-      <w:r>
-        <w:t xml:space="preserve"> or smaller tablets. W</w:t>
+        <w:t>phones or smaller tablets. W</w:t>
       </w:r>
       <w:r>
         <w:t>e would like to enhance the template in the f</w:t>
@@ -880,34 +829,16 @@
       </w:r>
       <w:proofErr w:type="spellEnd"/>
       <w:r>
-        <w:t xml:space="preserve"> online GIS and mapping system. There's no software to install. You can access ArcGIS Online </w:t>
-      </w:r>
-      <w:proofErr w:type="gramStart"/>
-      <w:r>
-        <w:t xml:space="preserve">at  </w:t>
-      </w:r>
-      <w:proofErr w:type="gramEnd"/>
-      <w:r>
-        <w:fldChar w:fldCharType="begin"/>
-      </w:r>
-      <w:r>
-        <w:instrText xml:space="preserve"> HYPERLINK "http://www.arcgis.com/home/" </w:instrText>
-      </w:r>
-      <w:r>
-        <w:fldChar w:fldCharType="separate"/>
-      </w:r>
-      <w:r>
-        <w:rPr>
-          <w:rStyle w:val="Hyperlink"/>
-        </w:rPr>
-        <w:t>http://www.arcgis.com/home/</w:t>
-      </w:r>
-      <w:r>
-        <w:rPr>
-          <w:rStyle w:val="Hyperlink"/>
-        </w:rPr>
-        <w:fldChar w:fldCharType="end"/>
-      </w:r>
+        <w:t xml:space="preserve"> online GIS and mapping system. There's no software to install. You can access ArcGIS Online at  </w:t>
+      </w:r>
+      <w:hyperlink r:id="rId7" w:history="1">
+        <w:r>
+          <w:rPr>
+            <w:rStyle w:val="Hyperlink"/>
+          </w:rPr>
+          <w:t>http://www.arcgis.com/home/</w:t>
+        </w:r>
+      </w:hyperlink>
       <w:r>
         <w:t xml:space="preserve"> with either a free public account (for use by individuals, non-profits, in education, etc.) or an ArcGIS organizational subscription (commercial and government use). </w:t>
       </w:r>
@@ -921,15 +852,7 @@
         <w:t xml:space="preserve">your places into your web </w:t>
       </w:r>
       <w:r>
-        <w:t xml:space="preserve">map as files. You can use shapefiles or text files (such </w:t>
-      </w:r>
-      <w:proofErr w:type="gramStart"/>
-      <w:r>
-        <w:t>as  CSV</w:t>
-      </w:r>
-      <w:proofErr w:type="gramEnd"/>
-      <w:r>
-        <w:t xml:space="preserve">, TXT and GPX files). In other words, you use the standard, functionality available in ArcGIS Online for uploading file-based features into your web map. </w:t>
+        <w:t xml:space="preserve">map as files. You can use shapefiles or text files (such as  CSV, TXT and GPX files). In other words, you use the standard, functionality available in ArcGIS Online for uploading file-based features into your web map. </w:t>
       </w:r>
       <w:r>
         <w:t>The only other ArcGIS software</w:t>
@@ -1000,15 +923,7 @@
         <w:t xml:space="preserve"> in the required format</w:t>
       </w:r>
       <w:r>
-        <w:t xml:space="preserve">, writing your descriptive text and organizing the photos </w:t>
-      </w:r>
-      <w:proofErr w:type="gramStart"/>
-      <w:r>
-        <w:t>is</w:t>
-      </w:r>
-      <w:proofErr w:type="gramEnd"/>
-      <w:r>
-        <w:t xml:space="preserve"> likely to be the most time consuming part of creating your Shortlist</w:t>
+        <w:t>, writing your descriptive text and organizing the photos is likely to be the most time consuming part of creating your Shortlist</w:t>
       </w:r>
       <w:r>
         <w:t>. You can continue refining your content after you've made your web map and after your Shortlist is up and running but it is easier if you can assemble and proof read your content first before you upload your data into your web map, so you only have to do it once.</w:t>
@@ -1047,26 +962,18 @@
         <w:t xml:space="preserve">The Shortlist app depends on users being </w:t>
       </w:r>
       <w:r>
-        <w:t xml:space="preserve">able to easily see </w:t>
-      </w:r>
-      <w:proofErr w:type="gramStart"/>
+        <w:t xml:space="preserve">able to easily see the </w:t>
+      </w:r>
+      <w:r>
+        <w:t xml:space="preserve"> numbered points</w:t>
+      </w:r>
+      <w:r>
+        <w:t xml:space="preserve"> so it is best to choose a basemap that doesn't overwhelm them. In </w:t>
+      </w:r>
       <w:r>
         <w:t xml:space="preserve">the </w:t>
       </w:r>
-      <w:r>
-        <w:t xml:space="preserve"> numbered</w:t>
-      </w:r>
-      <w:proofErr w:type="gramEnd"/>
-      <w:r>
-        <w:t xml:space="preserve"> points</w:t>
-      </w:r>
-      <w:r>
-        <w:t xml:space="preserve"> so it is best to choose a basemap that doesn't overwhelm them. In </w:t>
-      </w:r>
-      <w:r>
-        <w:t xml:space="preserve">the </w:t>
-      </w:r>
-      <w:hyperlink r:id="rId7" w:history="1">
+      <w:hyperlink r:id="rId8" w:history="1">
         <w:r>
           <w:rPr>
             <w:rStyle w:val="Hyperlink"/>
@@ -1116,14 +1023,9 @@
       <w:r>
         <w:t xml:space="preserve"> the</w:t>
       </w:r>
-      <w:hyperlink r:id="rId8" w:history="1">
-        <w:r>
-          <w:rPr>
-            <w:rStyle w:val="Hyperlink"/>
-          </w:rPr>
-          <w:t xml:space="preserve"> World Light Gray Base map service</w:t>
-        </w:r>
-      </w:hyperlink>
+      <w:r>
+        <w:t xml:space="preserve"> Light Gray Base map service</w:t>
+      </w:r>
       <w:r>
         <w:t xml:space="preserve"> as our basemap, rather than simply choosing the Light Gray B</w:t>
       </w:r>
@@ -1142,10 +1044,18 @@
         </w:r>
       </w:hyperlink>
       <w:r>
-        <w:t xml:space="preserve"> we use the National Geographic basemap with transparency applied to it, so that people can see the striking terrain in the area. (To apply transparency to your web map's basemap, use the ArcGIS Online map viewer because ArcGIS Explorer Online doesn't let you do that).</w:t>
-      </w:r>
-    </w:p>
-    <w:p/>
+        <w:t xml:space="preserve"> we use the </w:t>
+      </w:r>
+      <w:r>
+        <w:t xml:space="preserve">World Topographic basemap </w:t>
+      </w:r>
+      <w:r>
+        <w:t>with transparency applied to it, so that people can see the striking terrain in the area.</w:t>
+      </w:r>
+      <w:r>
+        <w:t xml:space="preserve"> </w:t>
+      </w:r>
+    </w:p>
     <w:p>
       <w:r>
         <w:t>Here is what to put in your web map so that the Shortlist template can use it:</w:t>
@@ -1182,37 +1092,22 @@
     <w:p/>
     <w:p>
       <w:r>
-        <w:t xml:space="preserve">Each point layer in your map becomes one tab in the map. There can be between </w:t>
-      </w:r>
-      <w:r>
-        <w:t>1</w:t>
-      </w:r>
-      <w:r>
-        <w:t xml:space="preserve"> and </w:t>
-      </w:r>
-      <w:r>
-        <w:t>4</w:t>
-      </w:r>
-      <w:r>
-        <w:t xml:space="preserve"> tabs</w:t>
-      </w:r>
-      <w:r>
-        <w:t xml:space="preserve">, so your web map can contain between </w:t>
-      </w:r>
-      <w:r>
-        <w:t>1</w:t>
-      </w:r>
-      <w:r>
-        <w:t xml:space="preserve"> and</w:t>
-      </w:r>
-      <w:r>
-        <w:t xml:space="preserve"> 4</w:t>
-      </w:r>
-      <w:r>
-        <w:t xml:space="preserve"> point layers</w:t>
-      </w:r>
-      <w:r>
-        <w:t xml:space="preserve">. Each </w:t>
+        <w:t>Each point layer in</w:t>
+      </w:r>
+      <w:r>
+        <w:t xml:space="preserve"> your map becomes one tab in your shortlist</w:t>
+      </w:r>
+      <w:r>
+        <w:t xml:space="preserve">. </w:t>
+      </w:r>
+      <w:r>
+        <w:t xml:space="preserve">Your shortlist can contain one or more tabs. There's no limit to how many tabs you have but we recommend either 3 or 4 tabs. 6 is probably the practical maximum number of tabs you should consider. </w:t>
+      </w:r>
+    </w:p>
+    <w:p/>
+    <w:p>
+      <w:r>
+        <w:t xml:space="preserve">Each </w:t>
       </w:r>
       <w:proofErr w:type="spellStart"/>
       <w:r>
@@ -1220,7 +1115,10 @@
       </w:r>
       <w:proofErr w:type="spellEnd"/>
       <w:r>
-        <w:t xml:space="preserve"> name is used as the name for the tab, and the drawing order of your layers becomes the tab order, so the top-most point layer in your map becomes the top-most tab. </w:t>
+        <w:t xml:space="preserve"> </w:t>
+      </w:r>
+      <w:r>
+        <w:t xml:space="preserve">name is used as the name for the tab, and the drawing order of your layers becomes the tab order, so the top-most point layer in your map becomes the top-most tab. </w:t>
       </w:r>
     </w:p>
     <w:p/>
@@ -1315,6 +1213,7 @@
     <w:p/>
     <w:p>
       <w:r>
+        <w:lastRenderedPageBreak/>
         <w:t xml:space="preserve">Each point layer is expected to contain the following </w:t>
       </w:r>
       <w:r>
@@ -1336,15 +1235,7 @@
         <w:t>in addition to the standard required fields used by the file the layer is based on, such as FID and Sh</w:t>
       </w:r>
       <w:r>
-        <w:t xml:space="preserve">ape in the case of </w:t>
-      </w:r>
-      <w:proofErr w:type="spellStart"/>
-      <w:r>
-        <w:t>shapefiles</w:t>
-      </w:r>
-      <w:proofErr w:type="spellEnd"/>
-      <w:r>
-        <w:t xml:space="preserve">, and the </w:t>
+        <w:t xml:space="preserve">ape in the case of shapefiles, and the </w:t>
       </w:r>
       <w:proofErr w:type="spellStart"/>
       <w:r>
@@ -1384,21 +1275,80 @@
         <w:t xml:space="preserve"> each</w:t>
       </w:r>
       <w:r>
+        <w:t xml:space="preserve"> tabs. </w:t>
+      </w:r>
+      <w:r>
+        <w:t xml:space="preserve">Places don't have unique numbers across the layers (so in other words each point layer's features are numbered 1-99). Which places on your map you start your numbering scheme at your places on the map is up to you, but you will most likely want to ensure that the initial map extent that the user sees when the open your map includes the first set of places in the first tab, so the user immediately sees a consecutive set of places starting at number 1. For example, the San Diego Shortlist opens up to show the downtown area, so we started the place numbering for </w:t>
+      </w:r>
+      <w:r>
+        <w:t>each layer in that area.</w:t>
+      </w:r>
+      <w:r>
         <w:t xml:space="preserve"> </w:t>
       </w:r>
-      <w:proofErr w:type="gramStart"/>
-      <w:r>
-        <w:t>tabs</w:t>
-      </w:r>
-      <w:proofErr w:type="gramEnd"/>
-      <w:r>
-        <w:t xml:space="preserve">. </w:t>
-      </w:r>
-      <w:r>
-        <w:t xml:space="preserve">Places don't have unique numbers across the layers (so in other words each point layer's features are numbered 1-99). Which places on your map you start your numbering scheme at your places on the map is up to you, but you will most likely want to ensure that the initial map extent that the user sees when the open your map includes the first set of places in the first tab, so the user immediately sees a consecutive set of places starting at number 1. For example, the San Diego Shortlist opens up to show the downtown area, so we started the place numbering for </w:t>
-      </w:r>
-      <w:r>
-        <w:t>each layer in that area.</w:t>
+      <w:r>
+        <w:rPr>
+          <w:i/>
+        </w:rPr>
+        <w:t>This field must be present and must be populated for each feature.</w:t>
+      </w:r>
+    </w:p>
+    <w:p>
+      <w:pPr>
+        <w:pStyle w:val="ListParagraph"/>
+      </w:pPr>
+    </w:p>
+    <w:p>
+      <w:pPr>
+        <w:pStyle w:val="ListParagraph"/>
+        <w:rPr>
+          <w:i/>
+        </w:rPr>
+      </w:pPr>
+      <w:r>
+        <w:rPr>
+          <w:i/>
+        </w:rPr>
+        <w:t>TITLE</w:t>
+      </w:r>
+      <w:r>
+        <w:tab/>
+      </w:r>
+      <w:r>
+        <w:t>A text field containing t</w:t>
+      </w:r>
+      <w:r>
+        <w:t>he name of the place. This appears in the tab below each photo, as a map tip when the user hovers their cursor over the place on the map</w:t>
+      </w:r>
+      <w:r>
+        <w:t xml:space="preserve">, in the title bar of the popup that the user sees on the map if they click or tap the place on the map or in the list, and in the title bar of the Details panel that they see if they click or tap </w:t>
+      </w:r>
+      <w:r>
+        <w:t xml:space="preserve">the </w:t>
+      </w:r>
+      <w:r>
+        <w:t xml:space="preserve">'Details' </w:t>
+      </w:r>
+      <w:r>
+        <w:t xml:space="preserve">link </w:t>
+      </w:r>
+      <w:r>
+        <w:t>in the popup</w:t>
+      </w:r>
+      <w:r>
+        <w:t xml:space="preserve"> for a place</w:t>
+      </w:r>
+      <w:r>
+        <w:t>.</w:t>
+      </w:r>
+      <w:r>
+        <w:t xml:space="preserve"> The main constraint on name length is that it has to fit into the available space underneath the photo in the tab, which is roughly a limit of 40 characters</w:t>
+      </w:r>
+      <w:r>
+        <w:t>, but as the font is proportional this will depend on your text</w:t>
+      </w:r>
+      <w:r>
+        <w:t>.</w:t>
       </w:r>
       <w:r>
         <w:t xml:space="preserve"> </w:t>
@@ -1426,7 +1376,7 @@
         <w:rPr>
           <w:i/>
         </w:rPr>
-        <w:t>TITLE</w:t>
+        <w:t>ADDRESS</w:t>
       </w:r>
       <w:r>
         <w:tab/>
@@ -1435,46 +1385,43 @@
         <w:t>A text field containing t</w:t>
       </w:r>
       <w:r>
-        <w:t>he name of the place. This appears in the tab below each photo, as a map tip when the user hovers their cursor over the place on the map</w:t>
-      </w:r>
-      <w:r>
-        <w:t xml:space="preserve">, in the title bar of the popup that the user sees on the map if they click or tap the place on the map or in the list, and in the title bar of the Details panel that they see if they click or tap </w:t>
-      </w:r>
-      <w:r>
-        <w:t xml:space="preserve">the </w:t>
-      </w:r>
-      <w:r>
-        <w:t xml:space="preserve">'Details' </w:t>
-      </w:r>
-      <w:r>
-        <w:t xml:space="preserve">link </w:t>
-      </w:r>
-      <w:r>
-        <w:t>in the popup</w:t>
-      </w:r>
-      <w:r>
-        <w:t xml:space="preserve"> for a place</w:t>
-      </w:r>
-      <w:r>
-        <w:t>.</w:t>
-      </w:r>
-      <w:r>
-        <w:t xml:space="preserve"> The main constraint on name length is that it has to fit into the available space underneath the photo in the tab, which is roughly a limit of 40 characters</w:t>
-      </w:r>
-      <w:r>
-        <w:t>, but as the font is proportional this will depend on your text</w:t>
-      </w:r>
-      <w:r>
-        <w:t>.</w:t>
-      </w:r>
-      <w:r>
+        <w:t xml:space="preserve">he address of the place. This appears in the left hand column of the Details panel that appears if the user clicks or taps the 'Details' link in the popup for a place. This address field is only used to give the user useful information: the Shortlist app doesn't use this field to locate the places on the map because it gets the locations of your places from the </w:t>
+      </w:r>
+      <w:r>
+        <w:t xml:space="preserve">layers in your </w:t>
+      </w:r>
+      <w:r>
+        <w:t xml:space="preserve">web map. </w:t>
+      </w:r>
+      <w:r>
+        <w:t xml:space="preserve"> So this doesn't have to be a street address. For example you could tell the user roughly where a particular neighborhood or area is located.</w:t>
+      </w:r>
+      <w:r>
+        <w:rPr>
+          <w:i/>
+        </w:rPr>
         <w:t xml:space="preserve"> </w:t>
       </w:r>
       <w:r>
         <w:rPr>
           <w:i/>
         </w:rPr>
-        <w:t>This field must be present and must be populated for each feature.</w:t>
+        <w:t>This field can be left empty if you don't want to provide this information for some or all of your places. This field ca</w:t>
+      </w:r>
+      <w:r>
+        <w:rPr>
+          <w:i/>
+        </w:rPr>
+        <w:t>n also be omitted completely if it doesn't apply to any of the places in your layer.</w:t>
+      </w:r>
+      <w:r>
+        <w:rPr>
+          <w:i/>
+        </w:rPr>
+        <w:t xml:space="preserve"> </w:t>
+      </w:r>
+      <w:r>
+        <w:t>(Note: if you are uploading your places into your web map using a text file instead of a shapefile, and the location of the places in your file is specified by their street address  as opposed to latitude and longitude, then you can either use this Address field to store the full address of each feature, or use a different set of address fields: either way the geocoding isn't performed by the Shortlist template: it is performed when you add your file into your web map.)</w:t>
       </w:r>
     </w:p>
     <w:p>
@@ -1493,85 +1440,16 @@
         <w:rPr>
           <w:i/>
         </w:rPr>
-        <w:t>ADDRESS</w:t>
+        <w:t>HOURS</w:t>
       </w:r>
       <w:r>
         <w:tab/>
       </w:r>
       <w:r>
-        <w:t>A text field containing t</w:t>
-      </w:r>
-      <w:r>
-        <w:t xml:space="preserve">he address of the place. This appears in the left hand column of the Details panel that appears if the user clicks or taps the 'Details' link in the popup for a place. This address field is only used to give the user useful information: the Shortlist app doesn't use this field to locate the places on the map because it gets the locations of your places from the </w:t>
-      </w:r>
-      <w:r>
-        <w:t xml:space="preserve">layers in your </w:t>
-      </w:r>
-      <w:r>
-        <w:t xml:space="preserve">web map. </w:t>
-      </w:r>
-      <w:r>
-        <w:t xml:space="preserve"> So this doesn't have to be a street address. For example you could tell the user roughly where a particular neighborhood or area is located.</w:t>
-      </w:r>
-      <w:r>
-        <w:rPr>
-          <w:i/>
-        </w:rPr>
-        <w:t xml:space="preserve"> </w:t>
-      </w:r>
-      <w:r>
-        <w:rPr>
-          <w:i/>
-        </w:rPr>
-        <w:t>This field can be left empty if you don't want to provide this information for some or all of your places. This field ca</w:t>
-      </w:r>
-      <w:r>
-        <w:rPr>
-          <w:i/>
-        </w:rPr>
-        <w:t>n also be omitted completely if it doesn't apply to any of the places in your layer.</w:t>
-      </w:r>
-      <w:r>
-        <w:rPr>
-          <w:i/>
-        </w:rPr>
-        <w:t xml:space="preserve"> </w:t>
-      </w:r>
-      <w:r>
-        <w:t>(Note: if you are uploading your places into your web map using a text file instead of a shapefile, and the location of the places in your file is specified by their street address  as opposed to latitude and longitude, then you can either use this Address field to store the full address of each feature, or use a different set of address fields: either way the geocoding isn't performed by the Shortlist template: it is performed when you add your file into your web map.)</w:t>
-      </w:r>
-    </w:p>
-    <w:p>
-      <w:pPr>
-        <w:pStyle w:val="ListParagraph"/>
-      </w:pPr>
-    </w:p>
-    <w:p>
-      <w:pPr>
-        <w:pStyle w:val="ListParagraph"/>
-        <w:rPr>
-          <w:i/>
-        </w:rPr>
-      </w:pPr>
-      <w:proofErr w:type="gramStart"/>
-      <w:r>
-        <w:rPr>
-          <w:i/>
-        </w:rPr>
-        <w:t>HOURS</w:t>
-      </w:r>
-      <w:r>
-        <w:tab/>
-      </w:r>
-      <w:r>
         <w:t xml:space="preserve">A text field containing the </w:t>
       </w:r>
       <w:r>
-        <w:t>opening hours of the place.</w:t>
-      </w:r>
-      <w:proofErr w:type="gramEnd"/>
-      <w:r>
-        <w:t xml:space="preserve"> This appears in the left hand column of the Details panel that appears if the user clicks or taps the 'Details' link in the popup for a place. </w:t>
+        <w:t xml:space="preserve">opening hours of the place. This appears in the left hand column of the Details panel that appears if the user clicks or taps the 'Details' link in the popup for a place. </w:t>
       </w:r>
       <w:r>
         <w:rPr>
@@ -1595,14 +1473,7 @@
         <w:rPr>
           <w:i/>
         </w:rPr>
-        <w:t xml:space="preserve">if you don't want to provide this </w:t>
-      </w:r>
-      <w:r>
-        <w:rPr>
-          <w:i/>
-        </w:rPr>
-        <w:lastRenderedPageBreak/>
-        <w:t xml:space="preserve">information </w:t>
+        <w:t xml:space="preserve">if you don't want to provide this information </w:t>
       </w:r>
       <w:r>
         <w:rPr>
@@ -1754,7 +1625,6 @@
           <w:i/>
         </w:rPr>
       </w:pPr>
-      <w:proofErr w:type="gramStart"/>
       <w:r>
         <w:rPr>
           <w:i/>
@@ -1776,7 +1646,6 @@
       <w:r>
         <w:t>paragraph of the long description.</w:t>
       </w:r>
-      <w:proofErr w:type="gramEnd"/>
       <w:r>
         <w:t xml:space="preserve"> </w:t>
       </w:r>
@@ -1823,7 +1692,6 @@
           <w:i/>
         </w:rPr>
       </w:pPr>
-      <w:proofErr w:type="gramStart"/>
       <w:r>
         <w:rPr>
           <w:i/>
@@ -1845,7 +1713,6 @@
       <w:r>
         <w:t xml:space="preserve"> paragraph of the long description.</w:t>
       </w:r>
-      <w:proofErr w:type="gramEnd"/>
       <w:r>
         <w:rPr>
           <w:i/>
@@ -1895,7 +1762,6 @@
           <w:i/>
         </w:rPr>
       </w:pPr>
-      <w:proofErr w:type="gramStart"/>
       <w:r>
         <w:rPr>
           <w:i/>
@@ -1917,7 +1783,6 @@
       <w:r>
         <w:t>paragraph of the long description.</w:t>
       </w:r>
-      <w:proofErr w:type="gramEnd"/>
       <w:r>
         <w:rPr>
           <w:i/>
@@ -1967,7 +1832,6 @@
           <w:i/>
         </w:rPr>
       </w:pPr>
-      <w:proofErr w:type="gramStart"/>
       <w:r>
         <w:rPr>
           <w:i/>
@@ -1989,7 +1853,6 @@
       <w:r>
         <w:t xml:space="preserve"> paragraph of the long description.</w:t>
       </w:r>
-      <w:proofErr w:type="gramEnd"/>
       <w:r>
         <w:rPr>
           <w:i/>
@@ -2085,6 +1948,7 @@
         <w:rPr>
           <w:i/>
         </w:rPr>
+        <w:lastRenderedPageBreak/>
         <w:t>WEBSITE</w:t>
       </w:r>
       <w:r>
@@ -2348,15 +2212,7 @@
     <w:p/>
     <w:p>
       <w:r>
-        <w:t xml:space="preserve">In addition to the point layers, your web map can optionally also contain supporting layers </w:t>
-      </w:r>
-      <w:proofErr w:type="gramStart"/>
-      <w:r>
-        <w:t>containing  line</w:t>
-      </w:r>
-      <w:proofErr w:type="gramEnd"/>
-      <w:r>
-        <w:t xml:space="preserve"> or polygon features. </w:t>
+        <w:t xml:space="preserve">In addition to the point layers, your web map can optionally also contain supporting layers containing  line or polygon features. </w:t>
       </w:r>
     </w:p>
     <w:p/>
@@ -2380,15 +2236,8 @@
     <w:p/>
     <w:p>
       <w:r>
-        <w:t xml:space="preserve">These supporting features are not listed in the tabs as places, and they appear on your map all the time. Just like the point places on the map, users can </w:t>
-      </w:r>
-      <w:proofErr w:type="gramStart"/>
-      <w:r>
-        <w:t>hover</w:t>
-      </w:r>
-      <w:proofErr w:type="gramEnd"/>
-      <w:r>
-        <w:t xml:space="preserve"> the cursor over your supporting line and polygon features to find out their title, and they can click or tap on them to get a popup and details about them. </w:t>
+        <w:lastRenderedPageBreak/>
+        <w:t xml:space="preserve">These supporting features are not listed in the tabs as places, and they appear on your map all the time. Just like the point places on the map, users can hover the cursor over your supporting line and polygon features to find out their title, and they can click or tap on them to get a popup and details about them. </w:t>
       </w:r>
       <w:r>
         <w:t xml:space="preserve">These layers are </w:t>
@@ -2504,15 +2353,7 @@
         <w:t xml:space="preserve"> you choose for your s</w:t>
       </w:r>
       <w:r>
-        <w:t xml:space="preserve">upporting </w:t>
-      </w:r>
-      <w:proofErr w:type="gramStart"/>
-      <w:r>
-        <w:t>layers in your web map is</w:t>
-      </w:r>
-      <w:proofErr w:type="gramEnd"/>
-      <w:r>
-        <w:t xml:space="preserve"> used as-is by the Shortlist template. </w:t>
+        <w:t xml:space="preserve">upporting layers in your web map is used as-is by the Shortlist template. </w:t>
       </w:r>
       <w:r>
         <w:t xml:space="preserve"> So be sure to symbolize your supporting layers the way you want them to appear in the map.</w:t>
@@ -2816,34 +2657,10 @@
         <w:t>-based layers described above, your web map can optionally also contain additional layers to enhance your map display. For example, if your web map is using the Imagery or Imag</w:t>
       </w:r>
       <w:r>
-        <w:t xml:space="preserve">ery </w:t>
-      </w:r>
-      <w:proofErr w:type="gramStart"/>
-      <w:r>
-        <w:t>With</w:t>
-      </w:r>
-      <w:proofErr w:type="gramEnd"/>
-      <w:r>
-        <w:t xml:space="preserve"> Labels </w:t>
-      </w:r>
-      <w:proofErr w:type="spellStart"/>
-      <w:r>
-        <w:t>basemap</w:t>
-      </w:r>
-      <w:proofErr w:type="spellEnd"/>
-      <w:r>
-        <w:t xml:space="preserve">, </w:t>
-      </w:r>
-      <w:r>
-        <w:t xml:space="preserve">and you also want your web map to contain roads, road labels. </w:t>
-      </w:r>
-      <w:proofErr w:type="gramStart"/>
-      <w:r>
-        <w:t>and</w:t>
-      </w:r>
-      <w:proofErr w:type="gramEnd"/>
-      <w:r>
-        <w:t xml:space="preserve"> street names, you can add the </w:t>
+        <w:t xml:space="preserve">ery With Labels basemap, </w:t>
+      </w:r>
+      <w:r>
+        <w:t xml:space="preserve">and you also want your web map to contain roads, road labels. and street names, you can add the </w:t>
       </w:r>
       <w:hyperlink r:id="rId10" w:history="1">
         <w:r>
@@ -2881,15 +2698,7 @@
         <w:t>Popups</w:t>
       </w:r>
       <w:r>
-        <w:t xml:space="preserve"> are not supported on these background services (because the Shortlist template has its own built in popup format and only supports these for the file-based point layers and supporting line and polygon layers). So you don't need to configure popups to service-based layers you add into your web map. The </w:t>
-      </w:r>
-      <w:proofErr w:type="gramStart"/>
-      <w:r>
-        <w:t>names of these additional background layers are not displayed in the map, nor is</w:t>
-      </w:r>
-      <w:proofErr w:type="gramEnd"/>
-      <w:r>
-        <w:t xml:space="preserve"> the legend. </w:t>
+        <w:t xml:space="preserve"> are not supported on these background services (because the Shortlist template has its own built in popup format and only supports these for the file-based point layers and supporting line and polygon layers). So you don't need to configure popups to service-based layers you add into your web map. The names of these additional background layers are not displayed in the map, nor is the legend. </w:t>
       </w:r>
     </w:p>
     <w:p/>
@@ -2919,15 +2728,7 @@
         </w:rPr>
       </w:pPr>
       <w:r>
-        <w:t xml:space="preserve">Design tip: If you want users to be able to find out about, say, a polygon drawn on your map as a </w:t>
-      </w:r>
-      <w:proofErr w:type="gramStart"/>
-      <w:r>
-        <w:t>background  layer</w:t>
-      </w:r>
-      <w:proofErr w:type="gramEnd"/>
-      <w:r>
-        <w:t xml:space="preserve">, you can simply put one of your point features that appears in the tabs on that polygon to represent it. </w:t>
+        <w:t xml:space="preserve">Design tip: If you want users to be able to find out about, say, a polygon drawn on your map as a background  layer, you can simply put one of your point features that appears in the tabs on that polygon to represent it. </w:t>
       </w:r>
       <w:r>
         <w:br w:type="page"/>
@@ -3252,15 +3053,7 @@
         <w:t xml:space="preserve"> for the web map used </w:t>
       </w:r>
       <w:r>
-        <w:t xml:space="preserve">in the San Diego Shortlist app. The only things on the page that appear on the Shortlist app </w:t>
-      </w:r>
-      <w:proofErr w:type="gramStart"/>
-      <w:r>
-        <w:t>is</w:t>
-      </w:r>
-      <w:proofErr w:type="gramEnd"/>
-      <w:r>
-        <w:t xml:space="preserve"> the title and summary.</w:t>
+        <w:t>in the San Diego Shortlist app. The only things on the page that appear on the Shortlist app is the title and summary.</w:t>
       </w:r>
     </w:p>
     <w:p/>
@@ -3336,13 +3129,8 @@
     </w:p>
     <w:p/>
     <w:p>
-      <w:proofErr w:type="gramStart"/>
-      <w:r>
-        <w:t>Now  you've</w:t>
-      </w:r>
-      <w:proofErr w:type="gramEnd"/>
-      <w:r>
-        <w:t xml:space="preserve"> created your web map and shared it publically, you are ready to </w:t>
+      <w:r>
+        <w:t xml:space="preserve">Now  you've created your web map and shared it publically, you are ready to </w:t>
       </w:r>
       <w:r>
         <w:t xml:space="preserve">install the application on your website or web server. </w:t>
@@ -3369,96 +3157,62 @@
         <w:t xml:space="preserve">zip file into </w:t>
       </w:r>
       <w:r>
-        <w:t xml:space="preserve">a folder on your website or web server. </w:t>
-      </w:r>
-      <w:r>
-        <w:t xml:space="preserve">The location of the template's Index.html file defines the URL that will be used to access your </w:t>
+        <w:t>a folder on your website or web server. The location of the template's Index.html file defines the URL that will be used to access your shortlist. For example if your website is using a web server like Internet Information Services(IIS) you can create a folder in its root file structure (C:\</w:t>
+      </w:r>
+      <w:proofErr w:type="spellStart"/>
+      <w:r>
+        <w:t>inetpub</w:t>
+      </w:r>
+      <w:proofErr w:type="spellEnd"/>
+      <w:r>
+        <w:t>\</w:t>
+      </w:r>
+      <w:proofErr w:type="spellStart"/>
+      <w:r>
+        <w:t>wwwroot</w:t>
+      </w:r>
+      <w:proofErr w:type="spellEnd"/>
+      <w:r>
+        <w:t>) and copy the contents of the template zip file into it. So if you created a folder called:</w:t>
+      </w:r>
+    </w:p>
+    <w:p/>
+    <w:p>
+      <w:pPr>
+        <w:rPr>
+          <w:rFonts w:ascii="Consolas" w:hAnsi="Consolas" w:cs="Consolas"/>
+          <w:sz w:val="20"/>
+        </w:rPr>
+      </w:pPr>
+      <w:r>
+        <w:rPr>
+          <w:sz w:val="20"/>
+        </w:rPr>
+        <w:t xml:space="preserve"> </w:t>
+      </w:r>
+      <w:r>
+        <w:rPr>
+          <w:sz w:val="20"/>
+        </w:rPr>
+        <w:tab/>
+      </w:r>
+      <w:r>
+        <w:rPr>
+          <w:rFonts w:ascii="Consolas" w:hAnsi="Consolas" w:cs="Consolas"/>
+          <w:sz w:val="20"/>
+        </w:rPr>
+        <w:t xml:space="preserve">C:\inetpub\wwwroot\shortlist </w:t>
+      </w:r>
+    </w:p>
+    <w:p/>
+    <w:p>
+      <w:r>
+        <w:t xml:space="preserve">and your website's domain is http://www.example.com then the URL of your </w:t>
       </w:r>
       <w:r>
         <w:t>shortlist</w:t>
       </w:r>
       <w:r>
-        <w:t xml:space="preserve">. For example if your website is using a web server like Internet Information Services(IIS) you </w:t>
-      </w:r>
-      <w:r>
-        <w:t>can</w:t>
-      </w:r>
-      <w:r>
-        <w:t xml:space="preserve"> create a folder in its root file structure (C:\</w:t>
-      </w:r>
-      <w:proofErr w:type="spellStart"/>
-      <w:r>
-        <w:t>inetpub</w:t>
-      </w:r>
-      <w:proofErr w:type="spellEnd"/>
-      <w:r>
-        <w:t>\</w:t>
-      </w:r>
-      <w:proofErr w:type="spellStart"/>
-      <w:r>
-        <w:t>wwwroot</w:t>
-      </w:r>
-      <w:proofErr w:type="spellEnd"/>
-      <w:r>
-        <w:t>) and copy the contents of the template zip file into it. So if you created a folder called:</w:t>
-      </w:r>
-    </w:p>
-    <w:p/>
-    <w:p>
-      <w:pPr>
-        <w:rPr>
-          <w:rFonts w:ascii="Consolas" w:hAnsi="Consolas" w:cs="Consolas"/>
-          <w:sz w:val="20"/>
-        </w:rPr>
-      </w:pPr>
-      <w:r>
-        <w:rPr>
-          <w:sz w:val="20"/>
-        </w:rPr>
-        <w:t xml:space="preserve"> </w:t>
-      </w:r>
-      <w:r>
-        <w:rPr>
-          <w:sz w:val="20"/>
-        </w:rPr>
-        <w:tab/>
-      </w:r>
-      <w:r>
-        <w:rPr>
-          <w:rFonts w:ascii="Consolas" w:hAnsi="Consolas" w:cs="Consolas"/>
-          <w:sz w:val="20"/>
-        </w:rPr>
-        <w:t>C:\inetpub\wwwroot\</w:t>
-      </w:r>
-      <w:r>
-        <w:rPr>
-          <w:rFonts w:ascii="Consolas" w:hAnsi="Consolas" w:cs="Consolas"/>
-          <w:sz w:val="20"/>
-        </w:rPr>
-        <w:t>shortlist</w:t>
-      </w:r>
-      <w:r>
-        <w:rPr>
-          <w:rFonts w:ascii="Consolas" w:hAnsi="Consolas" w:cs="Consolas"/>
-          <w:sz w:val="20"/>
-        </w:rPr>
-        <w:t xml:space="preserve"> </w:t>
-      </w:r>
-    </w:p>
-    <w:p/>
-    <w:p>
-      <w:proofErr w:type="gramStart"/>
-      <w:r>
-        <w:t>and</w:t>
-      </w:r>
-      <w:proofErr w:type="gramEnd"/>
-      <w:r>
-        <w:t xml:space="preserve"> your website's domain is http://www.example.com then the URL of your </w:t>
-      </w:r>
-      <w:r>
-        <w:t>shortlist</w:t>
-      </w:r>
-      <w:r>
         <w:t xml:space="preserve"> will be:</w:t>
       </w:r>
     </w:p>
@@ -3478,15 +3232,7 @@
           <w:sz w:val="20"/>
           <w:szCs w:val="20"/>
         </w:rPr>
-        <w:t>http://www.example.com/</w:t>
-      </w:r>
-      <w:r>
-        <w:rPr>
-          <w:rFonts w:ascii="Consolas" w:hAnsi="Consolas" w:cs="Consolas"/>
-          <w:sz w:val="20"/>
-          <w:szCs w:val="20"/>
-        </w:rPr>
-        <w:t>shortlist</w:t>
+        <w:t>http://www.example.com/shortlist</w:t>
       </w:r>
     </w:p>
     <w:p/>
@@ -3651,29 +3397,7 @@
           <w:szCs w:val="20"/>
           <w:lang w:bidi="ar-SA"/>
         </w:rPr>
-        <w:t>*******************</w:t>
-      </w:r>
-      <w:proofErr w:type="gramStart"/>
-      <w:r>
-        <w:rPr>
-          <w:rFonts w:ascii="Consolas" w:hAnsi="Consolas" w:cs="Consolas"/>
-          <w:color w:val="008000"/>
-          <w:sz w:val="20"/>
-          <w:szCs w:val="20"/>
-          <w:lang w:bidi="ar-SA"/>
-        </w:rPr>
-        <w:t>*  config</w:t>
-      </w:r>
-      <w:proofErr w:type="gramEnd"/>
-      <w:r>
-        <w:rPr>
-          <w:rFonts w:ascii="Consolas" w:hAnsi="Consolas" w:cs="Consolas"/>
-          <w:color w:val="008000"/>
-          <w:sz w:val="20"/>
-          <w:szCs w:val="20"/>
-          <w:lang w:bidi="ar-SA"/>
-        </w:rPr>
-        <w:t xml:space="preserve"> section ******************</w:t>
+        <w:t>********************  config section ******************</w:t>
       </w:r>
     </w:p>
     <w:p>
@@ -3731,7 +3455,6 @@
         </w:rPr>
       </w:pPr>
       <w:proofErr w:type="spellStart"/>
-      <w:proofErr w:type="gramStart"/>
       <w:r>
         <w:rPr>
           <w:rFonts w:ascii="Consolas" w:hAnsi="Consolas" w:cs="Consolas"/>
@@ -3743,7 +3466,6 @@
         <w:t>var</w:t>
       </w:r>
       <w:proofErr w:type="spellEnd"/>
-      <w:proofErr w:type="gramEnd"/>
       <w:r>
         <w:rPr>
           <w:rFonts w:ascii="Consolas" w:hAnsi="Consolas" w:cs="Consolas"/>
@@ -3791,7 +3513,6 @@
         </w:rPr>
       </w:pPr>
       <w:proofErr w:type="spellStart"/>
-      <w:proofErr w:type="gramStart"/>
       <w:r>
         <w:rPr>
           <w:rFonts w:ascii="Consolas" w:hAnsi="Consolas" w:cs="Consolas"/>
@@ -3803,7 +3524,6 @@
         <w:t>var</w:t>
       </w:r>
       <w:proofErr w:type="spellEnd"/>
-      <w:proofErr w:type="gramEnd"/>
       <w:r>
         <w:rPr>
           <w:rFonts w:ascii="Consolas" w:hAnsi="Consolas" w:cs="Consolas"/>
@@ -3868,7 +3588,6 @@
         </w:rPr>
       </w:pPr>
       <w:proofErr w:type="spellStart"/>
-      <w:proofErr w:type="gramStart"/>
       <w:r>
         <w:rPr>
           <w:rFonts w:ascii="Consolas" w:hAnsi="Consolas" w:cs="Consolas"/>
@@ -3880,7 +3599,6 @@
         <w:t>var</w:t>
       </w:r>
       <w:proofErr w:type="spellEnd"/>
-      <w:proofErr w:type="gramEnd"/>
       <w:r>
         <w:rPr>
           <w:rFonts w:ascii="Consolas" w:hAnsi="Consolas" w:cs="Consolas"/>
@@ -3949,7 +3667,6 @@
         <w:ind w:left="720"/>
       </w:pPr>
       <w:proofErr w:type="spellStart"/>
-      <w:proofErr w:type="gramStart"/>
       <w:r>
         <w:rPr>
           <w:rFonts w:ascii="Consolas" w:hAnsi="Consolas" w:cs="Consolas"/>
@@ -3961,7 +3678,6 @@
         <w:t>var</w:t>
       </w:r>
       <w:proofErr w:type="spellEnd"/>
-      <w:proofErr w:type="gramEnd"/>
       <w:r>
         <w:rPr>
           <w:rFonts w:ascii="Consolas" w:hAnsi="Consolas" w:cs="Consolas"/>
@@ -4015,7 +3731,6 @@
       <w:r>
         <w:t>1</w:t>
       </w:r>
-      <w:proofErr w:type="gramStart"/>
       <w:r>
         <w:t xml:space="preserve">. </w:t>
       </w:r>
@@ -4023,11 +3738,7 @@
         <w:t xml:space="preserve"> U</w:t>
       </w:r>
       <w:r>
-        <w:t>pdate</w:t>
-      </w:r>
-      <w:proofErr w:type="gramEnd"/>
-      <w:r>
-        <w:t xml:space="preserve"> the WEBMAP_ID variable to be the ID of your ArcGIS Online web map. This tells the Shortlist app which web map to use.</w:t>
+        <w:t>pdate the WEBMAP_ID variable to be the ID of your ArcGIS Online web map. This tells the Shortlist app which web map to use.</w:t>
       </w:r>
       <w:r>
         <w:t xml:space="preserve"> For example, our Palm Springs Shortlist web map has this URL: </w:t>
@@ -4049,13 +3760,8 @@
       </w:hyperlink>
     </w:p>
     <w:p>
-      <w:proofErr w:type="gramStart"/>
-      <w:r>
-        <w:t>and</w:t>
-      </w:r>
-      <w:proofErr w:type="gramEnd"/>
-      <w:r>
-        <w:t xml:space="preserve"> the ID of this map is the last part </w:t>
+      <w:r>
+        <w:t xml:space="preserve">and the ID of this map is the last part </w:t>
       </w:r>
       <w:r>
         <w:t>88b187a860934d8491bdff591d0b1e1a</w:t>
@@ -4075,7 +3781,6 @@
       <w:r>
         <w:t>2</w:t>
       </w:r>
-      <w:proofErr w:type="gramStart"/>
       <w:r>
         <w:t>.</w:t>
       </w:r>
@@ -4086,11 +3791,7 @@
         <w:t xml:space="preserve"> </w:t>
       </w:r>
       <w:r>
-        <w:t>Update</w:t>
-      </w:r>
-      <w:proofErr w:type="gramEnd"/>
-      <w:r>
-        <w:t xml:space="preserve"> the </w:t>
+        <w:t xml:space="preserve">Update the </w:t>
       </w:r>
       <w:r>
         <w:t>BOOKMARKS_ALIAS</w:t>
@@ -4098,11 +3799,9 @@
       <w:r>
         <w:t xml:space="preserve"> variable if you want to specify a different name for the bookmarks menu in the top right corner of your Shortlist app. By default, this name is "</w:t>
       </w:r>
-      <w:proofErr w:type="gramStart"/>
       <w:r>
         <w:t>Zoom</w:t>
       </w:r>
-      <w:proofErr w:type="gramEnd"/>
       <w:r>
         <w:t>"</w:t>
       </w:r>
@@ -4124,16 +3823,11 @@
       <w:r>
         <w:t>3</w:t>
       </w:r>
-      <w:proofErr w:type="gramStart"/>
       <w:r>
         <w:t xml:space="preserve">. </w:t>
       </w:r>
       <w:r>
-        <w:t xml:space="preserve"> Update</w:t>
-      </w:r>
-      <w:proofErr w:type="gramEnd"/>
-      <w:r>
-        <w:t xml:space="preserve"> the COLOR_ORDER variable to specify a different color ordering for the four colors that the Shortlist template supports for the places in each of your tabs. The default order is green, red, blue, purple, so green is used for the points in the first tab, red for the points in the second tab, etc. If your application has less than four tabs, you don't need to specify all the colors. </w:t>
+        <w:t xml:space="preserve"> Update the COLOR_ORDER variable to specify a different color ordering for the four colors that the Shortlist template supports for the places in each of your tabs. The default order is green, red, blue, purple, so green is used for the points in the first tab, red for the points in the second tab, etc. If your application has less than four tabs, you don't need to specify all the colors. </w:t>
       </w:r>
     </w:p>
     <w:p/>
@@ -4160,18 +3854,10 @@
     <w:p/>
     <w:p>
       <w:r>
-        <w:t xml:space="preserve">3.2. In </w:t>
-      </w:r>
-      <w:proofErr w:type="gramStart"/>
-      <w:r>
-        <w:t xml:space="preserve">the  </w:t>
-      </w:r>
-      <w:r>
-        <w:t>"</w:t>
-      </w:r>
-      <w:proofErr w:type="gramEnd"/>
-      <w:r>
-        <w:t>social"</w:t>
+        <w:t xml:space="preserve">3.2. In the  </w:t>
+      </w:r>
+      <w:r>
+        <w:t>"social"</w:t>
       </w:r>
       <w:r>
         <w:t xml:space="preserve"> section of the index.html file you'll see the following </w:t>
@@ -4429,7 +4115,6 @@
         </w:rPr>
         <w:t>&gt;&lt;</w:t>
       </w:r>
-      <w:proofErr w:type="gramStart"/>
       <w:r>
         <w:rPr>
           <w:rFonts w:ascii="Consolas" w:hAnsi="Consolas" w:cs="Consolas"/>
@@ -4460,7 +4145,6 @@
         </w:rPr>
         <w:t>class</w:t>
       </w:r>
-      <w:proofErr w:type="gramEnd"/>
       <w:r>
         <w:rPr>
           <w:rFonts w:ascii="Consolas" w:hAnsi="Consolas" w:cs="Consolas"/>
@@ -5170,29 +4854,7 @@
           <w:szCs w:val="20"/>
           <w:lang w:bidi="ar-SA"/>
         </w:rPr>
-        <w:t>="</w:t>
-      </w:r>
-      <w:proofErr w:type="spellStart"/>
-      <w:r>
-        <w:rPr>
-          <w:rFonts w:ascii="Consolas" w:hAnsi="Consolas" w:cs="Consolas"/>
-          <w:color w:val="0000FF"/>
-          <w:sz w:val="20"/>
-          <w:szCs w:val="20"/>
-          <w:lang w:bidi="ar-SA"/>
-        </w:rPr>
-        <w:t>Esri</w:t>
-      </w:r>
-      <w:proofErr w:type="spellEnd"/>
-      <w:r>
-        <w:rPr>
-          <w:rFonts w:ascii="Consolas" w:hAnsi="Consolas" w:cs="Consolas"/>
-          <w:color w:val="0000FF"/>
-          <w:sz w:val="20"/>
-          <w:szCs w:val="20"/>
-          <w:lang w:bidi="ar-SA"/>
-        </w:rPr>
-        <w:t xml:space="preserve"> - Home"&gt;&lt;/</w:t>
+        <w:t>="Esri - Home"&gt;&lt;/</w:t>
       </w:r>
       <w:r>
         <w:rPr>
@@ -5353,13 +5015,8 @@
     </w:p>
     <w:p/>
     <w:p>
-      <w:proofErr w:type="gramStart"/>
-      <w:r>
-        <w:t>URL to the Palm Springs Shortlist web map that is displayed by that app.</w:t>
-      </w:r>
-      <w:proofErr w:type="gramEnd"/>
-      <w:r>
-        <w:t xml:space="preserve"> It has seven file-based layers, each of which uses one of the </w:t>
+      <w:r>
+        <w:t xml:space="preserve">URL to the Palm Springs Shortlist web map that is displayed by that app. It has seven file-based layers, each of which uses one of the </w:t>
       </w:r>
     </w:p>
     <w:p>
@@ -5591,28 +5248,15 @@
         <w:t xml:space="preserve">for Desktop </w:t>
       </w:r>
       <w:r>
-        <w:t xml:space="preserve">10.0 </w:t>
-      </w:r>
-      <w:proofErr w:type="gramStart"/>
-      <w:r>
-        <w:t>format, that</w:t>
-      </w:r>
-      <w:proofErr w:type="gramEnd"/>
-      <w:r>
-        <w:t xml:space="preserve"> was used to assemble and edit </w:t>
+        <w:t xml:space="preserve">10.0 format, that was used to assemble and edit </w:t>
       </w:r>
     </w:p>
     <w:p>
       <w:r>
         <w:tab/>
       </w:r>
-      <w:proofErr w:type="gramStart"/>
-      <w:r>
-        <w:t>the</w:t>
-      </w:r>
-      <w:proofErr w:type="gramEnd"/>
-      <w:r>
-        <w:t xml:space="preserve"> shapefiles</w:t>
+      <w:r>
+        <w:t>the shapefiles</w:t>
       </w:r>
       <w:r>
         <w:t xml:space="preserve">. You can of course prepare your shapefiles using any version of ArcGIS for </w:t>
@@ -5621,14 +5265,7 @@
     <w:p>
       <w:r>
         <w:tab/>
-      </w:r>
-      <w:proofErr w:type="gramStart"/>
-      <w:r>
-        <w:t>Desktop,</w:t>
-      </w:r>
-      <w:proofErr w:type="gramEnd"/>
-      <w:r>
-        <w:t xml:space="preserve"> or any other program that lets you generate shapefiles.</w:t>
+        <w:t>Desktop, or any other program that lets you generate shapefiles.</w:t>
       </w:r>
     </w:p>
     <w:p>
@@ -5668,53 +5305,25 @@
     <w:p>
       <w:r>
         <w:tab/>
-      </w:r>
-      <w:proofErr w:type="gramStart"/>
-      <w:r>
-        <w:t>instead</w:t>
-      </w:r>
-      <w:proofErr w:type="gramEnd"/>
-      <w:r>
-        <w:t xml:space="preserve"> of using shapefiles. This file contains Latitude and Longitude fields used to locate </w:t>
+        <w:t xml:space="preserve">instead of using shapefiles. This file contains Latitude and Longitude fields used to locate </w:t>
       </w:r>
     </w:p>
     <w:p>
       <w:r>
         <w:tab/>
-      </w:r>
-      <w:proofErr w:type="gramStart"/>
-      <w:r>
-        <w:t>each</w:t>
-      </w:r>
-      <w:proofErr w:type="gramEnd"/>
-      <w:r>
-        <w:t xml:space="preserve"> place. These two fields use Decimal Degrees to six decimal places.  (Alternatively you </w:t>
+        <w:t xml:space="preserve">each place. These two fields use Decimal Degrees to six decimal places.  (Alternatively you </w:t>
       </w:r>
     </w:p>
     <w:p>
       <w:r>
         <w:tab/>
-      </w:r>
-      <w:proofErr w:type="gramStart"/>
-      <w:r>
-        <w:t>could</w:t>
-      </w:r>
-      <w:proofErr w:type="gramEnd"/>
-      <w:r>
-        <w:t xml:space="preserve"> also use the Address field in the CSV file to locate each place when you upload it into </w:t>
+        <w:t xml:space="preserve">could also use the Address field in the CSV file to locate each place when you upload it into </w:t>
       </w:r>
     </w:p>
     <w:p>
       <w:r>
         <w:tab/>
-      </w:r>
-      <w:proofErr w:type="gramStart"/>
-      <w:r>
-        <w:t>the</w:t>
-      </w:r>
-      <w:proofErr w:type="gramEnd"/>
-      <w:r>
-        <w:t xml:space="preserve"> web map).</w:t>
+        <w:t>the web map).</w:t>
       </w:r>
     </w:p>
     <w:p>
@@ -5740,9 +5349,6 @@
     <w:p>
       <w:r>
         <w:tab/>
-      </w:r>
-      <w:proofErr w:type="gramStart"/>
-      <w:r>
         <w:t>An Excel wor</w:t>
       </w:r>
       <w:r>
@@ -5751,7 +5357,6 @@
       <w:r>
         <w:t>the CSV file</w:t>
       </w:r>
-      <w:proofErr w:type="gramEnd"/>
       <w:r>
         <w:t xml:space="preserve"> data</w:t>
       </w:r>
@@ -5765,14 +5370,7 @@
     <w:p>
       <w:r>
         <w:tab/>
-      </w:r>
-      <w:proofErr w:type="gramStart"/>
-      <w:r>
-        <w:t>generate</w:t>
-      </w:r>
-      <w:proofErr w:type="gramEnd"/>
-      <w:r>
-        <w:t xml:space="preserve"> the CSV file. That workflow doesn't require ArcGIS for Desktop.</w:t>
+        <w:t>generate the CSV file. That workflow doesn't require ArcGIS for Desktop.</w:t>
       </w:r>
     </w:p>
     <w:p>
@@ -5804,15 +5402,7 @@
     <w:p>
       <w:r>
         <w:tab/>
-        <w:t xml:space="preserve">The Schema.ini </w:t>
-      </w:r>
-      <w:proofErr w:type="gramStart"/>
-      <w:r>
-        <w:t>file</w:t>
-      </w:r>
-      <w:proofErr w:type="gramEnd"/>
-      <w:r>
-        <w:t xml:space="preserve"> defining the schema used for the CSV file. (This file isn't required but is being </w:t>
+        <w:t xml:space="preserve">The Schema.ini file defining the schema used for the CSV file. (This file isn't required but is being </w:t>
       </w:r>
     </w:p>
     <w:p>
@@ -5821,14 +5411,7 @@
       </w:r>
       <w:r>
         <w:tab/>
-      </w:r>
-      <w:proofErr w:type="gramStart"/>
-      <w:r>
-        <w:t>included</w:t>
-      </w:r>
-      <w:proofErr w:type="gramEnd"/>
-      <w:r>
-        <w:t xml:space="preserve"> for convenience.</w:t>
+        <w:t>included for convenience.</w:t>
       </w:r>
     </w:p>
     <w:p>
@@ -5907,16 +5490,11 @@
           <w:numId w:val="6"/>
         </w:numPr>
       </w:pPr>
-      <w:proofErr w:type="gramStart"/>
       <w:r>
         <w:t xml:space="preserve">Don't </w:t>
       </w:r>
       <w:r>
-        <w:t xml:space="preserve"> put</w:t>
-      </w:r>
-      <w:proofErr w:type="gramEnd"/>
-      <w:r>
-        <w:t xml:space="preserve"> too much information in the</w:t>
+        <w:t xml:space="preserve"> put too much information in the</w:t>
       </w:r>
       <w:r>
         <w:t xml:space="preserve"> Add</w:t>
@@ -5963,15 +5541,7 @@
       </w:r>
       <w:proofErr w:type="spellEnd"/>
       <w:r>
-        <w:t xml:space="preserve">). At this size, the user can completely see the first 9 places and also a few pixels of the next row of places underneath those 9, which helps the </w:t>
-      </w:r>
-      <w:proofErr w:type="gramStart"/>
-      <w:r>
-        <w:t>user</w:t>
-      </w:r>
-      <w:proofErr w:type="gramEnd"/>
-      <w:r>
-        <w:t xml:space="preserve"> see that more places are available. If you make the title area any taller you will lose that nice effect:</w:t>
+        <w:t>). At this size, the user can completely see the first 9 places and also a few pixels of the next row of places underneath those 9, which helps the user see that more places are available. If you make the title area any taller you will lose that nice effect:</w:t>
       </w:r>
     </w:p>
     <w:p>
@@ -6076,13 +5646,8 @@
         <w:pStyle w:val="ListParagraph"/>
         <w:ind w:left="720" w:firstLine="0"/>
       </w:pPr>
-      <w:proofErr w:type="gramStart"/>
-      <w:r>
-        <w:t>rather</w:t>
-      </w:r>
-      <w:proofErr w:type="gramEnd"/>
-      <w:r>
-        <w:t xml:space="preserve"> than as number places that appear in the tabs? We've kept the configuration of the template as simple as possible, so we’ve just told it to treat all point feature layers in the map as being </w:t>
+      <w:r>
+        <w:t xml:space="preserve">rather than as number places that appear in the tabs? We've kept the configuration of the template as simple as possible, so we’ve just told it to treat all point feature layers in the map as being </w:t>
       </w:r>
       <w:r>
         <w:t>places that will be displayed in the tabs. So this precludes having supporting point features</w:t>
@@ -6128,15 +5693,7 @@
         <w:t xml:space="preserve"> to represent the stations. I used a buffer distance of 60 feet. </w:t>
       </w:r>
       <w:r>
-        <w:t xml:space="preserve">This seems to work OK and also has the nice </w:t>
-      </w:r>
-      <w:proofErr w:type="gramStart"/>
-      <w:r>
-        <w:t>effect</w:t>
-      </w:r>
-      <w:proofErr w:type="gramEnd"/>
-      <w:r>
-        <w:t xml:space="preserve"> that as you zoom in the</w:t>
+        <w:t>This seems to work OK and also has the nice effect that as you zoom in the</w:t>
       </w:r>
       <w:r>
         <w:t xml:space="preserve"> stations get bigger on the map, so if you zoom to the neighborhood level you see quite big spots where the stations are</w:t>
@@ -6231,15 +5788,7 @@
         </w:r>
       </w:hyperlink>
       <w:r>
-        <w:t xml:space="preserve"> where we wanted to add the Convention Center as a supporting feature, so that if someone is visiting Palm Springs to attend a convention or meeting there they'll be able to see it on the map. But we didn't want to make it too prominent because it's not an important location for the typical recreational visitor. So we added it as a supporting polygon feature and symbolized it quite subtly so that looks like it is part of the basemap. As a polygon feature the user can </w:t>
-      </w:r>
-      <w:proofErr w:type="gramStart"/>
-      <w:r>
-        <w:t>hover</w:t>
-      </w:r>
-      <w:proofErr w:type="gramEnd"/>
-      <w:r>
-        <w:t xml:space="preserve"> their cursor anywhere over the feature to see a map tip with its name, or click or tap anywhere on the feature to get its popup. This also looks better than using a point feature because as the user zooms in on the Convention Center it gets bigger on the map showing the footprint of the building.</w:t>
+        <w:t xml:space="preserve"> where we wanted to add the Convention Center as a supporting feature, so that if someone is visiting Palm Springs to attend a convention or meeting there they'll be able to see it on the map. But we didn't want to make it too prominent because it's not an important location for the typical recreational visitor. So we added it as a supporting polygon feature and symbolized it quite subtly so that looks like it is part of the basemap. As a polygon feature the user can hover their cursor anywhere over the feature to see a map tip with its name, or click or tap anywhere on the feature to get its popup. This also looks better than using a point feature because as the user zooms in on the Convention Center it gets bigger on the map showing the footprint of the building.</w:t>
       </w:r>
     </w:p>
     <w:p>
@@ -6496,15 +6045,7 @@
         </w:numPr>
       </w:pPr>
       <w:r>
-        <w:t xml:space="preserve">If you double-click a supporting feature like a polygon feature, its popup appears and the map also zooms in centered on the point you clicked. On </w:t>
-      </w:r>
-      <w:proofErr w:type="gramStart"/>
-      <w:r>
-        <w:t>the double-click</w:t>
-      </w:r>
-      <w:proofErr w:type="gramEnd"/>
-      <w:r>
-        <w:t>, only the zoom in should happen: the popup should not be appearing. This works OK in the web map clients but not in the Shortlist template</w:t>
+        <w:t>If you double-click a supporting feature like a polygon feature, its popup appears and the map also zooms in centered on the point you clicked. On the double-click, only the zoom in should happen: the popup should not be appearing. This works OK in the web map clients but not in the Shortlist template</w:t>
       </w:r>
       <w:r>
         <w:t>.</w:t>
@@ -6528,15 +6069,7 @@
       </w:r>
       <w:proofErr w:type="spellEnd"/>
       <w:r>
-        <w:t xml:space="preserve"> API (that the Shortlist template is built with) that touch gestures don’t work in Internet Explorer on Windows 8 metro mode and desktop mode. So if you open an ArcGIS Online web map in the web map </w:t>
-      </w:r>
-      <w:proofErr w:type="gramStart"/>
-      <w:r>
-        <w:t>viewer,</w:t>
-      </w:r>
-      <w:proofErr w:type="gramEnd"/>
-      <w:r>
-        <w:t xml:space="preserve"> or in any template like the Shortlist template, and try and zoom and pan via touch, it doesn’t work.</w:t>
+        <w:t xml:space="preserve"> API (that the Shortlist template is built with) that touch gestures don’t work in Internet Explorer on Windows 8 metro mode and desktop mode. So if you open an ArcGIS Online web map in the web map viewer, or in any template like the Shortlist template, and try and zoom and pan via touch, it doesn’t work.</w:t>
       </w:r>
     </w:p>
     <w:p>
@@ -9131,7 +8664,7 @@
 </file>
 
 <file path=customXml/itemProps1.xml><?xml version="1.0" encoding="utf-8"?>
-<ds:datastoreItem xmlns:ds="http://schemas.openxmlformats.org/officeDocument/2006/customXml" ds:itemID="{8192D279-AF7E-45C4-A274-971AC52823C9}">
+<ds:datastoreItem xmlns:ds="http://schemas.openxmlformats.org/officeDocument/2006/customXml" ds:itemID="{FF697F71-4595-4722-860E-639B6B8EDFB6}">
   <ds:schemaRefs>
     <ds:schemaRef ds:uri="http://schemas.openxmlformats.org/officeDocument/2006/bibliography"/>
   </ds:schemaRefs>

</xml_diff>

<commit_message>
new readmes to reflect changes to samples
</commit_message>
<xml_diff>
--- a/Readme.docx
+++ b/Readme.docx
@@ -11,7 +11,6 @@
         </w:rPr>
       </w:pPr>
       <w:bookmarkStart w:id="0" w:name="_GoBack"/>
-      <w:bookmarkEnd w:id="0"/>
       <w:r>
         <w:rPr>
           <w:rFonts w:asciiTheme="minorHAnsi" w:hAnsiTheme="minorHAnsi"/>
@@ -48,6 +47,7 @@
         <w:t xml:space="preserve">emplate </w:t>
       </w:r>
     </w:p>
+    <w:bookmarkEnd w:id="0"/>
     <w:p/>
     <w:p/>
     <w:p>
@@ -72,7 +72,7 @@
       <w:r>
         <w:fldChar w:fldCharType="separate"/>
       </w:r>
-      <w:hyperlink w:anchor="_Toc372279235" w:history="1">
+      <w:hyperlink w:anchor="_Toc372885300" w:history="1">
         <w:r>
           <w:rPr>
             <w:rStyle w:val="Hyperlink"/>
@@ -99,7 +99,7 @@
             <w:noProof/>
             <w:webHidden/>
           </w:rPr>
-          <w:instrText xml:space="preserve"> PAGEREF _Toc372279235 \h </w:instrText>
+          <w:instrText xml:space="preserve"> PAGEREF _Toc372885300 \h </w:instrText>
         </w:r>
         <w:r>
           <w:rPr>
@@ -143,13 +143,13 @@
           <w:lang w:bidi="ar-SA"/>
         </w:rPr>
       </w:pPr>
-      <w:hyperlink w:anchor="_Toc372279236" w:history="1">
+      <w:hyperlink w:anchor="_Toc372885301" w:history="1">
         <w:r>
           <w:rPr>
             <w:rStyle w:val="Hyperlink"/>
             <w:noProof/>
           </w:rPr>
-          <w:t>1. Create the ArcGIS web map for your Shortlist</w:t>
+          <w:t>1. Create the ArcGIS web map for your Shortlist application</w:t>
         </w:r>
         <w:r>
           <w:rPr>
@@ -170,7 +170,7 @@
             <w:noProof/>
             <w:webHidden/>
           </w:rPr>
-          <w:instrText xml:space="preserve"> PAGEREF _Toc372279236 \h </w:instrText>
+          <w:instrText xml:space="preserve"> PAGEREF _Toc372885301 \h </w:instrText>
         </w:r>
         <w:r>
           <w:rPr>
@@ -214,13 +214,13 @@
           <w:lang w:bidi="ar-SA"/>
         </w:rPr>
       </w:pPr>
-      <w:hyperlink w:anchor="_Toc372279237" w:history="1">
+      <w:hyperlink w:anchor="_Toc372885302" w:history="1">
         <w:r>
           <w:rPr>
             <w:rStyle w:val="Hyperlink"/>
             <w:noProof/>
           </w:rPr>
-          <w:t>2. Install the Shortlist application</w:t>
+          <w:t>2. Install the application</w:t>
         </w:r>
         <w:r>
           <w:rPr>
@@ -241,7 +241,7 @@
             <w:noProof/>
             <w:webHidden/>
           </w:rPr>
-          <w:instrText xml:space="preserve"> PAGEREF _Toc372279237 \h </w:instrText>
+          <w:instrText xml:space="preserve"> PAGEREF _Toc372885302 \h </w:instrText>
         </w:r>
         <w:r>
           <w:rPr>
@@ -285,7 +285,7 @@
           <w:lang w:bidi="ar-SA"/>
         </w:rPr>
       </w:pPr>
-      <w:hyperlink w:anchor="_Toc372279238" w:history="1">
+      <w:hyperlink w:anchor="_Toc372885303" w:history="1">
         <w:r>
           <w:rPr>
             <w:rStyle w:val="Hyperlink"/>
@@ -312,7 +312,7 @@
             <w:noProof/>
             <w:webHidden/>
           </w:rPr>
-          <w:instrText xml:space="preserve"> PAGEREF _Toc372279238 \h </w:instrText>
+          <w:instrText xml:space="preserve"> PAGEREF _Toc372885303 \h </w:instrText>
         </w:r>
         <w:r>
           <w:rPr>
@@ -356,13 +356,13 @@
           <w:lang w:bidi="ar-SA"/>
         </w:rPr>
       </w:pPr>
-      <w:hyperlink w:anchor="_Toc372279239" w:history="1">
+      <w:hyperlink w:anchor="_Toc372885304" w:history="1">
         <w:r>
           <w:rPr>
             <w:rStyle w:val="Hyperlink"/>
             <w:noProof/>
           </w:rPr>
-          <w:t>Sample folder</w:t>
+          <w:t>Samples folder</w:t>
         </w:r>
         <w:r>
           <w:rPr>
@@ -383,78 +383,7 @@
             <w:noProof/>
             <w:webHidden/>
           </w:rPr>
-          <w:instrText xml:space="preserve"> PAGEREF _Toc372279239 \h </w:instrText>
-        </w:r>
-        <w:r>
-          <w:rPr>
-            <w:noProof/>
-            <w:webHidden/>
-          </w:rPr>
-        </w:r>
-        <w:r>
-          <w:rPr>
-            <w:noProof/>
-            <w:webHidden/>
-          </w:rPr>
-          <w:fldChar w:fldCharType="separate"/>
-        </w:r>
-        <w:r>
-          <w:rPr>
-            <w:noProof/>
-            <w:webHidden/>
-          </w:rPr>
-          <w:t>14</w:t>
-        </w:r>
-        <w:r>
-          <w:rPr>
-            <w:noProof/>
-            <w:webHidden/>
-          </w:rPr>
-          <w:fldChar w:fldCharType="end"/>
-        </w:r>
-      </w:hyperlink>
-    </w:p>
-    <w:p>
-      <w:pPr>
-        <w:pStyle w:val="TOC2"/>
-        <w:tabs>
-          <w:tab w:val="right" w:leader="dot" w:pos="9638"/>
-        </w:tabs>
-        <w:rPr>
-          <w:rFonts w:asciiTheme="minorHAnsi" w:hAnsiTheme="minorHAnsi" w:cstheme="minorBidi"/>
-          <w:noProof/>
-          <w:color w:val="auto"/>
-          <w:lang w:bidi="ar-SA"/>
-        </w:rPr>
-      </w:pPr>
-      <w:hyperlink w:anchor="_Toc372279240" w:history="1">
-        <w:r>
-          <w:rPr>
-            <w:rStyle w:val="Hyperlink"/>
-            <w:noProof/>
-          </w:rPr>
-          <w:t>Tips</w:t>
-        </w:r>
-        <w:r>
-          <w:rPr>
-            <w:noProof/>
-            <w:webHidden/>
-          </w:rPr>
-          <w:tab/>
-        </w:r>
-        <w:r>
-          <w:rPr>
-            <w:noProof/>
-            <w:webHidden/>
-          </w:rPr>
-          <w:fldChar w:fldCharType="begin"/>
-        </w:r>
-        <w:r>
-          <w:rPr>
-            <w:noProof/>
-            <w:webHidden/>
-          </w:rPr>
-          <w:instrText xml:space="preserve"> PAGEREF _Toc372279240 \h </w:instrText>
+          <w:instrText xml:space="preserve"> PAGEREF _Toc372885304 \h </w:instrText>
         </w:r>
         <w:r>
           <w:rPr>
@@ -486,6 +415,77 @@
       </w:hyperlink>
     </w:p>
     <w:p>
+      <w:pPr>
+        <w:pStyle w:val="TOC2"/>
+        <w:tabs>
+          <w:tab w:val="right" w:leader="dot" w:pos="9638"/>
+        </w:tabs>
+        <w:rPr>
+          <w:rFonts w:asciiTheme="minorHAnsi" w:hAnsiTheme="minorHAnsi" w:cstheme="minorBidi"/>
+          <w:noProof/>
+          <w:color w:val="auto"/>
+          <w:lang w:bidi="ar-SA"/>
+        </w:rPr>
+      </w:pPr>
+      <w:hyperlink w:anchor="_Toc372885305" w:history="1">
+        <w:r>
+          <w:rPr>
+            <w:rStyle w:val="Hyperlink"/>
+            <w:noProof/>
+          </w:rPr>
+          <w:t>Tips</w:t>
+        </w:r>
+        <w:r>
+          <w:rPr>
+            <w:noProof/>
+            <w:webHidden/>
+          </w:rPr>
+          <w:tab/>
+        </w:r>
+        <w:r>
+          <w:rPr>
+            <w:noProof/>
+            <w:webHidden/>
+          </w:rPr>
+          <w:fldChar w:fldCharType="begin"/>
+        </w:r>
+        <w:r>
+          <w:rPr>
+            <w:noProof/>
+            <w:webHidden/>
+          </w:rPr>
+          <w:instrText xml:space="preserve"> PAGEREF _Toc372885305 \h </w:instrText>
+        </w:r>
+        <w:r>
+          <w:rPr>
+            <w:noProof/>
+            <w:webHidden/>
+          </w:rPr>
+        </w:r>
+        <w:r>
+          <w:rPr>
+            <w:noProof/>
+            <w:webHidden/>
+          </w:rPr>
+          <w:fldChar w:fldCharType="separate"/>
+        </w:r>
+        <w:r>
+          <w:rPr>
+            <w:noProof/>
+            <w:webHidden/>
+          </w:rPr>
+          <w:t>16</w:t>
+        </w:r>
+        <w:r>
+          <w:rPr>
+            <w:noProof/>
+            <w:webHidden/>
+          </w:rPr>
+          <w:fldChar w:fldCharType="end"/>
+        </w:r>
+      </w:hyperlink>
+    </w:p>
+    <w:p>
       <w:r>
         <w:fldChar w:fldCharType="end"/>
       </w:r>
@@ -509,7 +509,7 @@
       <w:pPr>
         <w:pStyle w:val="Heading2"/>
       </w:pPr>
-      <w:bookmarkStart w:id="1" w:name="_Toc372279235"/>
+      <w:bookmarkStart w:id="1" w:name="_Toc372885300"/>
       <w:r>
         <w:lastRenderedPageBreak/>
         <w:t>Introduction</w:t>
@@ -902,7 +902,7 @@
       <w:pPr>
         <w:pStyle w:val="Heading2"/>
       </w:pPr>
-      <w:bookmarkStart w:id="2" w:name="_Toc372279236"/>
+      <w:bookmarkStart w:id="2" w:name="_Toc372885301"/>
       <w:r>
         <w:lastRenderedPageBreak/>
         <w:t xml:space="preserve">1. </w:t>
@@ -915,6 +915,9 @@
       </w:r>
       <w:r>
         <w:t xml:space="preserve"> your Shortlist</w:t>
+      </w:r>
+      <w:r>
+        <w:t xml:space="preserve"> application</w:t>
       </w:r>
       <w:bookmarkEnd w:id="2"/>
     </w:p>
@@ -1180,7 +1183,10 @@
         <w:t xml:space="preserve">Your layer names need to be short enough to fit in the available space in the Shortlist template's tabs. The tabs don't automatically expand to fit </w:t>
       </w:r>
       <w:r>
-        <w:t>the length of your layer names, although you can alter the shortlist code to control the tab widths.</w:t>
+        <w:t>the length of your layer names, although you can alter the shortlist code to</w:t>
+      </w:r>
+      <w:r>
+        <w:t xml:space="preserve"> control the tab widths (described later in this document)</w:t>
       </w:r>
     </w:p>
     <w:p/>
@@ -1281,7 +1287,13 @@
         <w:t xml:space="preserve">, Long or Address fields in the case of text files). </w:t>
       </w:r>
       <w:r>
-        <w:t>The easiest way to assemble layers for use in the Shortlist with the correct schema is to use one of the sample datasets that you'll find in the Sample folder in the Shortlist template download. This folder contains the complete set of shapefiles we use for the Palm Springs Shortlist, the MXD file, and a CSV file for one of the layers. You can use these as the basis for your shapefiles or your CSV files. They use the schema described above. For convenience and consistency, all of the text fields in the shapefiles are formatted as being 254 characters wide in the shapefiles, even if the content of the field, as in the case of the Title field, shouldn't use that full length. If you are going to use CSV files to upload your point features, there is no limit to the number of characters you can use for your text fields. See the section later in this document that describes what is in the Samples folder.</w:t>
+        <w:t xml:space="preserve">The easiest way to assemble layers for use in the Shortlist with the correct schema is to use one of the sample datasets that you'll find in the </w:t>
+      </w:r>
+      <w:r>
+        <w:t>Samples folder</w:t>
+      </w:r>
+      <w:r>
+        <w:t xml:space="preserve"> in the Shortlist template download. This folder contains the complete set of shapefiles we use for the Palm Springs Shortlist, the MXD file, and a CSV file for one of the layers. You can use these as the basis for your shapefiles or your CSV files. They use the schema described above. For convenience and consistency, all of the text fields in the shapefiles are formatted as being 254 characters wide in the shapefiles, even if the content of the field, as in the case of the Title field, shouldn't use that full length. If you are going to use CSV files to upload your point features, there is no limit to the number of characters you can use for your text fields. See the section later in this document that describes what is in the Samples folder.</w:t>
       </w:r>
     </w:p>
     <w:p/>
@@ -2435,6 +2447,7 @@
         <w:t xml:space="preserve"> So it doesn't matter whether you configure popups or not for these supporting layers. </w:t>
       </w:r>
     </w:p>
+    <w:p/>
     <w:p>
       <w:r>
         <w:t>The names of the supporting line or polygon layers aren’t displayed in the Shortlist tem</w:t>
@@ -2539,16 +2552,7 @@
         <w:t xml:space="preserve"> </w:t>
       </w:r>
       <w:r>
-        <w:t>(In</w:t>
-      </w:r>
-      <w:r>
-        <w:t xml:space="preserve"> the sample supporting shapefiles that come with this template you'll see that for consistency we still have the Number field nevertheless, even though it isn't populated)</w:t>
-      </w:r>
-      <w:r>
-        <w:t>.</w:t>
-      </w:r>
-      <w:r>
-        <w:t xml:space="preserve"> All the </w:t>
+        <w:t xml:space="preserve">All the </w:t>
       </w:r>
       <w:r>
         <w:t>shape</w:t>
@@ -2562,6 +2566,9 @@
       <w:r>
         <w:t>But be sure to specify all the attributes for your supporting layers. It's a common issue in shortlists we see that authors have added shapefile-based supporting layers but have not populated the full set of attributes for them, so for example, the Details panel can be partially or fully empty for them.</w:t>
       </w:r>
+      <w:r>
+        <w:t xml:space="preserve"> See the Samples folder (described in a section below) for ready-to-use line and polygon shapefiles you can use as templates for your supporting clickable layers.</w:t>
+      </w:r>
     </w:p>
     <w:p/>
     <w:p>
@@ -2659,11 +2666,11 @@
         <w:t xml:space="preserve">PS: </w:t>
       </w:r>
       <w:r>
-        <w:t xml:space="preserve">Using line features to represent areas also improves the usability of these Shortlist web maps when they are </w:t>
+        <w:t xml:space="preserve">Using </w:t>
       </w:r>
       <w:r>
         <w:lastRenderedPageBreak/>
-        <w:t>accessed in s</w:t>
+        <w:t>line features to represent areas also improves the usability of these Shortlist web maps when they are accessed in s</w:t>
       </w:r>
       <w:r>
         <w:t xml:space="preserve">tandard clients like the ArcGIS.com map viewer and the </w:t>
@@ -2684,12 +2691,6 @@
       </w:r>
       <w:r>
         <w:t>usually not what you want.</w:t>
-      </w:r>
-    </w:p>
-    <w:p/>
-    <w:p>
-      <w:r>
-        <w:t>For some examples of shapefiles used for supporting layers, see the Sample folder that comes with this template. This folder contains the complete set of shapefiles we use for the Palm Springs Shortlist, and the MXD file in which they were edited.  You can use these as the basis for your supporting shapefiles</w:t>
       </w:r>
     </w:p>
     <w:p/>
@@ -2880,7 +2881,13 @@
       <w:pPr>
         <w:pStyle w:val="Heading3"/>
       </w:pPr>
-      <w:r>
+    </w:p>
+    <w:p>
+      <w:pPr>
+        <w:pStyle w:val="Heading3"/>
+      </w:pPr>
+      <w:r>
+        <w:lastRenderedPageBreak/>
         <w:t>Optionally, a</w:t>
       </w:r>
       <w:r>
@@ -3131,7 +3138,7 @@
       <w:pPr>
         <w:pStyle w:val="Heading2"/>
       </w:pPr>
-      <w:bookmarkStart w:id="3" w:name="_Toc372279237"/>
+      <w:bookmarkStart w:id="3" w:name="_Toc372885302"/>
       <w:r>
         <w:lastRenderedPageBreak/>
         <w:t xml:space="preserve">2. </w:t>
@@ -3144,9 +3151,6 @@
       </w:r>
       <w:r>
         <w:t xml:space="preserve">the </w:t>
-      </w:r>
-      <w:r>
-        <w:t xml:space="preserve">Shortlist </w:t>
       </w:r>
       <w:r>
         <w:t>application</w:t>
@@ -3492,7 +3496,7 @@
       <w:pPr>
         <w:pStyle w:val="Heading2"/>
       </w:pPr>
-      <w:bookmarkStart w:id="5" w:name="_Toc372279238"/>
+      <w:bookmarkStart w:id="5" w:name="_Toc372885303"/>
       <w:r>
         <w:lastRenderedPageBreak/>
         <w:t>3. Configure the application</w:t>
@@ -5105,6 +5109,7 @@
       </w:r>
     </w:p>
     <w:p/>
+    <w:p/>
     <w:p>
       <w:pPr>
         <w:pStyle w:val="Heading3"/>
@@ -5172,7 +5177,7 @@
         </w:rPr>
         <w:drawing>
           <wp:inline distT="0" distB="0" distL="0" distR="0">
-            <wp:extent cx="4754880" cy="2469222"/>
+            <wp:extent cx="5663981" cy="2941320"/>
             <wp:effectExtent l="0" t="0" r="0" b="0"/>
             <wp:docPr id="4" name="Picture 4"/>
             <wp:cNvGraphicFramePr>
@@ -5203,7 +5208,7 @@
                   <pic:spPr bwMode="auto">
                     <a:xfrm>
                       <a:off x="0" y="0"/>
-                      <a:ext cx="4759053" cy="2471389"/>
+                      <a:ext cx="5669737" cy="2944309"/>
                     </a:xfrm>
                     <a:prstGeom prst="rect">
                       <a:avLst/>
@@ -5223,6 +5228,7 @@
     <w:p/>
     <w:p>
       <w:r>
+        <w:lastRenderedPageBreak/>
         <w:t>Be sure to include 'story map' and  'shortlist' in the Tags you add so that your entry can be found easily when people search for examples using those keywords. You should also include tags such as the name of the city, state or province, and country the shortlist covers</w:t>
       </w:r>
       <w:r>
@@ -5272,10 +5278,16 @@
         <w:t xml:space="preserve">freely </w:t>
       </w:r>
       <w:r>
-        <w:t xml:space="preserve">provide the code for the app as part </w:t>
-      </w:r>
-      <w:r>
-        <w:t xml:space="preserve">of the template. It can also be a good way to start learning JavaScript.  </w:t>
+        <w:t>provide the</w:t>
+      </w:r>
+      <w:r>
+        <w:t xml:space="preserve"> complete</w:t>
+      </w:r>
+      <w:r>
+        <w:t xml:space="preserve"> code for the </w:t>
+      </w:r>
+      <w:r>
+        <w:t xml:space="preserve">template. It can also be a good way to start learning JavaScript.  </w:t>
       </w:r>
     </w:p>
     <w:p/>
@@ -5330,6 +5342,13 @@
     </w:p>
     <w:p/>
     <w:p>
+      <w:pPr>
+        <w:pStyle w:val="ListParagraph"/>
+        <w:numPr>
+          <w:ilvl w:val="0"/>
+          <w:numId w:val="13"/>
+        </w:numPr>
+      </w:pPr>
       <w:r>
         <w:t>Here's a blog post with some information about how to get started customizing your  Shortlist:</w:t>
       </w:r>
@@ -5341,6 +5360,9 @@
           <w:sz w:val="18"/>
         </w:rPr>
       </w:pPr>
+      <w:r>
+        <w:tab/>
+      </w:r>
       <w:hyperlink r:id="rId27" w:history="1">
         <w:r>
           <w:rPr>
@@ -5352,12 +5374,410 @@
       </w:hyperlink>
     </w:p>
     <w:p/>
-    <w:p/>
+    <w:p>
+      <w:pPr>
+        <w:pStyle w:val="ListParagraph"/>
+        <w:numPr>
+          <w:ilvl w:val="0"/>
+          <w:numId w:val="12"/>
+        </w:numPr>
+      </w:pPr>
+      <w:r>
+        <w:t>A common customization that authors do to their shortlist is to change the width</w:t>
+      </w:r>
+      <w:r>
+        <w:t xml:space="preserve"> of the tab controls, normally</w:t>
+      </w:r>
+      <w:r>
+        <w:t xml:space="preserve"> to make them wider so that a longer name will fit in there</w:t>
+      </w:r>
+      <w:r>
+        <w:t>, but sometimes like in the Geography of Horror the tab controls were made narrower so they didn't occupy too much space. To change the width of the tab control, edit the /</w:t>
+      </w:r>
+      <w:proofErr w:type="spellStart"/>
+      <w:r>
+        <w:t>css</w:t>
+      </w:r>
+      <w:proofErr w:type="spellEnd"/>
+      <w:r>
+        <w:t>/style.css file and in the .tab class, change the width setting. The default value is 96 pixels:</w:t>
+      </w:r>
+    </w:p>
+    <w:p>
+      <w:pPr>
+        <w:pStyle w:val="ListParagraph"/>
+        <w:ind w:left="720" w:firstLine="0"/>
+      </w:pPr>
+    </w:p>
+    <w:p>
+      <w:pPr>
+        <w:ind w:left="1440"/>
+        <w:rPr>
+          <w:rFonts w:ascii="Consolas" w:hAnsi="Consolas" w:cs="Consolas"/>
+          <w:iCs/>
+          <w:sz w:val="20"/>
+        </w:rPr>
+      </w:pPr>
+      <w:r>
+        <w:rPr>
+          <w:rFonts w:ascii="Consolas" w:hAnsi="Consolas" w:cs="Consolas"/>
+          <w:iCs/>
+          <w:sz w:val="20"/>
+        </w:rPr>
+        <w:t>.tab {</w:t>
+      </w:r>
+    </w:p>
+    <w:p>
+      <w:pPr>
+        <w:ind w:left="1440"/>
+        <w:rPr>
+          <w:rFonts w:ascii="Consolas" w:hAnsi="Consolas" w:cs="Consolas"/>
+          <w:iCs/>
+          <w:sz w:val="20"/>
+        </w:rPr>
+      </w:pPr>
+      <w:r>
+        <w:rPr>
+          <w:rFonts w:ascii="Consolas" w:hAnsi="Consolas" w:cs="Consolas"/>
+          <w:iCs/>
+          <w:sz w:val="20"/>
+        </w:rPr>
+        <w:t xml:space="preserve">                </w:t>
+      </w:r>
+      <w:proofErr w:type="spellStart"/>
+      <w:r>
+        <w:rPr>
+          <w:rFonts w:ascii="Consolas" w:hAnsi="Consolas" w:cs="Consolas"/>
+          <w:iCs/>
+          <w:sz w:val="20"/>
+        </w:rPr>
+        <w:t>float:left</w:t>
+      </w:r>
+      <w:proofErr w:type="spellEnd"/>
+      <w:r>
+        <w:rPr>
+          <w:rFonts w:ascii="Consolas" w:hAnsi="Consolas" w:cs="Consolas"/>
+          <w:iCs/>
+          <w:sz w:val="20"/>
+        </w:rPr>
+        <w:t>;</w:t>
+      </w:r>
+    </w:p>
+    <w:p>
+      <w:pPr>
+        <w:ind w:left="1440"/>
+        <w:rPr>
+          <w:rFonts w:ascii="Consolas" w:hAnsi="Consolas" w:cs="Consolas"/>
+          <w:iCs/>
+          <w:sz w:val="20"/>
+        </w:rPr>
+      </w:pPr>
+      <w:r>
+        <w:rPr>
+          <w:rFonts w:ascii="Consolas" w:hAnsi="Consolas" w:cs="Consolas"/>
+          <w:iCs/>
+          <w:sz w:val="20"/>
+        </w:rPr>
+        <w:t>                background-color:#444;</w:t>
+      </w:r>
+    </w:p>
+    <w:p>
+      <w:pPr>
+        <w:ind w:left="1440"/>
+        <w:rPr>
+          <w:rFonts w:ascii="Consolas" w:hAnsi="Consolas" w:cs="Consolas"/>
+          <w:iCs/>
+          <w:sz w:val="20"/>
+        </w:rPr>
+      </w:pPr>
+      <w:r>
+        <w:rPr>
+          <w:rFonts w:ascii="Consolas" w:hAnsi="Consolas" w:cs="Consolas"/>
+          <w:iCs/>
+          <w:sz w:val="20"/>
+        </w:rPr>
+        <w:t>                padding-top:4px;</w:t>
+      </w:r>
+    </w:p>
+    <w:p>
+      <w:pPr>
+        <w:ind w:left="1440"/>
+        <w:rPr>
+          <w:rFonts w:ascii="Consolas" w:hAnsi="Consolas" w:cs="Consolas"/>
+          <w:iCs/>
+          <w:sz w:val="20"/>
+        </w:rPr>
+      </w:pPr>
+      <w:r>
+        <w:rPr>
+          <w:rFonts w:ascii="Consolas" w:hAnsi="Consolas" w:cs="Consolas"/>
+          <w:iCs/>
+          <w:sz w:val="20"/>
+        </w:rPr>
+        <w:t>                padding-left:10px;</w:t>
+      </w:r>
+    </w:p>
+    <w:p>
+      <w:pPr>
+        <w:ind w:left="1440"/>
+        <w:rPr>
+          <w:rFonts w:ascii="Consolas" w:hAnsi="Consolas" w:cs="Consolas"/>
+          <w:iCs/>
+          <w:sz w:val="20"/>
+        </w:rPr>
+      </w:pPr>
+      <w:r>
+        <w:rPr>
+          <w:rFonts w:ascii="Consolas" w:hAnsi="Consolas" w:cs="Consolas"/>
+          <w:iCs/>
+          <w:sz w:val="20"/>
+        </w:rPr>
+        <w:t>                margin-top:10px;</w:t>
+      </w:r>
+    </w:p>
+    <w:p>
+      <w:pPr>
+        <w:ind w:left="1440"/>
+        <w:rPr>
+          <w:rFonts w:ascii="Consolas" w:hAnsi="Consolas" w:cs="Consolas"/>
+          <w:iCs/>
+          <w:sz w:val="20"/>
+        </w:rPr>
+      </w:pPr>
+      <w:r>
+        <w:rPr>
+          <w:rFonts w:ascii="Consolas" w:hAnsi="Consolas" w:cs="Consolas"/>
+          <w:iCs/>
+          <w:sz w:val="20"/>
+        </w:rPr>
+        <w:t>                height:21px;</w:t>
+      </w:r>
+    </w:p>
+    <w:p>
+      <w:pPr>
+        <w:ind w:left="1440"/>
+        <w:rPr>
+          <w:rFonts w:ascii="Consolas" w:hAnsi="Consolas" w:cs="Consolas"/>
+          <w:b/>
+          <w:bCs/>
+          <w:iCs/>
+          <w:sz w:val="20"/>
+        </w:rPr>
+      </w:pPr>
+      <w:r>
+        <w:rPr>
+          <w:rFonts w:ascii="Consolas" w:hAnsi="Consolas" w:cs="Consolas"/>
+          <w:b/>
+          <w:bCs/>
+          <w:iCs/>
+          <w:sz w:val="20"/>
+        </w:rPr>
+        <w:t>                width:96px;</w:t>
+      </w:r>
+    </w:p>
+    <w:p>
+      <w:pPr>
+        <w:ind w:left="1440"/>
+        <w:rPr>
+          <w:rFonts w:ascii="Consolas" w:hAnsi="Consolas" w:cs="Consolas"/>
+          <w:iCs/>
+          <w:sz w:val="20"/>
+        </w:rPr>
+      </w:pPr>
+      <w:r>
+        <w:rPr>
+          <w:rFonts w:ascii="Consolas" w:hAnsi="Consolas" w:cs="Consolas"/>
+          <w:iCs/>
+          <w:sz w:val="20"/>
+        </w:rPr>
+        <w:t>                margin-left:7px;</w:t>
+      </w:r>
+    </w:p>
+    <w:p>
+      <w:pPr>
+        <w:ind w:left="1440"/>
+        <w:rPr>
+          <w:rFonts w:ascii="Consolas" w:hAnsi="Consolas" w:cs="Consolas"/>
+          <w:iCs/>
+          <w:sz w:val="20"/>
+        </w:rPr>
+      </w:pPr>
+      <w:r>
+        <w:rPr>
+          <w:rFonts w:ascii="Consolas" w:hAnsi="Consolas" w:cs="Consolas"/>
+          <w:iCs/>
+          <w:sz w:val="20"/>
+        </w:rPr>
+        <w:t>                color:#d8d8d8;</w:t>
+      </w:r>
+    </w:p>
+    <w:p>
+      <w:pPr>
+        <w:ind w:left="1440"/>
+        <w:rPr>
+          <w:rFonts w:ascii="Consolas" w:hAnsi="Consolas" w:cs="Consolas"/>
+          <w:iCs/>
+          <w:sz w:val="20"/>
+        </w:rPr>
+      </w:pPr>
+      <w:r>
+        <w:rPr>
+          <w:rFonts w:ascii="Consolas" w:hAnsi="Consolas" w:cs="Consolas"/>
+          <w:iCs/>
+          <w:sz w:val="20"/>
+        </w:rPr>
+        <w:t xml:space="preserve">                </w:t>
+      </w:r>
+      <w:proofErr w:type="spellStart"/>
+      <w:r>
+        <w:rPr>
+          <w:rFonts w:ascii="Consolas" w:hAnsi="Consolas" w:cs="Consolas"/>
+          <w:iCs/>
+          <w:sz w:val="20"/>
+        </w:rPr>
+        <w:t>cursor:pointer</w:t>
+      </w:r>
+      <w:proofErr w:type="spellEnd"/>
+      <w:r>
+        <w:rPr>
+          <w:rFonts w:ascii="Consolas" w:hAnsi="Consolas" w:cs="Consolas"/>
+          <w:iCs/>
+          <w:sz w:val="20"/>
+        </w:rPr>
+        <w:t>;</w:t>
+      </w:r>
+    </w:p>
+    <w:p>
+      <w:pPr>
+        <w:ind w:left="1440"/>
+        <w:rPr>
+          <w:rFonts w:ascii="Consolas" w:hAnsi="Consolas" w:cs="Consolas"/>
+          <w:iCs/>
+          <w:sz w:val="20"/>
+        </w:rPr>
+      </w:pPr>
+      <w:r>
+        <w:rPr>
+          <w:rFonts w:ascii="Consolas" w:hAnsi="Consolas" w:cs="Consolas"/>
+          <w:iCs/>
+          <w:sz w:val="20"/>
+        </w:rPr>
+        <w:t xml:space="preserve">                </w:t>
+      </w:r>
+      <w:proofErr w:type="spellStart"/>
+      <w:r>
+        <w:rPr>
+          <w:rFonts w:ascii="Consolas" w:hAnsi="Consolas" w:cs="Consolas"/>
+          <w:iCs/>
+          <w:sz w:val="20"/>
+        </w:rPr>
+        <w:t>font-family:Arial</w:t>
+      </w:r>
+      <w:proofErr w:type="spellEnd"/>
+      <w:r>
+        <w:rPr>
+          <w:rFonts w:ascii="Consolas" w:hAnsi="Consolas" w:cs="Consolas"/>
+          <w:iCs/>
+          <w:sz w:val="20"/>
+        </w:rPr>
+        <w:t>, Helvetica, sans-serif;</w:t>
+      </w:r>
+    </w:p>
+    <w:p>
+      <w:pPr>
+        <w:ind w:left="1440"/>
+        <w:rPr>
+          <w:rFonts w:ascii="Consolas" w:hAnsi="Consolas" w:cs="Consolas"/>
+          <w:iCs/>
+          <w:sz w:val="20"/>
+        </w:rPr>
+      </w:pPr>
+      <w:r>
+        <w:rPr>
+          <w:rFonts w:ascii="Consolas" w:hAnsi="Consolas" w:cs="Consolas"/>
+          <w:iCs/>
+          <w:sz w:val="20"/>
+        </w:rPr>
+        <w:t xml:space="preserve">                </w:t>
+      </w:r>
+      <w:proofErr w:type="spellStart"/>
+      <w:r>
+        <w:rPr>
+          <w:rFonts w:ascii="Consolas" w:hAnsi="Consolas" w:cs="Consolas"/>
+          <w:iCs/>
+          <w:sz w:val="20"/>
+        </w:rPr>
+        <w:t>font-weight:bold</w:t>
+      </w:r>
+      <w:proofErr w:type="spellEnd"/>
+      <w:r>
+        <w:rPr>
+          <w:rFonts w:ascii="Consolas" w:hAnsi="Consolas" w:cs="Consolas"/>
+          <w:iCs/>
+          <w:sz w:val="20"/>
+        </w:rPr>
+        <w:t>;</w:t>
+      </w:r>
+    </w:p>
+    <w:p>
+      <w:pPr>
+        <w:ind w:left="1440"/>
+        <w:rPr>
+          <w:rFonts w:ascii="Consolas" w:hAnsi="Consolas" w:cs="Consolas"/>
+          <w:iCs/>
+          <w:sz w:val="20"/>
+        </w:rPr>
+      </w:pPr>
+      <w:r>
+        <w:rPr>
+          <w:rFonts w:ascii="Consolas" w:hAnsi="Consolas" w:cs="Consolas"/>
+          <w:iCs/>
+          <w:sz w:val="20"/>
+        </w:rPr>
+        <w:t>}</w:t>
+      </w:r>
+    </w:p>
+    <w:p>
+      <w:pPr>
+        <w:ind w:left="1440"/>
+        <w:rPr>
+          <w:rFonts w:ascii="Courier New" w:hAnsi="Courier New" w:cs="Courier New"/>
+        </w:rPr>
+      </w:pPr>
+    </w:p>
+    <w:p>
+      <w:pPr>
+        <w:pStyle w:val="ListParagraph"/>
+        <w:ind w:left="720" w:firstLine="0"/>
+      </w:pPr>
+    </w:p>
+    <w:p>
+      <w:pPr>
+        <w:pStyle w:val="ListParagraph"/>
+        <w:ind w:left="720" w:firstLine="0"/>
+      </w:pPr>
+    </w:p>
+    <w:p>
+      <w:pPr>
+        <w:spacing w:after="200" w:line="276" w:lineRule="auto"/>
+        <w:rPr>
+          <w:rFonts w:asciiTheme="minorHAnsi" w:eastAsiaTheme="majorEastAsia" w:hAnsiTheme="minorHAnsi" w:cstheme="minorHAnsi"/>
+          <w:b/>
+          <w:bCs/>
+          <w:sz w:val="24"/>
+          <w:szCs w:val="24"/>
+        </w:rPr>
+      </w:pPr>
+      <w:r>
+        <w:br w:type="page"/>
+      </w:r>
+    </w:p>
     <w:p>
       <w:pPr>
         <w:pStyle w:val="Heading3"/>
       </w:pPr>
       <w:r>
+        <w:lastRenderedPageBreak/>
         <w:t>Using the g</w:t>
       </w:r>
       <w:r>
@@ -5577,473 +5997,782 @@
       <w:pPr>
         <w:pStyle w:val="Heading2"/>
       </w:pPr>
-      <w:bookmarkStart w:id="6" w:name="_Toc372279239"/>
+      <w:bookmarkStart w:id="6" w:name="_Toc372885304"/>
       <w:r>
         <w:lastRenderedPageBreak/>
-        <w:t>Sample folder</w:t>
+        <w:t>Sample</w:t>
+      </w:r>
+      <w:r>
+        <w:t>s</w:t>
+      </w:r>
+      <w:r>
+        <w:t xml:space="preserve"> folder</w:t>
       </w:r>
       <w:bookmarkEnd w:id="6"/>
     </w:p>
     <w:p/>
     <w:p>
       <w:r>
-        <w:t>The Sample folder contains the complete set of shapefiles we use for the Palm Springs Shortlis</w:t>
-      </w:r>
-      <w:r>
-        <w:t>t</w:t>
-      </w:r>
-      <w:r>
-        <w:t xml:space="preserve">, the MXD file, and a CSV file for one of the layers. </w:t>
-      </w:r>
-      <w:r>
-        <w:t>They use the schema described above, so y</w:t>
-      </w:r>
-      <w:r>
-        <w:t xml:space="preserve">ou can use these as the basis for your shapefiles or your CSV files. </w:t>
+        <w:t xml:space="preserve">Irrespective of which option you choose for assembling your shortlist point layers (shapefiles, CSV files created manually in Excel, CSV files created by exporting a feature class from ArcMap), its attributes need to follow the schema that the template expects. The easiest way to assemble your shortlist point layers is to use one of the ready-to-use sample files that you can find in the \samples folder in this template download. These files already use the shortlist template, so you can simply fill in your own information in place of what is there. </w:t>
       </w:r>
     </w:p>
     <w:p/>
     <w:p>
       <w:r>
-        <w:t>URL to the Palm Springs Shortlist app:</w:t>
-      </w:r>
-    </w:p>
-    <w:p>
-      <w:hyperlink r:id="rId32" w:history="1">
-        <w:r>
-          <w:rPr>
-            <w:rStyle w:val="Hyperlink"/>
-          </w:rPr>
-          <w:t>http://storymaps.esri.com/stories/shortlist-palmsprings</w:t>
-        </w:r>
-      </w:hyperlink>
+        <w:t xml:space="preserve">The following three folders contain </w:t>
+      </w:r>
+      <w:r>
+        <w:t>some ready-made CSV and Excel files in each of the common geocoding styles. If you want to use Excel to assemble the point data, use the XLSX file and then export it to a CSV file using the Save As command in Excel:</w:t>
+      </w:r>
     </w:p>
     <w:p/>
     <w:p>
-      <w:r>
-        <w:t xml:space="preserve">URL to the Palm Springs Shortlist web map that is displayed by that app. It has seven file-based layers, each of which uses one of the </w:t>
-      </w:r>
-    </w:p>
-    <w:p>
-      <w:hyperlink r:id="rId33" w:history="1">
-        <w:r>
-          <w:rPr>
-            <w:rStyle w:val="Hyperlink"/>
-          </w:rPr>
-          <w:t>http://www.arcgis.com/home/webmap/viewer.html?webmap=88b187a860934d8491bdff591d0b1e1a</w:t>
-        </w:r>
-      </w:hyperlink>
+      <w:pPr>
+        <w:rPr>
+          <w:rFonts w:ascii="Consolas" w:hAnsi="Consolas" w:cs="Consolas"/>
+          <w:sz w:val="20"/>
+        </w:rPr>
+      </w:pPr>
+      <w:r>
+        <w:rPr>
+          <w:rFonts w:ascii="Consolas" w:hAnsi="Consolas" w:cs="Consolas"/>
+          <w:sz w:val="20"/>
+        </w:rPr>
+        <w:tab/>
+      </w:r>
+      <w:r>
+        <w:rPr>
+          <w:rFonts w:ascii="Consolas" w:hAnsi="Consolas" w:cs="Consolas"/>
+          <w:sz w:val="20"/>
+        </w:rPr>
+        <w:t>\samples\csv_file__</w:t>
+      </w:r>
+      <w:proofErr w:type="spellStart"/>
+      <w:r>
+        <w:rPr>
+          <w:rFonts w:ascii="Consolas" w:hAnsi="Consolas" w:cs="Consolas"/>
+          <w:sz w:val="20"/>
+        </w:rPr>
+        <w:t>lat_long</w:t>
+      </w:r>
+      <w:proofErr w:type="spellEnd"/>
+    </w:p>
+    <w:p>
+      <w:pPr>
+        <w:rPr>
+          <w:rFonts w:ascii="Consolas" w:hAnsi="Consolas" w:cs="Consolas"/>
+          <w:sz w:val="20"/>
+        </w:rPr>
+      </w:pPr>
+      <w:r>
+        <w:rPr>
+          <w:rFonts w:ascii="Consolas" w:hAnsi="Consolas" w:cs="Consolas"/>
+          <w:sz w:val="20"/>
+        </w:rPr>
+        <w:tab/>
+      </w:r>
+      <w:r>
+        <w:rPr>
+          <w:rFonts w:ascii="Consolas" w:hAnsi="Consolas" w:cs="Consolas"/>
+          <w:sz w:val="20"/>
+        </w:rPr>
+        <w:tab/>
+        <w:t>Points.csv</w:t>
+      </w:r>
+    </w:p>
+    <w:p>
+      <w:pPr>
+        <w:rPr>
+          <w:rFonts w:ascii="Consolas" w:hAnsi="Consolas" w:cs="Consolas"/>
+          <w:sz w:val="20"/>
+        </w:rPr>
+      </w:pPr>
+      <w:r>
+        <w:rPr>
+          <w:rFonts w:ascii="Consolas" w:hAnsi="Consolas" w:cs="Consolas"/>
+          <w:sz w:val="20"/>
+        </w:rPr>
+        <w:tab/>
+      </w:r>
+      <w:r>
+        <w:rPr>
+          <w:rFonts w:ascii="Consolas" w:hAnsi="Consolas" w:cs="Consolas"/>
+          <w:sz w:val="20"/>
+        </w:rPr>
+        <w:tab/>
+        <w:t>Points.xlsx</w:t>
+      </w:r>
+    </w:p>
+    <w:p>
+      <w:pPr>
+        <w:rPr>
+          <w:rFonts w:ascii="Consolas" w:hAnsi="Consolas" w:cs="Consolas"/>
+          <w:sz w:val="20"/>
+        </w:rPr>
+      </w:pPr>
+    </w:p>
+    <w:p>
+      <w:pPr>
+        <w:rPr>
+          <w:rFonts w:ascii="Consolas" w:hAnsi="Consolas" w:cs="Consolas"/>
+          <w:sz w:val="20"/>
+        </w:rPr>
+      </w:pPr>
+      <w:r>
+        <w:rPr>
+          <w:rFonts w:ascii="Consolas" w:hAnsi="Consolas" w:cs="Consolas"/>
+          <w:sz w:val="20"/>
+        </w:rPr>
+        <w:tab/>
+      </w:r>
+      <w:r>
+        <w:rPr>
+          <w:rFonts w:ascii="Consolas" w:hAnsi="Consolas" w:cs="Consolas"/>
+          <w:sz w:val="20"/>
+        </w:rPr>
+        <w:t>\samples\csv_file__address__</w:t>
+      </w:r>
+      <w:proofErr w:type="spellStart"/>
+      <w:r>
+        <w:rPr>
+          <w:rFonts w:ascii="Consolas" w:hAnsi="Consolas" w:cs="Consolas"/>
+          <w:sz w:val="20"/>
+        </w:rPr>
+        <w:t>one_field</w:t>
+      </w:r>
+      <w:proofErr w:type="spellEnd"/>
+    </w:p>
+    <w:p>
+      <w:pPr>
+        <w:rPr>
+          <w:rFonts w:asciiTheme="minorHAnsi" w:hAnsiTheme="minorHAnsi" w:cs="Consolas"/>
+          <w:i/>
+          <w:sz w:val="18"/>
+          <w:szCs w:val="18"/>
+        </w:rPr>
+      </w:pPr>
+      <w:r>
+        <w:rPr>
+          <w:rFonts w:ascii="Consolas" w:hAnsi="Consolas" w:cs="Consolas"/>
+          <w:sz w:val="20"/>
+        </w:rPr>
+        <w:tab/>
+      </w:r>
+      <w:r>
+        <w:rPr>
+          <w:rFonts w:asciiTheme="minorHAnsi" w:hAnsiTheme="minorHAnsi" w:cs="Consolas"/>
+          <w:sz w:val="18"/>
+          <w:szCs w:val="18"/>
+        </w:rPr>
+        <w:tab/>
+      </w:r>
+      <w:r>
+        <w:rPr>
+          <w:rFonts w:asciiTheme="minorHAnsi" w:hAnsiTheme="minorHAnsi" w:cs="Consolas"/>
+          <w:i/>
+          <w:sz w:val="18"/>
+          <w:szCs w:val="18"/>
+        </w:rPr>
+        <w:t xml:space="preserve">(this file uses the Address field in the Shortlist schema as the field with which the points are </w:t>
+      </w:r>
+      <w:proofErr w:type="spellStart"/>
+      <w:r>
+        <w:rPr>
+          <w:rFonts w:asciiTheme="minorHAnsi" w:hAnsiTheme="minorHAnsi" w:cs="Consolas"/>
+          <w:i/>
+          <w:sz w:val="18"/>
+          <w:szCs w:val="18"/>
+        </w:rPr>
+        <w:t>geolocated</w:t>
+      </w:r>
+      <w:proofErr w:type="spellEnd"/>
+      <w:r>
+        <w:rPr>
+          <w:rFonts w:asciiTheme="minorHAnsi" w:hAnsiTheme="minorHAnsi" w:cs="Consolas"/>
+          <w:i/>
+          <w:sz w:val="18"/>
+          <w:szCs w:val="18"/>
+        </w:rPr>
+        <w:t>)</w:t>
+      </w:r>
+    </w:p>
+    <w:p>
+      <w:pPr>
+        <w:rPr>
+          <w:rFonts w:ascii="Consolas" w:hAnsi="Consolas" w:cs="Consolas"/>
+          <w:sz w:val="20"/>
+        </w:rPr>
+      </w:pPr>
+      <w:r>
+        <w:rPr>
+          <w:rFonts w:ascii="Consolas" w:hAnsi="Consolas" w:cs="Consolas"/>
+          <w:sz w:val="20"/>
+        </w:rPr>
+        <w:tab/>
+      </w:r>
+      <w:r>
+        <w:rPr>
+          <w:rFonts w:ascii="Consolas" w:hAnsi="Consolas" w:cs="Consolas"/>
+          <w:sz w:val="20"/>
+        </w:rPr>
+        <w:tab/>
+        <w:t>Points.csv</w:t>
+      </w:r>
+    </w:p>
+    <w:p>
+      <w:pPr>
+        <w:rPr>
+          <w:rFonts w:ascii="Consolas" w:hAnsi="Consolas" w:cs="Consolas"/>
+          <w:sz w:val="20"/>
+        </w:rPr>
+      </w:pPr>
+      <w:r>
+        <w:rPr>
+          <w:rFonts w:ascii="Consolas" w:hAnsi="Consolas" w:cs="Consolas"/>
+          <w:sz w:val="20"/>
+        </w:rPr>
+        <w:tab/>
+      </w:r>
+      <w:r>
+        <w:rPr>
+          <w:rFonts w:ascii="Consolas" w:hAnsi="Consolas" w:cs="Consolas"/>
+          <w:sz w:val="20"/>
+        </w:rPr>
+        <w:tab/>
+        <w:t>Points.xlsx</w:t>
+      </w:r>
+    </w:p>
+    <w:p>
+      <w:pPr>
+        <w:rPr>
+          <w:rFonts w:ascii="Consolas" w:hAnsi="Consolas" w:cs="Consolas"/>
+          <w:sz w:val="20"/>
+        </w:rPr>
+      </w:pPr>
+      <w:r>
+        <w:rPr>
+          <w:rFonts w:ascii="Consolas" w:hAnsi="Consolas" w:cs="Consolas"/>
+          <w:sz w:val="20"/>
+        </w:rPr>
+        <w:t xml:space="preserve"> </w:t>
+      </w:r>
+    </w:p>
+    <w:p>
+      <w:pPr>
+        <w:rPr>
+          <w:rFonts w:ascii="Consolas" w:hAnsi="Consolas" w:cs="Consolas"/>
+          <w:sz w:val="20"/>
+        </w:rPr>
+      </w:pPr>
+    </w:p>
+    <w:p>
+      <w:pPr>
+        <w:rPr>
+          <w:rFonts w:ascii="Consolas" w:hAnsi="Consolas" w:cs="Consolas"/>
+          <w:sz w:val="20"/>
+        </w:rPr>
+      </w:pPr>
+      <w:r>
+        <w:rPr>
+          <w:rFonts w:ascii="Consolas" w:hAnsi="Consolas" w:cs="Consolas"/>
+          <w:sz w:val="20"/>
+        </w:rPr>
+        <w:tab/>
+      </w:r>
+      <w:r>
+        <w:rPr>
+          <w:rFonts w:ascii="Consolas" w:hAnsi="Consolas" w:cs="Consolas"/>
+          <w:sz w:val="20"/>
+        </w:rPr>
+        <w:t>\samples\csv_file__address__</w:t>
+      </w:r>
+      <w:proofErr w:type="spellStart"/>
+      <w:r>
+        <w:rPr>
+          <w:rFonts w:ascii="Consolas" w:hAnsi="Consolas" w:cs="Consolas"/>
+          <w:sz w:val="20"/>
+        </w:rPr>
+        <w:t>four_fields</w:t>
+      </w:r>
+      <w:proofErr w:type="spellEnd"/>
+    </w:p>
+    <w:p>
+      <w:pPr>
+        <w:rPr>
+          <w:rFonts w:asciiTheme="minorHAnsi" w:hAnsiTheme="minorHAnsi" w:cs="Consolas"/>
+          <w:i/>
+          <w:sz w:val="18"/>
+          <w:szCs w:val="18"/>
+        </w:rPr>
+      </w:pPr>
+      <w:r>
+        <w:rPr>
+          <w:rFonts w:asciiTheme="minorHAnsi" w:hAnsiTheme="minorHAnsi" w:cs="Consolas"/>
+          <w:sz w:val="18"/>
+          <w:szCs w:val="18"/>
+        </w:rPr>
+        <w:tab/>
+      </w:r>
+      <w:r>
+        <w:rPr>
+          <w:rFonts w:asciiTheme="minorHAnsi" w:hAnsiTheme="minorHAnsi" w:cs="Consolas"/>
+          <w:sz w:val="18"/>
+          <w:szCs w:val="18"/>
+        </w:rPr>
+        <w:tab/>
+      </w:r>
+      <w:r>
+        <w:rPr>
+          <w:rFonts w:asciiTheme="minorHAnsi" w:hAnsiTheme="minorHAnsi" w:cs="Consolas"/>
+          <w:i/>
+          <w:sz w:val="18"/>
+          <w:szCs w:val="18"/>
+        </w:rPr>
+        <w:t xml:space="preserve">(this file stores the address with which the points are </w:t>
+      </w:r>
+      <w:proofErr w:type="spellStart"/>
+      <w:r>
+        <w:rPr>
+          <w:rFonts w:asciiTheme="minorHAnsi" w:hAnsiTheme="minorHAnsi" w:cs="Consolas"/>
+          <w:i/>
+          <w:sz w:val="18"/>
+          <w:szCs w:val="18"/>
+        </w:rPr>
+        <w:t>geolocated</w:t>
+      </w:r>
+      <w:proofErr w:type="spellEnd"/>
+      <w:r>
+        <w:rPr>
+          <w:rFonts w:asciiTheme="minorHAnsi" w:hAnsiTheme="minorHAnsi" w:cs="Consolas"/>
+          <w:i/>
+          <w:sz w:val="18"/>
+          <w:szCs w:val="18"/>
+        </w:rPr>
+        <w:t xml:space="preserve"> in four fields: Address2, city, state and zip. It </w:t>
+      </w:r>
+    </w:p>
+    <w:p>
+      <w:pPr>
+        <w:rPr>
+          <w:rFonts w:ascii="Consolas" w:hAnsi="Consolas" w:cs="Consolas"/>
+          <w:i/>
+          <w:sz w:val="20"/>
+        </w:rPr>
+      </w:pPr>
+      <w:r>
+        <w:rPr>
+          <w:rFonts w:asciiTheme="minorHAnsi" w:hAnsiTheme="minorHAnsi" w:cs="Consolas"/>
+          <w:i/>
+          <w:sz w:val="18"/>
+          <w:szCs w:val="18"/>
+        </w:rPr>
+        <w:tab/>
+      </w:r>
+      <w:r>
+        <w:rPr>
+          <w:rFonts w:asciiTheme="minorHAnsi" w:hAnsiTheme="minorHAnsi" w:cs="Consolas"/>
+          <w:i/>
+          <w:sz w:val="18"/>
+          <w:szCs w:val="18"/>
+        </w:rPr>
+        <w:tab/>
+      </w:r>
+      <w:r>
+        <w:rPr>
+          <w:rFonts w:asciiTheme="minorHAnsi" w:hAnsiTheme="minorHAnsi" w:cs="Consolas"/>
+          <w:i/>
+          <w:sz w:val="18"/>
+          <w:szCs w:val="18"/>
+        </w:rPr>
+        <w:t>still contains the Address field in which the full address of the place can be stored for display in the Shortlist</w:t>
+      </w:r>
+    </w:p>
+    <w:p>
+      <w:pPr>
+        <w:rPr>
+          <w:rFonts w:ascii="Consolas" w:hAnsi="Consolas" w:cs="Consolas"/>
+          <w:sz w:val="20"/>
+        </w:rPr>
+      </w:pPr>
+      <w:r>
+        <w:rPr>
+          <w:rFonts w:ascii="Consolas" w:hAnsi="Consolas" w:cs="Consolas"/>
+          <w:sz w:val="20"/>
+        </w:rPr>
+        <w:tab/>
+      </w:r>
+      <w:r>
+        <w:rPr>
+          <w:rFonts w:ascii="Consolas" w:hAnsi="Consolas" w:cs="Consolas"/>
+          <w:sz w:val="20"/>
+        </w:rPr>
+        <w:tab/>
+        <w:t>Points.csv</w:t>
+      </w:r>
+    </w:p>
+    <w:p>
+      <w:pPr>
+        <w:rPr>
+          <w:rFonts w:ascii="Consolas" w:hAnsi="Consolas" w:cs="Consolas"/>
+          <w:sz w:val="20"/>
+        </w:rPr>
+      </w:pPr>
+      <w:r>
+        <w:rPr>
+          <w:rFonts w:ascii="Consolas" w:hAnsi="Consolas" w:cs="Consolas"/>
+          <w:sz w:val="20"/>
+        </w:rPr>
+        <w:tab/>
+      </w:r>
+      <w:r>
+        <w:rPr>
+          <w:rFonts w:ascii="Consolas" w:hAnsi="Consolas" w:cs="Consolas"/>
+          <w:sz w:val="20"/>
+        </w:rPr>
+        <w:tab/>
+        <w:t>Points.xlsx</w:t>
+      </w:r>
     </w:p>
     <w:p/>
     <w:p>
       <w:r>
-        <w:t>Here's what the folder contains:</w:t>
+        <w:t xml:space="preserve">The following folder contains a point shapefile layer for defining the places in one tab in a shortlist. There are also optional line and polygon shapefiles for defining clickable supporting layers in a shortlist. There's an </w:t>
+      </w:r>
+      <w:r>
+        <w:t xml:space="preserve">10.1 </w:t>
+      </w:r>
+      <w:r>
+        <w:t>MXD file too that references these shapefiles to make it easy to edit them.</w:t>
       </w:r>
     </w:p>
     <w:p/>
     <w:p>
-      <w:r>
+      <w:pPr>
+        <w:rPr>
+          <w:rFonts w:ascii="Consolas" w:hAnsi="Consolas" w:cs="Consolas"/>
+          <w:sz w:val="20"/>
+          <w:szCs w:val="20"/>
+        </w:rPr>
+      </w:pPr>
+      <w:r>
+        <w:rPr>
+          <w:rFonts w:ascii="Consolas" w:hAnsi="Consolas" w:cs="Consolas"/>
+          <w:sz w:val="20"/>
+          <w:szCs w:val="20"/>
+        </w:rPr>
         <w:tab/>
-        <w:t>The four point shapefiles containing the places in each of the four tabs:</w:t>
-      </w:r>
-    </w:p>
-    <w:p>
-      <w:pPr>
-        <w:rPr>
+        <w:t>\samples\shapefile</w:t>
+      </w:r>
+      <w:r>
+        <w:rPr>
+          <w:rFonts w:ascii="Consolas" w:hAnsi="Consolas" w:cs="Consolas"/>
+          <w:sz w:val="20"/>
+          <w:szCs w:val="20"/>
+        </w:rPr>
+        <w:t>s</w:t>
+      </w:r>
+    </w:p>
+    <w:p>
+      <w:pPr>
+        <w:rPr>
+          <w:rFonts w:ascii="Consolas" w:hAnsi="Consolas" w:cs="Consolas"/>
+          <w:sz w:val="20"/>
+          <w:szCs w:val="20"/>
+        </w:rPr>
+      </w:pPr>
+      <w:r>
+        <w:rPr>
+          <w:rFonts w:ascii="Consolas" w:hAnsi="Consolas" w:cs="Consolas"/>
+          <w:sz w:val="20"/>
+          <w:szCs w:val="20"/>
+        </w:rPr>
+        <w:tab/>
+      </w:r>
+      <w:r>
+        <w:rPr>
+          <w:rFonts w:ascii="Consolas" w:hAnsi="Consolas" w:cs="Consolas"/>
+          <w:sz w:val="20"/>
+          <w:szCs w:val="20"/>
+        </w:rPr>
+        <w:tab/>
+      </w:r>
+      <w:r>
+        <w:rPr>
+          <w:rFonts w:ascii="Consolas" w:hAnsi="Consolas" w:cs="Consolas"/>
+          <w:sz w:val="20"/>
+          <w:szCs w:val="20"/>
+        </w:rPr>
+        <w:t>Points</w:t>
+      </w:r>
+    </w:p>
+    <w:p>
+      <w:pPr>
+        <w:rPr>
+          <w:rFonts w:ascii="Consolas" w:hAnsi="Consolas" w:cs="Consolas"/>
+          <w:sz w:val="20"/>
+          <w:szCs w:val="20"/>
+        </w:rPr>
+      </w:pPr>
+      <w:r>
+        <w:rPr>
+          <w:rFonts w:ascii="Consolas" w:hAnsi="Consolas" w:cs="Consolas"/>
+          <w:sz w:val="20"/>
+          <w:szCs w:val="20"/>
+        </w:rPr>
+        <w:tab/>
+      </w:r>
+      <w:r>
+        <w:rPr>
+          <w:rFonts w:ascii="Consolas" w:hAnsi="Consolas" w:cs="Consolas"/>
+          <w:sz w:val="20"/>
+          <w:szCs w:val="20"/>
+        </w:rPr>
+        <w:tab/>
+        <w:t>Lines</w:t>
+      </w:r>
+    </w:p>
+    <w:p>
+      <w:pPr>
+        <w:rPr>
+          <w:rFonts w:ascii="Consolas" w:hAnsi="Consolas" w:cs="Consolas"/>
+          <w:sz w:val="20"/>
+          <w:szCs w:val="20"/>
+        </w:rPr>
+      </w:pPr>
+      <w:r>
+        <w:rPr>
+          <w:rFonts w:ascii="Consolas" w:hAnsi="Consolas" w:cs="Consolas"/>
+          <w:sz w:val="20"/>
+          <w:szCs w:val="20"/>
+        </w:rPr>
+        <w:tab/>
+      </w:r>
+      <w:r>
+        <w:rPr>
+          <w:rFonts w:ascii="Consolas" w:hAnsi="Consolas" w:cs="Consolas"/>
+          <w:sz w:val="20"/>
+          <w:szCs w:val="20"/>
+        </w:rPr>
+        <w:tab/>
+        <w:t>Polygons</w:t>
+      </w:r>
+      <w:r>
+        <w:rPr>
+          <w:rFonts w:ascii="Consolas" w:hAnsi="Consolas" w:cs="Consolas"/>
+          <w:sz w:val="20"/>
+          <w:szCs w:val="20"/>
+        </w:rPr>
+        <w:t xml:space="preserve"> </w:t>
+      </w:r>
+    </w:p>
+    <w:p>
+      <w:pPr>
+        <w:rPr>
+          <w:rFonts w:ascii="Consolas" w:hAnsi="Consolas" w:cs="Consolas"/>
+          <w:sz w:val="20"/>
+          <w:szCs w:val="20"/>
+        </w:rPr>
+      </w:pPr>
+      <w:r>
+        <w:rPr>
+          <w:rFonts w:ascii="Consolas" w:hAnsi="Consolas" w:cs="Consolas"/>
+          <w:sz w:val="20"/>
+          <w:szCs w:val="20"/>
+        </w:rPr>
+        <w:tab/>
+      </w:r>
+      <w:r>
+        <w:rPr>
+          <w:rFonts w:ascii="Consolas" w:hAnsi="Consolas" w:cs="Consolas"/>
+          <w:sz w:val="20"/>
+          <w:szCs w:val="20"/>
+        </w:rPr>
+        <w:tab/>
+      </w:r>
+      <w:r>
+        <w:rPr>
+          <w:rFonts w:ascii="Consolas" w:hAnsi="Consolas" w:cs="Consolas"/>
+          <w:sz w:val="20"/>
+          <w:szCs w:val="20"/>
+        </w:rPr>
+        <w:t xml:space="preserve">Shapefiles for </w:t>
+      </w:r>
+      <w:proofErr w:type="spellStart"/>
+      <w:r>
+        <w:rPr>
+          <w:rFonts w:ascii="Consolas" w:hAnsi="Consolas" w:cs="Consolas"/>
+          <w:sz w:val="20"/>
+          <w:szCs w:val="20"/>
+        </w:rPr>
+        <w:t>Shortlist.mxd</w:t>
+      </w:r>
+      <w:proofErr w:type="spellEnd"/>
+    </w:p>
+    <w:p>
+      <w:pPr>
+        <w:rPr>
+          <w:rFonts w:ascii="Consolas" w:hAnsi="Consolas" w:cs="Consolas"/>
+          <w:sz w:val="20"/>
+          <w:szCs w:val="20"/>
+        </w:rPr>
+      </w:pPr>
+    </w:p>
+    <w:p>
+      <w:r>
+        <w:t>The following folder contains</w:t>
+      </w:r>
+      <w:r>
+        <w:t xml:space="preserve"> a geodatabase point feature class</w:t>
+      </w:r>
+      <w:r>
+        <w:t xml:space="preserve"> for defining the places in one tab in a shortlist.</w:t>
+      </w:r>
+      <w:r>
+        <w:t xml:space="preserve"> It is provided both in a geodatabase and as a layer package. You can use this feature class to edit a shortlist point layer in ArcMap</w:t>
+      </w:r>
+      <w:r>
+        <w:t xml:space="preserve"> and then export it to a CSV file from ArcMap. This is a good way to create your Shortlist point layers because it doesn't impose the 254 character limit on your text fields that using a shapefile does. B</w:t>
+      </w:r>
+      <w:r>
+        <w:t xml:space="preserve">efore you export the layer to a CSV file, be sure to recalculate the LONG and LAT fields in the layer, so the locations of your map tour points are captured in the layer's attribute table before you export it. </w:t>
+      </w:r>
+      <w:r>
+        <w:t>There's a 10.1 MXD file that references the feature class to make it easy to edit it.</w:t>
+      </w:r>
+    </w:p>
+    <w:p/>
+    <w:p>
+      <w:pPr>
+        <w:rPr>
+          <w:rFonts w:ascii="Consolas" w:hAnsi="Consolas" w:cs="Consolas"/>
+          <w:sz w:val="20"/>
+        </w:rPr>
+      </w:pPr>
+      <w:r>
+        <w:rPr>
+          <w:rFonts w:ascii="Consolas" w:hAnsi="Consolas" w:cs="Consolas"/>
+          <w:sz w:val="20"/>
+        </w:rPr>
+        <w:tab/>
+      </w:r>
+      <w:r>
+        <w:rPr>
+          <w:rFonts w:ascii="Consolas" w:hAnsi="Consolas" w:cs="Consolas"/>
+          <w:sz w:val="20"/>
+        </w:rPr>
+        <w:t>\samples\</w:t>
+      </w:r>
+      <w:proofErr w:type="spellStart"/>
+      <w:r>
+        <w:rPr>
+          <w:rFonts w:ascii="Consolas" w:hAnsi="Consolas" w:cs="Consolas"/>
+          <w:sz w:val="20"/>
+        </w:rPr>
+        <w:t>feature_class</w:t>
+      </w:r>
+      <w:proofErr w:type="spellEnd"/>
+    </w:p>
+    <w:p>
+      <w:pPr>
+        <w:rPr>
+          <w:rFonts w:ascii="Consolas" w:hAnsi="Consolas" w:cs="Consolas"/>
+          <w:sz w:val="20"/>
+        </w:rPr>
+      </w:pPr>
+      <w:r>
+        <w:rPr>
+          <w:rFonts w:ascii="Consolas" w:hAnsi="Consolas" w:cs="Consolas"/>
+          <w:sz w:val="20"/>
+        </w:rPr>
+        <w:tab/>
+      </w:r>
+      <w:r>
+        <w:rPr>
+          <w:rFonts w:ascii="Consolas" w:hAnsi="Consolas" w:cs="Consolas"/>
+          <w:sz w:val="20"/>
+        </w:rPr>
+        <w:tab/>
+      </w:r>
+      <w:r>
+        <w:rPr>
+          <w:rFonts w:ascii="Consolas" w:hAnsi="Consolas" w:cs="Consolas"/>
+          <w:sz w:val="20"/>
+        </w:rPr>
+        <w:t>Geodatabase</w:t>
+      </w:r>
+      <w:r>
+        <w:rPr>
+          <w:rFonts w:ascii="Consolas" w:hAnsi="Consolas" w:cs="Consolas"/>
+          <w:sz w:val="20"/>
+        </w:rPr>
+        <w:t xml:space="preserve"> (containing Points feature class)</w:t>
+      </w:r>
+    </w:p>
+    <w:p>
+      <w:pPr>
+        <w:rPr>
+          <w:rFonts w:ascii="Consolas" w:hAnsi="Consolas" w:cs="Consolas"/>
+          <w:sz w:val="20"/>
+        </w:rPr>
+      </w:pPr>
+      <w:r>
+        <w:rPr>
+          <w:rFonts w:ascii="Consolas" w:hAnsi="Consolas" w:cs="Consolas"/>
+          <w:sz w:val="20"/>
+        </w:rPr>
+        <w:tab/>
+      </w:r>
+      <w:r>
+        <w:rPr>
+          <w:rFonts w:ascii="Consolas" w:hAnsi="Consolas" w:cs="Consolas"/>
+          <w:sz w:val="20"/>
+        </w:rPr>
+        <w:tab/>
+        <w:t xml:space="preserve">Feature class for </w:t>
+      </w:r>
+      <w:proofErr w:type="spellStart"/>
+      <w:r>
+        <w:rPr>
+          <w:rFonts w:ascii="Consolas" w:hAnsi="Consolas" w:cs="Consolas"/>
+          <w:sz w:val="20"/>
+        </w:rPr>
+        <w:t>Shortlist.mxd</w:t>
+      </w:r>
+      <w:proofErr w:type="spellEnd"/>
+    </w:p>
+    <w:p>
+      <w:pPr>
+        <w:rPr>
+          <w:rFonts w:asciiTheme="minorHAnsi" w:eastAsiaTheme="majorEastAsia" w:hAnsiTheme="minorHAnsi" w:cstheme="minorHAnsi"/>
           <w:b/>
-        </w:rPr>
-      </w:pPr>
-      <w:r>
-        <w:rPr>
-          <w:b/>
+          <w:bCs/>
+          <w:sz w:val="32"/>
+          <w:szCs w:val="26"/>
+        </w:rPr>
+      </w:pPr>
+      <w:r>
+        <w:rPr>
+          <w:rFonts w:ascii="Consolas" w:hAnsi="Consolas" w:cs="Consolas"/>
+          <w:sz w:val="20"/>
         </w:rPr>
         <w:tab/>
       </w:r>
       <w:r>
         <w:rPr>
-          <w:b/>
+          <w:rFonts w:ascii="Consolas" w:hAnsi="Consolas" w:cs="Consolas"/>
+          <w:sz w:val="20"/>
         </w:rPr>
         <w:tab/>
       </w:r>
       <w:proofErr w:type="spellStart"/>
       <w:r>
         <w:rPr>
-          <w:b/>
-        </w:rPr>
-        <w:t>Fun.shp</w:t>
+          <w:rFonts w:ascii="Consolas" w:hAnsi="Consolas" w:cs="Consolas"/>
+          <w:sz w:val="20"/>
+        </w:rPr>
+        <w:t>Points.lpk</w:t>
       </w:r>
       <w:proofErr w:type="spellEnd"/>
-    </w:p>
-    <w:p>
-      <w:pPr>
-        <w:rPr>
-          <w:b/>
-        </w:rPr>
-      </w:pPr>
-      <w:r>
-        <w:rPr>
-          <w:b/>
-        </w:rPr>
-        <w:tab/>
-      </w:r>
-      <w:r>
-        <w:rPr>
-          <w:b/>
-        </w:rPr>
-        <w:tab/>
-      </w:r>
-      <w:proofErr w:type="spellStart"/>
-      <w:r>
-        <w:rPr>
-          <w:b/>
-        </w:rPr>
-        <w:t>Food.shp</w:t>
-      </w:r>
-      <w:proofErr w:type="spellEnd"/>
-    </w:p>
-    <w:p>
-      <w:pPr>
-        <w:rPr>
-          <w:b/>
-        </w:rPr>
-      </w:pPr>
-      <w:r>
-        <w:rPr>
-          <w:b/>
-        </w:rPr>
-        <w:tab/>
-      </w:r>
-      <w:r>
-        <w:rPr>
-          <w:b/>
-        </w:rPr>
-        <w:tab/>
-      </w:r>
-      <w:proofErr w:type="spellStart"/>
-      <w:r>
-        <w:rPr>
-          <w:b/>
-        </w:rPr>
-        <w:t>Hotels.shp</w:t>
-      </w:r>
-      <w:proofErr w:type="spellEnd"/>
-    </w:p>
-    <w:p>
-      <w:pPr>
-        <w:rPr>
-          <w:b/>
-        </w:rPr>
-      </w:pPr>
-      <w:r>
-        <w:rPr>
-          <w:b/>
-        </w:rPr>
-        <w:tab/>
-      </w:r>
-      <w:r>
-        <w:rPr>
-          <w:b/>
-        </w:rPr>
-        <w:tab/>
-      </w:r>
-      <w:proofErr w:type="spellStart"/>
-      <w:r>
-        <w:rPr>
-          <w:b/>
-        </w:rPr>
-        <w:t>Design.shp</w:t>
-      </w:r>
-      <w:proofErr w:type="spellEnd"/>
-    </w:p>
-    <w:p/>
-    <w:p>
-      <w:r>
-        <w:tab/>
-        <w:t>The three line shapefiles containing the supporting features displayed on the map</w:t>
-      </w:r>
-    </w:p>
-    <w:p>
-      <w:pPr>
-        <w:rPr>
-          <w:b/>
-        </w:rPr>
-      </w:pPr>
-      <w:r>
-        <w:rPr>
-          <w:b/>
-        </w:rPr>
-        <w:tab/>
-      </w:r>
-      <w:r>
-        <w:rPr>
-          <w:b/>
-        </w:rPr>
-        <w:tab/>
-      </w:r>
-      <w:proofErr w:type="spellStart"/>
-      <w:r>
-        <w:rPr>
-          <w:b/>
-        </w:rPr>
-        <w:t>Neighborhoods.shp</w:t>
-      </w:r>
-      <w:proofErr w:type="spellEnd"/>
-    </w:p>
-    <w:p>
-      <w:pPr>
-        <w:rPr>
-          <w:b/>
-        </w:rPr>
-      </w:pPr>
-      <w:r>
-        <w:rPr>
-          <w:b/>
-        </w:rPr>
-        <w:tab/>
-      </w:r>
-      <w:r>
-        <w:rPr>
-          <w:b/>
-        </w:rPr>
-        <w:tab/>
-      </w:r>
-      <w:proofErr w:type="spellStart"/>
-      <w:r>
-        <w:rPr>
-          <w:b/>
-        </w:rPr>
-        <w:t>Trails.shp</w:t>
-      </w:r>
-      <w:proofErr w:type="spellEnd"/>
-    </w:p>
-    <w:p>
-      <w:pPr>
-        <w:rPr>
-          <w:b/>
-        </w:rPr>
-      </w:pPr>
-      <w:r>
-        <w:rPr>
-          <w:b/>
-        </w:rPr>
-        <w:tab/>
-      </w:r>
-      <w:r>
-        <w:rPr>
-          <w:b/>
-        </w:rPr>
-        <w:tab/>
-      </w:r>
-      <w:proofErr w:type="spellStart"/>
-      <w:r>
-        <w:rPr>
-          <w:b/>
-        </w:rPr>
-        <w:t>Tramway.shp</w:t>
-      </w:r>
-      <w:proofErr w:type="spellEnd"/>
-    </w:p>
-    <w:p/>
-    <w:p>
-      <w:r>
-        <w:tab/>
-        <w:t xml:space="preserve">The MXD file, in ArcGIS </w:t>
-      </w:r>
-      <w:r>
-        <w:t xml:space="preserve">for Desktop </w:t>
-      </w:r>
-      <w:r>
-        <w:t xml:space="preserve">10.0 format, that was used to assemble and edit </w:t>
-      </w:r>
-    </w:p>
-    <w:p>
-      <w:r>
-        <w:tab/>
-      </w:r>
-      <w:r>
-        <w:t>the shapefiles</w:t>
-      </w:r>
-      <w:r>
-        <w:t xml:space="preserve">. You can of course prepare your shapefiles using any version of ArcGIS for </w:t>
-      </w:r>
-    </w:p>
-    <w:p>
-      <w:r>
-        <w:tab/>
-        <w:t>Desktop, or any other program that lets you generate shapefiles.</w:t>
-      </w:r>
-    </w:p>
-    <w:p>
-      <w:pPr>
-        <w:rPr>
-          <w:b/>
-        </w:rPr>
-      </w:pPr>
-      <w:r>
-        <w:tab/>
-      </w:r>
-      <w:r>
-        <w:tab/>
-      </w:r>
-      <w:r>
-        <w:rPr>
-          <w:b/>
-        </w:rPr>
-        <w:t xml:space="preserve">Palm Springs </w:t>
-      </w:r>
-      <w:proofErr w:type="spellStart"/>
-      <w:r>
-        <w:rPr>
-          <w:b/>
-        </w:rPr>
-        <w:t>Shortlist.mxd</w:t>
-      </w:r>
-      <w:proofErr w:type="spellEnd"/>
-    </w:p>
-    <w:p/>
-    <w:p>
-      <w:r>
-        <w:tab/>
-        <w:t>A sample CSV file showing the format that can be used to prepare your point features</w:t>
-      </w:r>
-    </w:p>
-    <w:p>
-      <w:r>
-        <w:tab/>
-        <w:t xml:space="preserve">instead of using shapefiles. This file contains Latitude and Longitude fields used to locate </w:t>
-      </w:r>
-    </w:p>
-    <w:p>
-      <w:r>
-        <w:tab/>
-        <w:t xml:space="preserve">each place. These two fields use Decimal Degrees to six decimal places.  (Alternatively you </w:t>
-      </w:r>
-    </w:p>
-    <w:p>
-      <w:r>
-        <w:tab/>
-        <w:t xml:space="preserve">could also use the Address field in the CSV file to locate each place when you upload it into </w:t>
-      </w:r>
-    </w:p>
-    <w:p>
-      <w:r>
-        <w:tab/>
-        <w:t>the web map).</w:t>
-      </w:r>
-    </w:p>
-    <w:p>
-      <w:pPr>
-        <w:rPr>
-          <w:b/>
-        </w:rPr>
-      </w:pPr>
-      <w:r>
-        <w:tab/>
-      </w:r>
-      <w:r>
-        <w:tab/>
-      </w:r>
-      <w:r>
-        <w:rPr>
-          <w:b/>
-        </w:rPr>
-        <w:t>Food.csv</w:t>
-      </w:r>
-    </w:p>
-    <w:p/>
-    <w:p>
-      <w:r>
-        <w:tab/>
-        <w:t>An Excel wor</w:t>
-      </w:r>
-      <w:r>
-        <w:t xml:space="preserve">ksheet containing </w:t>
-      </w:r>
-      <w:r>
-        <w:t>the CSV file</w:t>
-      </w:r>
-      <w:r>
-        <w:t xml:space="preserve"> data</w:t>
-      </w:r>
-      <w:r>
-        <w:t xml:space="preserve">. </w:t>
-      </w:r>
-      <w:r>
-        <w:t>You can use Excel to edit the data and</w:t>
-      </w:r>
-    </w:p>
-    <w:p>
-      <w:r>
-        <w:tab/>
-        <w:t>generate the CSV file. That workflow doesn't require ArcGIS for Desktop.</w:t>
-      </w:r>
-    </w:p>
-    <w:p>
-      <w:pPr>
-        <w:rPr>
-          <w:b/>
-        </w:rPr>
-      </w:pPr>
-      <w:r>
-        <w:tab/>
-      </w:r>
-      <w:r>
-        <w:tab/>
-      </w:r>
-      <w:r>
-        <w:rPr>
-          <w:b/>
-        </w:rPr>
-        <w:t>Food.</w:t>
-      </w:r>
-      <w:r>
-        <w:rPr>
-          <w:b/>
-        </w:rPr>
-        <w:t>xlsx</w:t>
-      </w:r>
-    </w:p>
-    <w:p/>
-    <w:p>
-      <w:r>
-        <w:tab/>
-        <w:t xml:space="preserve">The Schema.ini file defining the schema used for the CSV file. (This file isn't required but is being </w:t>
-      </w:r>
-    </w:p>
-    <w:p>
-      <w:r>
-        <w:t xml:space="preserve"> </w:t>
-      </w:r>
-      <w:r>
-        <w:tab/>
-        <w:t>included for convenience.</w:t>
-      </w:r>
-    </w:p>
-    <w:p>
-      <w:pPr>
-        <w:rPr>
-          <w:b/>
-        </w:rPr>
-      </w:pPr>
-      <w:r>
-        <w:tab/>
-      </w:r>
-      <w:r>
-        <w:tab/>
-      </w:r>
-      <w:r>
-        <w:rPr>
-          <w:b/>
-        </w:rPr>
-        <w:t>schema.ini</w:t>
-      </w:r>
-    </w:p>
-    <w:p>
-      <w:pPr>
-        <w:rPr>
-          <w:b/>
-        </w:rPr>
-      </w:pPr>
       <w:r>
         <w:br w:type="page"/>
       </w:r>
@@ -6052,7 +6781,7 @@
       <w:pPr>
         <w:pStyle w:val="Heading2"/>
       </w:pPr>
-      <w:bookmarkStart w:id="7" w:name="_Toc372279240"/>
+      <w:bookmarkStart w:id="7" w:name="_Toc372885305"/>
       <w:r>
         <w:lastRenderedPageBreak/>
         <w:t>Tips</w:t>
@@ -6206,7 +6935,7 @@
                     </pic:cNvPicPr>
                   </pic:nvPicPr>
                   <pic:blipFill>
-                    <a:blip r:embed="rId34" r:link="rId35">
+                    <a:blip r:embed="rId32" r:link="rId33">
                       <a:extLst>
                         <a:ext uri="{28A0092B-C50C-407E-A947-70E740481C1C}">
                           <a14:useLocalDpi xmlns:a14="http://schemas.microsoft.com/office/drawing/2010/main" val="0"/>
@@ -6316,7 +7045,7 @@
       <w:r>
         <w:t xml:space="preserve">This issue came up in the </w:t>
       </w:r>
-      <w:hyperlink r:id="rId36" w:history="1">
+      <w:hyperlink r:id="rId34" w:history="1">
         <w:r>
           <w:rPr>
             <w:rStyle w:val="Hyperlink"/>
@@ -6327,7 +7056,7 @@
       <w:r>
         <w:t xml:space="preserve"> we have been working on, which at the time of writing isn't finished or announced yet. This shows the METRO light rail system and each of the stations as supporting features. In order to show the stations I actually buffered the station point features in ArcMap to create a set of tiny polygons, which I then added to the </w:t>
       </w:r>
-      <w:hyperlink r:id="rId37" w:history="1">
+      <w:hyperlink r:id="rId35" w:history="1">
         <w:r>
           <w:rPr>
             <w:rStyle w:val="Hyperlink"/>
@@ -6382,7 +7111,7 @@
                     </pic:cNvPicPr>
                   </pic:nvPicPr>
                   <pic:blipFill>
-                    <a:blip r:embed="rId38" cstate="print"/>
+                    <a:blip r:embed="rId36" cstate="print"/>
                     <a:srcRect/>
                     <a:stretch>
                       <a:fillRect/>
@@ -6425,7 +7154,7 @@
       <w:r>
         <w:t xml:space="preserve">Another example is where there is a particular place you want to add onto the map, which you would perhaps normally add as a point feature. This came up in the </w:t>
       </w:r>
-      <w:hyperlink r:id="rId39" w:history="1">
+      <w:hyperlink r:id="rId37" w:history="1">
         <w:r>
           <w:rPr>
             <w:rStyle w:val="Hyperlink"/>
@@ -6450,19 +7179,14 @@
       </w:pPr>
       <w:r>
         <w:rPr>
-          <w:rFonts w:asciiTheme="minorHAnsi" w:eastAsiaTheme="majorEastAsia" w:hAnsiTheme="minorHAnsi" w:cstheme="minorHAnsi"/>
-          <w:b/>
-          <w:bCs/>
           <w:noProof/>
-          <w:sz w:val="32"/>
-          <w:szCs w:val="26"/>
           <w:lang w:bidi="ar-SA"/>
         </w:rPr>
         <w:drawing>
-          <wp:inline distT="0" distB="0" distL="0" distR="0" wp14:anchorId="6F79526B" wp14:editId="1C5BC6B6">
-            <wp:extent cx="1419225" cy="1143000"/>
-            <wp:effectExtent l="19050" t="0" r="9525" b="0"/>
-            <wp:docPr id="6" name="Picture 5"/>
+          <wp:inline distT="0" distB="0" distL="0" distR="0">
+            <wp:extent cx="2455257" cy="1120140"/>
+            <wp:effectExtent l="0" t="0" r="2540" b="3810"/>
+            <wp:docPr id="1" name="Picture 1"/>
             <wp:cNvGraphicFramePr>
               <a:graphicFrameLocks xmlns:a="http://schemas.openxmlformats.org/drawingml/2006/main" noChangeAspect="1"/>
             </wp:cNvGraphicFramePr>
@@ -6470,13 +7194,19 @@
               <a:graphicData uri="http://schemas.openxmlformats.org/drawingml/2006/picture">
                 <pic:pic xmlns:pic="http://schemas.openxmlformats.org/drawingml/2006/picture">
                   <pic:nvPicPr>
-                    <pic:cNvPr id="0" name="Picture 5"/>
+                    <pic:cNvPr id="0" name="Picture 1"/>
                     <pic:cNvPicPr>
                       <a:picLocks noChangeAspect="1" noChangeArrowheads="1"/>
                     </pic:cNvPicPr>
                   </pic:nvPicPr>
                   <pic:blipFill>
-                    <a:blip r:embed="rId40" cstate="print"/>
+                    <a:blip r:embed="rId38">
+                      <a:extLst>
+                        <a:ext uri="{28A0092B-C50C-407E-A947-70E740481C1C}">
+                          <a14:useLocalDpi xmlns:a14="http://schemas.microsoft.com/office/drawing/2010/main" val="0"/>
+                        </a:ext>
+                      </a:extLst>
+                    </a:blip>
                     <a:srcRect/>
                     <a:stretch>
                       <a:fillRect/>
@@ -6485,17 +7215,14 @@
                   <pic:spPr bwMode="auto">
                     <a:xfrm>
                       <a:off x="0" y="0"/>
-                      <a:ext cx="1419225" cy="1143000"/>
+                      <a:ext cx="2457719" cy="1121263"/>
                     </a:xfrm>
                     <a:prstGeom prst="rect">
                       <a:avLst/>
                     </a:prstGeom>
                     <a:noFill/>
-                    <a:ln w="9525">
+                    <a:ln>
                       <a:noFill/>
-                      <a:miter lim="800000"/>
-                      <a:headEnd/>
-                      <a:tailEnd/>
                     </a:ln>
                   </pic:spPr>
                 </pic:pic>
@@ -6518,6 +7245,119 @@
 <file path=word/numbering.xml><?xml version="1.0" encoding="utf-8"?>
 <w:numbering xmlns:wpc="http://schemas.microsoft.com/office/word/2010/wordprocessingCanvas" xmlns:mc="http://schemas.openxmlformats.org/markup-compatibility/2006" xmlns:o="urn:schemas-microsoft-com:office:office" xmlns:r="http://schemas.openxmlformats.org/officeDocument/2006/relationships" xmlns:m="http://schemas.openxmlformats.org/officeDocument/2006/math" xmlns:v="urn:schemas-microsoft-com:vml" xmlns:wp14="http://schemas.microsoft.com/office/word/2010/wordprocessingDrawing" xmlns:wp="http://schemas.openxmlformats.org/drawingml/2006/wordprocessingDrawing" xmlns:w10="urn:schemas-microsoft-com:office:word" xmlns:w="http://schemas.openxmlformats.org/wordprocessingml/2006/main" xmlns:w14="http://schemas.microsoft.com/office/word/2010/wordml" xmlns:wpg="http://schemas.microsoft.com/office/word/2010/wordprocessingGroup" xmlns:wpi="http://schemas.microsoft.com/office/word/2010/wordprocessingInk" xmlns:wne="http://schemas.microsoft.com/office/word/2006/wordml" xmlns:wps="http://schemas.microsoft.com/office/word/2010/wordprocessingShape" mc:Ignorable="w14 wp14">
   <w:abstractNum w:abstractNumId="0">
+    <w:nsid w:val="07CF4600"/>
+    <w:multiLevelType w:val="hybridMultilevel"/>
+    <w:tmpl w:val="55D08D5C"/>
+    <w:lvl w:ilvl="0" w:tplc="04090001">
+      <w:start w:val="1"/>
+      <w:numFmt w:val="bullet"/>
+      <w:lvlText w:val=""/>
+      <w:lvlJc w:val="left"/>
+      <w:pPr>
+        <w:ind w:left="720" w:hanging="360"/>
+      </w:pPr>
+      <w:rPr>
+        <w:rFonts w:ascii="Symbol" w:hAnsi="Symbol" w:hint="default"/>
+      </w:rPr>
+    </w:lvl>
+    <w:lvl w:ilvl="1" w:tplc="04090003" w:tentative="1">
+      <w:start w:val="1"/>
+      <w:numFmt w:val="bullet"/>
+      <w:lvlText w:val="o"/>
+      <w:lvlJc w:val="left"/>
+      <w:pPr>
+        <w:ind w:left="1440" w:hanging="360"/>
+      </w:pPr>
+      <w:rPr>
+        <w:rFonts w:ascii="Courier New" w:hAnsi="Courier New" w:cs="Courier New" w:hint="default"/>
+      </w:rPr>
+    </w:lvl>
+    <w:lvl w:ilvl="2" w:tplc="04090005" w:tentative="1">
+      <w:start w:val="1"/>
+      <w:numFmt w:val="bullet"/>
+      <w:lvlText w:val=""/>
+      <w:lvlJc w:val="left"/>
+      <w:pPr>
+        <w:ind w:left="2160" w:hanging="360"/>
+      </w:pPr>
+      <w:rPr>
+        <w:rFonts w:ascii="Wingdings" w:hAnsi="Wingdings" w:hint="default"/>
+      </w:rPr>
+    </w:lvl>
+    <w:lvl w:ilvl="3" w:tplc="04090001" w:tentative="1">
+      <w:start w:val="1"/>
+      <w:numFmt w:val="bullet"/>
+      <w:lvlText w:val=""/>
+      <w:lvlJc w:val="left"/>
+      <w:pPr>
+        <w:ind w:left="2880" w:hanging="360"/>
+      </w:pPr>
+      <w:rPr>
+        <w:rFonts w:ascii="Symbol" w:hAnsi="Symbol" w:hint="default"/>
+      </w:rPr>
+    </w:lvl>
+    <w:lvl w:ilvl="4" w:tplc="04090003" w:tentative="1">
+      <w:start w:val="1"/>
+      <w:numFmt w:val="bullet"/>
+      <w:lvlText w:val="o"/>
+      <w:lvlJc w:val="left"/>
+      <w:pPr>
+        <w:ind w:left="3600" w:hanging="360"/>
+      </w:pPr>
+      <w:rPr>
+        <w:rFonts w:ascii="Courier New" w:hAnsi="Courier New" w:cs="Courier New" w:hint="default"/>
+      </w:rPr>
+    </w:lvl>
+    <w:lvl w:ilvl="5" w:tplc="04090005" w:tentative="1">
+      <w:start w:val="1"/>
+      <w:numFmt w:val="bullet"/>
+      <w:lvlText w:val=""/>
+      <w:lvlJc w:val="left"/>
+      <w:pPr>
+        <w:ind w:left="4320" w:hanging="360"/>
+      </w:pPr>
+      <w:rPr>
+        <w:rFonts w:ascii="Wingdings" w:hAnsi="Wingdings" w:hint="default"/>
+      </w:rPr>
+    </w:lvl>
+    <w:lvl w:ilvl="6" w:tplc="04090001" w:tentative="1">
+      <w:start w:val="1"/>
+      <w:numFmt w:val="bullet"/>
+      <w:lvlText w:val=""/>
+      <w:lvlJc w:val="left"/>
+      <w:pPr>
+        <w:ind w:left="5040" w:hanging="360"/>
+      </w:pPr>
+      <w:rPr>
+        <w:rFonts w:ascii="Symbol" w:hAnsi="Symbol" w:hint="default"/>
+      </w:rPr>
+    </w:lvl>
+    <w:lvl w:ilvl="7" w:tplc="04090003" w:tentative="1">
+      <w:start w:val="1"/>
+      <w:numFmt w:val="bullet"/>
+      <w:lvlText w:val="o"/>
+      <w:lvlJc w:val="left"/>
+      <w:pPr>
+        <w:ind w:left="5760" w:hanging="360"/>
+      </w:pPr>
+      <w:rPr>
+        <w:rFonts w:ascii="Courier New" w:hAnsi="Courier New" w:cs="Courier New" w:hint="default"/>
+      </w:rPr>
+    </w:lvl>
+    <w:lvl w:ilvl="8" w:tplc="04090005" w:tentative="1">
+      <w:start w:val="1"/>
+      <w:numFmt w:val="bullet"/>
+      <w:lvlText w:val=""/>
+      <w:lvlJc w:val="left"/>
+      <w:pPr>
+        <w:ind w:left="6480" w:hanging="360"/>
+      </w:pPr>
+      <w:rPr>
+        <w:rFonts w:ascii="Wingdings" w:hAnsi="Wingdings" w:hint="default"/>
+      </w:rPr>
+    </w:lvl>
+  </w:abstractNum>
+  <w:abstractNum w:abstractNumId="1">
     <w:nsid w:val="114838CF"/>
     <w:multiLevelType w:val="hybridMultilevel"/>
     <w:tmpl w:val="974AA022"/>
@@ -6630,7 +7470,7 @@
       </w:rPr>
     </w:lvl>
   </w:abstractNum>
-  <w:abstractNum w:abstractNumId="1">
+  <w:abstractNum w:abstractNumId="2">
     <w:nsid w:val="115C2313"/>
     <w:multiLevelType w:val="hybridMultilevel"/>
     <w:tmpl w:val="8E0839B8"/>
@@ -6743,7 +7583,7 @@
       </w:rPr>
     </w:lvl>
   </w:abstractNum>
-  <w:abstractNum w:abstractNumId="2">
+  <w:abstractNum w:abstractNumId="3">
     <w:nsid w:val="13846946"/>
     <w:multiLevelType w:val="hybridMultilevel"/>
     <w:tmpl w:val="CA56C6E2"/>
@@ -6856,7 +7696,7 @@
       </w:rPr>
     </w:lvl>
   </w:abstractNum>
-  <w:abstractNum w:abstractNumId="3">
+  <w:abstractNum w:abstractNumId="4">
     <w:nsid w:val="18F7626A"/>
     <w:multiLevelType w:val="hybridMultilevel"/>
     <w:tmpl w:val="9ACE7DF0"/>
@@ -6969,7 +7809,7 @@
       </w:rPr>
     </w:lvl>
   </w:abstractNum>
-  <w:abstractNum w:abstractNumId="4">
+  <w:abstractNum w:abstractNumId="5">
     <w:nsid w:val="19354958"/>
     <w:multiLevelType w:val="hybridMultilevel"/>
     <w:tmpl w:val="E9064DC8"/>
@@ -7082,7 +7922,7 @@
       </w:rPr>
     </w:lvl>
   </w:abstractNum>
-  <w:abstractNum w:abstractNumId="5">
+  <w:abstractNum w:abstractNumId="6">
     <w:nsid w:val="21DA4DB5"/>
     <w:multiLevelType w:val="hybridMultilevel"/>
     <w:tmpl w:val="B23AC850"/>
@@ -7195,7 +8035,7 @@
       </w:rPr>
     </w:lvl>
   </w:abstractNum>
-  <w:abstractNum w:abstractNumId="6">
+  <w:abstractNum w:abstractNumId="7">
     <w:nsid w:val="2831114A"/>
     <w:multiLevelType w:val="hybridMultilevel"/>
     <w:tmpl w:val="07DE1590"/>
@@ -7308,7 +8148,7 @@
       </w:rPr>
     </w:lvl>
   </w:abstractNum>
-  <w:abstractNum w:abstractNumId="7">
+  <w:abstractNum w:abstractNumId="8">
     <w:nsid w:val="31181D72"/>
     <w:multiLevelType w:val="hybridMultilevel"/>
     <w:tmpl w:val="AC721718"/>
@@ -7421,7 +8261,7 @@
       </w:rPr>
     </w:lvl>
   </w:abstractNum>
-  <w:abstractNum w:abstractNumId="8">
+  <w:abstractNum w:abstractNumId="9">
     <w:nsid w:val="555F58D4"/>
     <w:multiLevelType w:val="hybridMultilevel"/>
     <w:tmpl w:val="26CA5A8A"/>
@@ -7534,7 +8374,7 @@
       </w:rPr>
     </w:lvl>
   </w:abstractNum>
-  <w:abstractNum w:abstractNumId="9">
+  <w:abstractNum w:abstractNumId="10">
     <w:nsid w:val="5BE4720B"/>
     <w:multiLevelType w:val="hybridMultilevel"/>
     <w:tmpl w:val="4E686654"/>
@@ -7646,7 +8486,7 @@
       </w:rPr>
     </w:lvl>
   </w:abstractNum>
-  <w:abstractNum w:abstractNumId="10">
+  <w:abstractNum w:abstractNumId="11">
     <w:nsid w:val="6BE21E9D"/>
     <w:multiLevelType w:val="hybridMultilevel"/>
     <w:tmpl w:val="6ADCF874"/>
@@ -7759,38 +8599,157 @@
       </w:rPr>
     </w:lvl>
   </w:abstractNum>
+  <w:abstractNum w:abstractNumId="12">
+    <w:nsid w:val="788D122A"/>
+    <w:multiLevelType w:val="hybridMultilevel"/>
+    <w:tmpl w:val="16A4E2C8"/>
+    <w:lvl w:ilvl="0" w:tplc="04090001">
+      <w:start w:val="1"/>
+      <w:numFmt w:val="bullet"/>
+      <w:lvlText w:val=""/>
+      <w:lvlJc w:val="left"/>
+      <w:pPr>
+        <w:ind w:left="720" w:hanging="360"/>
+      </w:pPr>
+      <w:rPr>
+        <w:rFonts w:ascii="Symbol" w:hAnsi="Symbol" w:hint="default"/>
+      </w:rPr>
+    </w:lvl>
+    <w:lvl w:ilvl="1" w:tplc="04090003" w:tentative="1">
+      <w:start w:val="1"/>
+      <w:numFmt w:val="bullet"/>
+      <w:lvlText w:val="o"/>
+      <w:lvlJc w:val="left"/>
+      <w:pPr>
+        <w:ind w:left="1440" w:hanging="360"/>
+      </w:pPr>
+      <w:rPr>
+        <w:rFonts w:ascii="Courier New" w:hAnsi="Courier New" w:cs="Courier New" w:hint="default"/>
+      </w:rPr>
+    </w:lvl>
+    <w:lvl w:ilvl="2" w:tplc="04090005" w:tentative="1">
+      <w:start w:val="1"/>
+      <w:numFmt w:val="bullet"/>
+      <w:lvlText w:val=""/>
+      <w:lvlJc w:val="left"/>
+      <w:pPr>
+        <w:ind w:left="2160" w:hanging="360"/>
+      </w:pPr>
+      <w:rPr>
+        <w:rFonts w:ascii="Wingdings" w:hAnsi="Wingdings" w:hint="default"/>
+      </w:rPr>
+    </w:lvl>
+    <w:lvl w:ilvl="3" w:tplc="04090001" w:tentative="1">
+      <w:start w:val="1"/>
+      <w:numFmt w:val="bullet"/>
+      <w:lvlText w:val=""/>
+      <w:lvlJc w:val="left"/>
+      <w:pPr>
+        <w:ind w:left="2880" w:hanging="360"/>
+      </w:pPr>
+      <w:rPr>
+        <w:rFonts w:ascii="Symbol" w:hAnsi="Symbol" w:hint="default"/>
+      </w:rPr>
+    </w:lvl>
+    <w:lvl w:ilvl="4" w:tplc="04090003" w:tentative="1">
+      <w:start w:val="1"/>
+      <w:numFmt w:val="bullet"/>
+      <w:lvlText w:val="o"/>
+      <w:lvlJc w:val="left"/>
+      <w:pPr>
+        <w:ind w:left="3600" w:hanging="360"/>
+      </w:pPr>
+      <w:rPr>
+        <w:rFonts w:ascii="Courier New" w:hAnsi="Courier New" w:cs="Courier New" w:hint="default"/>
+      </w:rPr>
+    </w:lvl>
+    <w:lvl w:ilvl="5" w:tplc="04090005" w:tentative="1">
+      <w:start w:val="1"/>
+      <w:numFmt w:val="bullet"/>
+      <w:lvlText w:val=""/>
+      <w:lvlJc w:val="left"/>
+      <w:pPr>
+        <w:ind w:left="4320" w:hanging="360"/>
+      </w:pPr>
+      <w:rPr>
+        <w:rFonts w:ascii="Wingdings" w:hAnsi="Wingdings" w:hint="default"/>
+      </w:rPr>
+    </w:lvl>
+    <w:lvl w:ilvl="6" w:tplc="04090001" w:tentative="1">
+      <w:start w:val="1"/>
+      <w:numFmt w:val="bullet"/>
+      <w:lvlText w:val=""/>
+      <w:lvlJc w:val="left"/>
+      <w:pPr>
+        <w:ind w:left="5040" w:hanging="360"/>
+      </w:pPr>
+      <w:rPr>
+        <w:rFonts w:ascii="Symbol" w:hAnsi="Symbol" w:hint="default"/>
+      </w:rPr>
+    </w:lvl>
+    <w:lvl w:ilvl="7" w:tplc="04090003" w:tentative="1">
+      <w:start w:val="1"/>
+      <w:numFmt w:val="bullet"/>
+      <w:lvlText w:val="o"/>
+      <w:lvlJc w:val="left"/>
+      <w:pPr>
+        <w:ind w:left="5760" w:hanging="360"/>
+      </w:pPr>
+      <w:rPr>
+        <w:rFonts w:ascii="Courier New" w:hAnsi="Courier New" w:cs="Courier New" w:hint="default"/>
+      </w:rPr>
+    </w:lvl>
+    <w:lvl w:ilvl="8" w:tplc="04090005" w:tentative="1">
+      <w:start w:val="1"/>
+      <w:numFmt w:val="bullet"/>
+      <w:lvlText w:val=""/>
+      <w:lvlJc w:val="left"/>
+      <w:pPr>
+        <w:ind w:left="6480" w:hanging="360"/>
+      </w:pPr>
+      <w:rPr>
+        <w:rFonts w:ascii="Wingdings" w:hAnsi="Wingdings" w:hint="default"/>
+      </w:rPr>
+    </w:lvl>
+  </w:abstractNum>
   <w:num w:numId="1">
+    <w:abstractNumId w:val="9"/>
+  </w:num>
+  <w:num w:numId="2">
+    <w:abstractNumId w:val="10"/>
+  </w:num>
+  <w:num w:numId="3">
+    <w:abstractNumId w:val="3"/>
+  </w:num>
+  <w:num w:numId="4">
     <w:abstractNumId w:val="8"/>
   </w:num>
-  <w:num w:numId="2">
-    <w:abstractNumId w:val="9"/>
+  <w:num w:numId="5">
+    <w:abstractNumId w:val="5"/>
   </w:num>
-  <w:num w:numId="3">
+  <w:num w:numId="6">
+    <w:abstractNumId w:val="1"/>
+  </w:num>
+  <w:num w:numId="7">
+    <w:abstractNumId w:val="7"/>
+  </w:num>
+  <w:num w:numId="8">
     <w:abstractNumId w:val="2"/>
   </w:num>
-  <w:num w:numId="4">
-    <w:abstractNumId w:val="7"/>
+  <w:num w:numId="9">
+    <w:abstractNumId w:val="6"/>
   </w:num>
-  <w:num w:numId="5">
+  <w:num w:numId="10">
+    <w:abstractNumId w:val="11"/>
+  </w:num>
+  <w:num w:numId="11">
     <w:abstractNumId w:val="4"/>
   </w:num>
-  <w:num w:numId="6">
+  <w:num w:numId="12">
+    <w:abstractNumId w:val="12"/>
+  </w:num>
+  <w:num w:numId="13">
     <w:abstractNumId w:val="0"/>
-  </w:num>
-  <w:num w:numId="7">
-    <w:abstractNumId w:val="6"/>
-  </w:num>
-  <w:num w:numId="8">
-    <w:abstractNumId w:val="1"/>
-  </w:num>
-  <w:num w:numId="9">
-    <w:abstractNumId w:val="5"/>
-  </w:num>
-  <w:num w:numId="10">
-    <w:abstractNumId w:val="10"/>
-  </w:num>
-  <w:num w:numId="11">
-    <w:abstractNumId w:val="3"/>
   </w:num>
 </w:numbering>
 </file>
@@ -9725,7 +10684,7 @@
 </file>
 
 <file path=customXml/itemProps1.xml><?xml version="1.0" encoding="utf-8"?>
-<ds:datastoreItem xmlns:ds="http://schemas.openxmlformats.org/officeDocument/2006/customXml" ds:itemID="{955AB2C6-1F74-4F86-A991-6D072E323505}">
+<ds:datastoreItem xmlns:ds="http://schemas.openxmlformats.org/officeDocument/2006/customXml" ds:itemID="{D2D16DAB-C76A-4983-8352-1703615800D5}">
   <ds:schemaRefs>
     <ds:schemaRef ds:uri="http://schemas.openxmlformats.org/officeDocument/2006/bibliography"/>
   </ds:schemaRefs>

</xml_diff>